<commit_message>
aggiunta descrizione della funzione string2vecTFIDF nella relazione
</commit_message>
<xml_diff>
--- a/Papers/Relazione.docx
+++ b/Papers/Relazione.docx
@@ -47,20 +47,21 @@
       <w:pPr>
         <w:pStyle w:val="Heading1"/>
         <w:rPr>
-          <w:sz w:val="36"/>
-          <w:szCs w:val="36"/>
-          <w:lang w:val="it-IT"/>
-        </w:rPr>
-      </w:pPr>
-      <w:r>
-        <w:rPr>
-          <w:sz w:val="36"/>
-          <w:szCs w:val="36"/>
+          <w:sz w:val="40"/>
+          <w:szCs w:val="40"/>
+          <w:lang w:val="it-IT"/>
+        </w:rPr>
+      </w:pPr>
+      <w:r>
+        <w:rPr>
+          <w:sz w:val="40"/>
+          <w:szCs w:val="40"/>
           <w:lang w:val="it-IT"/>
         </w:rPr>
         <w:t>Dataset</w:t>
       </w:r>
     </w:p>
+    <w:p/>
     <w:p>
       <w:pPr>
         <w:rPr>
@@ -554,18 +555,17 @@
       <w:pPr>
         <w:pStyle w:val="Heading1"/>
         <w:rPr>
-          <w:sz w:val="36"/>
-          <w:szCs w:val="36"/>
-          <w:lang w:val="it-IT"/>
-        </w:rPr>
-      </w:pPr>
-      <w:r>
-        <w:rPr>
-          <w:sz w:val="36"/>
-          <w:szCs w:val="36"/>
-          <w:lang w:val="it-IT"/>
-        </w:rPr>
-        <w:lastRenderedPageBreak/>
+          <w:sz w:val="40"/>
+          <w:szCs w:val="40"/>
+          <w:lang w:val="it-IT"/>
+        </w:rPr>
+      </w:pPr>
+      <w:r>
+        <w:rPr>
+          <w:sz w:val="40"/>
+          <w:szCs w:val="40"/>
+          <w:lang w:val="it-IT"/>
+        </w:rPr>
         <w:t>Preprocessing</w:t>
       </w:r>
     </w:p>
@@ -625,20 +625,29 @@
       <w:pPr>
         <w:rPr>
           <w:b/>
-          <w:sz w:val="28"/>
-          <w:szCs w:val="28"/>
+          <w:sz w:val="32"/>
+          <w:szCs w:val="32"/>
           <w:lang w:val="it-IT"/>
         </w:rPr>
       </w:pPr>
       <w:r>
         <w:rPr>
           <w:b/>
-          <w:sz w:val="28"/>
-          <w:szCs w:val="28"/>
+          <w:sz w:val="32"/>
+          <w:szCs w:val="32"/>
           <w:lang w:val="it-IT"/>
         </w:rPr>
         <w:t>Sentence polishing</w:t>
       </w:r>
+    </w:p>
+    <w:p>
+      <w:pPr>
+        <w:rPr>
+          <w:sz w:val="28"/>
+          <w:szCs w:val="28"/>
+          <w:lang w:val="it-IT"/>
+        </w:rPr>
+      </w:pPr>
     </w:p>
     <w:p>
       <w:pPr>
@@ -708,11 +717,20 @@
       </w:pPr>
       <w:r>
         <w:rPr>
-          <w:sz w:val="28"/>
-          <w:szCs w:val="28"/>
-          <w:lang w:val="it-IT"/>
-        </w:rPr>
-        <w:t>Rimozione dei tag di HTML: come accennato prima le recensioni vengono prese direttamente dal sito HTML e per cio portano con se alcuni pezzi di linguaggio HTML. Qui abbiamo usato la funzione strip_tags che ha esattamente il compito di eliminare i tag HTML.</w:t>
+          <w:b/>
+          <w:sz w:val="28"/>
+          <w:szCs w:val="28"/>
+          <w:lang w:val="it-IT"/>
+        </w:rPr>
+        <w:t>Rimozione dei tag di HTML</w:t>
+      </w:r>
+      <w:r>
+        <w:rPr>
+          <w:sz w:val="28"/>
+          <w:szCs w:val="28"/>
+          <w:lang w:val="it-IT"/>
+        </w:rPr>
+        <w:t>: come accennato prima le recensioni vengono prese direttamente dal sito HTML e per cio portano con se alcuni pezzi di linguaggio HTML. Qui abbiamo usato la funzione strip_tags che ha esattamente il compito di eliminare i tag HTML.</w:t>
       </w:r>
     </w:p>
     <w:p>
@@ -730,11 +748,20 @@
       </w:pPr>
       <w:r>
         <w:rPr>
-          <w:sz w:val="28"/>
-          <w:szCs w:val="28"/>
-          <w:lang w:val="it-IT"/>
-        </w:rPr>
-        <w:t xml:space="preserve">Rimozione delle stop words: le stop words sono parole presenti in tutte le lingue la cui ripetizione nelle frasi è elevata ma non sono di vitale importanza per il training di un modello, infatti possono essere anche causa di stime molto basse nella predizione poichè la loro frequenza oscura parole di maggior rilevanza. Alcuni esempi di stop words possono essere trovati </w:t>
+          <w:b/>
+          <w:sz w:val="28"/>
+          <w:szCs w:val="28"/>
+          <w:lang w:val="it-IT"/>
+        </w:rPr>
+        <w:t>Rimozione delle stop words</w:t>
+      </w:r>
+      <w:r>
+        <w:rPr>
+          <w:sz w:val="28"/>
+          <w:szCs w:val="28"/>
+          <w:lang w:val="it-IT"/>
+        </w:rPr>
+        <w:t xml:space="preserve">: le stop words sono parole presenti in tutte le lingue la cui ripetizione nelle frasi è elevata ma non sono di vitale importanza per il training di un modello, infatti possono essere anche causa di stime molto basse nella predizione poichè la loro frequenza oscura parole di maggior rilevanza. Alcuni esempi di stop words possono essere trovati </w:t>
       </w:r>
       <w:hyperlink r:id="rId6" w:history="1">
         <w:r>
@@ -771,11 +798,20 @@
       </w:pPr>
       <w:r>
         <w:rPr>
-          <w:sz w:val="28"/>
-          <w:szCs w:val="28"/>
-          <w:lang w:val="it-IT"/>
-        </w:rPr>
-        <w:t>Rimozione della punteggiatura: come per le stop words, anche la punteggiatura può influire negativamente sul training del modello, per questo abbiamo deciso di rimuoverla.</w:t>
+          <w:b/>
+          <w:sz w:val="28"/>
+          <w:szCs w:val="28"/>
+          <w:lang w:val="it-IT"/>
+        </w:rPr>
+        <w:t>Rimozione della punteggiatura</w:t>
+      </w:r>
+      <w:r>
+        <w:rPr>
+          <w:sz w:val="28"/>
+          <w:szCs w:val="28"/>
+          <w:lang w:val="it-IT"/>
+        </w:rPr>
+        <w:t>: come per le stop words, anche la punteggiatura può influire negativamente sul training del modello, per questo abbiamo deciso di rimuoverla.</w:t>
       </w:r>
     </w:p>
     <w:p>
@@ -793,11 +829,20 @@
       </w:pPr>
       <w:r>
         <w:rPr>
-          <w:sz w:val="28"/>
-          <w:szCs w:val="28"/>
-          <w:lang w:val="it-IT"/>
-        </w:rPr>
-        <w:t>Rimozione dei caratteri non alfa numerici: essendo le recensioni scritte da persone possono essere presenti dei</w:t>
+          <w:b/>
+          <w:sz w:val="28"/>
+          <w:szCs w:val="28"/>
+          <w:lang w:val="it-IT"/>
+        </w:rPr>
+        <w:t>Rimozione dei caratteri non alfa numerici</w:t>
+      </w:r>
+      <w:r>
+        <w:rPr>
+          <w:sz w:val="28"/>
+          <w:szCs w:val="28"/>
+          <w:lang w:val="it-IT"/>
+        </w:rPr>
+        <w:t>: essendo le recensioni scritte da persone possono essere presenti dei</w:t>
       </w:r>
       <w:r>
         <w:rPr>
@@ -823,56 +868,741 @@
       </w:pPr>
       <w:r>
         <w:rPr>
-          <w:sz w:val="28"/>
-          <w:szCs w:val="28"/>
-          <w:lang w:val="it-IT"/>
-        </w:rPr>
-        <w:t>Rimozione di frasi vuote: è possibile che dopo i precedenti filtraggi alcuni elementi della lista siano vuoti, cio genererebbe degli errori al tempo di esecuzione e quindi li abbiamo eliminati.</w:t>
-      </w:r>
-    </w:p>
-    <w:p>
-      <w:pPr>
-        <w:rPr>
-          <w:sz w:val="28"/>
-          <w:szCs w:val="28"/>
-          <w:lang w:val="it-IT"/>
-        </w:rPr>
-      </w:pPr>
-      <w:r>
-        <w:rPr>
-          <w:sz w:val="28"/>
-          <w:szCs w:val="28"/>
-          <w:lang w:val="it-IT"/>
-        </w:rPr>
-        <w:t>Dopo questa serie di rimozioni la lista ha perso circa un terzo dei suoi elementi, garantendo un miglioramento in termini di memoria utilizzata, tempo di esecuzione e precisione nella predizione.</w:t>
+          <w:b/>
+          <w:sz w:val="28"/>
+          <w:szCs w:val="28"/>
+          <w:lang w:val="it-IT"/>
+        </w:rPr>
+        <w:t>Rimozione di frasi vuote</w:t>
+      </w:r>
+      <w:r>
+        <w:rPr>
+          <w:sz w:val="28"/>
+          <w:szCs w:val="28"/>
+          <w:lang w:val="it-IT"/>
+        </w:rPr>
+        <w:t>: è possibile che dopo i precedenti filtraggi alcuni elementi della lista siano vuoti, cio genererebbe degli errori al tempo di esecuzione e quindi li abbiamo eliminati.</w:t>
+      </w:r>
+    </w:p>
+    <w:p>
+      <w:pPr>
+        <w:rPr>
+          <w:sz w:val="28"/>
+          <w:szCs w:val="28"/>
+          <w:lang w:val="it-IT"/>
+        </w:rPr>
+      </w:pPr>
+      <w:r>
+        <w:rPr>
+          <w:sz w:val="28"/>
+          <w:szCs w:val="28"/>
+          <w:lang w:val="it-IT"/>
+        </w:rPr>
+        <w:t xml:space="preserve">Dopo questa serie di rimozioni la lista ha perso circa un terzo dei suoi elementi, garantendo un miglioramento in termini di memoria utilizzata, tempo di esecuzione e precisione nella predizione. </w:t>
+      </w:r>
+    </w:p>
+    <w:p>
+      <w:pPr>
+        <w:rPr>
+          <w:sz w:val="28"/>
+          <w:szCs w:val="28"/>
+          <w:lang w:val="it-IT"/>
+        </w:rPr>
+      </w:pPr>
+      <w:r>
+        <w:rPr>
+          <w:sz w:val="28"/>
+          <w:szCs w:val="28"/>
+          <w:lang w:val="it-IT"/>
+        </w:rPr>
+        <w:t xml:space="preserve"> </w:t>
+      </w:r>
+    </w:p>
+    <w:p>
+      <w:pPr>
+        <w:rPr>
+          <w:sz w:val="28"/>
+          <w:szCs w:val="28"/>
+          <w:lang w:val="it-IT"/>
+        </w:rPr>
+      </w:pPr>
+    </w:p>
+    <w:p>
+      <w:pPr>
+        <w:rPr>
+          <w:sz w:val="28"/>
+          <w:szCs w:val="28"/>
+          <w:lang w:val="it-IT"/>
+        </w:rPr>
+      </w:pPr>
+    </w:p>
+    <w:p>
+      <w:pPr>
+        <w:rPr>
+          <w:sz w:val="28"/>
+          <w:szCs w:val="28"/>
+          <w:lang w:val="it-IT"/>
+        </w:rPr>
+      </w:pPr>
+    </w:p>
+    <w:p>
+      <w:pPr>
+        <w:rPr>
+          <w:b/>
+          <w:sz w:val="32"/>
+          <w:szCs w:val="32"/>
+          <w:lang w:val="it-IT"/>
+        </w:rPr>
+      </w:pPr>
+      <w:r>
+        <w:rPr>
+          <w:b/>
+          <w:sz w:val="32"/>
+          <w:szCs w:val="32"/>
+          <w:lang w:val="it-IT"/>
+        </w:rPr>
+        <w:t>String2VecTFIDF</w:t>
+      </w:r>
+    </w:p>
+    <w:p>
+      <w:pPr>
+        <w:rPr>
+          <w:sz w:val="28"/>
+          <w:szCs w:val="28"/>
+          <w:lang w:val="it-IT"/>
+        </w:rPr>
+      </w:pPr>
+    </w:p>
+    <w:p>
+      <w:pPr>
+        <w:rPr>
+          <w:sz w:val="28"/>
+          <w:szCs w:val="28"/>
+          <w:lang w:val="it-IT"/>
+        </w:rPr>
+      </w:pPr>
+      <w:r>
+        <w:rPr>
+          <w:sz w:val="28"/>
+          <w:szCs w:val="28"/>
+          <w:lang w:val="it-IT"/>
+        </w:rPr>
+        <w:t xml:space="preserve">Una volta puliti i dataset abbiamo bisogno di trasformare le parole in vettori, per questo compito ci siamo avvalsi della funzione </w:t>
+      </w:r>
+      <w:hyperlink r:id="rId7" w:history="1">
+        <w:r>
+          <w:rPr>
+            <w:rStyle w:val="Hyperlink"/>
+            <w:sz w:val="28"/>
+            <w:szCs w:val="28"/>
+            <w:lang w:val="it-IT"/>
+          </w:rPr>
+          <w:t>TfidfVecorizer</w:t>
+        </w:r>
+      </w:hyperlink>
+      <w:r>
+        <w:rPr>
+          <w:sz w:val="28"/>
+          <w:szCs w:val="28"/>
+          <w:lang w:val="it-IT"/>
+        </w:rPr>
+        <w:t xml:space="preserve"> fornita dalla libreria sklearn. </w:t>
+      </w:r>
+    </w:p>
+    <w:p>
+      <w:pPr>
+        <w:rPr>
+          <w:sz w:val="28"/>
+          <w:szCs w:val="28"/>
+          <w:lang w:val="it-IT"/>
+        </w:rPr>
+      </w:pPr>
+    </w:p>
+    <w:p>
+      <w:pPr>
+        <w:rPr>
+          <w:sz w:val="28"/>
+          <w:szCs w:val="28"/>
+          <w:lang w:val="it-IT"/>
+        </w:rPr>
+      </w:pPr>
+      <w:r>
+        <w:rPr>
+          <w:sz w:val="28"/>
+          <w:szCs w:val="28"/>
+          <w:lang w:val="it-IT"/>
+        </w:rPr>
+        <w:t>La teoria alla base di questo algoritmo di vettorializz</w:t>
+      </w:r>
+      <w:r>
+        <w:rPr>
+          <w:sz w:val="28"/>
+          <w:szCs w:val="28"/>
+          <w:lang w:val="it-IT"/>
+        </w:rPr>
+        <w:t>azione è relativamente semplice.</w:t>
+      </w:r>
+    </w:p>
+    <w:p>
+      <w:pPr>
+        <w:rPr>
+          <w:sz w:val="28"/>
+          <w:szCs w:val="28"/>
+          <w:lang w:val="it-IT"/>
+        </w:rPr>
+      </w:pPr>
+      <w:r>
+        <w:rPr>
+          <w:sz w:val="28"/>
+          <w:szCs w:val="28"/>
+          <w:lang w:val="it-IT"/>
+        </w:rPr>
+        <w:t xml:space="preserve">Quando ho </w:t>
+      </w:r>
+      <w:r>
+        <w:rPr>
+          <w:sz w:val="28"/>
+          <w:szCs w:val="28"/>
+          <w:lang w:val="it-IT"/>
+        </w:rPr>
+        <w:t>un vasto insieme di stringhe alcune parole, per esempio le stop words, compaiono molto frequentemente. Utilizzando un normale algoritmo basato sulla bag of word, i pesi associati a queste parole maschererebbero la vera importanza di altre parole meno frequenti ma di più significato. Per questo il TF</w:t>
+      </w:r>
+      <w:r>
+        <w:rPr>
+          <w:sz w:val="28"/>
+          <w:szCs w:val="28"/>
+          <w:lang w:val="it-IT"/>
+        </w:rPr>
+        <w:t>-</w:t>
+      </w:r>
+      <w:r>
+        <w:rPr>
+          <w:sz w:val="28"/>
+          <w:szCs w:val="28"/>
+          <w:lang w:val="it-IT"/>
+        </w:rPr>
+        <w:t xml:space="preserve">IDF (term-frequency-inverse-document-frequency) utilizza </w:t>
+      </w:r>
+      <w:r>
+        <w:rPr>
+          <w:sz w:val="28"/>
+          <w:szCs w:val="28"/>
+          <w:lang w:val="it-IT"/>
+        </w:rPr>
+        <w:t>due termini:</w:t>
+      </w:r>
+    </w:p>
+    <w:p>
+      <w:pPr>
+        <w:pStyle w:val="ListParagraph"/>
+        <w:numPr>
+          <w:ilvl w:val="0"/>
+          <w:numId w:val="3"/>
+        </w:numPr>
+        <w:rPr>
+          <w:sz w:val="28"/>
+          <w:szCs w:val="28"/>
+          <w:lang w:val="it-IT"/>
+        </w:rPr>
+      </w:pPr>
+      <w:r>
+        <w:rPr>
+          <w:sz w:val="28"/>
+          <w:szCs w:val="28"/>
+          <w:lang w:val="it-IT"/>
+        </w:rPr>
+        <w:t>Il term frequency: un intero che rappresenta il numero di volte che uno specifico termine compare in un documento (in questo caso in una recensione)</w:t>
+      </w:r>
+    </w:p>
+    <w:p>
+      <w:pPr>
+        <w:pStyle w:val="ListParagraph"/>
+        <w:numPr>
+          <w:ilvl w:val="0"/>
+          <w:numId w:val="3"/>
+        </w:numPr>
+        <w:rPr>
+          <w:rFonts w:eastAsiaTheme="minorEastAsia"/>
+          <w:sz w:val="28"/>
+          <w:szCs w:val="28"/>
+          <w:lang w:val="it-IT"/>
+        </w:rPr>
+      </w:pPr>
+      <w:r>
+        <w:rPr>
+          <w:sz w:val="28"/>
+          <w:szCs w:val="28"/>
+          <w:lang w:val="it-IT"/>
+        </w:rPr>
+        <w:t>L’i</w:t>
+      </w:r>
+      <w:r>
+        <w:rPr>
+          <w:sz w:val="28"/>
+          <w:szCs w:val="28"/>
+          <w:lang w:val="it-IT"/>
+        </w:rPr>
+        <w:t>n</w:t>
+      </w:r>
+      <w:r>
+        <w:rPr>
+          <w:sz w:val="28"/>
+          <w:szCs w:val="28"/>
+          <w:lang w:val="it-IT"/>
+        </w:rPr>
+        <w:t xml:space="preserve">verse document frequency: </w:t>
+      </w:r>
+      <w:r>
+        <w:rPr>
+          <w:sz w:val="28"/>
+          <w:szCs w:val="28"/>
+          <w:lang w:val="it-IT"/>
+        </w:rPr>
+        <w:t xml:space="preserve">semplicemente </w:t>
+      </w:r>
+      <w:r>
+        <w:rPr>
+          <w:rFonts w:ascii="Times New Roman" w:eastAsia="Times New Roman" w:hAnsi="Times New Roman" w:cs="Times New Roman"/>
+          <w:noProof/>
+          <w:lang w:eastAsia="en-GB"/>
+        </w:rPr>
+        <w:drawing>
+          <wp:inline distT="0" distB="0" distL="0" distR="0" wp14:anchorId="6051C6C7" wp14:editId="28CCFF53">
+            <wp:extent cx="1666240" cy="243840"/>
+            <wp:effectExtent l="0" t="0" r="10160" b="10160"/>
+            <wp:docPr id="1" name="Picture 1" descr="text{idf}(t) = log{\frac{1 + n_d}{1+\text{df}(d,t)}} + 1"/>
+            <wp:cNvGraphicFramePr>
+              <a:graphicFrameLocks xmlns:a="http://schemas.openxmlformats.org/drawingml/2006/main" noChangeAspect="1"/>
+            </wp:cNvGraphicFramePr>
+            <a:graphic xmlns:a="http://schemas.openxmlformats.org/drawingml/2006/main">
+              <a:graphicData uri="http://schemas.openxmlformats.org/drawingml/2006/picture">
+                <pic:pic xmlns:pic="http://schemas.openxmlformats.org/drawingml/2006/picture">
+                  <pic:nvPicPr>
+                    <pic:cNvPr id="0" name="Picture 1" descr="text{idf}(t) = log{\frac{1 + n_d}{1+\text{df}(d,t)}} + 1"/>
+                    <pic:cNvPicPr>
+                      <a:picLocks noChangeAspect="1" noChangeArrowheads="1"/>
+                    </pic:cNvPicPr>
+                  </pic:nvPicPr>
+                  <pic:blipFill>
+                    <a:blip r:embed="rId8">
+                      <a:extLst>
+                        <a:ext uri="{28A0092B-C50C-407E-A947-70E740481C1C}">
+                          <a14:useLocalDpi xmlns:a14="http://schemas.microsoft.com/office/drawing/2010/main" val="0"/>
+                        </a:ext>
+                      </a:extLst>
+                    </a:blip>
+                    <a:srcRect/>
+                    <a:stretch>
+                      <a:fillRect/>
+                    </a:stretch>
+                  </pic:blipFill>
+                  <pic:spPr bwMode="auto">
+                    <a:xfrm>
+                      <a:off x="0" y="0"/>
+                      <a:ext cx="1666240" cy="243840"/>
+                    </a:xfrm>
+                    <a:prstGeom prst="rect">
+                      <a:avLst/>
+                    </a:prstGeom>
+                    <a:noFill/>
+                    <a:ln>
+                      <a:noFill/>
+                    </a:ln>
+                  </pic:spPr>
+                </pic:pic>
+              </a:graphicData>
+            </a:graphic>
+          </wp:inline>
+        </w:drawing>
+      </w:r>
+      <w:r>
+        <w:rPr>
+          <w:rFonts w:eastAsia="Times New Roman"/>
+        </w:rPr>
+        <w:t xml:space="preserve"> </w:t>
+      </w:r>
+      <w:r>
+        <w:rPr>
+          <w:sz w:val="28"/>
+          <w:szCs w:val="28"/>
+          <w:lang w:val="it-IT"/>
+        </w:rPr>
+        <w:t xml:space="preserve">, dove </w:t>
+      </w:r>
+      <m:oMath>
+        <m:sSub>
+          <m:sSubPr>
+            <m:ctrlPr>
+              <w:rPr>
+                <w:rFonts w:ascii="Cambria Math" w:hAnsi="Cambria Math"/>
+                <w:i/>
+                <w:sz w:val="28"/>
+                <w:szCs w:val="28"/>
+                <w:lang w:val="it-IT"/>
+              </w:rPr>
+            </m:ctrlPr>
+          </m:sSubPr>
+          <m:e>
+            <m:r>
+              <w:rPr>
+                <w:rFonts w:ascii="Cambria Math" w:hAnsi="Cambria Math"/>
+                <w:sz w:val="28"/>
+                <w:szCs w:val="28"/>
+                <w:lang w:val="it-IT"/>
+              </w:rPr>
+              <m:t>n</m:t>
+            </m:r>
+          </m:e>
+          <m:sub>
+            <m:r>
+              <w:rPr>
+                <w:rFonts w:ascii="Cambria Math" w:hAnsi="Cambria Math"/>
+                <w:sz w:val="28"/>
+                <w:szCs w:val="28"/>
+                <w:lang w:val="it-IT"/>
+              </w:rPr>
+              <m:t>d</m:t>
+            </m:r>
+          </m:sub>
+        </m:sSub>
+      </m:oMath>
+      <w:r>
+        <w:rPr>
+          <w:rFonts w:eastAsiaTheme="minorEastAsia"/>
+          <w:sz w:val="28"/>
+          <w:szCs w:val="28"/>
+          <w:lang w:val="it-IT"/>
+        </w:rPr>
+        <w:t xml:space="preserve"> rappresenta</w:t>
+      </w:r>
+      <w:r>
+        <w:rPr>
+          <w:rFonts w:eastAsiaTheme="minorEastAsia"/>
+          <w:sz w:val="28"/>
+          <w:szCs w:val="28"/>
+          <w:lang w:val="it-IT"/>
+        </w:rPr>
+        <w:t xml:space="preserve"> il numero delle recensioni e df(d,t) è il numero dei documenti che contengono il termine t.</w:t>
+      </w:r>
+    </w:p>
+    <w:p>
+      <w:pPr>
+        <w:rPr>
+          <w:rFonts w:eastAsiaTheme="minorEastAsia"/>
+          <w:sz w:val="28"/>
+          <w:szCs w:val="28"/>
+          <w:lang w:val="it-IT"/>
+        </w:rPr>
+      </w:pPr>
+      <w:r>
+        <w:rPr>
+          <w:rFonts w:eastAsiaTheme="minorEastAsia"/>
+          <w:sz w:val="28"/>
+          <w:szCs w:val="28"/>
+          <w:lang w:val="it-IT"/>
+        </w:rPr>
+        <w:t>Questi due termini vengono poi moltiplicati e cosi facendo danno vita ad un peso per una parola.</w:t>
+      </w:r>
+    </w:p>
+    <w:p>
+      <w:pPr>
+        <w:rPr>
+          <w:rFonts w:eastAsiaTheme="minorEastAsia"/>
+          <w:sz w:val="28"/>
+          <w:szCs w:val="28"/>
+          <w:lang w:val="it-IT"/>
+        </w:rPr>
+      </w:pPr>
+    </w:p>
+    <w:p>
+      <w:pPr>
+        <w:rPr>
+          <w:rFonts w:eastAsiaTheme="minorEastAsia"/>
+          <w:sz w:val="28"/>
+          <w:szCs w:val="28"/>
+          <w:lang w:val="it-IT"/>
+        </w:rPr>
+      </w:pPr>
+      <w:r>
+        <w:rPr>
+          <w:rFonts w:eastAsiaTheme="minorEastAsia"/>
+          <w:sz w:val="28"/>
+          <w:szCs w:val="28"/>
+          <w:lang w:val="it-IT"/>
+        </w:rPr>
+        <w:t>Nel nostro caso sono presenti anche dei termini all’</w:t>
+      </w:r>
+      <w:r>
+        <w:rPr>
+          <w:rFonts w:eastAsiaTheme="minorEastAsia"/>
+          <w:sz w:val="28"/>
+          <w:szCs w:val="28"/>
+          <w:lang w:val="it-IT"/>
+        </w:rPr>
+        <w:t>interno della funzio</w:t>
+      </w:r>
+      <w:r>
+        <w:rPr>
+          <w:rFonts w:eastAsiaTheme="minorEastAsia"/>
+          <w:sz w:val="28"/>
+          <w:szCs w:val="28"/>
+          <w:lang w:val="it-IT"/>
+        </w:rPr>
+        <w:t>n</w:t>
+      </w:r>
+      <w:r>
+        <w:rPr>
+          <w:rFonts w:eastAsiaTheme="minorEastAsia"/>
+          <w:sz w:val="28"/>
+          <w:szCs w:val="28"/>
+          <w:lang w:val="it-IT"/>
+        </w:rPr>
+        <w:t>e</w:t>
+      </w:r>
+      <w:r>
+        <w:rPr>
+          <w:rFonts w:eastAsiaTheme="minorEastAsia"/>
+          <w:sz w:val="28"/>
+          <w:szCs w:val="28"/>
+          <w:lang w:val="it-IT"/>
+        </w:rPr>
+        <w:t xml:space="preserve"> che adesso andremo a spiegare:</w:t>
+      </w:r>
+    </w:p>
+    <w:p>
+      <w:pPr>
+        <w:pStyle w:val="ListParagraph"/>
+        <w:numPr>
+          <w:ilvl w:val="0"/>
+          <w:numId w:val="4"/>
+        </w:numPr>
+        <w:rPr>
+          <w:rFonts w:eastAsiaTheme="minorEastAsia"/>
+          <w:sz w:val="28"/>
+          <w:szCs w:val="28"/>
+          <w:lang w:val="it-IT"/>
+        </w:rPr>
+      </w:pPr>
+      <w:r>
+        <w:rPr>
+          <w:rFonts w:eastAsiaTheme="minorEastAsia"/>
+          <w:sz w:val="28"/>
+          <w:szCs w:val="28"/>
+          <w:lang w:val="it-IT"/>
+        </w:rPr>
+        <w:t>Min_df: alcune parole hanno una frequenza cosi bassa all’interno della recensione che è possibile saltarle, per questo abbiamo settato questo parametro a 2, cosi da ignorare tutte le parole che si ripetono meno di tre volte.</w:t>
+      </w:r>
+    </w:p>
+    <w:p>
+      <w:pPr>
+        <w:pStyle w:val="ListParagraph"/>
+        <w:numPr>
+          <w:ilvl w:val="0"/>
+          <w:numId w:val="4"/>
+        </w:numPr>
+        <w:rPr>
+          <w:rFonts w:eastAsiaTheme="minorEastAsia"/>
+          <w:sz w:val="28"/>
+          <w:szCs w:val="28"/>
+          <w:lang w:val="it-IT"/>
+        </w:rPr>
+      </w:pPr>
+      <w:r>
+        <w:rPr>
+          <w:rFonts w:eastAsiaTheme="minorEastAsia"/>
+          <w:sz w:val="28"/>
+          <w:szCs w:val="28"/>
+          <w:lang w:val="it-IT"/>
+        </w:rPr>
+        <w:t>Max_df: semmai la nostra precedente pulizia delle stop words possa aver tralasciato qualcosa, entra in gioco questo parametro settato a 0.96. In pratica ordino alla funzione di ignorare le parole che si ripetono per più del 96% all’interno della recensione. Un esempio è dato da una recensione molto corta la quale contiene solamente ‘!’.</w:t>
+      </w:r>
+    </w:p>
+    <w:p>
+      <w:pPr>
+        <w:pStyle w:val="ListParagraph"/>
+        <w:numPr>
+          <w:ilvl w:val="0"/>
+          <w:numId w:val="4"/>
+        </w:numPr>
+        <w:rPr>
+          <w:rFonts w:eastAsiaTheme="minorEastAsia"/>
+          <w:sz w:val="28"/>
+          <w:szCs w:val="28"/>
+          <w:lang w:val="it-IT"/>
+        </w:rPr>
+      </w:pPr>
+      <w:r>
+        <w:rPr>
+          <w:rFonts w:eastAsiaTheme="minorEastAsia"/>
+          <w:sz w:val="28"/>
+          <w:szCs w:val="28"/>
+          <w:lang w:val="it-IT"/>
+        </w:rPr>
+        <w:t>Sublinear_tf: è una semplice sostituzione del parametro Term frequency, che diventa 1+log(tf).</w:t>
+      </w:r>
+    </w:p>
+    <w:p>
+      <w:pPr>
+        <w:pStyle w:val="ListParagraph"/>
+        <w:numPr>
+          <w:ilvl w:val="0"/>
+          <w:numId w:val="4"/>
+        </w:numPr>
+        <w:rPr>
+          <w:rFonts w:eastAsiaTheme="minorEastAsia"/>
+          <w:sz w:val="28"/>
+          <w:szCs w:val="28"/>
+          <w:lang w:val="it-IT"/>
+        </w:rPr>
+      </w:pPr>
+      <w:r>
+        <w:rPr>
+          <w:rFonts w:eastAsiaTheme="minorEastAsia"/>
+          <w:sz w:val="28"/>
+          <w:szCs w:val="28"/>
+          <w:lang w:val="it-IT"/>
+        </w:rPr>
+        <w:t>Max_features</w:t>
+      </w:r>
+      <w:r>
+        <w:rPr>
+          <w:rFonts w:eastAsiaTheme="minorEastAsia"/>
+          <w:sz w:val="28"/>
+          <w:szCs w:val="28"/>
+          <w:lang w:val="it-IT"/>
+        </w:rPr>
+        <w:t>: essendo il dataset composto da oltre 70000 parole abbiamo deciso di prendere solo le 20000 più rilevanti per evitare di portare il tempo di esecuzione oltre i 10 minuti.</w:t>
+      </w:r>
+    </w:p>
+    <w:p>
+      <w:pPr>
+        <w:pStyle w:val="ListParagraph"/>
+        <w:numPr>
+          <w:ilvl w:val="0"/>
+          <w:numId w:val="4"/>
+        </w:numPr>
+        <w:rPr>
+          <w:rFonts w:eastAsiaTheme="minorEastAsia"/>
+          <w:sz w:val="28"/>
+          <w:szCs w:val="28"/>
+          <w:lang w:val="it-IT"/>
+        </w:rPr>
+      </w:pPr>
+      <w:r>
+        <w:rPr>
+          <w:rFonts w:eastAsiaTheme="minorEastAsia"/>
+          <w:sz w:val="28"/>
+          <w:szCs w:val="28"/>
+          <w:lang w:val="it-IT"/>
+        </w:rPr>
+        <w:t xml:space="preserve">Strip_accents: </w:t>
+      </w:r>
+      <w:r>
+        <w:rPr>
+          <w:rFonts w:eastAsiaTheme="minorEastAsia"/>
+          <w:sz w:val="28"/>
+          <w:szCs w:val="28"/>
+          <w:lang w:val="it-IT"/>
+        </w:rPr>
+        <w:t>rimpiazza le lettere accentate con normali caratteri ascii, questo è stato possibile poichè la lingua inglese non presenta profonde differenze tra parole accentate e non, a differenza di quella italiana.</w:t>
+      </w:r>
+    </w:p>
+    <w:p>
+      <w:pPr>
+        <w:rPr>
+          <w:rFonts w:eastAsiaTheme="minorEastAsia"/>
+          <w:sz w:val="28"/>
+          <w:szCs w:val="28"/>
+          <w:lang w:val="it-IT"/>
+        </w:rPr>
+      </w:pPr>
+    </w:p>
+    <w:p>
+      <w:pPr>
+        <w:rPr>
+          <w:rFonts w:eastAsiaTheme="minorEastAsia"/>
+          <w:sz w:val="28"/>
+          <w:szCs w:val="28"/>
+          <w:lang w:val="it-IT"/>
+        </w:rPr>
+      </w:pPr>
+      <w:r>
+        <w:rPr>
+          <w:rFonts w:eastAsiaTheme="minorEastAsia"/>
+          <w:sz w:val="28"/>
+          <w:szCs w:val="28"/>
+          <w:lang w:val="it-IT"/>
+        </w:rPr>
+        <w:t>Dopo l’inizializzazione si passa al fittaggio del dataset e qui è stato di fondamentale importanza l’uso dell’Unlabled Train Data che ci ha permesso di aggiungere al dizionario creato dalla funzione più del 50% dei termini aumentando l’accuratezza delle predizioni del 5% in media.</w:t>
+      </w:r>
+    </w:p>
+    <w:p>
+      <w:pPr>
+        <w:rPr>
+          <w:rFonts w:eastAsiaTheme="minorEastAsia"/>
+          <w:sz w:val="28"/>
+          <w:szCs w:val="28"/>
+          <w:lang w:val="it-IT"/>
+        </w:rPr>
+      </w:pPr>
+    </w:p>
+    <w:p>
+      <w:pPr>
+        <w:rPr>
+          <w:rFonts w:eastAsiaTheme="minorEastAsia"/>
+          <w:sz w:val="28"/>
+          <w:szCs w:val="28"/>
+          <w:lang w:val="it-IT"/>
+        </w:rPr>
+      </w:pPr>
+      <w:r>
+        <w:rPr>
+          <w:rFonts w:eastAsiaTheme="minorEastAsia"/>
+          <w:sz w:val="28"/>
+          <w:szCs w:val="28"/>
+          <w:lang w:val="it-IT"/>
+        </w:rPr>
+        <w:t>Finito il fittaggio siamo passati all’effettiva tasformazione del dataset dal domino delle stringhe a quello numerico tramite il metodo “transform” applicato al Train Labled Data e al Test Data.</w:t>
+      </w:r>
+    </w:p>
+    <w:p>
+      <w:pPr>
+        <w:rPr>
+          <w:rFonts w:eastAsiaTheme="minorEastAsia"/>
+          <w:sz w:val="28"/>
+          <w:szCs w:val="28"/>
+          <w:lang w:val="it-IT"/>
+        </w:rPr>
+      </w:pPr>
+    </w:p>
+    <w:p>
+      <w:pPr>
+        <w:rPr>
+          <w:rFonts w:eastAsiaTheme="minorEastAsia"/>
+          <w:sz w:val="28"/>
+          <w:szCs w:val="28"/>
+          <w:lang w:val="it-IT"/>
+        </w:rPr>
+      </w:pPr>
+      <w:r>
+        <w:rPr>
+          <w:rFonts w:eastAsiaTheme="minorEastAsia"/>
+          <w:sz w:val="28"/>
+          <w:szCs w:val="28"/>
+          <w:lang w:val="it-IT"/>
+        </w:rPr>
+        <w:t>In fine la funzione ritorna il Train e il Test datasets vettorializzati insieme all’ggetto TfidfVectorizer stesso (solamente per motivi di debug).</w:t>
       </w:r>
       <w:bookmarkStart w:id="0" w:name="_GoBack"/>
       <w:bookmarkEnd w:id="0"/>
-      <w:r>
-        <w:rPr>
-          <w:sz w:val="28"/>
-          <w:szCs w:val="28"/>
-          <w:lang w:val="it-IT"/>
-        </w:rPr>
-        <w:t xml:space="preserve"> </w:t>
-      </w:r>
-    </w:p>
-    <w:p>
-      <w:pPr>
-        <w:rPr>
-          <w:sz w:val="28"/>
-          <w:szCs w:val="28"/>
-          <w:lang w:val="it-IT"/>
-        </w:rPr>
-      </w:pPr>
-      <w:r>
-        <w:rPr>
-          <w:sz w:val="28"/>
-          <w:szCs w:val="28"/>
-          <w:lang w:val="it-IT"/>
-        </w:rPr>
-        <w:t xml:space="preserve"> </w:t>
-      </w:r>
+    </w:p>
+    <w:p>
+      <w:pPr>
+        <w:rPr>
+          <w:rFonts w:ascii="Times New Roman" w:eastAsia="Times New Roman" w:hAnsi="Times New Roman" w:cs="Times New Roman"/>
+          <w:lang w:eastAsia="en-GB"/>
+        </w:rPr>
+      </w:pPr>
     </w:p>
     <w:p>
       <w:pPr>
@@ -932,6 +1662,119 @@
 <file path=word/numbering.xml><?xml version="1.0" encoding="utf-8"?>
 <w:numbering xmlns:wpc="http://schemas.microsoft.com/office/word/2010/wordprocessingCanvas" xmlns:mo="http://schemas.microsoft.com/office/mac/office/2008/main" xmlns:mc="http://schemas.openxmlformats.org/markup-compatibility/2006" xmlns:mv="urn:schemas-microsoft-com:mac:vml" xmlns:o="urn:schemas-microsoft-com:office:office" xmlns:r="http://schemas.openxmlformats.org/officeDocument/2006/relationships" xmlns:m="http://schemas.openxmlformats.org/officeDocument/2006/math" xmlns:v="urn:schemas-microsoft-com:vml" xmlns:wp14="http://schemas.microsoft.com/office/word/2010/wordprocessingDrawing" xmlns:wp="http://schemas.openxmlformats.org/drawingml/2006/wordprocessingDrawing" xmlns:w10="urn:schemas-microsoft-com:office:word" xmlns:w="http://schemas.openxmlformats.org/wordprocessingml/2006/main" xmlns:w14="http://schemas.microsoft.com/office/word/2010/wordml" xmlns:w15="http://schemas.microsoft.com/office/word/2012/wordml" xmlns:wpg="http://schemas.microsoft.com/office/word/2010/wordprocessingGroup" xmlns:wpi="http://schemas.microsoft.com/office/word/2010/wordprocessingInk" xmlns:wne="http://schemas.microsoft.com/office/word/2006/wordml" xmlns:wps="http://schemas.microsoft.com/office/word/2010/wordprocessingShape" mc:Ignorable="w14 w15 wp14">
   <w:abstractNum w:abstractNumId="0">
+    <w:nsid w:val="0761522E"/>
+    <w:multiLevelType w:val="hybridMultilevel"/>
+    <w:tmpl w:val="E4124976"/>
+    <w:lvl w:ilvl="0" w:tplc="08090001">
+      <w:start w:val="1"/>
+      <w:numFmt w:val="bullet"/>
+      <w:lvlText w:val=""/>
+      <w:lvlJc w:val="left"/>
+      <w:pPr>
+        <w:ind w:left="720" w:hanging="360"/>
+      </w:pPr>
+      <w:rPr>
+        <w:rFonts w:ascii="Symbol" w:hAnsi="Symbol" w:hint="default"/>
+      </w:rPr>
+    </w:lvl>
+    <w:lvl w:ilvl="1" w:tplc="08090003" w:tentative="1">
+      <w:start w:val="1"/>
+      <w:numFmt w:val="bullet"/>
+      <w:lvlText w:val="o"/>
+      <w:lvlJc w:val="left"/>
+      <w:pPr>
+        <w:ind w:left="1440" w:hanging="360"/>
+      </w:pPr>
+      <w:rPr>
+        <w:rFonts w:ascii="Courier New" w:hAnsi="Courier New" w:cs="Courier New" w:hint="default"/>
+      </w:rPr>
+    </w:lvl>
+    <w:lvl w:ilvl="2" w:tplc="08090005" w:tentative="1">
+      <w:start w:val="1"/>
+      <w:numFmt w:val="bullet"/>
+      <w:lvlText w:val=""/>
+      <w:lvlJc w:val="left"/>
+      <w:pPr>
+        <w:ind w:left="2160" w:hanging="360"/>
+      </w:pPr>
+      <w:rPr>
+        <w:rFonts w:ascii="Wingdings" w:hAnsi="Wingdings" w:hint="default"/>
+      </w:rPr>
+    </w:lvl>
+    <w:lvl w:ilvl="3" w:tplc="08090001" w:tentative="1">
+      <w:start w:val="1"/>
+      <w:numFmt w:val="bullet"/>
+      <w:lvlText w:val=""/>
+      <w:lvlJc w:val="left"/>
+      <w:pPr>
+        <w:ind w:left="2880" w:hanging="360"/>
+      </w:pPr>
+      <w:rPr>
+        <w:rFonts w:ascii="Symbol" w:hAnsi="Symbol" w:hint="default"/>
+      </w:rPr>
+    </w:lvl>
+    <w:lvl w:ilvl="4" w:tplc="08090003" w:tentative="1">
+      <w:start w:val="1"/>
+      <w:numFmt w:val="bullet"/>
+      <w:lvlText w:val="o"/>
+      <w:lvlJc w:val="left"/>
+      <w:pPr>
+        <w:ind w:left="3600" w:hanging="360"/>
+      </w:pPr>
+      <w:rPr>
+        <w:rFonts w:ascii="Courier New" w:hAnsi="Courier New" w:cs="Courier New" w:hint="default"/>
+      </w:rPr>
+    </w:lvl>
+    <w:lvl w:ilvl="5" w:tplc="08090005" w:tentative="1">
+      <w:start w:val="1"/>
+      <w:numFmt w:val="bullet"/>
+      <w:lvlText w:val=""/>
+      <w:lvlJc w:val="left"/>
+      <w:pPr>
+        <w:ind w:left="4320" w:hanging="360"/>
+      </w:pPr>
+      <w:rPr>
+        <w:rFonts w:ascii="Wingdings" w:hAnsi="Wingdings" w:hint="default"/>
+      </w:rPr>
+    </w:lvl>
+    <w:lvl w:ilvl="6" w:tplc="08090001" w:tentative="1">
+      <w:start w:val="1"/>
+      <w:numFmt w:val="bullet"/>
+      <w:lvlText w:val=""/>
+      <w:lvlJc w:val="left"/>
+      <w:pPr>
+        <w:ind w:left="5040" w:hanging="360"/>
+      </w:pPr>
+      <w:rPr>
+        <w:rFonts w:ascii="Symbol" w:hAnsi="Symbol" w:hint="default"/>
+      </w:rPr>
+    </w:lvl>
+    <w:lvl w:ilvl="7" w:tplc="08090003" w:tentative="1">
+      <w:start w:val="1"/>
+      <w:numFmt w:val="bullet"/>
+      <w:lvlText w:val="o"/>
+      <w:lvlJc w:val="left"/>
+      <w:pPr>
+        <w:ind w:left="5760" w:hanging="360"/>
+      </w:pPr>
+      <w:rPr>
+        <w:rFonts w:ascii="Courier New" w:hAnsi="Courier New" w:cs="Courier New" w:hint="default"/>
+      </w:rPr>
+    </w:lvl>
+    <w:lvl w:ilvl="8" w:tplc="08090005" w:tentative="1">
+      <w:start w:val="1"/>
+      <w:numFmt w:val="bullet"/>
+      <w:lvlText w:val=""/>
+      <w:lvlJc w:val="left"/>
+      <w:pPr>
+        <w:ind w:left="6480" w:hanging="360"/>
+      </w:pPr>
+      <w:rPr>
+        <w:rFonts w:ascii="Wingdings" w:hAnsi="Wingdings" w:hint="default"/>
+      </w:rPr>
+    </w:lvl>
+  </w:abstractNum>
+  <w:abstractNum w:abstractNumId="1">
     <w:nsid w:val="21E04407"/>
     <w:multiLevelType w:val="hybridMultilevel"/>
     <w:tmpl w:val="044E9BA2"/>
@@ -1044,7 +1887,120 @@
       </w:rPr>
     </w:lvl>
   </w:abstractNum>
-  <w:abstractNum w:abstractNumId="1">
+  <w:abstractNum w:abstractNumId="2">
+    <w:nsid w:val="59316A36"/>
+    <w:multiLevelType w:val="hybridMultilevel"/>
+    <w:tmpl w:val="689CC23A"/>
+    <w:lvl w:ilvl="0" w:tplc="08090001">
+      <w:start w:val="1"/>
+      <w:numFmt w:val="bullet"/>
+      <w:lvlText w:val=""/>
+      <w:lvlJc w:val="left"/>
+      <w:pPr>
+        <w:ind w:left="720" w:hanging="360"/>
+      </w:pPr>
+      <w:rPr>
+        <w:rFonts w:ascii="Symbol" w:hAnsi="Symbol" w:hint="default"/>
+      </w:rPr>
+    </w:lvl>
+    <w:lvl w:ilvl="1" w:tplc="08090003" w:tentative="1">
+      <w:start w:val="1"/>
+      <w:numFmt w:val="bullet"/>
+      <w:lvlText w:val="o"/>
+      <w:lvlJc w:val="left"/>
+      <w:pPr>
+        <w:ind w:left="1440" w:hanging="360"/>
+      </w:pPr>
+      <w:rPr>
+        <w:rFonts w:ascii="Courier New" w:hAnsi="Courier New" w:cs="Courier New" w:hint="default"/>
+      </w:rPr>
+    </w:lvl>
+    <w:lvl w:ilvl="2" w:tplc="08090005" w:tentative="1">
+      <w:start w:val="1"/>
+      <w:numFmt w:val="bullet"/>
+      <w:lvlText w:val=""/>
+      <w:lvlJc w:val="left"/>
+      <w:pPr>
+        <w:ind w:left="2160" w:hanging="360"/>
+      </w:pPr>
+      <w:rPr>
+        <w:rFonts w:ascii="Wingdings" w:hAnsi="Wingdings" w:hint="default"/>
+      </w:rPr>
+    </w:lvl>
+    <w:lvl w:ilvl="3" w:tplc="08090001" w:tentative="1">
+      <w:start w:val="1"/>
+      <w:numFmt w:val="bullet"/>
+      <w:lvlText w:val=""/>
+      <w:lvlJc w:val="left"/>
+      <w:pPr>
+        <w:ind w:left="2880" w:hanging="360"/>
+      </w:pPr>
+      <w:rPr>
+        <w:rFonts w:ascii="Symbol" w:hAnsi="Symbol" w:hint="default"/>
+      </w:rPr>
+    </w:lvl>
+    <w:lvl w:ilvl="4" w:tplc="08090003" w:tentative="1">
+      <w:start w:val="1"/>
+      <w:numFmt w:val="bullet"/>
+      <w:lvlText w:val="o"/>
+      <w:lvlJc w:val="left"/>
+      <w:pPr>
+        <w:ind w:left="3600" w:hanging="360"/>
+      </w:pPr>
+      <w:rPr>
+        <w:rFonts w:ascii="Courier New" w:hAnsi="Courier New" w:cs="Courier New" w:hint="default"/>
+      </w:rPr>
+    </w:lvl>
+    <w:lvl w:ilvl="5" w:tplc="08090005" w:tentative="1">
+      <w:start w:val="1"/>
+      <w:numFmt w:val="bullet"/>
+      <w:lvlText w:val=""/>
+      <w:lvlJc w:val="left"/>
+      <w:pPr>
+        <w:ind w:left="4320" w:hanging="360"/>
+      </w:pPr>
+      <w:rPr>
+        <w:rFonts w:ascii="Wingdings" w:hAnsi="Wingdings" w:hint="default"/>
+      </w:rPr>
+    </w:lvl>
+    <w:lvl w:ilvl="6" w:tplc="08090001" w:tentative="1">
+      <w:start w:val="1"/>
+      <w:numFmt w:val="bullet"/>
+      <w:lvlText w:val=""/>
+      <w:lvlJc w:val="left"/>
+      <w:pPr>
+        <w:ind w:left="5040" w:hanging="360"/>
+      </w:pPr>
+      <w:rPr>
+        <w:rFonts w:ascii="Symbol" w:hAnsi="Symbol" w:hint="default"/>
+      </w:rPr>
+    </w:lvl>
+    <w:lvl w:ilvl="7" w:tplc="08090003" w:tentative="1">
+      <w:start w:val="1"/>
+      <w:numFmt w:val="bullet"/>
+      <w:lvlText w:val="o"/>
+      <w:lvlJc w:val="left"/>
+      <w:pPr>
+        <w:ind w:left="5760" w:hanging="360"/>
+      </w:pPr>
+      <w:rPr>
+        <w:rFonts w:ascii="Courier New" w:hAnsi="Courier New" w:cs="Courier New" w:hint="default"/>
+      </w:rPr>
+    </w:lvl>
+    <w:lvl w:ilvl="8" w:tplc="08090005" w:tentative="1">
+      <w:start w:val="1"/>
+      <w:numFmt w:val="bullet"/>
+      <w:lvlText w:val=""/>
+      <w:lvlJc w:val="left"/>
+      <w:pPr>
+        <w:ind w:left="6480" w:hanging="360"/>
+      </w:pPr>
+      <w:rPr>
+        <w:rFonts w:ascii="Wingdings" w:hAnsi="Wingdings" w:hint="default"/>
+      </w:rPr>
+    </w:lvl>
+  </w:abstractNum>
+  <w:abstractNum w:abstractNumId="3">
     <w:nsid w:val="60863AF6"/>
     <w:multiLevelType w:val="hybridMultilevel"/>
     <w:tmpl w:val="7F9AC308"/>
@@ -1158,10 +2114,16 @@
     </w:lvl>
   </w:abstractNum>
   <w:num w:numId="1">
-    <w:abstractNumId w:val="0"/>
+    <w:abstractNumId w:val="1"/>
   </w:num>
   <w:num w:numId="2">
-    <w:abstractNumId w:val="1"/>
+    <w:abstractNumId w:val="3"/>
+  </w:num>
+  <w:num w:numId="3">
+    <w:abstractNumId w:val="2"/>
+  </w:num>
+  <w:num w:numId="4">
+    <w:abstractNumId w:val="0"/>
   </w:num>
 </w:numbering>
 </file>
@@ -1749,6 +2711,16 @@
       <w:u w:val="single"/>
     </w:rPr>
   </w:style>
+  <w:style w:type="character" w:styleId="PlaceholderText">
+    <w:name w:val="Placeholder Text"/>
+    <w:basedOn w:val="DefaultParagraphFont"/>
+    <w:uiPriority w:val="99"/>
+    <w:semiHidden/>
+    <w:rsid w:val="00B82183"/>
+    <w:rPr>
+      <w:color w:val="808080"/>
+    </w:rPr>
+  </w:style>
 </w:styles>
 </file>
 

</xml_diff>

<commit_message>
aggiunti plot dei classfier sdg e forest
</commit_message>
<xml_diff>
--- a/Papers/Relazione.docx
+++ b/Papers/Relazione.docx
@@ -31,7 +31,89 @@
           <w:szCs w:val="28"/>
           <w:lang w:val="it-IT"/>
         </w:rPr>
-        <w:t>Questo progetto si divide in cinque file (Preprocessing, Processing, prova, Data_analisys e util )e una directory (Datasets).</w:t>
+        <w:t>Questo progetto si divide in cinque file (</w:t>
+      </w:r>
+      <w:proofErr w:type="spellStart"/>
+      <w:r>
+        <w:rPr>
+          <w:sz w:val="28"/>
+          <w:szCs w:val="28"/>
+          <w:lang w:val="it-IT"/>
+        </w:rPr>
+        <w:t>Preprocessing</w:t>
+      </w:r>
+      <w:proofErr w:type="spellEnd"/>
+      <w:r>
+        <w:rPr>
+          <w:sz w:val="28"/>
+          <w:szCs w:val="28"/>
+          <w:lang w:val="it-IT"/>
+        </w:rPr>
+        <w:t xml:space="preserve">, Processing, prova, </w:t>
+      </w:r>
+      <w:proofErr w:type="spellStart"/>
+      <w:r>
+        <w:rPr>
+          <w:sz w:val="28"/>
+          <w:szCs w:val="28"/>
+          <w:lang w:val="it-IT"/>
+        </w:rPr>
+        <w:t>Data_analisys</w:t>
+      </w:r>
+      <w:proofErr w:type="spellEnd"/>
+      <w:r>
+        <w:rPr>
+          <w:sz w:val="28"/>
+          <w:szCs w:val="28"/>
+          <w:lang w:val="it-IT"/>
+        </w:rPr>
+        <w:t xml:space="preserve"> e </w:t>
+      </w:r>
+      <w:proofErr w:type="spellStart"/>
+      <w:proofErr w:type="gramStart"/>
+      <w:r>
+        <w:rPr>
+          <w:sz w:val="28"/>
+          <w:szCs w:val="28"/>
+          <w:lang w:val="it-IT"/>
+        </w:rPr>
+        <w:t>util</w:t>
+      </w:r>
+      <w:proofErr w:type="spellEnd"/>
+      <w:r>
+        <w:rPr>
+          <w:sz w:val="28"/>
+          <w:szCs w:val="28"/>
+          <w:lang w:val="it-IT"/>
+        </w:rPr>
+        <w:t xml:space="preserve"> )e</w:t>
+      </w:r>
+      <w:proofErr w:type="gramEnd"/>
+      <w:r>
+        <w:rPr>
+          <w:sz w:val="28"/>
+          <w:szCs w:val="28"/>
+          <w:lang w:val="it-IT"/>
+        </w:rPr>
+        <w:t xml:space="preserve"> una directory (</w:t>
+      </w:r>
+      <w:proofErr w:type="spellStart"/>
+      <w:r>
+        <w:rPr>
+          <w:sz w:val="28"/>
+          <w:szCs w:val="28"/>
+          <w:lang w:val="it-IT"/>
+        </w:rPr>
+        <w:t>Datasets</w:t>
+      </w:r>
+      <w:proofErr w:type="spellEnd"/>
+      <w:r>
+        <w:rPr>
+          <w:sz w:val="28"/>
+          <w:szCs w:val="28"/>
+          <w:lang w:val="it-IT"/>
+        </w:rPr>
+        <w:t>).</w:t>
       </w:r>
     </w:p>
     <w:p>
@@ -52,6 +134,7 @@
           <w:lang w:val="it-IT"/>
         </w:rPr>
       </w:pPr>
+      <w:proofErr w:type="spellStart"/>
       <w:r>
         <w:rPr>
           <w:sz w:val="40"/>
@@ -60,6 +143,7 @@
         </w:rPr>
         <w:t>Dataset</w:t>
       </w:r>
+      <w:proofErr w:type="spellEnd"/>
     </w:p>
     <w:p/>
     <w:p>
@@ -76,23 +160,87 @@
           <w:szCs w:val="28"/>
           <w:lang w:val="it-IT"/>
         </w:rPr>
-        <w:t>Partendo dalla directory troviamo al suo interno quattro file rappresentanti i nostri dataset</w:t>
-      </w:r>
-      <w:r>
-        <w:rPr>
-          <w:sz w:val="28"/>
-          <w:szCs w:val="28"/>
-          <w:lang w:val="it-IT"/>
-        </w:rPr>
-        <w:t>, tre disponibili dal sito Kaggle da cui abbiamo preso la sfida, uno di nostra creazione per semplificare il processo di predizione</w:t>
-      </w:r>
-      <w:r>
-        <w:rPr>
-          <w:sz w:val="28"/>
-          <w:szCs w:val="28"/>
-          <w:lang w:val="it-IT"/>
-        </w:rPr>
-        <w:t>. Tutti i file sono informato tsv (tab-separeted-values) e quindi di facile lettura e comprensione</w:t>
+        <w:t xml:space="preserve">Partendo dalla directory troviamo al suo interno quattro file rappresentanti i nostri </w:t>
+      </w:r>
+      <w:proofErr w:type="spellStart"/>
+      <w:r>
+        <w:rPr>
+          <w:sz w:val="28"/>
+          <w:szCs w:val="28"/>
+          <w:lang w:val="it-IT"/>
+        </w:rPr>
+        <w:t>dataset</w:t>
+      </w:r>
+      <w:proofErr w:type="spellEnd"/>
+      <w:r>
+        <w:rPr>
+          <w:sz w:val="28"/>
+          <w:szCs w:val="28"/>
+          <w:lang w:val="it-IT"/>
+        </w:rPr>
+        <w:t xml:space="preserve">, tre disponibili dal sito </w:t>
+      </w:r>
+      <w:proofErr w:type="spellStart"/>
+      <w:r>
+        <w:rPr>
+          <w:sz w:val="28"/>
+          <w:szCs w:val="28"/>
+          <w:lang w:val="it-IT"/>
+        </w:rPr>
+        <w:t>Kaggle</w:t>
+      </w:r>
+      <w:proofErr w:type="spellEnd"/>
+      <w:r>
+        <w:rPr>
+          <w:sz w:val="28"/>
+          <w:szCs w:val="28"/>
+          <w:lang w:val="it-IT"/>
+        </w:rPr>
+        <w:t xml:space="preserve"> da cui abbiamo preso la sfida, uno di nostra creazione per semplificare il processo di predizione</w:t>
+      </w:r>
+      <w:r>
+        <w:rPr>
+          <w:sz w:val="28"/>
+          <w:szCs w:val="28"/>
+          <w:lang w:val="it-IT"/>
+        </w:rPr>
+        <w:t xml:space="preserve">. Tutti i file sono informato </w:t>
+      </w:r>
+      <w:proofErr w:type="spellStart"/>
+      <w:r>
+        <w:rPr>
+          <w:sz w:val="28"/>
+          <w:szCs w:val="28"/>
+          <w:lang w:val="it-IT"/>
+        </w:rPr>
+        <w:t>tsv</w:t>
+      </w:r>
+      <w:proofErr w:type="spellEnd"/>
+      <w:r>
+        <w:rPr>
+          <w:sz w:val="28"/>
+          <w:szCs w:val="28"/>
+          <w:lang w:val="it-IT"/>
+        </w:rPr>
+        <w:t xml:space="preserve"> (</w:t>
+      </w:r>
+      <w:proofErr w:type="spellStart"/>
+      <w:r>
+        <w:rPr>
+          <w:sz w:val="28"/>
+          <w:szCs w:val="28"/>
+          <w:lang w:val="it-IT"/>
+        </w:rPr>
+        <w:t>tab-separeted-values</w:t>
+      </w:r>
+      <w:proofErr w:type="spellEnd"/>
+      <w:r>
+        <w:rPr>
+          <w:sz w:val="28"/>
+          <w:szCs w:val="28"/>
+          <w:lang w:val="it-IT"/>
+        </w:rPr>
+        <w:t>) e quindi di facile lettura e comprensione</w:t>
       </w:r>
       <w:r>
         <w:rPr>
@@ -116,6 +264,7 @@
           <w:lang w:val="it-IT"/>
         </w:rPr>
       </w:pPr>
+      <w:proofErr w:type="spellStart"/>
       <w:r>
         <w:rPr>
           <w:b/>
@@ -123,7 +272,17 @@
           <w:szCs w:val="28"/>
           <w:lang w:val="it-IT"/>
         </w:rPr>
-        <w:t>Labled Train Data</w:t>
+        <w:t>Labled</w:t>
+      </w:r>
+      <w:proofErr w:type="spellEnd"/>
+      <w:r>
+        <w:rPr>
+          <w:b/>
+          <w:sz w:val="28"/>
+          <w:szCs w:val="28"/>
+          <w:lang w:val="it-IT"/>
+        </w:rPr>
+        <w:t xml:space="preserve"> Train Data</w:t>
       </w:r>
       <w:r>
         <w:rPr>
@@ -147,8 +306,36 @@
           <w:szCs w:val="28"/>
           <w:lang w:val="it-IT"/>
         </w:rPr>
-        <w:t xml:space="preserve"> esplicativo, infatti questo file è il dataset che viene usato per il train</w:t>
-      </w:r>
+        <w:t xml:space="preserve"> esplicativo, infatti questo file è il </w:t>
+      </w:r>
+      <w:proofErr w:type="spellStart"/>
+      <w:r>
+        <w:rPr>
+          <w:sz w:val="28"/>
+          <w:szCs w:val="28"/>
+          <w:lang w:val="it-IT"/>
+        </w:rPr>
+        <w:t>dataset</w:t>
+      </w:r>
+      <w:proofErr w:type="spellEnd"/>
+      <w:r>
+        <w:rPr>
+          <w:sz w:val="28"/>
+          <w:szCs w:val="28"/>
+          <w:lang w:val="it-IT"/>
+        </w:rPr>
+        <w:t xml:space="preserve"> che viene usato per il </w:t>
+      </w:r>
+      <w:proofErr w:type="spellStart"/>
+      <w:r>
+        <w:rPr>
+          <w:sz w:val="28"/>
+          <w:szCs w:val="28"/>
+          <w:lang w:val="it-IT"/>
+        </w:rPr>
+        <w:t>train</w:t>
+      </w:r>
+      <w:proofErr w:type="spellEnd"/>
       <w:r>
         <w:rPr>
           <w:sz w:val="28"/>
@@ -193,8 +380,18 @@
           <w:szCs w:val="28"/>
           <w:lang w:val="it-IT"/>
         </w:rPr>
-        <w:t>Id: la colonna che associa ad ogni recensione uno specifico id, irrilevante per quanto riguarda il progetto in se</w:t>
-      </w:r>
+        <w:t xml:space="preserve">Id: la colonna che associa ad ogni recensione uno specifico id, irrilevante per quanto riguarda il progetto in </w:t>
+      </w:r>
+      <w:proofErr w:type="gramStart"/>
+      <w:r>
+        <w:rPr>
+          <w:sz w:val="28"/>
+          <w:szCs w:val="28"/>
+          <w:lang w:val="it-IT"/>
+        </w:rPr>
+        <w:t>se</w:t>
+      </w:r>
+      <w:proofErr w:type="gramEnd"/>
       <w:r>
         <w:rPr>
           <w:sz w:val="28"/>
@@ -217,13 +414,41 @@
           <w:lang w:val="it-IT"/>
         </w:rPr>
       </w:pPr>
-      <w:r>
-        <w:rPr>
-          <w:sz w:val="28"/>
-          <w:szCs w:val="28"/>
-          <w:lang w:val="it-IT"/>
-        </w:rPr>
-        <w:t>Review: il cuore del nostro train set</w:t>
+      <w:proofErr w:type="spellStart"/>
+      <w:r>
+        <w:rPr>
+          <w:sz w:val="28"/>
+          <w:szCs w:val="28"/>
+          <w:lang w:val="it-IT"/>
+        </w:rPr>
+        <w:t>Review</w:t>
+      </w:r>
+      <w:proofErr w:type="spellEnd"/>
+      <w:r>
+        <w:rPr>
+          <w:sz w:val="28"/>
+          <w:szCs w:val="28"/>
+          <w:lang w:val="it-IT"/>
+        </w:rPr>
+        <w:t xml:space="preserve">: il cuore del nostro </w:t>
+      </w:r>
+      <w:proofErr w:type="spellStart"/>
+      <w:r>
+        <w:rPr>
+          <w:sz w:val="28"/>
+          <w:szCs w:val="28"/>
+          <w:lang w:val="it-IT"/>
+        </w:rPr>
+        <w:t>train</w:t>
+      </w:r>
+      <w:proofErr w:type="spellEnd"/>
+      <w:r>
+        <w:rPr>
+          <w:sz w:val="28"/>
+          <w:szCs w:val="28"/>
+          <w:lang w:val="it-IT"/>
+        </w:rPr>
+        <w:t xml:space="preserve"> set</w:t>
       </w:r>
       <w:r>
         <w:rPr>
@@ -279,13 +504,23 @@
           <w:lang w:val="it-IT"/>
         </w:rPr>
       </w:pPr>
-      <w:r>
-        <w:rPr>
-          <w:sz w:val="28"/>
-          <w:szCs w:val="28"/>
-          <w:lang w:val="it-IT"/>
-        </w:rPr>
-        <w:t xml:space="preserve">Sentiment: </w:t>
+      <w:proofErr w:type="spellStart"/>
+      <w:r>
+        <w:rPr>
+          <w:sz w:val="28"/>
+          <w:szCs w:val="28"/>
+          <w:lang w:val="it-IT"/>
+        </w:rPr>
+        <w:t>Sentiment</w:t>
+      </w:r>
+      <w:proofErr w:type="spellEnd"/>
+      <w:r>
+        <w:rPr>
+          <w:sz w:val="28"/>
+          <w:szCs w:val="28"/>
+          <w:lang w:val="it-IT"/>
+        </w:rPr>
+        <w:t xml:space="preserve">: </w:t>
       </w:r>
       <w:r>
         <w:rPr>
@@ -301,7 +536,25 @@
           <w:szCs w:val="28"/>
           <w:lang w:val="it-IT"/>
         </w:rPr>
-        <w:t xml:space="preserve"> che rende la classificazione supervised, infatti questa è la nostra Y nel momento dell’allenamento del modello.</w:t>
+        <w:t xml:space="preserve"> che rende la classificazione </w:t>
+      </w:r>
+      <w:proofErr w:type="spellStart"/>
+      <w:r>
+        <w:rPr>
+          <w:sz w:val="28"/>
+          <w:szCs w:val="28"/>
+          <w:lang w:val="it-IT"/>
+        </w:rPr>
+        <w:t>supervised</w:t>
+      </w:r>
+      <w:proofErr w:type="spellEnd"/>
+      <w:r>
+        <w:rPr>
+          <w:sz w:val="28"/>
+          <w:szCs w:val="28"/>
+          <w:lang w:val="it-IT"/>
+        </w:rPr>
+        <w:t>, infatti questa è la nostra Y nel momento dell’allenamento del modello.</w:t>
       </w:r>
       <w:r>
         <w:rPr>
@@ -325,6 +578,7 @@
           <w:lang w:val="it-IT"/>
         </w:rPr>
       </w:pPr>
+      <w:proofErr w:type="spellStart"/>
       <w:r>
         <w:rPr>
           <w:b/>
@@ -332,23 +586,105 @@
           <w:szCs w:val="28"/>
           <w:lang w:val="it-IT"/>
         </w:rPr>
-        <w:t>Unlabled Train Data</w:t>
-      </w:r>
-      <w:r>
-        <w:rPr>
-          <w:sz w:val="28"/>
-          <w:szCs w:val="28"/>
-          <w:lang w:val="it-IT"/>
-        </w:rPr>
-        <w:t xml:space="preserve">: questo file si compone di 50000 righe e il suo formato è simile a quello descritto in precendeza. L’unica differenza  </w:t>
-      </w:r>
-      <w:r>
-        <w:rPr>
-          <w:sz w:val="28"/>
-          <w:szCs w:val="28"/>
-          <w:lang w:val="it-IT"/>
-        </w:rPr>
-        <w:t xml:space="preserve">sta nel fatto che non è presente la colonna “Sentiment”, ovvero la Y. Abbiamo comunque usufruito di questo dataset nel momento della </w:t>
+        <w:t>Unlabled</w:t>
+      </w:r>
+      <w:proofErr w:type="spellEnd"/>
+      <w:r>
+        <w:rPr>
+          <w:b/>
+          <w:sz w:val="28"/>
+          <w:szCs w:val="28"/>
+          <w:lang w:val="it-IT"/>
+        </w:rPr>
+        <w:t xml:space="preserve"> Train Data</w:t>
+      </w:r>
+      <w:r>
+        <w:rPr>
+          <w:sz w:val="28"/>
+          <w:szCs w:val="28"/>
+          <w:lang w:val="it-IT"/>
+        </w:rPr>
+        <w:t xml:space="preserve">: questo file si compone di 50000 righe e il suo formato è simile a quello descritto in </w:t>
+      </w:r>
+      <w:proofErr w:type="spellStart"/>
+      <w:r>
+        <w:rPr>
+          <w:sz w:val="28"/>
+          <w:szCs w:val="28"/>
+          <w:lang w:val="it-IT"/>
+        </w:rPr>
+        <w:t>precendeza</w:t>
+      </w:r>
+      <w:proofErr w:type="spellEnd"/>
+      <w:r>
+        <w:rPr>
+          <w:sz w:val="28"/>
+          <w:szCs w:val="28"/>
+          <w:lang w:val="it-IT"/>
+        </w:rPr>
+        <w:t xml:space="preserve">. L’unica </w:t>
+      </w:r>
+      <w:proofErr w:type="gramStart"/>
+      <w:r>
+        <w:rPr>
+          <w:sz w:val="28"/>
+          <w:szCs w:val="28"/>
+          <w:lang w:val="it-IT"/>
+        </w:rPr>
+        <w:t xml:space="preserve">differenza  </w:t>
+      </w:r>
+      <w:r>
+        <w:rPr>
+          <w:sz w:val="28"/>
+          <w:szCs w:val="28"/>
+          <w:lang w:val="it-IT"/>
+        </w:rPr>
+        <w:t>sta</w:t>
+      </w:r>
+      <w:proofErr w:type="gramEnd"/>
+      <w:r>
+        <w:rPr>
+          <w:sz w:val="28"/>
+          <w:szCs w:val="28"/>
+          <w:lang w:val="it-IT"/>
+        </w:rPr>
+        <w:t xml:space="preserve"> nel fatto che non è presente la colonna “</w:t>
+      </w:r>
+      <w:proofErr w:type="spellStart"/>
+      <w:r>
+        <w:rPr>
+          <w:sz w:val="28"/>
+          <w:szCs w:val="28"/>
+          <w:lang w:val="it-IT"/>
+        </w:rPr>
+        <w:t>Sentiment</w:t>
+      </w:r>
+      <w:proofErr w:type="spellEnd"/>
+      <w:r>
+        <w:rPr>
+          <w:sz w:val="28"/>
+          <w:szCs w:val="28"/>
+          <w:lang w:val="it-IT"/>
+        </w:rPr>
+        <w:t xml:space="preserve">”, ovvero la Y. Abbiamo comunque usufruito di questo </w:t>
+      </w:r>
+      <w:proofErr w:type="spellStart"/>
+      <w:r>
+        <w:rPr>
+          <w:sz w:val="28"/>
+          <w:szCs w:val="28"/>
+          <w:lang w:val="it-IT"/>
+        </w:rPr>
+        <w:t>dataset</w:t>
+      </w:r>
+      <w:proofErr w:type="spellEnd"/>
+      <w:r>
+        <w:rPr>
+          <w:sz w:val="28"/>
+          <w:szCs w:val="28"/>
+          <w:lang w:val="it-IT"/>
+        </w:rPr>
+        <w:t xml:space="preserve"> nel momento della </w:t>
       </w:r>
       <w:r>
         <w:rPr>
@@ -442,16 +778,91 @@
           <w:szCs w:val="28"/>
           <w:lang w:val="it-IT"/>
         </w:rPr>
-        <w:t>Test Data Labled</w:t>
-      </w:r>
-      <w:r>
-        <w:rPr>
-          <w:sz w:val="28"/>
-          <w:szCs w:val="28"/>
-          <w:lang w:val="it-IT"/>
-        </w:rPr>
-        <w:t>: questo è il dataset da noi creato. Il motivo che sta alla base di questo passo è la mancanza della colonna “Sentiment” nel test dataset fornito da Kaggle</w:t>
-      </w:r>
+        <w:t xml:space="preserve">Test Data </w:t>
+      </w:r>
+      <w:proofErr w:type="spellStart"/>
+      <w:r>
+        <w:rPr>
+          <w:b/>
+          <w:sz w:val="28"/>
+          <w:szCs w:val="28"/>
+          <w:lang w:val="it-IT"/>
+        </w:rPr>
+        <w:t>Labled</w:t>
+      </w:r>
+      <w:proofErr w:type="spellEnd"/>
+      <w:r>
+        <w:rPr>
+          <w:sz w:val="28"/>
+          <w:szCs w:val="28"/>
+          <w:lang w:val="it-IT"/>
+        </w:rPr>
+        <w:t xml:space="preserve">: questo è il </w:t>
+      </w:r>
+      <w:proofErr w:type="spellStart"/>
+      <w:r>
+        <w:rPr>
+          <w:sz w:val="28"/>
+          <w:szCs w:val="28"/>
+          <w:lang w:val="it-IT"/>
+        </w:rPr>
+        <w:t>dataset</w:t>
+      </w:r>
+      <w:proofErr w:type="spellEnd"/>
+      <w:r>
+        <w:rPr>
+          <w:sz w:val="28"/>
+          <w:szCs w:val="28"/>
+          <w:lang w:val="it-IT"/>
+        </w:rPr>
+        <w:t xml:space="preserve"> da noi creato. Il motivo che sta alla base di questo passo è la mancanza della colonna “</w:t>
+      </w:r>
+      <w:proofErr w:type="spellStart"/>
+      <w:r>
+        <w:rPr>
+          <w:sz w:val="28"/>
+          <w:szCs w:val="28"/>
+          <w:lang w:val="it-IT"/>
+        </w:rPr>
+        <w:t>Sentiment</w:t>
+      </w:r>
+      <w:proofErr w:type="spellEnd"/>
+      <w:r>
+        <w:rPr>
+          <w:sz w:val="28"/>
+          <w:szCs w:val="28"/>
+          <w:lang w:val="it-IT"/>
+        </w:rPr>
+        <w:t xml:space="preserve">” nel test </w:t>
+      </w:r>
+      <w:proofErr w:type="spellStart"/>
+      <w:r>
+        <w:rPr>
+          <w:sz w:val="28"/>
+          <w:szCs w:val="28"/>
+          <w:lang w:val="it-IT"/>
+        </w:rPr>
+        <w:t>dataset</w:t>
+      </w:r>
+      <w:proofErr w:type="spellEnd"/>
+      <w:r>
+        <w:rPr>
+          <w:sz w:val="28"/>
+          <w:szCs w:val="28"/>
+          <w:lang w:val="it-IT"/>
+        </w:rPr>
+        <w:t xml:space="preserve"> fornito da </w:t>
+      </w:r>
+      <w:proofErr w:type="spellStart"/>
+      <w:r>
+        <w:rPr>
+          <w:sz w:val="28"/>
+          <w:szCs w:val="28"/>
+          <w:lang w:val="it-IT"/>
+        </w:rPr>
+        <w:t>Kaggle</w:t>
+      </w:r>
+      <w:proofErr w:type="spellEnd"/>
       <w:r>
         <w:rPr>
           <w:sz w:val="28"/>
@@ -466,7 +877,61 @@
           <w:szCs w:val="28"/>
           <w:lang w:val="it-IT"/>
         </w:rPr>
-        <w:t xml:space="preserve">. Cercando su google ho scoperto che nell’id del Test Dataset è presente il voto in decimi correlato alla recensione, e dato che la sfida fornisce il criterio di valutazione ( un voto minore di 5 indica una recensione negativa mentre uno maggiore di 7 una positiva), abbiamo creato una piccola funzione ausiliaria che </w:t>
+        <w:t xml:space="preserve">. Cercando su </w:t>
+      </w:r>
+      <w:proofErr w:type="spellStart"/>
+      <w:r>
+        <w:rPr>
+          <w:sz w:val="28"/>
+          <w:szCs w:val="28"/>
+          <w:lang w:val="it-IT"/>
+        </w:rPr>
+        <w:t>google</w:t>
+      </w:r>
+      <w:proofErr w:type="spellEnd"/>
+      <w:r>
+        <w:rPr>
+          <w:sz w:val="28"/>
+          <w:szCs w:val="28"/>
+          <w:lang w:val="it-IT"/>
+        </w:rPr>
+        <w:t xml:space="preserve"> ho scoperto che nell’id del Test </w:t>
+      </w:r>
+      <w:proofErr w:type="spellStart"/>
+      <w:r>
+        <w:rPr>
+          <w:sz w:val="28"/>
+          <w:szCs w:val="28"/>
+          <w:lang w:val="it-IT"/>
+        </w:rPr>
+        <w:t>Dataset</w:t>
+      </w:r>
+      <w:proofErr w:type="spellEnd"/>
+      <w:r>
+        <w:rPr>
+          <w:sz w:val="28"/>
+          <w:szCs w:val="28"/>
+          <w:lang w:val="it-IT"/>
+        </w:rPr>
+        <w:t xml:space="preserve"> è presente il voto in decimi correlato alla recensione, e dato che la sfida fornisce il criterio di valutazione </w:t>
+      </w:r>
+      <w:proofErr w:type="gramStart"/>
+      <w:r>
+        <w:rPr>
+          <w:sz w:val="28"/>
+          <w:szCs w:val="28"/>
+          <w:lang w:val="it-IT"/>
+        </w:rPr>
+        <w:t>( un</w:t>
+      </w:r>
+      <w:proofErr w:type="gramEnd"/>
+      <w:r>
+        <w:rPr>
+          <w:sz w:val="28"/>
+          <w:szCs w:val="28"/>
+          <w:lang w:val="it-IT"/>
+        </w:rPr>
+        <w:t xml:space="preserve"> voto minore di 5 indica una recensione negativa mentre uno maggiore di 7 una positiva), abbiamo creato una piccola funzione ausiliaria che </w:t>
       </w:r>
       <w:r>
         <w:rPr>
@@ -498,7 +963,25 @@
           <w:szCs w:val="28"/>
           <w:lang w:val="it-IT"/>
         </w:rPr>
-        <w:t xml:space="preserve"> la colonna “Sentiment” facilitando il processo di stima dell’errore. </w:t>
+        <w:t xml:space="preserve"> la colonna “</w:t>
+      </w:r>
+      <w:proofErr w:type="spellStart"/>
+      <w:r>
+        <w:rPr>
+          <w:sz w:val="28"/>
+          <w:szCs w:val="28"/>
+          <w:lang w:val="it-IT"/>
+        </w:rPr>
+        <w:t>Sentiment</w:t>
+      </w:r>
+      <w:proofErr w:type="spellEnd"/>
+      <w:r>
+        <w:rPr>
+          <w:sz w:val="28"/>
+          <w:szCs w:val="28"/>
+          <w:lang w:val="it-IT"/>
+        </w:rPr>
+        <w:t xml:space="preserve">” facilitando il processo di stima dell’errore. </w:t>
       </w:r>
     </w:p>
     <w:p>
@@ -528,6 +1011,7 @@
           <w:lang w:val="it-IT"/>
         </w:rPr>
       </w:pPr>
+      <w:proofErr w:type="spellStart"/>
       <w:r>
         <w:rPr>
           <w:sz w:val="40"/>
@@ -536,6 +1020,7 @@
         </w:rPr>
         <w:t>Preprocessing</w:t>
       </w:r>
+      <w:proofErr w:type="spellEnd"/>
     </w:p>
     <w:p>
       <w:pPr>
@@ -598,6 +1083,7 @@
           <w:lang w:val="it-IT"/>
         </w:rPr>
       </w:pPr>
+      <w:proofErr w:type="spellStart"/>
       <w:r>
         <w:rPr>
           <w:b/>
@@ -605,8 +1091,29 @@
           <w:szCs w:val="32"/>
           <w:lang w:val="it-IT"/>
         </w:rPr>
-        <w:t>Sentence polishing</w:t>
-      </w:r>
+        <w:t>Sentence</w:t>
+      </w:r>
+      <w:proofErr w:type="spellEnd"/>
+      <w:r>
+        <w:rPr>
+          <w:b/>
+          <w:sz w:val="32"/>
+          <w:szCs w:val="32"/>
+          <w:lang w:val="it-IT"/>
+        </w:rPr>
+        <w:t xml:space="preserve"> </w:t>
+      </w:r>
+      <w:proofErr w:type="spellStart"/>
+      <w:r>
+        <w:rPr>
+          <w:b/>
+          <w:sz w:val="32"/>
+          <w:szCs w:val="32"/>
+          <w:lang w:val="it-IT"/>
+        </w:rPr>
+        <w:t>polishing</w:t>
+      </w:r>
+      <w:proofErr w:type="spellEnd"/>
     </w:p>
     <w:p>
       <w:pPr>
@@ -648,9 +1155,28 @@
           <w:szCs w:val="28"/>
           <w:lang w:val="it-IT"/>
         </w:rPr>
-        <w:t xml:space="preserve">La funzione prende come input una lista di stringe, in questo caso tutte le recensioni e vi applica cinque tipi di filtraggio tramite l’uso della list comprehension e di funzioni provenienti dalla libreria </w:t>
+        <w:t xml:space="preserve">La funzione prende come input una lista di stringe, in questo caso tutte le recensioni e vi applica cinque tipi di filtraggio tramite l’uso della list </w:t>
+      </w:r>
+      <w:proofErr w:type="spellStart"/>
+      <w:r>
+        <w:rPr>
+          <w:sz w:val="28"/>
+          <w:szCs w:val="28"/>
+          <w:lang w:val="it-IT"/>
+        </w:rPr>
+        <w:t>comprehension</w:t>
+      </w:r>
+      <w:proofErr w:type="spellEnd"/>
+      <w:r>
+        <w:rPr>
+          <w:sz w:val="28"/>
+          <w:szCs w:val="28"/>
+          <w:lang w:val="it-IT"/>
+        </w:rPr>
+        <w:t xml:space="preserve"> e di funzioni provenienti dalla libreria </w:t>
       </w:r>
       <w:hyperlink r:id="rId5" w:history="1">
+        <w:proofErr w:type="spellStart"/>
         <w:r>
           <w:rPr>
             <w:rStyle w:val="Hyperlink"/>
@@ -660,6 +1186,7 @@
           </w:rPr>
           <w:t>Genism</w:t>
         </w:r>
+        <w:proofErr w:type="spellEnd"/>
       </w:hyperlink>
       <w:r>
         <w:rPr>
@@ -690,15 +1217,107 @@
           <w:szCs w:val="28"/>
           <w:lang w:val="it-IT"/>
         </w:rPr>
-        <w:t>Rimozione dei tag di HTML</w:t>
-      </w:r>
-      <w:r>
-        <w:rPr>
-          <w:sz w:val="28"/>
-          <w:szCs w:val="28"/>
-          <w:lang w:val="it-IT"/>
-        </w:rPr>
-        <w:t>: come accennato prima le recensioni vengono prese direttamente dal sito HTML e per cio portano con se alcuni pezzi di linguaggio HTML. Qui abbiamo usato la funzione strip_tags che ha esattamente il compito di eliminare i tag HTML.</w:t>
+        <w:t xml:space="preserve">Rimozione dei </w:t>
+      </w:r>
+      <w:proofErr w:type="spellStart"/>
+      <w:r>
+        <w:rPr>
+          <w:b/>
+          <w:sz w:val="28"/>
+          <w:szCs w:val="28"/>
+          <w:lang w:val="it-IT"/>
+        </w:rPr>
+        <w:t>tag</w:t>
+      </w:r>
+      <w:proofErr w:type="spellEnd"/>
+      <w:r>
+        <w:rPr>
+          <w:b/>
+          <w:sz w:val="28"/>
+          <w:szCs w:val="28"/>
+          <w:lang w:val="it-IT"/>
+        </w:rPr>
+        <w:t xml:space="preserve"> di HTML</w:t>
+      </w:r>
+      <w:r>
+        <w:rPr>
+          <w:sz w:val="28"/>
+          <w:szCs w:val="28"/>
+          <w:lang w:val="it-IT"/>
+        </w:rPr>
+        <w:t xml:space="preserve">: come accennato prima le recensioni vengono prese direttamente dal sito HTML e per </w:t>
+      </w:r>
+      <w:proofErr w:type="spellStart"/>
+      <w:r>
+        <w:rPr>
+          <w:sz w:val="28"/>
+          <w:szCs w:val="28"/>
+          <w:lang w:val="it-IT"/>
+        </w:rPr>
+        <w:t>cio</w:t>
+      </w:r>
+      <w:proofErr w:type="spellEnd"/>
+      <w:r>
+        <w:rPr>
+          <w:sz w:val="28"/>
+          <w:szCs w:val="28"/>
+          <w:lang w:val="it-IT"/>
+        </w:rPr>
+        <w:t xml:space="preserve"> portano con </w:t>
+      </w:r>
+      <w:proofErr w:type="gramStart"/>
+      <w:r>
+        <w:rPr>
+          <w:sz w:val="28"/>
+          <w:szCs w:val="28"/>
+          <w:lang w:val="it-IT"/>
+        </w:rPr>
+        <w:t>se</w:t>
+      </w:r>
+      <w:proofErr w:type="gramEnd"/>
+      <w:r>
+        <w:rPr>
+          <w:sz w:val="28"/>
+          <w:szCs w:val="28"/>
+          <w:lang w:val="it-IT"/>
+        </w:rPr>
+        <w:t xml:space="preserve"> alcuni pezzi di linguaggio HTML. Qui abbiamo usato la funzione </w:t>
+      </w:r>
+      <w:proofErr w:type="spellStart"/>
+      <w:r>
+        <w:rPr>
+          <w:sz w:val="28"/>
+          <w:szCs w:val="28"/>
+          <w:lang w:val="it-IT"/>
+        </w:rPr>
+        <w:t>strip_tags</w:t>
+      </w:r>
+      <w:proofErr w:type="spellEnd"/>
+      <w:r>
+        <w:rPr>
+          <w:sz w:val="28"/>
+          <w:szCs w:val="28"/>
+          <w:lang w:val="it-IT"/>
+        </w:rPr>
+        <w:t xml:space="preserve"> che ha esattamente il compito di eliminare i </w:t>
+      </w:r>
+      <w:proofErr w:type="spellStart"/>
+      <w:r>
+        <w:rPr>
+          <w:sz w:val="28"/>
+          <w:szCs w:val="28"/>
+          <w:lang w:val="it-IT"/>
+        </w:rPr>
+        <w:t>tag</w:t>
+      </w:r>
+      <w:proofErr w:type="spellEnd"/>
+      <w:r>
+        <w:rPr>
+          <w:sz w:val="28"/>
+          <w:szCs w:val="28"/>
+          <w:lang w:val="it-IT"/>
+        </w:rPr>
+        <w:t xml:space="preserve"> HTML.</w:t>
       </w:r>
     </w:p>
     <w:p>
@@ -721,15 +1340,100 @@
           <w:szCs w:val="28"/>
           <w:lang w:val="it-IT"/>
         </w:rPr>
-        <w:t>Rimozione delle stop words</w:t>
-      </w:r>
-      <w:r>
-        <w:rPr>
-          <w:sz w:val="28"/>
-          <w:szCs w:val="28"/>
-          <w:lang w:val="it-IT"/>
-        </w:rPr>
-        <w:t xml:space="preserve">: le stop words sono parole presenti in tutte le lingue la cui ripetizione nelle frasi è elevata ma non sono di vitale importanza per il training di un modello, infatti possono essere anche causa di stime molto basse nella predizione poichè la loro frequenza oscura parole di maggior rilevanza. Alcuni esempi di stop words possono essere trovati </w:t>
+        <w:t xml:space="preserve">Rimozione </w:t>
+      </w:r>
+      <w:proofErr w:type="gramStart"/>
+      <w:r>
+        <w:rPr>
+          <w:b/>
+          <w:sz w:val="28"/>
+          <w:szCs w:val="28"/>
+          <w:lang w:val="it-IT"/>
+        </w:rPr>
+        <w:t>delle stop</w:t>
+      </w:r>
+      <w:proofErr w:type="gramEnd"/>
+      <w:r>
+        <w:rPr>
+          <w:b/>
+          <w:sz w:val="28"/>
+          <w:szCs w:val="28"/>
+          <w:lang w:val="it-IT"/>
+        </w:rPr>
+        <w:t xml:space="preserve"> </w:t>
+      </w:r>
+      <w:proofErr w:type="spellStart"/>
+      <w:r>
+        <w:rPr>
+          <w:b/>
+          <w:sz w:val="28"/>
+          <w:szCs w:val="28"/>
+          <w:lang w:val="it-IT"/>
+        </w:rPr>
+        <w:t>words</w:t>
+      </w:r>
+      <w:proofErr w:type="spellEnd"/>
+      <w:r>
+        <w:rPr>
+          <w:sz w:val="28"/>
+          <w:szCs w:val="28"/>
+          <w:lang w:val="it-IT"/>
+        </w:rPr>
+        <w:t xml:space="preserve">: le stop </w:t>
+      </w:r>
+      <w:proofErr w:type="spellStart"/>
+      <w:r>
+        <w:rPr>
+          <w:sz w:val="28"/>
+          <w:szCs w:val="28"/>
+          <w:lang w:val="it-IT"/>
+        </w:rPr>
+        <w:t>words</w:t>
+      </w:r>
+      <w:proofErr w:type="spellEnd"/>
+      <w:r>
+        <w:rPr>
+          <w:sz w:val="28"/>
+          <w:szCs w:val="28"/>
+          <w:lang w:val="it-IT"/>
+        </w:rPr>
+        <w:t xml:space="preserve"> sono parole presenti in tutte le lingue la cui ripetizione nelle frasi è elevata ma non sono di vitale importanza per il training di un modello, infatti possono essere anche causa di stime molto basse nella predizione </w:t>
+      </w:r>
+      <w:proofErr w:type="spellStart"/>
+      <w:r>
+        <w:rPr>
+          <w:sz w:val="28"/>
+          <w:szCs w:val="28"/>
+          <w:lang w:val="it-IT"/>
+        </w:rPr>
+        <w:t>poichè</w:t>
+      </w:r>
+      <w:proofErr w:type="spellEnd"/>
+      <w:r>
+        <w:rPr>
+          <w:sz w:val="28"/>
+          <w:szCs w:val="28"/>
+          <w:lang w:val="it-IT"/>
+        </w:rPr>
+        <w:t xml:space="preserve"> la loro frequenza oscura parole di maggior rilevanza. Alcuni esempi di stop </w:t>
+      </w:r>
+      <w:proofErr w:type="spellStart"/>
+      <w:r>
+        <w:rPr>
+          <w:sz w:val="28"/>
+          <w:szCs w:val="28"/>
+          <w:lang w:val="it-IT"/>
+        </w:rPr>
+        <w:t>words</w:t>
+      </w:r>
+      <w:proofErr w:type="spellEnd"/>
+      <w:r>
+        <w:rPr>
+          <w:sz w:val="28"/>
+          <w:szCs w:val="28"/>
+          <w:lang w:val="it-IT"/>
+        </w:rPr>
+        <w:t xml:space="preserve"> possono essere trovati </w:t>
       </w:r>
       <w:hyperlink r:id="rId6" w:history="1">
         <w:r>
@@ -779,7 +1483,43 @@
           <w:szCs w:val="28"/>
           <w:lang w:val="it-IT"/>
         </w:rPr>
-        <w:t>: come per le stop words, anche la punteggiatura può influire negativamente sul training del modello, per questo abbiamo deciso di rimuoverla.</w:t>
+        <w:t xml:space="preserve">: come per </w:t>
+      </w:r>
+      <w:proofErr w:type="gramStart"/>
+      <w:r>
+        <w:rPr>
+          <w:sz w:val="28"/>
+          <w:szCs w:val="28"/>
+          <w:lang w:val="it-IT"/>
+        </w:rPr>
+        <w:t>le stop</w:t>
+      </w:r>
+      <w:proofErr w:type="gramEnd"/>
+      <w:r>
+        <w:rPr>
+          <w:sz w:val="28"/>
+          <w:szCs w:val="28"/>
+          <w:lang w:val="it-IT"/>
+        </w:rPr>
+        <w:t xml:space="preserve"> </w:t>
+      </w:r>
+      <w:proofErr w:type="spellStart"/>
+      <w:r>
+        <w:rPr>
+          <w:sz w:val="28"/>
+          <w:szCs w:val="28"/>
+          <w:lang w:val="it-IT"/>
+        </w:rPr>
+        <w:t>words</w:t>
+      </w:r>
+      <w:proofErr w:type="spellEnd"/>
+      <w:r>
+        <w:rPr>
+          <w:sz w:val="28"/>
+          <w:szCs w:val="28"/>
+          <w:lang w:val="it-IT"/>
+        </w:rPr>
+        <w:t>, anche la punteggiatura può influire negativamente sul training del modello, per questo abbiamo deciso di rimuoverla.</w:t>
       </w:r>
     </w:p>
     <w:p>
@@ -849,7 +1589,25 @@
           <w:szCs w:val="28"/>
           <w:lang w:val="it-IT"/>
         </w:rPr>
-        <w:t>: è possibile che dopo i precedenti filtraggi alcuni elementi della lista siano vuoti, cio genererebbe degli errori al tempo di esecuzione e quindi li abbiamo eliminati.</w:t>
+        <w:t xml:space="preserve">: è possibile che dopo i precedenti filtraggi alcuni elementi della lista siano vuoti, </w:t>
+      </w:r>
+      <w:proofErr w:type="spellStart"/>
+      <w:r>
+        <w:rPr>
+          <w:sz w:val="28"/>
+          <w:szCs w:val="28"/>
+          <w:lang w:val="it-IT"/>
+        </w:rPr>
+        <w:t>cio</w:t>
+      </w:r>
+      <w:proofErr w:type="spellEnd"/>
+      <w:r>
+        <w:rPr>
+          <w:sz w:val="28"/>
+          <w:szCs w:val="28"/>
+          <w:lang w:val="it-IT"/>
+        </w:rPr>
+        <w:t xml:space="preserve"> genererebbe degli errori al tempo di esecuzione e quindi li abbiamo eliminati.</w:t>
       </w:r>
     </w:p>
     <w:p>
@@ -955,7 +1713,16 @@
           <w:szCs w:val="28"/>
           <w:lang w:val="it-IT"/>
         </w:rPr>
-        <w:t>Una volta puliti i dataset</w:t>
+        <w:t xml:space="preserve">Una volta puliti i </w:t>
+      </w:r>
+      <w:proofErr w:type="spellStart"/>
+      <w:r>
+        <w:rPr>
+          <w:sz w:val="28"/>
+          <w:szCs w:val="28"/>
+          <w:lang w:val="it-IT"/>
+        </w:rPr>
+        <w:t>dataset</w:t>
       </w:r>
       <w:r>
         <w:rPr>
@@ -965,6 +1732,7 @@
         </w:rPr>
         <w:t>s</w:t>
       </w:r>
+      <w:proofErr w:type="spellEnd"/>
       <w:r>
         <w:rPr>
           <w:sz w:val="28"/>
@@ -974,6 +1742,7 @@
         <w:t xml:space="preserve"> abbiamo bisogno di trasformare le parole in vettori, per questo compito ci siamo avvalsi della funzione </w:t>
       </w:r>
       <w:hyperlink r:id="rId7" w:history="1">
+        <w:proofErr w:type="spellStart"/>
         <w:r>
           <w:rPr>
             <w:rStyle w:val="Hyperlink"/>
@@ -983,6 +1752,7 @@
           </w:rPr>
           <w:t>TfidfVecorizer</w:t>
         </w:r>
+        <w:proofErr w:type="spellEnd"/>
       </w:hyperlink>
       <w:r>
         <w:rPr>
@@ -990,41 +1760,77 @@
           <w:szCs w:val="28"/>
           <w:lang w:val="it-IT"/>
         </w:rPr>
-        <w:t xml:space="preserve"> fornita dalla libreria sklearn. </w:t>
-      </w:r>
-    </w:p>
-    <w:p>
-      <w:pPr>
-        <w:rPr>
-          <w:sz w:val="28"/>
-          <w:szCs w:val="28"/>
-          <w:lang w:val="it-IT"/>
-        </w:rPr>
-      </w:pPr>
-    </w:p>
-    <w:p>
-      <w:pPr>
-        <w:rPr>
-          <w:sz w:val="28"/>
-          <w:szCs w:val="28"/>
-          <w:lang w:val="it-IT"/>
-        </w:rPr>
-      </w:pPr>
-      <w:r>
-        <w:rPr>
-          <w:sz w:val="28"/>
-          <w:szCs w:val="28"/>
-          <w:lang w:val="it-IT"/>
-        </w:rPr>
-        <w:t>La teoria alla base di questo algoritmo di vettorializz</w:t>
-      </w:r>
-      <w:r>
-        <w:rPr>
-          <w:sz w:val="28"/>
-          <w:szCs w:val="28"/>
-          <w:lang w:val="it-IT"/>
-        </w:rPr>
-        <w:t>azione è relativamente semplice.</w:t>
+        <w:t xml:space="preserve"> fornita dalla libreria </w:t>
+      </w:r>
+      <w:proofErr w:type="spellStart"/>
+      <w:r>
+        <w:rPr>
+          <w:sz w:val="28"/>
+          <w:szCs w:val="28"/>
+          <w:lang w:val="it-IT"/>
+        </w:rPr>
+        <w:t>sklearn</w:t>
+      </w:r>
+      <w:proofErr w:type="spellEnd"/>
+      <w:r>
+        <w:rPr>
+          <w:sz w:val="28"/>
+          <w:szCs w:val="28"/>
+          <w:lang w:val="it-IT"/>
+        </w:rPr>
+        <w:t xml:space="preserve">. </w:t>
+      </w:r>
+    </w:p>
+    <w:p>
+      <w:pPr>
+        <w:rPr>
+          <w:sz w:val="28"/>
+          <w:szCs w:val="28"/>
+          <w:lang w:val="it-IT"/>
+        </w:rPr>
+      </w:pPr>
+    </w:p>
+    <w:p>
+      <w:pPr>
+        <w:rPr>
+          <w:sz w:val="28"/>
+          <w:szCs w:val="28"/>
+          <w:lang w:val="it-IT"/>
+        </w:rPr>
+      </w:pPr>
+      <w:r>
+        <w:rPr>
+          <w:sz w:val="28"/>
+          <w:szCs w:val="28"/>
+          <w:lang w:val="it-IT"/>
+        </w:rPr>
+        <w:t xml:space="preserve">La teoria alla base di questo algoritmo di </w:t>
+      </w:r>
+      <w:proofErr w:type="spellStart"/>
+      <w:r>
+        <w:rPr>
+          <w:sz w:val="28"/>
+          <w:szCs w:val="28"/>
+          <w:lang w:val="it-IT"/>
+        </w:rPr>
+        <w:t>vettorializz</w:t>
+      </w:r>
+      <w:r>
+        <w:rPr>
+          <w:sz w:val="28"/>
+          <w:szCs w:val="28"/>
+          <w:lang w:val="it-IT"/>
+        </w:rPr>
+        <w:t>azione</w:t>
+      </w:r>
+      <w:proofErr w:type="spellEnd"/>
+      <w:r>
+        <w:rPr>
+          <w:sz w:val="28"/>
+          <w:szCs w:val="28"/>
+          <w:lang w:val="it-IT"/>
+        </w:rPr>
+        <w:t xml:space="preserve"> è relativamente semplice.</w:t>
       </w:r>
     </w:p>
     <w:p>
@@ -1049,7 +1855,70 @@
           <w:szCs w:val="28"/>
           <w:lang w:val="it-IT"/>
         </w:rPr>
-        <w:t>un vasto insieme di stringhe alcune parole, per esempio le stop words, compaiono molto frequentemente. Utilizzando un normale algoritmo basato sulla bag of word</w:t>
+        <w:t xml:space="preserve">un vasto insieme di stringhe alcune parole, per esempio </w:t>
+      </w:r>
+      <w:proofErr w:type="gramStart"/>
+      <w:r>
+        <w:rPr>
+          <w:sz w:val="28"/>
+          <w:szCs w:val="28"/>
+          <w:lang w:val="it-IT"/>
+        </w:rPr>
+        <w:t>le stop</w:t>
+      </w:r>
+      <w:proofErr w:type="gramEnd"/>
+      <w:r>
+        <w:rPr>
+          <w:sz w:val="28"/>
+          <w:szCs w:val="28"/>
+          <w:lang w:val="it-IT"/>
+        </w:rPr>
+        <w:t xml:space="preserve"> </w:t>
+      </w:r>
+      <w:proofErr w:type="spellStart"/>
+      <w:r>
+        <w:rPr>
+          <w:sz w:val="28"/>
+          <w:szCs w:val="28"/>
+          <w:lang w:val="it-IT"/>
+        </w:rPr>
+        <w:t>words</w:t>
+      </w:r>
+      <w:proofErr w:type="spellEnd"/>
+      <w:r>
+        <w:rPr>
+          <w:sz w:val="28"/>
+          <w:szCs w:val="28"/>
+          <w:lang w:val="it-IT"/>
+        </w:rPr>
+        <w:t xml:space="preserve">, compaiono molto frequentemente. Utilizzando un normale algoritmo basato sulla </w:t>
+      </w:r>
+      <w:proofErr w:type="spellStart"/>
+      <w:r>
+        <w:rPr>
+          <w:sz w:val="28"/>
+          <w:szCs w:val="28"/>
+          <w:lang w:val="it-IT"/>
+        </w:rPr>
+        <w:t>bag</w:t>
+      </w:r>
+      <w:proofErr w:type="spellEnd"/>
+      <w:r>
+        <w:rPr>
+          <w:sz w:val="28"/>
+          <w:szCs w:val="28"/>
+          <w:lang w:val="it-IT"/>
+        </w:rPr>
+        <w:t xml:space="preserve"> of </w:t>
+      </w:r>
+      <w:proofErr w:type="spellStart"/>
+      <w:r>
+        <w:rPr>
+          <w:sz w:val="28"/>
+          <w:szCs w:val="28"/>
+          <w:lang w:val="it-IT"/>
+        </w:rPr>
+        <w:t>word</w:t>
       </w:r>
       <w:r>
         <w:rPr>
@@ -1059,6 +1928,7 @@
         </w:rPr>
         <w:t>s</w:t>
       </w:r>
+      <w:proofErr w:type="spellEnd"/>
       <w:r>
         <w:rPr>
           <w:sz w:val="28"/>
@@ -1081,7 +1951,79 @@
           <w:szCs w:val="28"/>
           <w:lang w:val="it-IT"/>
         </w:rPr>
-        <w:t xml:space="preserve">IDF (term-frequency-inverse-document-frequency) utilizza </w:t>
+        <w:t>IDF (</w:t>
+      </w:r>
+      <w:proofErr w:type="spellStart"/>
+      <w:r>
+        <w:rPr>
+          <w:sz w:val="28"/>
+          <w:szCs w:val="28"/>
+          <w:lang w:val="it-IT"/>
+        </w:rPr>
+        <w:t>term</w:t>
+      </w:r>
+      <w:proofErr w:type="spellEnd"/>
+      <w:r>
+        <w:rPr>
+          <w:sz w:val="28"/>
+          <w:szCs w:val="28"/>
+          <w:lang w:val="it-IT"/>
+        </w:rPr>
+        <w:t>-</w:t>
+      </w:r>
+      <w:proofErr w:type="spellStart"/>
+      <w:r>
+        <w:rPr>
+          <w:sz w:val="28"/>
+          <w:szCs w:val="28"/>
+          <w:lang w:val="it-IT"/>
+        </w:rPr>
+        <w:t>frequency</w:t>
+      </w:r>
+      <w:proofErr w:type="spellEnd"/>
+      <w:r>
+        <w:rPr>
+          <w:sz w:val="28"/>
+          <w:szCs w:val="28"/>
+          <w:lang w:val="it-IT"/>
+        </w:rPr>
+        <w:t>-inverse-</w:t>
+      </w:r>
+      <w:proofErr w:type="spellStart"/>
+      <w:r>
+        <w:rPr>
+          <w:sz w:val="28"/>
+          <w:szCs w:val="28"/>
+          <w:lang w:val="it-IT"/>
+        </w:rPr>
+        <w:t>document</w:t>
+      </w:r>
+      <w:proofErr w:type="spellEnd"/>
+      <w:r>
+        <w:rPr>
+          <w:sz w:val="28"/>
+          <w:szCs w:val="28"/>
+          <w:lang w:val="it-IT"/>
+        </w:rPr>
+        <w:t>-</w:t>
+      </w:r>
+      <w:proofErr w:type="spellStart"/>
+      <w:r>
+        <w:rPr>
+          <w:sz w:val="28"/>
+          <w:szCs w:val="28"/>
+          <w:lang w:val="it-IT"/>
+        </w:rPr>
+        <w:t>frequency</w:t>
+      </w:r>
+      <w:proofErr w:type="spellEnd"/>
+      <w:r>
+        <w:rPr>
+          <w:sz w:val="28"/>
+          <w:szCs w:val="28"/>
+          <w:lang w:val="it-IT"/>
+        </w:rPr>
+        <w:t xml:space="preserve">) utilizza </w:t>
       </w:r>
       <w:r>
         <w:rPr>
@@ -1113,6 +2055,7 @@
         </w:rPr>
         <w:t xml:space="preserve">Il </w:t>
       </w:r>
+      <w:proofErr w:type="spellStart"/>
       <w:r>
         <w:rPr>
           <w:b/>
@@ -1120,8 +2063,29 @@
           <w:szCs w:val="28"/>
           <w:lang w:val="it-IT"/>
         </w:rPr>
-        <w:t>term frequency</w:t>
-      </w:r>
+        <w:t>term</w:t>
+      </w:r>
+      <w:proofErr w:type="spellEnd"/>
+      <w:r>
+        <w:rPr>
+          <w:b/>
+          <w:sz w:val="28"/>
+          <w:szCs w:val="28"/>
+          <w:lang w:val="it-IT"/>
+        </w:rPr>
+        <w:t xml:space="preserve"> </w:t>
+      </w:r>
+      <w:proofErr w:type="spellStart"/>
+      <w:r>
+        <w:rPr>
+          <w:b/>
+          <w:sz w:val="28"/>
+          <w:szCs w:val="28"/>
+          <w:lang w:val="it-IT"/>
+        </w:rPr>
+        <w:t>frequency</w:t>
+      </w:r>
+      <w:proofErr w:type="spellEnd"/>
       <w:r>
         <w:rPr>
           <w:sz w:val="28"/>
@@ -1145,6 +2109,7 @@
           <w:lang w:val="it-IT"/>
         </w:rPr>
       </w:pPr>
+      <w:proofErr w:type="spellStart"/>
       <w:r>
         <w:rPr>
           <w:b/>
@@ -1170,8 +2135,49 @@
           <w:szCs w:val="28"/>
           <w:lang w:val="it-IT"/>
         </w:rPr>
-        <w:t>verse document frequency</w:t>
-      </w:r>
+        <w:t>verse</w:t>
+      </w:r>
+      <w:proofErr w:type="spellEnd"/>
+      <w:r>
+        <w:rPr>
+          <w:b/>
+          <w:sz w:val="28"/>
+          <w:szCs w:val="28"/>
+          <w:lang w:val="it-IT"/>
+        </w:rPr>
+        <w:t xml:space="preserve"> </w:t>
+      </w:r>
+      <w:proofErr w:type="spellStart"/>
+      <w:r>
+        <w:rPr>
+          <w:b/>
+          <w:sz w:val="28"/>
+          <w:szCs w:val="28"/>
+          <w:lang w:val="it-IT"/>
+        </w:rPr>
+        <w:t>document</w:t>
+      </w:r>
+      <w:proofErr w:type="spellEnd"/>
+      <w:r>
+        <w:rPr>
+          <w:b/>
+          <w:sz w:val="28"/>
+          <w:szCs w:val="28"/>
+          <w:lang w:val="it-IT"/>
+        </w:rPr>
+        <w:t xml:space="preserve"> </w:t>
+      </w:r>
+      <w:proofErr w:type="spellStart"/>
+      <w:r>
+        <w:rPr>
+          <w:b/>
+          <w:sz w:val="28"/>
+          <w:szCs w:val="28"/>
+          <w:lang w:val="it-IT"/>
+        </w:rPr>
+        <w:t>frequency</w:t>
+      </w:r>
+      <w:proofErr w:type="spellEnd"/>
       <w:r>
         <w:rPr>
           <w:sz w:val="28"/>
@@ -1319,7 +2325,47 @@
           <w:szCs w:val="28"/>
           <w:lang w:val="it-IT"/>
         </w:rPr>
-        <w:t xml:space="preserve">sioni e df(d,t) è il numero di recensioni </w:t>
+        <w:t xml:space="preserve">sioni e </w:t>
+      </w:r>
+      <w:proofErr w:type="spellStart"/>
+      <w:r>
+        <w:rPr>
+          <w:rFonts w:eastAsiaTheme="minorEastAsia"/>
+          <w:sz w:val="28"/>
+          <w:szCs w:val="28"/>
+          <w:lang w:val="it-IT"/>
+        </w:rPr>
+        <w:t>df</w:t>
+      </w:r>
+      <w:proofErr w:type="spellEnd"/>
+      <w:r>
+        <w:rPr>
+          <w:rFonts w:eastAsiaTheme="minorEastAsia"/>
+          <w:sz w:val="28"/>
+          <w:szCs w:val="28"/>
+          <w:lang w:val="it-IT"/>
+        </w:rPr>
+        <w:t>(</w:t>
+      </w:r>
+      <w:proofErr w:type="spellStart"/>
+      <w:r>
+        <w:rPr>
+          <w:rFonts w:eastAsiaTheme="minorEastAsia"/>
+          <w:sz w:val="28"/>
+          <w:szCs w:val="28"/>
+          <w:lang w:val="it-IT"/>
+        </w:rPr>
+        <w:t>d,t</w:t>
+      </w:r>
+      <w:proofErr w:type="spellEnd"/>
+      <w:r>
+        <w:rPr>
+          <w:rFonts w:eastAsiaTheme="minorEastAsia"/>
+          <w:sz w:val="28"/>
+          <w:szCs w:val="28"/>
+          <w:lang w:val="it-IT"/>
+        </w:rPr>
+        <w:t xml:space="preserve">) è il numero di recensioni </w:t>
       </w:r>
       <w:r>
         <w:rPr>
@@ -1474,15 +2520,27 @@
           <w:lang w:val="it-IT"/>
         </w:rPr>
       </w:pPr>
-      <w:r>
-        <w:rPr>
-          <w:rFonts w:eastAsiaTheme="minorEastAsia"/>
-          <w:sz w:val="28"/>
-          <w:szCs w:val="28"/>
-          <w:lang w:val="it-IT"/>
-        </w:rPr>
-        <w:t xml:space="preserve">Min_df: alcune parole hanno una frequenza cosi bassa all’interno della recensione che è possibile </w:t>
-      </w:r>
+      <w:proofErr w:type="spellStart"/>
+      <w:r>
+        <w:rPr>
+          <w:rFonts w:eastAsiaTheme="minorEastAsia"/>
+          <w:sz w:val="28"/>
+          <w:szCs w:val="28"/>
+          <w:lang w:val="it-IT"/>
+        </w:rPr>
+        <w:t>Min_df</w:t>
+      </w:r>
+      <w:proofErr w:type="spellEnd"/>
+      <w:r>
+        <w:rPr>
+          <w:rFonts w:eastAsiaTheme="minorEastAsia"/>
+          <w:sz w:val="28"/>
+          <w:szCs w:val="28"/>
+          <w:lang w:val="it-IT"/>
+        </w:rPr>
+        <w:t xml:space="preserve">: alcune parole hanno una frequenza cosi bassa all’interno della recensione che è possibile </w:t>
+      </w:r>
+      <w:proofErr w:type="spellStart"/>
       <w:r>
         <w:rPr>
           <w:rFonts w:eastAsiaTheme="minorEastAsia"/>
@@ -1492,6 +2550,7 @@
         </w:rPr>
         <w:t>ingorarle</w:t>
       </w:r>
+      <w:proofErr w:type="spellEnd"/>
       <w:r>
         <w:rPr>
           <w:rFonts w:eastAsiaTheme="minorEastAsia"/>
@@ -1516,14 +2575,65 @@
           <w:lang w:val="it-IT"/>
         </w:rPr>
       </w:pPr>
-      <w:r>
-        <w:rPr>
-          <w:rFonts w:eastAsiaTheme="minorEastAsia"/>
-          <w:sz w:val="28"/>
-          <w:szCs w:val="28"/>
-          <w:lang w:val="it-IT"/>
-        </w:rPr>
-        <w:t>Max_df: semmai la nostra precedente pulizia delle stop words possa aver tralasciato qualcosa, entra in gioco questo parametro settato a 0.96. In pratica ordino alla funzione di ignorare le parole che si ripetono per più del 96% all’interno della recensione. Un esempio è dato da una recensione molto corta la quale contiene solamente ‘</w:t>
+      <w:proofErr w:type="spellStart"/>
+      <w:r>
+        <w:rPr>
+          <w:rFonts w:eastAsiaTheme="minorEastAsia"/>
+          <w:sz w:val="28"/>
+          <w:szCs w:val="28"/>
+          <w:lang w:val="it-IT"/>
+        </w:rPr>
+        <w:t>Max_df</w:t>
+      </w:r>
+      <w:proofErr w:type="spellEnd"/>
+      <w:r>
+        <w:rPr>
+          <w:rFonts w:eastAsiaTheme="minorEastAsia"/>
+          <w:sz w:val="28"/>
+          <w:szCs w:val="28"/>
+          <w:lang w:val="it-IT"/>
+        </w:rPr>
+        <w:t xml:space="preserve">: semmai la nostra precedente pulizia </w:t>
+      </w:r>
+      <w:proofErr w:type="gramStart"/>
+      <w:r>
+        <w:rPr>
+          <w:rFonts w:eastAsiaTheme="minorEastAsia"/>
+          <w:sz w:val="28"/>
+          <w:szCs w:val="28"/>
+          <w:lang w:val="it-IT"/>
+        </w:rPr>
+        <w:t>delle stop</w:t>
+      </w:r>
+      <w:proofErr w:type="gramEnd"/>
+      <w:r>
+        <w:rPr>
+          <w:rFonts w:eastAsiaTheme="minorEastAsia"/>
+          <w:sz w:val="28"/>
+          <w:szCs w:val="28"/>
+          <w:lang w:val="it-IT"/>
+        </w:rPr>
+        <w:t xml:space="preserve"> </w:t>
+      </w:r>
+      <w:proofErr w:type="spellStart"/>
+      <w:r>
+        <w:rPr>
+          <w:rFonts w:eastAsiaTheme="minorEastAsia"/>
+          <w:sz w:val="28"/>
+          <w:szCs w:val="28"/>
+          <w:lang w:val="it-IT"/>
+        </w:rPr>
+        <w:t>words</w:t>
+      </w:r>
+      <w:proofErr w:type="spellEnd"/>
+      <w:r>
+        <w:rPr>
+          <w:rFonts w:eastAsiaTheme="minorEastAsia"/>
+          <w:sz w:val="28"/>
+          <w:szCs w:val="28"/>
+          <w:lang w:val="it-IT"/>
+        </w:rPr>
+        <w:t xml:space="preserve"> possa aver tralasciato qualcosa, entra in gioco questo parametro settato a 0.96. In pratica ordino alla funzione di ignorare le parole che si ripetono per più del 96% all’interno della recensione. Un esempio è dato da una recensione molto corta la quale contiene solamente ‘</w:t>
       </w:r>
       <w:r>
         <w:rPr>
@@ -1558,14 +2668,85 @@
           <w:lang w:val="it-IT"/>
         </w:rPr>
       </w:pPr>
-      <w:r>
-        <w:rPr>
-          <w:rFonts w:eastAsiaTheme="minorEastAsia"/>
-          <w:sz w:val="28"/>
-          <w:szCs w:val="28"/>
-          <w:lang w:val="it-IT"/>
-        </w:rPr>
-        <w:t>Sublinear_tf: è una semplice sostituzione del parametro Term frequency, che diventa 1+log(tf).</w:t>
+      <w:proofErr w:type="spellStart"/>
+      <w:r>
+        <w:rPr>
+          <w:rFonts w:eastAsiaTheme="minorEastAsia"/>
+          <w:sz w:val="28"/>
+          <w:szCs w:val="28"/>
+          <w:lang w:val="it-IT"/>
+        </w:rPr>
+        <w:t>Sublinear_tf</w:t>
+      </w:r>
+      <w:proofErr w:type="spellEnd"/>
+      <w:r>
+        <w:rPr>
+          <w:rFonts w:eastAsiaTheme="minorEastAsia"/>
+          <w:sz w:val="28"/>
+          <w:szCs w:val="28"/>
+          <w:lang w:val="it-IT"/>
+        </w:rPr>
+        <w:t xml:space="preserve">: è una semplice sostituzione del parametro </w:t>
+      </w:r>
+      <w:proofErr w:type="spellStart"/>
+      <w:r>
+        <w:rPr>
+          <w:rFonts w:eastAsiaTheme="minorEastAsia"/>
+          <w:sz w:val="28"/>
+          <w:szCs w:val="28"/>
+          <w:lang w:val="it-IT"/>
+        </w:rPr>
+        <w:t>Term</w:t>
+      </w:r>
+      <w:proofErr w:type="spellEnd"/>
+      <w:r>
+        <w:rPr>
+          <w:rFonts w:eastAsiaTheme="minorEastAsia"/>
+          <w:sz w:val="28"/>
+          <w:szCs w:val="28"/>
+          <w:lang w:val="it-IT"/>
+        </w:rPr>
+        <w:t xml:space="preserve"> </w:t>
+      </w:r>
+      <w:proofErr w:type="spellStart"/>
+      <w:r>
+        <w:rPr>
+          <w:rFonts w:eastAsiaTheme="minorEastAsia"/>
+          <w:sz w:val="28"/>
+          <w:szCs w:val="28"/>
+          <w:lang w:val="it-IT"/>
+        </w:rPr>
+        <w:t>frequency</w:t>
+      </w:r>
+      <w:proofErr w:type="spellEnd"/>
+      <w:r>
+        <w:rPr>
+          <w:rFonts w:eastAsiaTheme="minorEastAsia"/>
+          <w:sz w:val="28"/>
+          <w:szCs w:val="28"/>
+          <w:lang w:val="it-IT"/>
+        </w:rPr>
+        <w:t>, che diventa 1+log(</w:t>
+      </w:r>
+      <w:proofErr w:type="spellStart"/>
+      <w:r>
+        <w:rPr>
+          <w:rFonts w:eastAsiaTheme="minorEastAsia"/>
+          <w:sz w:val="28"/>
+          <w:szCs w:val="28"/>
+          <w:lang w:val="it-IT"/>
+        </w:rPr>
+        <w:t>tf</w:t>
+      </w:r>
+      <w:proofErr w:type="spellEnd"/>
+      <w:r>
+        <w:rPr>
+          <w:rFonts w:eastAsiaTheme="minorEastAsia"/>
+          <w:sz w:val="28"/>
+          <w:szCs w:val="28"/>
+          <w:lang w:val="it-IT"/>
+        </w:rPr>
+        <w:t>).</w:t>
       </w:r>
     </w:p>
     <w:p>
@@ -1582,6 +2763,7 @@
           <w:lang w:val="it-IT"/>
         </w:rPr>
       </w:pPr>
+      <w:proofErr w:type="spellStart"/>
       <w:r>
         <w:rPr>
           <w:rFonts w:eastAsiaTheme="minorEastAsia"/>
@@ -1591,14 +2773,35 @@
         </w:rPr>
         <w:t>Max_features</w:t>
       </w:r>
-      <w:r>
-        <w:rPr>
-          <w:rFonts w:eastAsiaTheme="minorEastAsia"/>
-          <w:sz w:val="28"/>
-          <w:szCs w:val="28"/>
-          <w:lang w:val="it-IT"/>
-        </w:rPr>
-        <w:t>: essendo il dataset composto da oltre 70000 parole abbiamo deciso di prendere solo le 20000 più rilevanti per evitare di portare il tempo di esecuzione oltre i 10 minuti.</w:t>
+      <w:proofErr w:type="spellEnd"/>
+      <w:r>
+        <w:rPr>
+          <w:rFonts w:eastAsiaTheme="minorEastAsia"/>
+          <w:sz w:val="28"/>
+          <w:szCs w:val="28"/>
+          <w:lang w:val="it-IT"/>
+        </w:rPr>
+        <w:t xml:space="preserve">: essendo il </w:t>
+      </w:r>
+      <w:proofErr w:type="spellStart"/>
+      <w:r>
+        <w:rPr>
+          <w:rFonts w:eastAsiaTheme="minorEastAsia"/>
+          <w:sz w:val="28"/>
+          <w:szCs w:val="28"/>
+          <w:lang w:val="it-IT"/>
+        </w:rPr>
+        <w:t>dataset</w:t>
+      </w:r>
+      <w:proofErr w:type="spellEnd"/>
+      <w:r>
+        <w:rPr>
+          <w:rFonts w:eastAsiaTheme="minorEastAsia"/>
+          <w:sz w:val="28"/>
+          <w:szCs w:val="28"/>
+          <w:lang w:val="it-IT"/>
+        </w:rPr>
+        <w:t xml:space="preserve"> composto da oltre 70000 parole abbiamo deciso di prendere solo le 20000 più rilevanti per evitare di portare il tempo di esecuzione oltre i 10 minuti.</w:t>
       </w:r>
     </w:p>
     <w:p>
@@ -1615,52 +2818,163 @@
           <w:lang w:val="it-IT"/>
         </w:rPr>
       </w:pPr>
-      <w:r>
-        <w:rPr>
-          <w:rFonts w:eastAsiaTheme="minorEastAsia"/>
-          <w:sz w:val="28"/>
-          <w:szCs w:val="28"/>
-          <w:lang w:val="it-IT"/>
-        </w:rPr>
-        <w:t xml:space="preserve">Strip_accents: </w:t>
-      </w:r>
-      <w:r>
-        <w:rPr>
-          <w:rFonts w:eastAsiaTheme="minorEastAsia"/>
-          <w:sz w:val="28"/>
-          <w:szCs w:val="28"/>
-          <w:lang w:val="it-IT"/>
-        </w:rPr>
-        <w:t>rimpiazza le lettere accentate con normali caratteri ascii, questo è stato possibile poichè la lingua inglese non presenta profonde differenze tra parole accentate e non, a differenza di quella italiana.</w:t>
-      </w:r>
-    </w:p>
-    <w:p>
-      <w:pPr>
-        <w:rPr>
-          <w:rFonts w:eastAsiaTheme="minorEastAsia"/>
-          <w:sz w:val="28"/>
-          <w:szCs w:val="28"/>
-          <w:lang w:val="it-IT"/>
-        </w:rPr>
-      </w:pPr>
-    </w:p>
-    <w:p>
-      <w:pPr>
-        <w:rPr>
-          <w:rFonts w:eastAsiaTheme="minorEastAsia"/>
-          <w:sz w:val="28"/>
-          <w:szCs w:val="28"/>
-          <w:lang w:val="it-IT"/>
-        </w:rPr>
-      </w:pPr>
-      <w:r>
-        <w:rPr>
-          <w:rFonts w:eastAsiaTheme="minorEastAsia"/>
-          <w:sz w:val="28"/>
-          <w:szCs w:val="28"/>
-          <w:lang w:val="it-IT"/>
-        </w:rPr>
-        <w:t>Dopo l’inizializzazione si passa al fittaggio del dataset e qui è stato di fondamentale importanza l’uso dell’Unlabled Train Data che ci ha permesso di aggiungere al dizionario creato dalla funzione più del 50% dei termini</w:t>
+      <w:proofErr w:type="spellStart"/>
+      <w:r>
+        <w:rPr>
+          <w:rFonts w:eastAsiaTheme="minorEastAsia"/>
+          <w:sz w:val="28"/>
+          <w:szCs w:val="28"/>
+          <w:lang w:val="it-IT"/>
+        </w:rPr>
+        <w:t>Strip_accents</w:t>
+      </w:r>
+      <w:proofErr w:type="spellEnd"/>
+      <w:r>
+        <w:rPr>
+          <w:rFonts w:eastAsiaTheme="minorEastAsia"/>
+          <w:sz w:val="28"/>
+          <w:szCs w:val="28"/>
+          <w:lang w:val="it-IT"/>
+        </w:rPr>
+        <w:t xml:space="preserve">: </w:t>
+      </w:r>
+      <w:r>
+        <w:rPr>
+          <w:rFonts w:eastAsiaTheme="minorEastAsia"/>
+          <w:sz w:val="28"/>
+          <w:szCs w:val="28"/>
+          <w:lang w:val="it-IT"/>
+        </w:rPr>
+        <w:t xml:space="preserve">rimpiazza le lettere accentate con normali caratteri </w:t>
+      </w:r>
+      <w:proofErr w:type="spellStart"/>
+      <w:r>
+        <w:rPr>
+          <w:rFonts w:eastAsiaTheme="minorEastAsia"/>
+          <w:sz w:val="28"/>
+          <w:szCs w:val="28"/>
+          <w:lang w:val="it-IT"/>
+        </w:rPr>
+        <w:t>ascii</w:t>
+      </w:r>
+      <w:proofErr w:type="spellEnd"/>
+      <w:r>
+        <w:rPr>
+          <w:rFonts w:eastAsiaTheme="minorEastAsia"/>
+          <w:sz w:val="28"/>
+          <w:szCs w:val="28"/>
+          <w:lang w:val="it-IT"/>
+        </w:rPr>
+        <w:t xml:space="preserve">, questo è stato possibile </w:t>
+      </w:r>
+      <w:proofErr w:type="spellStart"/>
+      <w:r>
+        <w:rPr>
+          <w:rFonts w:eastAsiaTheme="minorEastAsia"/>
+          <w:sz w:val="28"/>
+          <w:szCs w:val="28"/>
+          <w:lang w:val="it-IT"/>
+        </w:rPr>
+        <w:t>poichè</w:t>
+      </w:r>
+      <w:proofErr w:type="spellEnd"/>
+      <w:r>
+        <w:rPr>
+          <w:rFonts w:eastAsiaTheme="minorEastAsia"/>
+          <w:sz w:val="28"/>
+          <w:szCs w:val="28"/>
+          <w:lang w:val="it-IT"/>
+        </w:rPr>
+        <w:t xml:space="preserve"> la lingua inglese non presenta profonde differenze tra parole accentate e non, a differenza di quella italiana.</w:t>
+      </w:r>
+    </w:p>
+    <w:p>
+      <w:pPr>
+        <w:rPr>
+          <w:rFonts w:eastAsiaTheme="minorEastAsia"/>
+          <w:sz w:val="28"/>
+          <w:szCs w:val="28"/>
+          <w:lang w:val="it-IT"/>
+        </w:rPr>
+      </w:pPr>
+    </w:p>
+    <w:p>
+      <w:pPr>
+        <w:rPr>
+          <w:rFonts w:eastAsiaTheme="minorEastAsia"/>
+          <w:sz w:val="28"/>
+          <w:szCs w:val="28"/>
+          <w:lang w:val="it-IT"/>
+        </w:rPr>
+      </w:pPr>
+      <w:r>
+        <w:rPr>
+          <w:rFonts w:eastAsiaTheme="minorEastAsia"/>
+          <w:sz w:val="28"/>
+          <w:szCs w:val="28"/>
+          <w:lang w:val="it-IT"/>
+        </w:rPr>
+        <w:t xml:space="preserve">Dopo l’inizializzazione si passa al </w:t>
+      </w:r>
+      <w:proofErr w:type="spellStart"/>
+      <w:r>
+        <w:rPr>
+          <w:rFonts w:eastAsiaTheme="minorEastAsia"/>
+          <w:sz w:val="28"/>
+          <w:szCs w:val="28"/>
+          <w:lang w:val="it-IT"/>
+        </w:rPr>
+        <w:t>fittaggio</w:t>
+      </w:r>
+      <w:proofErr w:type="spellEnd"/>
+      <w:r>
+        <w:rPr>
+          <w:rFonts w:eastAsiaTheme="minorEastAsia"/>
+          <w:sz w:val="28"/>
+          <w:szCs w:val="28"/>
+          <w:lang w:val="it-IT"/>
+        </w:rPr>
+        <w:t xml:space="preserve"> del </w:t>
+      </w:r>
+      <w:proofErr w:type="spellStart"/>
+      <w:r>
+        <w:rPr>
+          <w:rFonts w:eastAsiaTheme="minorEastAsia"/>
+          <w:sz w:val="28"/>
+          <w:szCs w:val="28"/>
+          <w:lang w:val="it-IT"/>
+        </w:rPr>
+        <w:t>dataset</w:t>
+      </w:r>
+      <w:proofErr w:type="spellEnd"/>
+      <w:r>
+        <w:rPr>
+          <w:rFonts w:eastAsiaTheme="minorEastAsia"/>
+          <w:sz w:val="28"/>
+          <w:szCs w:val="28"/>
+          <w:lang w:val="it-IT"/>
+        </w:rPr>
+        <w:t xml:space="preserve"> e qui è stato di fondamentale importanza l’uso dell’</w:t>
+      </w:r>
+      <w:proofErr w:type="spellStart"/>
+      <w:r>
+        <w:rPr>
+          <w:rFonts w:eastAsiaTheme="minorEastAsia"/>
+          <w:sz w:val="28"/>
+          <w:szCs w:val="28"/>
+          <w:lang w:val="it-IT"/>
+        </w:rPr>
+        <w:t>Unlabled</w:t>
+      </w:r>
+      <w:proofErr w:type="spellEnd"/>
+      <w:r>
+        <w:rPr>
+          <w:rFonts w:eastAsiaTheme="minorEastAsia"/>
+          <w:sz w:val="28"/>
+          <w:szCs w:val="28"/>
+          <w:lang w:val="it-IT"/>
+        </w:rPr>
+        <w:t xml:space="preserve"> Train Data che ci ha permesso di aggiungere al dizionario creato dalla funzione più del 50% dei termini</w:t>
       </w:r>
       <w:r>
         <w:rPr>
@@ -1725,7 +3039,27 @@
           <w:szCs w:val="28"/>
           <w:lang w:val="it-IT"/>
         </w:rPr>
-        <w:t xml:space="preserve">Finito il fittaggio siamo passati all’effettiva </w:t>
+        <w:t xml:space="preserve">Finito il </w:t>
+      </w:r>
+      <w:proofErr w:type="spellStart"/>
+      <w:r>
+        <w:rPr>
+          <w:rFonts w:eastAsiaTheme="minorEastAsia"/>
+          <w:sz w:val="28"/>
+          <w:szCs w:val="28"/>
+          <w:lang w:val="it-IT"/>
+        </w:rPr>
+        <w:t>fittaggio</w:t>
+      </w:r>
+      <w:proofErr w:type="spellEnd"/>
+      <w:r>
+        <w:rPr>
+          <w:rFonts w:eastAsiaTheme="minorEastAsia"/>
+          <w:sz w:val="28"/>
+          <w:szCs w:val="28"/>
+          <w:lang w:val="it-IT"/>
+        </w:rPr>
+        <w:t xml:space="preserve"> siamo passati all’effettiva </w:t>
       </w:r>
       <w:r>
         <w:rPr>
@@ -1743,36 +3077,136 @@
           <w:szCs w:val="28"/>
           <w:lang w:val="it-IT"/>
         </w:rPr>
-        <w:t xml:space="preserve"> del dataset dal domino delle stringhe a quello numerico tramite il metodo “transform” applicato al Train Labled Data e al Test Data.</w:t>
-      </w:r>
-    </w:p>
-    <w:p>
-      <w:pPr>
-        <w:rPr>
-          <w:rFonts w:eastAsiaTheme="minorEastAsia"/>
-          <w:sz w:val="28"/>
-          <w:szCs w:val="28"/>
-          <w:lang w:val="it-IT"/>
-        </w:rPr>
-      </w:pPr>
-    </w:p>
-    <w:p>
-      <w:pPr>
-        <w:rPr>
-          <w:rFonts w:eastAsiaTheme="minorEastAsia"/>
-          <w:sz w:val="28"/>
-          <w:szCs w:val="28"/>
-          <w:lang w:val="it-IT"/>
-        </w:rPr>
-      </w:pPr>
-      <w:r>
-        <w:rPr>
-          <w:rFonts w:eastAsiaTheme="minorEastAsia"/>
-          <w:sz w:val="28"/>
-          <w:szCs w:val="28"/>
-          <w:lang w:val="it-IT"/>
-        </w:rPr>
-        <w:t>In fine la funzione ritorna il Train e il Test datasets vettorializzati insieme all’</w:t>
+        <w:t xml:space="preserve"> del </w:t>
+      </w:r>
+      <w:proofErr w:type="spellStart"/>
+      <w:r>
+        <w:rPr>
+          <w:rFonts w:eastAsiaTheme="minorEastAsia"/>
+          <w:sz w:val="28"/>
+          <w:szCs w:val="28"/>
+          <w:lang w:val="it-IT"/>
+        </w:rPr>
+        <w:t>dataset</w:t>
+      </w:r>
+      <w:proofErr w:type="spellEnd"/>
+      <w:r>
+        <w:rPr>
+          <w:rFonts w:eastAsiaTheme="minorEastAsia"/>
+          <w:sz w:val="28"/>
+          <w:szCs w:val="28"/>
+          <w:lang w:val="it-IT"/>
+        </w:rPr>
+        <w:t xml:space="preserve"> dal domino delle stringhe a quello numerico tramite il metodo “</w:t>
+      </w:r>
+      <w:proofErr w:type="spellStart"/>
+      <w:r>
+        <w:rPr>
+          <w:rFonts w:eastAsiaTheme="minorEastAsia"/>
+          <w:sz w:val="28"/>
+          <w:szCs w:val="28"/>
+          <w:lang w:val="it-IT"/>
+        </w:rPr>
+        <w:t>transform</w:t>
+      </w:r>
+      <w:proofErr w:type="spellEnd"/>
+      <w:r>
+        <w:rPr>
+          <w:rFonts w:eastAsiaTheme="minorEastAsia"/>
+          <w:sz w:val="28"/>
+          <w:szCs w:val="28"/>
+          <w:lang w:val="it-IT"/>
+        </w:rPr>
+        <w:t xml:space="preserve">” applicato al Train </w:t>
+      </w:r>
+      <w:proofErr w:type="spellStart"/>
+      <w:r>
+        <w:rPr>
+          <w:rFonts w:eastAsiaTheme="minorEastAsia"/>
+          <w:sz w:val="28"/>
+          <w:szCs w:val="28"/>
+          <w:lang w:val="it-IT"/>
+        </w:rPr>
+        <w:t>Labled</w:t>
+      </w:r>
+      <w:proofErr w:type="spellEnd"/>
+      <w:r>
+        <w:rPr>
+          <w:rFonts w:eastAsiaTheme="minorEastAsia"/>
+          <w:sz w:val="28"/>
+          <w:szCs w:val="28"/>
+          <w:lang w:val="it-IT"/>
+        </w:rPr>
+        <w:t xml:space="preserve"> Data e al Test Data.</w:t>
+      </w:r>
+    </w:p>
+    <w:p>
+      <w:pPr>
+        <w:rPr>
+          <w:rFonts w:eastAsiaTheme="minorEastAsia"/>
+          <w:sz w:val="28"/>
+          <w:szCs w:val="28"/>
+          <w:lang w:val="it-IT"/>
+        </w:rPr>
+      </w:pPr>
+    </w:p>
+    <w:p>
+      <w:pPr>
+        <w:rPr>
+          <w:rFonts w:eastAsiaTheme="minorEastAsia"/>
+          <w:sz w:val="28"/>
+          <w:szCs w:val="28"/>
+          <w:lang w:val="it-IT"/>
+        </w:rPr>
+      </w:pPr>
+      <w:r>
+        <w:rPr>
+          <w:rFonts w:eastAsiaTheme="minorEastAsia"/>
+          <w:sz w:val="28"/>
+          <w:szCs w:val="28"/>
+          <w:lang w:val="it-IT"/>
+        </w:rPr>
+        <w:t xml:space="preserve">In fine la funzione ritorna il Train e il Test </w:t>
+      </w:r>
+      <w:proofErr w:type="spellStart"/>
+      <w:r>
+        <w:rPr>
+          <w:rFonts w:eastAsiaTheme="minorEastAsia"/>
+          <w:sz w:val="28"/>
+          <w:szCs w:val="28"/>
+          <w:lang w:val="it-IT"/>
+        </w:rPr>
+        <w:t>datasets</w:t>
+      </w:r>
+      <w:proofErr w:type="spellEnd"/>
+      <w:r>
+        <w:rPr>
+          <w:rFonts w:eastAsiaTheme="minorEastAsia"/>
+          <w:sz w:val="28"/>
+          <w:szCs w:val="28"/>
+          <w:lang w:val="it-IT"/>
+        </w:rPr>
+        <w:t xml:space="preserve"> </w:t>
+      </w:r>
+      <w:proofErr w:type="spellStart"/>
+      <w:r>
+        <w:rPr>
+          <w:rFonts w:eastAsiaTheme="minorEastAsia"/>
+          <w:sz w:val="28"/>
+          <w:szCs w:val="28"/>
+          <w:lang w:val="it-IT"/>
+        </w:rPr>
+        <w:t>vettorializzati</w:t>
+      </w:r>
+      <w:proofErr w:type="spellEnd"/>
+      <w:r>
+        <w:rPr>
+          <w:rFonts w:eastAsiaTheme="minorEastAsia"/>
+          <w:sz w:val="28"/>
+          <w:szCs w:val="28"/>
+          <w:lang w:val="it-IT"/>
+        </w:rPr>
+        <w:t xml:space="preserve"> insieme all’</w:t>
       </w:r>
       <w:r>
         <w:rPr>
@@ -1790,25 +3224,125 @@
           <w:szCs w:val="28"/>
           <w:lang w:val="it-IT"/>
         </w:rPr>
-        <w:t>ggetto TfidfVectorizer stesso (solamente per motivi di debug).</w:t>
-      </w:r>
-      <w:r>
-        <w:rPr>
-          <w:rFonts w:eastAsiaTheme="minorEastAsia"/>
-          <w:sz w:val="28"/>
-          <w:szCs w:val="28"/>
-          <w:lang w:val="it-IT"/>
-        </w:rPr>
-        <w:t xml:space="preserve"> Tramite la funzione “plot_vector” nel file Data_analisys siamo riusciti a plottare </w:t>
-      </w:r>
-      <w:r>
-        <w:rPr>
-          <w:rFonts w:eastAsiaTheme="minorEastAsia"/>
-          <w:sz w:val="28"/>
-          <w:szCs w:val="28"/>
-          <w:lang w:val="it-IT"/>
-        </w:rPr>
-        <w:t xml:space="preserve">il risultato della vettorializzazione: </w:t>
+        <w:t xml:space="preserve">ggetto </w:t>
+      </w:r>
+      <w:proofErr w:type="spellStart"/>
+      <w:r>
+        <w:rPr>
+          <w:rFonts w:eastAsiaTheme="minorEastAsia"/>
+          <w:sz w:val="28"/>
+          <w:szCs w:val="28"/>
+          <w:lang w:val="it-IT"/>
+        </w:rPr>
+        <w:t>TfidfVectorizer</w:t>
+      </w:r>
+      <w:proofErr w:type="spellEnd"/>
+      <w:r>
+        <w:rPr>
+          <w:rFonts w:eastAsiaTheme="minorEastAsia"/>
+          <w:sz w:val="28"/>
+          <w:szCs w:val="28"/>
+          <w:lang w:val="it-IT"/>
+        </w:rPr>
+        <w:t xml:space="preserve"> stesso (solamente per motivi di </w:t>
+      </w:r>
+      <w:proofErr w:type="spellStart"/>
+      <w:r>
+        <w:rPr>
+          <w:rFonts w:eastAsiaTheme="minorEastAsia"/>
+          <w:sz w:val="28"/>
+          <w:szCs w:val="28"/>
+          <w:lang w:val="it-IT"/>
+        </w:rPr>
+        <w:t>debug</w:t>
+      </w:r>
+      <w:proofErr w:type="spellEnd"/>
+      <w:r>
+        <w:rPr>
+          <w:rFonts w:eastAsiaTheme="minorEastAsia"/>
+          <w:sz w:val="28"/>
+          <w:szCs w:val="28"/>
+          <w:lang w:val="it-IT"/>
+        </w:rPr>
+        <w:t>).</w:t>
+      </w:r>
+      <w:r>
+        <w:rPr>
+          <w:rFonts w:eastAsiaTheme="minorEastAsia"/>
+          <w:sz w:val="28"/>
+          <w:szCs w:val="28"/>
+          <w:lang w:val="it-IT"/>
+        </w:rPr>
+        <w:t xml:space="preserve"> Tramite la funzione “</w:t>
+      </w:r>
+      <w:proofErr w:type="spellStart"/>
+      <w:r>
+        <w:rPr>
+          <w:rFonts w:eastAsiaTheme="minorEastAsia"/>
+          <w:sz w:val="28"/>
+          <w:szCs w:val="28"/>
+          <w:lang w:val="it-IT"/>
+        </w:rPr>
+        <w:t>plot_vector</w:t>
+      </w:r>
+      <w:proofErr w:type="spellEnd"/>
+      <w:r>
+        <w:rPr>
+          <w:rFonts w:eastAsiaTheme="minorEastAsia"/>
+          <w:sz w:val="28"/>
+          <w:szCs w:val="28"/>
+          <w:lang w:val="it-IT"/>
+        </w:rPr>
+        <w:t xml:space="preserve">” nel file </w:t>
+      </w:r>
+      <w:proofErr w:type="spellStart"/>
+      <w:r>
+        <w:rPr>
+          <w:rFonts w:eastAsiaTheme="minorEastAsia"/>
+          <w:sz w:val="28"/>
+          <w:szCs w:val="28"/>
+          <w:lang w:val="it-IT"/>
+        </w:rPr>
+        <w:t>Data_analisys</w:t>
+      </w:r>
+      <w:proofErr w:type="spellEnd"/>
+      <w:r>
+        <w:rPr>
+          <w:rFonts w:eastAsiaTheme="minorEastAsia"/>
+          <w:sz w:val="28"/>
+          <w:szCs w:val="28"/>
+          <w:lang w:val="it-IT"/>
+        </w:rPr>
+        <w:t xml:space="preserve"> siamo riusciti a plottare </w:t>
+      </w:r>
+      <w:r>
+        <w:rPr>
+          <w:rFonts w:eastAsiaTheme="minorEastAsia"/>
+          <w:sz w:val="28"/>
+          <w:szCs w:val="28"/>
+          <w:lang w:val="it-IT"/>
+        </w:rPr>
+        <w:t xml:space="preserve">il risultato della </w:t>
+      </w:r>
+      <w:proofErr w:type="spellStart"/>
+      <w:r>
+        <w:rPr>
+          <w:rFonts w:eastAsiaTheme="minorEastAsia"/>
+          <w:sz w:val="28"/>
+          <w:szCs w:val="28"/>
+          <w:lang w:val="it-IT"/>
+        </w:rPr>
+        <w:t>vettorializzazione</w:t>
+      </w:r>
+      <w:proofErr w:type="spellEnd"/>
+      <w:r>
+        <w:rPr>
+          <w:rFonts w:eastAsiaTheme="minorEastAsia"/>
+          <w:sz w:val="28"/>
+          <w:szCs w:val="28"/>
+          <w:lang w:val="it-IT"/>
+        </w:rPr>
+        <w:t xml:space="preserve">: </w:t>
       </w:r>
     </w:p>
     <w:p>
@@ -1907,7 +3441,43 @@
           <w:szCs w:val="28"/>
           <w:lang w:val="it-IT"/>
         </w:rPr>
-        <w:t>Sull’asse delle ascisse sono ripostati il numero delle parole del dizionario creato mentre sull’asse delle orinate il peso associato. Per una migliore comprensione del grafico abbiamo diviso l’asse y con una serie di rette in rosso e un numero che rappresenta le parole che hanno ricevuto un punteggio nel range di valori unitario. E’ interessante notare come più del 50% delle parole sia compreso nei range 9-10, 10-11 e &gt;11, da qui la scelta di impostare il massimo numero delle features a 20000.</w:t>
+        <w:t xml:space="preserve">Sull’asse delle ascisse sono ripostati il numero delle parole del dizionario creato mentre sull’asse delle orinate il peso associato. Per una migliore comprensione del grafico abbiamo diviso l’asse y con una serie di rette in rosso e un numero che rappresenta le parole che hanno ricevuto un punteggio nel range di valori unitario. </w:t>
+      </w:r>
+      <w:proofErr w:type="gramStart"/>
+      <w:r>
+        <w:rPr>
+          <w:sz w:val="28"/>
+          <w:szCs w:val="28"/>
+          <w:lang w:val="it-IT"/>
+        </w:rPr>
+        <w:t>E’</w:t>
+      </w:r>
+      <w:proofErr w:type="gramEnd"/>
+      <w:r>
+        <w:rPr>
+          <w:sz w:val="28"/>
+          <w:szCs w:val="28"/>
+          <w:lang w:val="it-IT"/>
+        </w:rPr>
+        <w:t xml:space="preserve"> interessante notare come più del 50% delle parole sia compreso nei range 9-10, 10-11 e &gt;11, da qui la scelta di impostare il massimo numero delle </w:t>
+      </w:r>
+      <w:proofErr w:type="spellStart"/>
+      <w:r>
+        <w:rPr>
+          <w:sz w:val="28"/>
+          <w:szCs w:val="28"/>
+          <w:lang w:val="it-IT"/>
+        </w:rPr>
+        <w:t>features</w:t>
+      </w:r>
+      <w:proofErr w:type="spellEnd"/>
+      <w:r>
+        <w:rPr>
+          <w:sz w:val="28"/>
+          <w:szCs w:val="28"/>
+          <w:lang w:val="it-IT"/>
+        </w:rPr>
+        <w:t xml:space="preserve"> a 20000.</w:t>
       </w:r>
     </w:p>
     <w:p>
@@ -1928,6 +3498,7 @@
           <w:lang w:val="it-IT"/>
         </w:rPr>
       </w:pPr>
+      <w:proofErr w:type="spellStart"/>
       <w:r>
         <w:rPr>
           <w:b/>
@@ -1937,31 +3508,84 @@
         </w:rPr>
         <w:t>Dimensionality_reductionKB</w:t>
       </w:r>
-    </w:p>
-    <w:p>
-      <w:pPr>
-        <w:rPr>
-          <w:sz w:val="28"/>
-          <w:szCs w:val="28"/>
-          <w:lang w:val="it-IT"/>
-        </w:rPr>
-      </w:pPr>
-    </w:p>
-    <w:p>
-      <w:pPr>
-        <w:rPr>
-          <w:sz w:val="28"/>
-          <w:szCs w:val="28"/>
-          <w:lang w:val="it-IT"/>
-        </w:rPr>
-      </w:pPr>
-      <w:r>
-        <w:rPr>
-          <w:sz w:val="28"/>
-          <w:szCs w:val="28"/>
-          <w:lang w:val="it-IT"/>
-        </w:rPr>
-        <w:t>Dopo aver trasformato le stringhe in vettori, ci siamo posti l’obbiettivo di ridurre ulteriormente il numero di features. Il problema con la funzione precedente è che questa assegnava alle parole un peso in base alla frequenza all’interno del dataset, ma non tenva conto de</w:t>
+      <w:proofErr w:type="spellEnd"/>
+    </w:p>
+    <w:p>
+      <w:pPr>
+        <w:rPr>
+          <w:sz w:val="28"/>
+          <w:szCs w:val="28"/>
+          <w:lang w:val="it-IT"/>
+        </w:rPr>
+      </w:pPr>
+    </w:p>
+    <w:p>
+      <w:pPr>
+        <w:rPr>
+          <w:sz w:val="28"/>
+          <w:szCs w:val="28"/>
+          <w:lang w:val="it-IT"/>
+        </w:rPr>
+      </w:pPr>
+      <w:r>
+        <w:rPr>
+          <w:sz w:val="28"/>
+          <w:szCs w:val="28"/>
+          <w:lang w:val="it-IT"/>
+        </w:rPr>
+        <w:t xml:space="preserve">Dopo aver trasformato le stringhe in vettori, ci siamo posti l’obbiettivo di ridurre ulteriormente il numero di </w:t>
+      </w:r>
+      <w:proofErr w:type="spellStart"/>
+      <w:r>
+        <w:rPr>
+          <w:sz w:val="28"/>
+          <w:szCs w:val="28"/>
+          <w:lang w:val="it-IT"/>
+        </w:rPr>
+        <w:t>features</w:t>
+      </w:r>
+      <w:proofErr w:type="spellEnd"/>
+      <w:r>
+        <w:rPr>
+          <w:sz w:val="28"/>
+          <w:szCs w:val="28"/>
+          <w:lang w:val="it-IT"/>
+        </w:rPr>
+        <w:t xml:space="preserve">. Il problema con la funzione precedente è che questa assegnava alle parole un peso in base alla frequenza all’interno del </w:t>
+      </w:r>
+      <w:proofErr w:type="spellStart"/>
+      <w:r>
+        <w:rPr>
+          <w:sz w:val="28"/>
+          <w:szCs w:val="28"/>
+          <w:lang w:val="it-IT"/>
+        </w:rPr>
+        <w:t>dataset</w:t>
+      </w:r>
+      <w:proofErr w:type="spellEnd"/>
+      <w:r>
+        <w:rPr>
+          <w:sz w:val="28"/>
+          <w:szCs w:val="28"/>
+          <w:lang w:val="it-IT"/>
+        </w:rPr>
+        <w:t>, ma non ten</w:t>
+      </w:r>
+      <w:r>
+        <w:rPr>
+          <w:sz w:val="28"/>
+          <w:szCs w:val="28"/>
+          <w:lang w:val="it-IT"/>
+        </w:rPr>
+        <w:t>e</w:t>
+      </w:r>
+      <w:r>
+        <w:rPr>
+          <w:sz w:val="28"/>
+          <w:szCs w:val="28"/>
+          <w:lang w:val="it-IT"/>
+        </w:rPr>
+        <w:t>va conto de</w:t>
       </w:r>
       <w:r>
         <w:rPr>
@@ -1986,7 +3610,61 @@
           <w:szCs w:val="28"/>
           <w:lang w:val="it-IT"/>
         </w:rPr>
-        <w:t>Infatti abbiamo plottato le migliori 10 features e le peggiori 20 per il TFIDF tramite la funzione plot_top_n_words nel file Data_analisys e abbiamo ottenuto i seguenti risultati:</w:t>
+        <w:t xml:space="preserve">Infatti abbiamo plottato le migliori 10 </w:t>
+      </w:r>
+      <w:proofErr w:type="spellStart"/>
+      <w:r>
+        <w:rPr>
+          <w:sz w:val="28"/>
+          <w:szCs w:val="28"/>
+          <w:lang w:val="it-IT"/>
+        </w:rPr>
+        <w:t>features</w:t>
+      </w:r>
+      <w:proofErr w:type="spellEnd"/>
+      <w:r>
+        <w:rPr>
+          <w:sz w:val="28"/>
+          <w:szCs w:val="28"/>
+          <w:lang w:val="it-IT"/>
+        </w:rPr>
+        <w:t xml:space="preserve"> e le peggiori 20 per il TFIDF tramite la funzione </w:t>
+      </w:r>
+      <w:proofErr w:type="spellStart"/>
+      <w:r>
+        <w:rPr>
+          <w:sz w:val="28"/>
+          <w:szCs w:val="28"/>
+          <w:lang w:val="it-IT"/>
+        </w:rPr>
+        <w:t>plot_top_n_words</w:t>
+      </w:r>
+      <w:proofErr w:type="spellEnd"/>
+      <w:r>
+        <w:rPr>
+          <w:sz w:val="28"/>
+          <w:szCs w:val="28"/>
+          <w:lang w:val="it-IT"/>
+        </w:rPr>
+        <w:t xml:space="preserve"> nel file </w:t>
+      </w:r>
+      <w:proofErr w:type="spellStart"/>
+      <w:r>
+        <w:rPr>
+          <w:sz w:val="28"/>
+          <w:szCs w:val="28"/>
+          <w:lang w:val="it-IT"/>
+        </w:rPr>
+        <w:t>Data_analisys</w:t>
+      </w:r>
+      <w:proofErr w:type="spellEnd"/>
+      <w:r>
+        <w:rPr>
+          <w:sz w:val="28"/>
+          <w:szCs w:val="28"/>
+          <w:lang w:val="it-IT"/>
+        </w:rPr>
+        <w:t xml:space="preserve"> e abbiamo ottenuto i seguenti risultati:</w:t>
       </w:r>
     </w:p>
     <w:p>
@@ -2085,24 +3763,96 @@
           <w:szCs w:val="28"/>
           <w:lang w:val="it-IT"/>
         </w:rPr>
-        <w:t xml:space="preserve">Come possiamo vedere le parole associati ai pesi maggiori non hanno particolare comunanza semantica ne interesse per valutare una recensione. </w:t>
-      </w:r>
-    </w:p>
-    <w:p>
-      <w:pPr>
-        <w:rPr>
-          <w:sz w:val="28"/>
-          <w:szCs w:val="28"/>
-          <w:lang w:val="it-IT"/>
-        </w:rPr>
-      </w:pPr>
-      <w:r>
-        <w:rPr>
-          <w:sz w:val="28"/>
-          <w:szCs w:val="28"/>
-          <w:lang w:val="it-IT"/>
-        </w:rPr>
-        <w:t>Mentre nelle peggiori 20 sono presenti sia stop words che parole molto interessanti quali “good” e “like”.</w:t>
+        <w:t xml:space="preserve">Come possiamo vedere le parole associati ai pesi maggiori non hanno particolare comunanza semantica </w:t>
+      </w:r>
+      <w:proofErr w:type="gramStart"/>
+      <w:r>
+        <w:rPr>
+          <w:sz w:val="28"/>
+          <w:szCs w:val="28"/>
+          <w:lang w:val="it-IT"/>
+        </w:rPr>
+        <w:t>ne</w:t>
+      </w:r>
+      <w:proofErr w:type="gramEnd"/>
+      <w:r>
+        <w:rPr>
+          <w:sz w:val="28"/>
+          <w:szCs w:val="28"/>
+          <w:lang w:val="it-IT"/>
+        </w:rPr>
+        <w:t xml:space="preserve"> interesse per valutare una recensione. </w:t>
+      </w:r>
+    </w:p>
+    <w:p>
+      <w:pPr>
+        <w:rPr>
+          <w:sz w:val="28"/>
+          <w:szCs w:val="28"/>
+          <w:lang w:val="it-IT"/>
+        </w:rPr>
+      </w:pPr>
+      <w:r>
+        <w:rPr>
+          <w:sz w:val="28"/>
+          <w:szCs w:val="28"/>
+          <w:lang w:val="it-IT"/>
+        </w:rPr>
+        <w:t xml:space="preserve">Mentre nelle peggiori 20 sono presenti sia stop </w:t>
+      </w:r>
+      <w:proofErr w:type="spellStart"/>
+      <w:r>
+        <w:rPr>
+          <w:sz w:val="28"/>
+          <w:szCs w:val="28"/>
+          <w:lang w:val="it-IT"/>
+        </w:rPr>
+        <w:t>words</w:t>
+      </w:r>
+      <w:proofErr w:type="spellEnd"/>
+      <w:r>
+        <w:rPr>
+          <w:sz w:val="28"/>
+          <w:szCs w:val="28"/>
+          <w:lang w:val="it-IT"/>
+        </w:rPr>
+        <w:t xml:space="preserve"> che parole molto interessanti quali “</w:t>
+      </w:r>
+      <w:proofErr w:type="spellStart"/>
+      <w:r>
+        <w:rPr>
+          <w:sz w:val="28"/>
+          <w:szCs w:val="28"/>
+          <w:lang w:val="it-IT"/>
+        </w:rPr>
+        <w:t>good</w:t>
+      </w:r>
+      <w:proofErr w:type="spellEnd"/>
+      <w:r>
+        <w:rPr>
+          <w:sz w:val="28"/>
+          <w:szCs w:val="28"/>
+          <w:lang w:val="it-IT"/>
+        </w:rPr>
+        <w:t>” e “</w:t>
+      </w:r>
+      <w:proofErr w:type="spellStart"/>
+      <w:r>
+        <w:rPr>
+          <w:sz w:val="28"/>
+          <w:szCs w:val="28"/>
+          <w:lang w:val="it-IT"/>
+        </w:rPr>
+        <w:t>like</w:t>
+      </w:r>
+      <w:proofErr w:type="spellEnd"/>
+      <w:r>
+        <w:rPr>
+          <w:sz w:val="28"/>
+          <w:szCs w:val="28"/>
+          <w:lang w:val="it-IT"/>
+        </w:rPr>
+        <w:t>”.</w:t>
       </w:r>
       <w:r>
         <w:rPr>
@@ -2178,6 +3928,7 @@
         <w:t xml:space="preserve">Per questo abbiamo usato la funzione </w:t>
       </w:r>
       <w:hyperlink r:id="rId12" w:history="1">
+        <w:proofErr w:type="spellStart"/>
         <w:r>
           <w:rPr>
             <w:rStyle w:val="Hyperlink"/>
@@ -2187,6 +3938,7 @@
           </w:rPr>
           <w:t>SelectKBest</w:t>
         </w:r>
+        <w:proofErr w:type="spellEnd"/>
       </w:hyperlink>
       <w:r>
         <w:rPr>
@@ -2213,7 +3965,25 @@
           <w:szCs w:val="28"/>
           <w:lang w:val="it-IT"/>
         </w:rPr>
-        <w:t xml:space="preserve"> della libreria sklearn.</w:t>
+        <w:t xml:space="preserve"> della libreria </w:t>
+      </w:r>
+      <w:proofErr w:type="spellStart"/>
+      <w:r>
+        <w:rPr>
+          <w:sz w:val="28"/>
+          <w:szCs w:val="28"/>
+          <w:lang w:val="it-IT"/>
+        </w:rPr>
+        <w:t>sklearn</w:t>
+      </w:r>
+      <w:proofErr w:type="spellEnd"/>
+      <w:r>
+        <w:rPr>
+          <w:sz w:val="28"/>
+          <w:szCs w:val="28"/>
+          <w:lang w:val="it-IT"/>
+        </w:rPr>
+        <w:t>.</w:t>
       </w:r>
     </w:p>
     <w:p>
@@ -2245,15 +4015,17 @@
     <w:p>
       <w:pPr>
         <w:rPr>
-          <w:sz w:val="28"/>
-          <w:szCs w:val="28"/>
-          <w:lang w:val="it-IT"/>
-        </w:rPr>
-      </w:pPr>
-      <w:r>
-        <w:rPr>
-          <w:sz w:val="28"/>
-          <w:szCs w:val="28"/>
+          <w:b/>
+          <w:sz w:val="32"/>
+          <w:szCs w:val="32"/>
+          <w:lang w:val="it-IT"/>
+        </w:rPr>
+      </w:pPr>
+      <w:r>
+        <w:rPr>
+          <w:b/>
+          <w:sz w:val="32"/>
+          <w:szCs w:val="32"/>
           <w:lang w:val="it-IT"/>
         </w:rPr>
         <w:t>Chi2</w:t>
@@ -2281,15 +4053,51 @@
           <w:szCs w:val="28"/>
           <w:lang w:val="it-IT"/>
         </w:rPr>
-        <w:t>sto caso tra una feature e le Y, c</w:t>
-      </w:r>
-      <w:r>
-        <w:rPr>
-          <w:sz w:val="28"/>
-          <w:szCs w:val="28"/>
-          <w:lang w:val="it-IT"/>
-        </w:rPr>
-        <w:t>osi facendo eliminiamo le features che risultano indipende</w:t>
+        <w:t xml:space="preserve">sto caso tra una </w:t>
+      </w:r>
+      <w:proofErr w:type="spellStart"/>
+      <w:r>
+        <w:rPr>
+          <w:sz w:val="28"/>
+          <w:szCs w:val="28"/>
+          <w:lang w:val="it-IT"/>
+        </w:rPr>
+        <w:t>feature</w:t>
+      </w:r>
+      <w:proofErr w:type="spellEnd"/>
+      <w:r>
+        <w:rPr>
+          <w:sz w:val="28"/>
+          <w:szCs w:val="28"/>
+          <w:lang w:val="it-IT"/>
+        </w:rPr>
+        <w:t xml:space="preserve"> e le Y, c</w:t>
+      </w:r>
+      <w:r>
+        <w:rPr>
+          <w:sz w:val="28"/>
+          <w:szCs w:val="28"/>
+          <w:lang w:val="it-IT"/>
+        </w:rPr>
+        <w:t xml:space="preserve">osi facendo eliminiamo le </w:t>
+      </w:r>
+      <w:proofErr w:type="spellStart"/>
+      <w:r>
+        <w:rPr>
+          <w:sz w:val="28"/>
+          <w:szCs w:val="28"/>
+          <w:lang w:val="it-IT"/>
+        </w:rPr>
+        <w:t>features</w:t>
+      </w:r>
+      <w:proofErr w:type="spellEnd"/>
+      <w:r>
+        <w:rPr>
+          <w:sz w:val="28"/>
+          <w:szCs w:val="28"/>
+          <w:lang w:val="it-IT"/>
+        </w:rPr>
+        <w:t xml:space="preserve"> che risultano indipende</w:t>
       </w:r>
       <w:r>
         <w:rPr>
@@ -2369,7 +4177,25 @@
           <w:szCs w:val="28"/>
           <w:lang w:val="it-IT"/>
         </w:rPr>
-        <w:t>Il nostro dataset è rappresentato da una matrice sparsa, ovvero da una matrice con una maggioranza di zeri</w:t>
+        <w:t xml:space="preserve">Il nostro </w:t>
+      </w:r>
+      <w:proofErr w:type="spellStart"/>
+      <w:r>
+        <w:rPr>
+          <w:sz w:val="28"/>
+          <w:szCs w:val="28"/>
+          <w:lang w:val="it-IT"/>
+        </w:rPr>
+        <w:t>dataset</w:t>
+      </w:r>
+      <w:proofErr w:type="spellEnd"/>
+      <w:r>
+        <w:rPr>
+          <w:sz w:val="28"/>
+          <w:szCs w:val="28"/>
+          <w:lang w:val="it-IT"/>
+        </w:rPr>
+        <w:t xml:space="preserve"> è rappresentato da una matrice sparsa, ovvero da una matrice con una maggioranza di zeri</w:t>
       </w:r>
       <w:r>
         <w:rPr>
@@ -2385,7 +4211,61 @@
           <w:szCs w:val="28"/>
           <w:lang w:val="it-IT"/>
         </w:rPr>
-        <w:t xml:space="preserve"> una matrice densa, in cui vi è un’alta probabilità di trovare una diversa combinazione di features per ogni riga. La classificazione, o più in generale il train su di una matrice densa rende il fitting estremamente lento e impreciso, per questo abbiamo optato per la </w:t>
+        <w:t xml:space="preserve"> una matrice densa, in cui vi è un’alta probabilità di trovare una diversa combinazione di </w:t>
+      </w:r>
+      <w:proofErr w:type="spellStart"/>
+      <w:r>
+        <w:rPr>
+          <w:sz w:val="28"/>
+          <w:szCs w:val="28"/>
+          <w:lang w:val="it-IT"/>
+        </w:rPr>
+        <w:t>features</w:t>
+      </w:r>
+      <w:proofErr w:type="spellEnd"/>
+      <w:r>
+        <w:rPr>
+          <w:sz w:val="28"/>
+          <w:szCs w:val="28"/>
+          <w:lang w:val="it-IT"/>
+        </w:rPr>
+        <w:t xml:space="preserve"> per ogni riga. La classificazione, o più in generale il </w:t>
+      </w:r>
+      <w:proofErr w:type="spellStart"/>
+      <w:r>
+        <w:rPr>
+          <w:sz w:val="28"/>
+          <w:szCs w:val="28"/>
+          <w:lang w:val="it-IT"/>
+        </w:rPr>
+        <w:t>train</w:t>
+      </w:r>
+      <w:proofErr w:type="spellEnd"/>
+      <w:r>
+        <w:rPr>
+          <w:sz w:val="28"/>
+          <w:szCs w:val="28"/>
+          <w:lang w:val="it-IT"/>
+        </w:rPr>
+        <w:t xml:space="preserve"> su di una matrice densa rende il </w:t>
+      </w:r>
+      <w:proofErr w:type="spellStart"/>
+      <w:r>
+        <w:rPr>
+          <w:sz w:val="28"/>
+          <w:szCs w:val="28"/>
+          <w:lang w:val="it-IT"/>
+        </w:rPr>
+        <w:t>fitting</w:t>
+      </w:r>
+      <w:proofErr w:type="spellEnd"/>
+      <w:r>
+        <w:rPr>
+          <w:sz w:val="28"/>
+          <w:szCs w:val="28"/>
+          <w:lang w:val="it-IT"/>
+        </w:rPr>
+        <w:t xml:space="preserve"> estremamente lento e impreciso, per questo abbiamo optato per la </w:t>
       </w:r>
       <w:r>
         <w:rPr>
@@ -2409,7 +4289,25 @@
           <w:szCs w:val="28"/>
           <w:lang w:val="it-IT"/>
         </w:rPr>
-        <w:t>effettua la stima delle features senza rendere la matrice densa</w:t>
+        <w:t xml:space="preserve">effettua la stima delle </w:t>
+      </w:r>
+      <w:proofErr w:type="spellStart"/>
+      <w:r>
+        <w:rPr>
+          <w:sz w:val="28"/>
+          <w:szCs w:val="28"/>
+          <w:lang w:val="it-IT"/>
+        </w:rPr>
+        <w:t>features</w:t>
+      </w:r>
+      <w:proofErr w:type="spellEnd"/>
+      <w:r>
+        <w:rPr>
+          <w:sz w:val="28"/>
+          <w:szCs w:val="28"/>
+          <w:lang w:val="it-IT"/>
+        </w:rPr>
+        <w:t xml:space="preserve"> senza rendere la matrice densa</w:t>
       </w:r>
       <w:r>
         <w:rPr>
@@ -2578,7 +4476,61 @@
           <w:szCs w:val="28"/>
           <w:lang w:val="it-IT"/>
         </w:rPr>
-        <w:t>Innanzitutto si calcola il cosi detto “Expected Count”</w:t>
+        <w:t xml:space="preserve">Innanzitutto si calcola </w:t>
+      </w:r>
+      <w:proofErr w:type="gramStart"/>
+      <w:r>
+        <w:rPr>
+          <w:sz w:val="28"/>
+          <w:szCs w:val="28"/>
+          <w:lang w:val="it-IT"/>
+        </w:rPr>
+        <w:t>il cosi</w:t>
+      </w:r>
+      <w:proofErr w:type="gramEnd"/>
+      <w:r>
+        <w:rPr>
+          <w:sz w:val="28"/>
+          <w:szCs w:val="28"/>
+          <w:lang w:val="it-IT"/>
+        </w:rPr>
+        <w:t xml:space="preserve"> detto “</w:t>
+      </w:r>
+      <w:proofErr w:type="spellStart"/>
+      <w:r>
+        <w:rPr>
+          <w:sz w:val="28"/>
+          <w:szCs w:val="28"/>
+          <w:lang w:val="it-IT"/>
+        </w:rPr>
+        <w:t>Expected</w:t>
+      </w:r>
+      <w:proofErr w:type="spellEnd"/>
+      <w:r>
+        <w:rPr>
+          <w:sz w:val="28"/>
+          <w:szCs w:val="28"/>
+          <w:lang w:val="it-IT"/>
+        </w:rPr>
+        <w:t xml:space="preserve"> </w:t>
+      </w:r>
+      <w:proofErr w:type="spellStart"/>
+      <w:r>
+        <w:rPr>
+          <w:sz w:val="28"/>
+          <w:szCs w:val="28"/>
+          <w:lang w:val="it-IT"/>
+        </w:rPr>
+        <w:t>Count</w:t>
+      </w:r>
+      <w:proofErr w:type="spellEnd"/>
+      <w:r>
+        <w:rPr>
+          <w:sz w:val="28"/>
+          <w:szCs w:val="28"/>
+          <w:lang w:val="it-IT"/>
+        </w:rPr>
+        <w:t>”</w:t>
       </w:r>
       <w:r>
         <w:rPr>
@@ -2594,7 +4546,25 @@
           <w:szCs w:val="28"/>
           <w:lang w:val="it-IT"/>
         </w:rPr>
-        <w:t xml:space="preserve"> per ogni cella del dataset:</w:t>
+        <w:t xml:space="preserve"> per ogni cella del </w:t>
+      </w:r>
+      <w:proofErr w:type="spellStart"/>
+      <w:r>
+        <w:rPr>
+          <w:sz w:val="28"/>
+          <w:szCs w:val="28"/>
+          <w:lang w:val="it-IT"/>
+        </w:rPr>
+        <w:t>dataset</w:t>
+      </w:r>
+      <w:proofErr w:type="spellEnd"/>
+      <w:r>
+        <w:rPr>
+          <w:sz w:val="28"/>
+          <w:szCs w:val="28"/>
+          <w:lang w:val="it-IT"/>
+        </w:rPr>
+        <w:t>:</w:t>
       </w:r>
     </w:p>
     <w:p>
@@ -2616,7 +4586,25 @@
           <w:szCs w:val="28"/>
           <w:lang w:val="it-IT"/>
         </w:rPr>
-        <w:t>RT= sarà la somma di tutte le features di una riga</w:t>
+        <w:t xml:space="preserve">RT= sarà la somma di tutte le </w:t>
+      </w:r>
+      <w:proofErr w:type="spellStart"/>
+      <w:r>
+        <w:rPr>
+          <w:sz w:val="28"/>
+          <w:szCs w:val="28"/>
+          <w:lang w:val="it-IT"/>
+        </w:rPr>
+        <w:t>features</w:t>
+      </w:r>
+      <w:proofErr w:type="spellEnd"/>
+      <w:r>
+        <w:rPr>
+          <w:sz w:val="28"/>
+          <w:szCs w:val="28"/>
+          <w:lang w:val="it-IT"/>
+        </w:rPr>
+        <w:t xml:space="preserve"> di una riga</w:t>
       </w:r>
     </w:p>
     <w:p>
@@ -2638,8 +4626,18 @@
           <w:szCs w:val="28"/>
           <w:lang w:val="it-IT"/>
         </w:rPr>
-        <w:t>CT= è la somma di tutte le righe di una features</w:t>
-      </w:r>
+        <w:t xml:space="preserve">CT= è la somma di tutte le righe di una </w:t>
+      </w:r>
+      <w:proofErr w:type="spellStart"/>
+      <w:r>
+        <w:rPr>
+          <w:sz w:val="28"/>
+          <w:szCs w:val="28"/>
+          <w:lang w:val="it-IT"/>
+        </w:rPr>
+        <w:t>features</w:t>
+      </w:r>
+      <w:proofErr w:type="spellEnd"/>
     </w:p>
     <w:p>
       <w:pPr>
@@ -2682,7 +4680,25 @@
           <w:szCs w:val="28"/>
           <w:lang w:val="it-IT"/>
         </w:rPr>
-        <w:t>La formula applicata è EC=(RT*CT)/SS</w:t>
+        <w:t>La formula applicata è EC=(RT*</w:t>
+      </w:r>
+      <w:proofErr w:type="gramStart"/>
+      <w:r>
+        <w:rPr>
+          <w:sz w:val="28"/>
+          <w:szCs w:val="28"/>
+          <w:lang w:val="it-IT"/>
+        </w:rPr>
+        <w:t>CT)/</w:t>
+      </w:r>
+      <w:proofErr w:type="gramEnd"/>
+      <w:r>
+        <w:rPr>
+          <w:sz w:val="28"/>
+          <w:szCs w:val="28"/>
+          <w:lang w:val="it-IT"/>
+        </w:rPr>
+        <w:t>SS</w:t>
       </w:r>
     </w:p>
     <w:p>
@@ -3046,7 +5062,47 @@
           <w:szCs w:val="28"/>
           <w:lang w:val="it-IT"/>
         </w:rPr>
-        <w:t xml:space="preserve">, denominato degree of freedom </w:t>
+        <w:t xml:space="preserve">, denominato </w:t>
+      </w:r>
+      <w:proofErr w:type="spellStart"/>
+      <w:r>
+        <w:rPr>
+          <w:rFonts w:eastAsiaTheme="minorEastAsia"/>
+          <w:sz w:val="28"/>
+          <w:szCs w:val="28"/>
+          <w:lang w:val="it-IT"/>
+        </w:rPr>
+        <w:t>degree</w:t>
+      </w:r>
+      <w:proofErr w:type="spellEnd"/>
+      <w:r>
+        <w:rPr>
+          <w:rFonts w:eastAsiaTheme="minorEastAsia"/>
+          <w:sz w:val="28"/>
+          <w:szCs w:val="28"/>
+          <w:lang w:val="it-IT"/>
+        </w:rPr>
+        <w:t xml:space="preserve"> of </w:t>
+      </w:r>
+      <w:proofErr w:type="spellStart"/>
+      <w:r>
+        <w:rPr>
+          <w:rFonts w:eastAsiaTheme="minorEastAsia"/>
+          <w:sz w:val="28"/>
+          <w:szCs w:val="28"/>
+          <w:lang w:val="it-IT"/>
+        </w:rPr>
+        <w:t>freedom</w:t>
+      </w:r>
+      <w:proofErr w:type="spellEnd"/>
+      <w:r>
+        <w:rPr>
+          <w:rFonts w:eastAsiaTheme="minorEastAsia"/>
+          <w:sz w:val="28"/>
+          <w:szCs w:val="28"/>
+          <w:lang w:val="it-IT"/>
+        </w:rPr>
+        <w:t xml:space="preserve"> </w:t>
       </w:r>
     </w:p>
     <w:p>
@@ -3390,15 +5446,31 @@
         </w:rPr>
         <w:t xml:space="preserve"> [LS]</w:t>
       </w:r>
-      <w:bookmarkStart w:id="0" w:name="_GoBack"/>
-      <w:bookmarkEnd w:id="0"/>
-      <w:r>
-        <w:rPr>
-          <w:sz w:val="28"/>
-          <w:szCs w:val="28"/>
-          <w:lang w:val="it-IT"/>
-        </w:rPr>
-        <w:t>, il quale ci da una misura del livello di certezza che volgiamo ottenere dal risultato. Valori bassi di LS indicano che ci sia una bassa probabilità che i risultati siano casuali, solitamente questa parametro viene impostato a 0.05, ovvero il 5% di possibilità che l’evento sia riproducibile in un random sampling.</w:t>
+      <w:r>
+        <w:rPr>
+          <w:sz w:val="28"/>
+          <w:szCs w:val="28"/>
+          <w:lang w:val="it-IT"/>
+        </w:rPr>
+        <w:t xml:space="preserve">, il quale ci da una misura del livello di certezza che volgiamo ottenere dal risultato. Valori bassi di LS indicano che ci sia una bassa probabilità che i risultati siano casuali, solitamente questa parametro viene impostato a 0.05, ovvero il 5% di possibilità che l’evento sia riproducibile in un random </w:t>
+      </w:r>
+      <w:proofErr w:type="spellStart"/>
+      <w:r>
+        <w:rPr>
+          <w:sz w:val="28"/>
+          <w:szCs w:val="28"/>
+          <w:lang w:val="it-IT"/>
+        </w:rPr>
+        <w:t>sampling</w:t>
+      </w:r>
+      <w:proofErr w:type="spellEnd"/>
+      <w:r>
+        <w:rPr>
+          <w:sz w:val="28"/>
+          <w:szCs w:val="28"/>
+          <w:lang w:val="it-IT"/>
+        </w:rPr>
+        <w:t>.</w:t>
       </w:r>
     </w:p>
     <w:p>
@@ -3514,6 +5586,1196 @@
         <w:t>, altrimenti non possiamo rigettare l’assunzione iniziale.</w:t>
       </w:r>
     </w:p>
+    <w:p>
+      <w:pPr>
+        <w:rPr>
+          <w:sz w:val="28"/>
+          <w:szCs w:val="28"/>
+          <w:lang w:val="it-IT"/>
+        </w:rPr>
+      </w:pPr>
+    </w:p>
+    <w:p>
+      <w:pPr>
+        <w:rPr>
+          <w:b/>
+          <w:sz w:val="32"/>
+          <w:szCs w:val="32"/>
+          <w:lang w:val="it-IT"/>
+        </w:rPr>
+      </w:pPr>
+      <w:proofErr w:type="spellStart"/>
+      <w:r>
+        <w:rPr>
+          <w:b/>
+          <w:sz w:val="32"/>
+          <w:szCs w:val="32"/>
+          <w:lang w:val="it-IT"/>
+        </w:rPr>
+        <w:t>SelectKBest</w:t>
+      </w:r>
+      <w:proofErr w:type="spellEnd"/>
+    </w:p>
+    <w:p>
+      <w:pPr>
+        <w:rPr>
+          <w:sz w:val="28"/>
+          <w:szCs w:val="28"/>
+          <w:lang w:val="it-IT"/>
+        </w:rPr>
+      </w:pPr>
+      <w:r>
+        <w:rPr>
+          <w:sz w:val="28"/>
+          <w:szCs w:val="28"/>
+          <w:lang w:val="it-IT"/>
+        </w:rPr>
+        <w:t xml:space="preserve">Questa funzione non fa altro che prendere in input due parametri: </w:t>
+      </w:r>
+    </w:p>
+    <w:p>
+      <w:pPr>
+        <w:pStyle w:val="ListParagraph"/>
+        <w:numPr>
+          <w:ilvl w:val="0"/>
+          <w:numId w:val="7"/>
+        </w:numPr>
+        <w:rPr>
+          <w:sz w:val="28"/>
+          <w:szCs w:val="28"/>
+          <w:lang w:val="it-IT"/>
+        </w:rPr>
+      </w:pPr>
+      <w:proofErr w:type="gramStart"/>
+      <w:r>
+        <w:rPr>
+          <w:sz w:val="28"/>
+          <w:szCs w:val="28"/>
+          <w:lang w:val="it-IT"/>
+        </w:rPr>
+        <w:t>La score</w:t>
+      </w:r>
+      <w:proofErr w:type="gramEnd"/>
+      <w:r>
+        <w:rPr>
+          <w:sz w:val="28"/>
+          <w:szCs w:val="28"/>
+          <w:lang w:val="it-IT"/>
+        </w:rPr>
+        <w:t xml:space="preserve"> </w:t>
+      </w:r>
+      <w:proofErr w:type="spellStart"/>
+      <w:r>
+        <w:rPr>
+          <w:sz w:val="28"/>
+          <w:szCs w:val="28"/>
+          <w:lang w:val="it-IT"/>
+        </w:rPr>
+        <w:t>function</w:t>
+      </w:r>
+      <w:proofErr w:type="spellEnd"/>
+      <w:r>
+        <w:rPr>
+          <w:sz w:val="28"/>
+          <w:szCs w:val="28"/>
+          <w:lang w:val="it-IT"/>
+        </w:rPr>
+        <w:t>: abbiamo usato il chi2 per le ragioni precedentemente citate</w:t>
+      </w:r>
+    </w:p>
+    <w:p>
+      <w:pPr>
+        <w:pStyle w:val="ListParagraph"/>
+        <w:numPr>
+          <w:ilvl w:val="0"/>
+          <w:numId w:val="7"/>
+        </w:numPr>
+        <w:rPr>
+          <w:sz w:val="28"/>
+          <w:szCs w:val="28"/>
+          <w:lang w:val="it-IT"/>
+        </w:rPr>
+      </w:pPr>
+      <w:r>
+        <w:rPr>
+          <w:sz w:val="28"/>
+          <w:szCs w:val="28"/>
+          <w:lang w:val="it-IT"/>
+        </w:rPr>
+        <w:t xml:space="preserve">K: impostato all’85% di tutte le </w:t>
+      </w:r>
+      <w:proofErr w:type="spellStart"/>
+      <w:r>
+        <w:rPr>
+          <w:sz w:val="28"/>
+          <w:szCs w:val="28"/>
+          <w:lang w:val="it-IT"/>
+        </w:rPr>
+        <w:t>features</w:t>
+      </w:r>
+      <w:proofErr w:type="spellEnd"/>
+      <w:r>
+        <w:rPr>
+          <w:sz w:val="28"/>
+          <w:szCs w:val="28"/>
+          <w:lang w:val="it-IT"/>
+        </w:rPr>
+        <w:t xml:space="preserve"> presenti nel </w:t>
+      </w:r>
+      <w:proofErr w:type="spellStart"/>
+      <w:r>
+        <w:rPr>
+          <w:sz w:val="28"/>
+          <w:szCs w:val="28"/>
+          <w:lang w:val="it-IT"/>
+        </w:rPr>
+        <w:t>dataset</w:t>
+      </w:r>
+      <w:proofErr w:type="spellEnd"/>
+      <w:r>
+        <w:rPr>
+          <w:sz w:val="28"/>
+          <w:szCs w:val="28"/>
+          <w:lang w:val="it-IT"/>
+        </w:rPr>
+        <w:t xml:space="preserve">, grazie al </w:t>
+      </w:r>
+      <w:proofErr w:type="spellStart"/>
+      <w:r>
+        <w:rPr>
+          <w:sz w:val="28"/>
+          <w:szCs w:val="28"/>
+          <w:lang w:val="it-IT"/>
+        </w:rPr>
+        <w:t>tuning</w:t>
+      </w:r>
+      <w:proofErr w:type="spellEnd"/>
+      <w:r>
+        <w:rPr>
+          <w:sz w:val="28"/>
+          <w:szCs w:val="28"/>
+          <w:lang w:val="it-IT"/>
+        </w:rPr>
+        <w:t xml:space="preserve">, rappresenta </w:t>
+      </w:r>
+      <w:proofErr w:type="gramStart"/>
+      <w:r>
+        <w:rPr>
+          <w:sz w:val="28"/>
+          <w:szCs w:val="28"/>
+          <w:lang w:val="it-IT"/>
+        </w:rPr>
+        <w:t>le top</w:t>
+      </w:r>
+      <w:proofErr w:type="gramEnd"/>
+      <w:r>
+        <w:rPr>
+          <w:sz w:val="28"/>
+          <w:szCs w:val="28"/>
+          <w:lang w:val="it-IT"/>
+        </w:rPr>
+        <w:t xml:space="preserve"> caratteristiche da selezionare.</w:t>
+      </w:r>
+    </w:p>
+    <w:p>
+      <w:pPr>
+        <w:rPr>
+          <w:sz w:val="28"/>
+          <w:szCs w:val="28"/>
+          <w:lang w:val="it-IT"/>
+        </w:rPr>
+      </w:pPr>
+      <w:r>
+        <w:rPr>
+          <w:sz w:val="28"/>
+          <w:szCs w:val="28"/>
+          <w:lang w:val="it-IT"/>
+        </w:rPr>
+        <w:t xml:space="preserve">Eseguendo il metodo </w:t>
+      </w:r>
+      <w:proofErr w:type="spellStart"/>
+      <w:r>
+        <w:rPr>
+          <w:sz w:val="28"/>
+          <w:szCs w:val="28"/>
+          <w:lang w:val="it-IT"/>
+        </w:rPr>
+        <w:t>fit_transform</w:t>
+      </w:r>
+      <w:proofErr w:type="spellEnd"/>
+      <w:r>
+        <w:rPr>
+          <w:sz w:val="28"/>
+          <w:szCs w:val="28"/>
+          <w:lang w:val="it-IT"/>
+        </w:rPr>
+        <w:t xml:space="preserve"> e passando come </w:t>
+      </w:r>
+      <w:proofErr w:type="spellStart"/>
+      <w:r>
+        <w:rPr>
+          <w:sz w:val="28"/>
+          <w:szCs w:val="28"/>
+          <w:lang w:val="it-IT"/>
+        </w:rPr>
+        <w:t>paraemtri</w:t>
+      </w:r>
+      <w:proofErr w:type="spellEnd"/>
+      <w:r>
+        <w:rPr>
+          <w:sz w:val="28"/>
+          <w:szCs w:val="28"/>
+          <w:lang w:val="it-IT"/>
+        </w:rPr>
+        <w:t xml:space="preserve"> le X e le Y la funzione esegue (per un tempo medio di 70 secondi) l’algoritmo e ritorna una matrice in cui sono presenti solo l’’85% delle migliori </w:t>
+      </w:r>
+      <w:proofErr w:type="spellStart"/>
+      <w:r>
+        <w:rPr>
+          <w:sz w:val="28"/>
+          <w:szCs w:val="28"/>
+          <w:lang w:val="it-IT"/>
+        </w:rPr>
+        <w:t>features</w:t>
+      </w:r>
+      <w:proofErr w:type="spellEnd"/>
+      <w:r>
+        <w:rPr>
+          <w:sz w:val="28"/>
+          <w:szCs w:val="28"/>
+          <w:lang w:val="it-IT"/>
+        </w:rPr>
+        <w:t xml:space="preserve"> con pesi </w:t>
+      </w:r>
+      <w:r>
+        <w:rPr>
+          <w:sz w:val="28"/>
+          <w:szCs w:val="28"/>
+          <w:lang w:val="it-IT"/>
+        </w:rPr>
+        <w:t>opportunamente</w:t>
+      </w:r>
+      <w:r>
+        <w:rPr>
+          <w:sz w:val="28"/>
+          <w:szCs w:val="28"/>
+          <w:lang w:val="it-IT"/>
+        </w:rPr>
+        <w:t xml:space="preserve"> ridimensionati.</w:t>
+      </w:r>
+    </w:p>
+    <w:p>
+      <w:pPr>
+        <w:rPr>
+          <w:sz w:val="28"/>
+          <w:szCs w:val="28"/>
+          <w:lang w:val="it-IT"/>
+        </w:rPr>
+      </w:pPr>
+    </w:p>
+    <w:p>
+      <w:pPr>
+        <w:rPr>
+          <w:sz w:val="28"/>
+          <w:szCs w:val="28"/>
+          <w:lang w:val="it-IT"/>
+        </w:rPr>
+      </w:pPr>
+      <w:r>
+        <w:rPr>
+          <w:sz w:val="28"/>
+          <w:szCs w:val="28"/>
+          <w:lang w:val="it-IT"/>
+        </w:rPr>
+        <w:t xml:space="preserve">Tramite la funzione plot_chi2_top nel file </w:t>
+      </w:r>
+      <w:proofErr w:type="spellStart"/>
+      <w:r>
+        <w:rPr>
+          <w:sz w:val="28"/>
+          <w:szCs w:val="28"/>
+          <w:lang w:val="it-IT"/>
+        </w:rPr>
+        <w:t>Data_analisys</w:t>
+      </w:r>
+      <w:proofErr w:type="spellEnd"/>
+      <w:r>
+        <w:rPr>
+          <w:sz w:val="28"/>
+          <w:szCs w:val="28"/>
+          <w:lang w:val="it-IT"/>
+        </w:rPr>
+        <w:t xml:space="preserve"> abbiamo plottato le migliori 20 parole ritornate dalla funzione ottenendo i seguenti risultati:</w:t>
+      </w:r>
+    </w:p>
+    <w:p>
+      <w:pPr>
+        <w:rPr>
+          <w:sz w:val="28"/>
+          <w:szCs w:val="28"/>
+          <w:lang w:val="it-IT"/>
+        </w:rPr>
+      </w:pPr>
+      <w:r>
+        <w:rPr>
+          <w:noProof/>
+          <w:sz w:val="28"/>
+          <w:szCs w:val="28"/>
+          <w:lang w:eastAsia="en-GB"/>
+        </w:rPr>
+        <w:drawing>
+          <wp:inline distT="0" distB="0" distL="0" distR="0" wp14:anchorId="2967E05B" wp14:editId="3144C3B8">
+            <wp:extent cx="6116320" cy="4582160"/>
+            <wp:effectExtent l="0" t="0" r="5080" b="0"/>
+            <wp:docPr id="2" name="Picture 2" descr="../diagrams/top_20_features_chi2.png"/>
+            <wp:cNvGraphicFramePr>
+              <a:graphicFrameLocks xmlns:a="http://schemas.openxmlformats.org/drawingml/2006/main" noChangeAspect="1"/>
+            </wp:cNvGraphicFramePr>
+            <a:graphic xmlns:a="http://schemas.openxmlformats.org/drawingml/2006/main">
+              <a:graphicData uri="http://schemas.openxmlformats.org/drawingml/2006/picture">
+                <pic:pic xmlns:pic="http://schemas.openxmlformats.org/drawingml/2006/picture">
+                  <pic:nvPicPr>
+                    <pic:cNvPr id="0" name="Picture 1" descr="../diagrams/top_20_features_chi2.png"/>
+                    <pic:cNvPicPr>
+                      <a:picLocks noChangeAspect="1" noChangeArrowheads="1"/>
+                    </pic:cNvPicPr>
+                  </pic:nvPicPr>
+                  <pic:blipFill>
+                    <a:blip r:embed="rId14">
+                      <a:extLst>
+                        <a:ext uri="{28A0092B-C50C-407E-A947-70E740481C1C}">
+                          <a14:useLocalDpi xmlns:a14="http://schemas.microsoft.com/office/drawing/2010/main" val="0"/>
+                        </a:ext>
+                      </a:extLst>
+                    </a:blip>
+                    <a:srcRect/>
+                    <a:stretch>
+                      <a:fillRect/>
+                    </a:stretch>
+                  </pic:blipFill>
+                  <pic:spPr bwMode="auto">
+                    <a:xfrm>
+                      <a:off x="0" y="0"/>
+                      <a:ext cx="6116320" cy="4582160"/>
+                    </a:xfrm>
+                    <a:prstGeom prst="rect">
+                      <a:avLst/>
+                    </a:prstGeom>
+                    <a:noFill/>
+                    <a:ln>
+                      <a:noFill/>
+                    </a:ln>
+                  </pic:spPr>
+                </pic:pic>
+              </a:graphicData>
+            </a:graphic>
+          </wp:inline>
+        </w:drawing>
+      </w:r>
+    </w:p>
+    <w:p>
+      <w:pPr>
+        <w:rPr>
+          <w:sz w:val="28"/>
+          <w:szCs w:val="28"/>
+          <w:lang w:val="it-IT"/>
+        </w:rPr>
+      </w:pPr>
+      <w:r>
+        <w:rPr>
+          <w:sz w:val="28"/>
+          <w:szCs w:val="28"/>
+          <w:lang w:val="it-IT"/>
+        </w:rPr>
+        <w:t>Possiamo notare come la maggior parte delle parole suonino fondamentali per l’analisi dei sentimenti in una recensione. E’ anche interessante vedere come due parole “minutes” e “</w:t>
+      </w:r>
+      <w:proofErr w:type="spellStart"/>
+      <w:r>
+        <w:rPr>
+          <w:sz w:val="28"/>
+          <w:szCs w:val="28"/>
+          <w:lang w:val="it-IT"/>
+        </w:rPr>
+        <w:t>money</w:t>
+      </w:r>
+      <w:proofErr w:type="spellEnd"/>
+      <w:r>
+        <w:rPr>
+          <w:sz w:val="28"/>
+          <w:szCs w:val="28"/>
+          <w:lang w:val="it-IT"/>
+        </w:rPr>
+        <w:t xml:space="preserve">”, che per un essere umano possono essere considerate secondarie, siano </w:t>
+      </w:r>
+      <w:proofErr w:type="gramStart"/>
+      <w:r>
+        <w:rPr>
+          <w:sz w:val="28"/>
+          <w:szCs w:val="28"/>
+          <w:lang w:val="it-IT"/>
+        </w:rPr>
+        <w:t>comunque  comprese</w:t>
+      </w:r>
+      <w:proofErr w:type="gramEnd"/>
+      <w:r>
+        <w:rPr>
+          <w:sz w:val="28"/>
+          <w:szCs w:val="28"/>
+          <w:lang w:val="it-IT"/>
+        </w:rPr>
+        <w:t xml:space="preserve"> nella top 20 per l’algoritmo.</w:t>
+      </w:r>
+    </w:p>
+    <w:p>
+      <w:pPr>
+        <w:rPr>
+          <w:sz w:val="28"/>
+          <w:szCs w:val="28"/>
+          <w:lang w:val="it-IT"/>
+        </w:rPr>
+      </w:pPr>
+    </w:p>
+    <w:p>
+      <w:pPr>
+        <w:rPr>
+          <w:sz w:val="28"/>
+          <w:szCs w:val="28"/>
+          <w:lang w:val="it-IT"/>
+        </w:rPr>
+      </w:pPr>
+      <w:r>
+        <w:rPr>
+          <w:sz w:val="28"/>
+          <w:szCs w:val="28"/>
+          <w:lang w:val="it-IT"/>
+        </w:rPr>
+        <w:t>Abbiamo anche plottato le peggiori 20 parole:</w:t>
+      </w:r>
+    </w:p>
+    <w:p>
+      <w:pPr>
+        <w:rPr>
+          <w:sz w:val="28"/>
+          <w:szCs w:val="28"/>
+          <w:lang w:val="it-IT"/>
+        </w:rPr>
+      </w:pPr>
+      <w:r>
+        <w:rPr>
+          <w:noProof/>
+          <w:sz w:val="28"/>
+          <w:szCs w:val="28"/>
+          <w:lang w:eastAsia="en-GB"/>
+        </w:rPr>
+        <w:drawing>
+          <wp:inline distT="0" distB="0" distL="0" distR="0" wp14:anchorId="10AA1A39" wp14:editId="0EFF0B13">
+            <wp:extent cx="6116320" cy="4582160"/>
+            <wp:effectExtent l="0" t="0" r="5080" b="0"/>
+            <wp:docPr id="7" name="Picture 7" descr="../diagrams/worst_20_features_chi2.png"/>
+            <wp:cNvGraphicFramePr>
+              <a:graphicFrameLocks xmlns:a="http://schemas.openxmlformats.org/drawingml/2006/main" noChangeAspect="1"/>
+            </wp:cNvGraphicFramePr>
+            <a:graphic xmlns:a="http://schemas.openxmlformats.org/drawingml/2006/main">
+              <a:graphicData uri="http://schemas.openxmlformats.org/drawingml/2006/picture">
+                <pic:pic xmlns:pic="http://schemas.openxmlformats.org/drawingml/2006/picture">
+                  <pic:nvPicPr>
+                    <pic:cNvPr id="0" name="Picture 3" descr="../diagrams/worst_20_features_chi2.png"/>
+                    <pic:cNvPicPr>
+                      <a:picLocks noChangeAspect="1" noChangeArrowheads="1"/>
+                    </pic:cNvPicPr>
+                  </pic:nvPicPr>
+                  <pic:blipFill>
+                    <a:blip r:embed="rId15">
+                      <a:extLst>
+                        <a:ext uri="{28A0092B-C50C-407E-A947-70E740481C1C}">
+                          <a14:useLocalDpi xmlns:a14="http://schemas.microsoft.com/office/drawing/2010/main" val="0"/>
+                        </a:ext>
+                      </a:extLst>
+                    </a:blip>
+                    <a:srcRect/>
+                    <a:stretch>
+                      <a:fillRect/>
+                    </a:stretch>
+                  </pic:blipFill>
+                  <pic:spPr bwMode="auto">
+                    <a:xfrm>
+                      <a:off x="0" y="0"/>
+                      <a:ext cx="6116320" cy="4582160"/>
+                    </a:xfrm>
+                    <a:prstGeom prst="rect">
+                      <a:avLst/>
+                    </a:prstGeom>
+                    <a:noFill/>
+                    <a:ln>
+                      <a:noFill/>
+                    </a:ln>
+                  </pic:spPr>
+                </pic:pic>
+              </a:graphicData>
+            </a:graphic>
+          </wp:inline>
+        </w:drawing>
+      </w:r>
+    </w:p>
+    <w:p>
+      <w:pPr>
+        <w:rPr>
+          <w:sz w:val="28"/>
+          <w:szCs w:val="28"/>
+          <w:lang w:val="it-IT"/>
+        </w:rPr>
+      </w:pPr>
+      <w:r>
+        <w:rPr>
+          <w:sz w:val="28"/>
+          <w:szCs w:val="28"/>
+          <w:lang w:val="it-IT"/>
+        </w:rPr>
+        <w:t xml:space="preserve">Anche qui i risultati confermano </w:t>
+      </w:r>
+      <w:r>
+        <w:rPr>
+          <w:sz w:val="28"/>
+          <w:szCs w:val="28"/>
+          <w:lang w:val="it-IT"/>
+        </w:rPr>
+        <w:t>ciò</w:t>
+      </w:r>
+      <w:r>
+        <w:rPr>
+          <w:sz w:val="28"/>
+          <w:szCs w:val="28"/>
+          <w:lang w:val="it-IT"/>
+        </w:rPr>
+        <w:t xml:space="preserve"> che potevamo aspettarci.</w:t>
+      </w:r>
+    </w:p>
+    <w:p>
+      <w:pPr>
+        <w:rPr>
+          <w:sz w:val="28"/>
+          <w:szCs w:val="28"/>
+          <w:lang w:val="it-IT"/>
+        </w:rPr>
+      </w:pPr>
+      <w:r>
+        <w:rPr>
+          <w:sz w:val="28"/>
+          <w:szCs w:val="28"/>
+          <w:lang w:val="it-IT"/>
+        </w:rPr>
+        <w:t xml:space="preserve">Plottando tutti le parole con i relativi pesi del chi2 ci siamo accorti che la maggior parte delle </w:t>
+      </w:r>
+      <w:proofErr w:type="spellStart"/>
+      <w:r>
+        <w:rPr>
+          <w:sz w:val="28"/>
+          <w:szCs w:val="28"/>
+          <w:lang w:val="it-IT"/>
+        </w:rPr>
+        <w:t>features</w:t>
+      </w:r>
+      <w:proofErr w:type="spellEnd"/>
+      <w:r>
+        <w:rPr>
+          <w:sz w:val="28"/>
+          <w:szCs w:val="28"/>
+          <w:lang w:val="it-IT"/>
+        </w:rPr>
+        <w:t xml:space="preserve"> è associata ad un voto basso</w:t>
+      </w:r>
+      <w:r>
+        <w:rPr>
+          <w:sz w:val="28"/>
+          <w:szCs w:val="28"/>
+          <w:lang w:val="it-IT"/>
+        </w:rPr>
+        <w:t xml:space="preserve"> e solo una minima parte sono fondamentali</w:t>
+      </w:r>
+      <w:r>
+        <w:rPr>
+          <w:sz w:val="28"/>
+          <w:szCs w:val="28"/>
+          <w:lang w:val="it-IT"/>
+        </w:rPr>
+        <w:t>:</w:t>
+      </w:r>
+      <w:r>
+        <w:rPr>
+          <w:sz w:val="28"/>
+          <w:szCs w:val="28"/>
+          <w:lang w:val="it-IT"/>
+        </w:rPr>
+        <w:t xml:space="preserve"> </w:t>
+      </w:r>
+      <w:r>
+        <w:rPr>
+          <w:noProof/>
+          <w:sz w:val="28"/>
+          <w:szCs w:val="28"/>
+          <w:lang w:eastAsia="en-GB"/>
+        </w:rPr>
+        <w:drawing>
+          <wp:inline distT="0" distB="0" distL="0" distR="0" wp14:anchorId="788621AA" wp14:editId="4FAC3443">
+            <wp:extent cx="6116320" cy="6888480"/>
+            <wp:effectExtent l="0" t="0" r="5080" b="0"/>
+            <wp:docPr id="8" name="Picture 8" descr="../diagrams/Chi2_plot.png"/>
+            <wp:cNvGraphicFramePr>
+              <a:graphicFrameLocks xmlns:a="http://schemas.openxmlformats.org/drawingml/2006/main" noChangeAspect="1"/>
+            </wp:cNvGraphicFramePr>
+            <a:graphic xmlns:a="http://schemas.openxmlformats.org/drawingml/2006/main">
+              <a:graphicData uri="http://schemas.openxmlformats.org/drawingml/2006/picture">
+                <pic:pic xmlns:pic="http://schemas.openxmlformats.org/drawingml/2006/picture">
+                  <pic:nvPicPr>
+                    <pic:cNvPr id="0" name="Picture 4" descr="../diagrams/Chi2_plot.png"/>
+                    <pic:cNvPicPr>
+                      <a:picLocks noChangeAspect="1" noChangeArrowheads="1"/>
+                    </pic:cNvPicPr>
+                  </pic:nvPicPr>
+                  <pic:blipFill>
+                    <a:blip r:embed="rId16">
+                      <a:extLst>
+                        <a:ext uri="{28A0092B-C50C-407E-A947-70E740481C1C}">
+                          <a14:useLocalDpi xmlns:a14="http://schemas.microsoft.com/office/drawing/2010/main" val="0"/>
+                        </a:ext>
+                      </a:extLst>
+                    </a:blip>
+                    <a:srcRect/>
+                    <a:stretch>
+                      <a:fillRect/>
+                    </a:stretch>
+                  </pic:blipFill>
+                  <pic:spPr bwMode="auto">
+                    <a:xfrm>
+                      <a:off x="0" y="0"/>
+                      <a:ext cx="6116320" cy="6888480"/>
+                    </a:xfrm>
+                    <a:prstGeom prst="rect">
+                      <a:avLst/>
+                    </a:prstGeom>
+                    <a:noFill/>
+                    <a:ln>
+                      <a:noFill/>
+                    </a:ln>
+                  </pic:spPr>
+                </pic:pic>
+              </a:graphicData>
+            </a:graphic>
+          </wp:inline>
+        </w:drawing>
+      </w:r>
+    </w:p>
+    <w:p>
+      <w:pPr>
+        <w:rPr>
+          <w:sz w:val="28"/>
+          <w:szCs w:val="28"/>
+          <w:lang w:val="it-IT"/>
+        </w:rPr>
+      </w:pPr>
+    </w:p>
+    <w:p>
+      <w:pPr>
+        <w:rPr>
+          <w:sz w:val="28"/>
+          <w:szCs w:val="28"/>
+          <w:lang w:val="it-IT"/>
+        </w:rPr>
+      </w:pPr>
+    </w:p>
+    <w:p>
+      <w:pPr>
+        <w:rPr>
+          <w:b/>
+          <w:sz w:val="32"/>
+          <w:szCs w:val="32"/>
+          <w:lang w:val="it-IT"/>
+        </w:rPr>
+      </w:pPr>
+      <w:r>
+        <w:rPr>
+          <w:b/>
+          <w:sz w:val="32"/>
+          <w:szCs w:val="32"/>
+          <w:lang w:val="it-IT"/>
+        </w:rPr>
+        <w:t>String2VecCV</w:t>
+      </w:r>
+    </w:p>
+    <w:p>
+      <w:pPr>
+        <w:rPr>
+          <w:sz w:val="28"/>
+          <w:szCs w:val="28"/>
+          <w:lang w:val="it-IT"/>
+        </w:rPr>
+      </w:pPr>
+      <w:r>
+        <w:rPr>
+          <w:sz w:val="28"/>
+          <w:szCs w:val="28"/>
+          <w:lang w:val="it-IT"/>
+        </w:rPr>
+        <w:t xml:space="preserve">Questa funzione è molto simile a quella descritta precedentemente (string2vecTFIDF) solo che si basa sul principio della </w:t>
+      </w:r>
+      <w:proofErr w:type="spellStart"/>
+      <w:r>
+        <w:rPr>
+          <w:sz w:val="28"/>
+          <w:szCs w:val="28"/>
+          <w:lang w:val="it-IT"/>
+        </w:rPr>
+        <w:t>bag</w:t>
+      </w:r>
+      <w:proofErr w:type="spellEnd"/>
+      <w:r>
+        <w:rPr>
+          <w:sz w:val="28"/>
+          <w:szCs w:val="28"/>
+          <w:lang w:val="it-IT"/>
+        </w:rPr>
+        <w:t xml:space="preserve"> of </w:t>
+      </w:r>
+      <w:proofErr w:type="spellStart"/>
+      <w:r>
+        <w:rPr>
+          <w:sz w:val="28"/>
+          <w:szCs w:val="28"/>
+          <w:lang w:val="it-IT"/>
+        </w:rPr>
+        <w:t>words</w:t>
+      </w:r>
+      <w:proofErr w:type="spellEnd"/>
+      <w:r>
+        <w:rPr>
+          <w:sz w:val="28"/>
+          <w:szCs w:val="28"/>
+          <w:lang w:val="it-IT"/>
+        </w:rPr>
+        <w:t>….</w:t>
+      </w:r>
+    </w:p>
+    <w:p>
+      <w:pPr>
+        <w:rPr>
+          <w:sz w:val="28"/>
+          <w:szCs w:val="28"/>
+          <w:lang w:val="it-IT"/>
+        </w:rPr>
+      </w:pPr>
+    </w:p>
+    <w:p>
+      <w:pPr>
+        <w:rPr>
+          <w:sz w:val="28"/>
+          <w:szCs w:val="28"/>
+          <w:lang w:val="it-IT"/>
+        </w:rPr>
+      </w:pPr>
+    </w:p>
+    <w:p>
+      <w:pPr>
+        <w:pStyle w:val="Heading1"/>
+        <w:rPr>
+          <w:sz w:val="40"/>
+          <w:szCs w:val="40"/>
+          <w:lang w:val="it-IT"/>
+        </w:rPr>
+      </w:pPr>
+      <w:proofErr w:type="spellStart"/>
+      <w:r>
+        <w:rPr>
+          <w:sz w:val="40"/>
+          <w:szCs w:val="40"/>
+          <w:lang w:val="it-IT"/>
+        </w:rPr>
+        <w:t>Util</w:t>
+      </w:r>
+      <w:proofErr w:type="spellEnd"/>
+    </w:p>
+    <w:p>
+      <w:pPr>
+        <w:rPr>
+          <w:sz w:val="28"/>
+          <w:szCs w:val="28"/>
+          <w:lang w:val="it-IT"/>
+        </w:rPr>
+      </w:pPr>
+      <w:r>
+        <w:rPr>
+          <w:sz w:val="28"/>
+          <w:szCs w:val="28"/>
+          <w:lang w:val="it-IT"/>
+        </w:rPr>
+        <w:t>Questo file si compone di due semplici funzioni</w:t>
+      </w:r>
+      <w:r>
+        <w:rPr>
+          <w:sz w:val="28"/>
+          <w:szCs w:val="28"/>
+          <w:lang w:val="it-IT"/>
+        </w:rPr>
+        <w:t xml:space="preserve"> utilizzate per ridurre al minimo le righe di codice durante l’esecuzione del programma.</w:t>
+      </w:r>
+    </w:p>
+    <w:p>
+      <w:pPr>
+        <w:rPr>
+          <w:sz w:val="28"/>
+          <w:szCs w:val="28"/>
+          <w:lang w:val="it-IT"/>
+        </w:rPr>
+      </w:pPr>
+    </w:p>
+    <w:p>
+      <w:pPr>
+        <w:rPr>
+          <w:b/>
+          <w:sz w:val="28"/>
+          <w:szCs w:val="28"/>
+          <w:lang w:val="it-IT"/>
+        </w:rPr>
+      </w:pPr>
+      <w:proofErr w:type="spellStart"/>
+      <w:r>
+        <w:rPr>
+          <w:b/>
+          <w:sz w:val="28"/>
+          <w:szCs w:val="28"/>
+          <w:lang w:val="it-IT"/>
+        </w:rPr>
+        <w:t>Scoring</w:t>
+      </w:r>
+      <w:proofErr w:type="spellEnd"/>
+    </w:p>
+    <w:p>
+      <w:pPr>
+        <w:rPr>
+          <w:sz w:val="28"/>
+          <w:szCs w:val="28"/>
+          <w:lang w:val="it-IT"/>
+        </w:rPr>
+      </w:pPr>
+      <w:r>
+        <w:rPr>
+          <w:sz w:val="28"/>
+          <w:szCs w:val="28"/>
+          <w:lang w:val="it-IT"/>
+        </w:rPr>
+        <w:t xml:space="preserve">Prende in input un vettore di predizioni fornito da un </w:t>
+      </w:r>
+      <w:proofErr w:type="spellStart"/>
+      <w:r>
+        <w:rPr>
+          <w:sz w:val="28"/>
+          <w:szCs w:val="28"/>
+          <w:lang w:val="it-IT"/>
+        </w:rPr>
+        <w:t>calssificatore</w:t>
+      </w:r>
+      <w:proofErr w:type="spellEnd"/>
+      <w:r>
+        <w:rPr>
+          <w:sz w:val="28"/>
+          <w:szCs w:val="28"/>
+          <w:lang w:val="it-IT"/>
+        </w:rPr>
+        <w:t xml:space="preserve"> e mostra sullo schermo la media dell’errore con tra la predizione e l’effettivo risultato del test.</w:t>
+      </w:r>
+    </w:p>
+    <w:p>
+      <w:pPr>
+        <w:rPr>
+          <w:sz w:val="28"/>
+          <w:szCs w:val="28"/>
+          <w:lang w:val="it-IT"/>
+        </w:rPr>
+      </w:pPr>
+    </w:p>
+    <w:p>
+      <w:pPr>
+        <w:rPr>
+          <w:b/>
+          <w:sz w:val="28"/>
+          <w:szCs w:val="28"/>
+          <w:lang w:val="it-IT"/>
+        </w:rPr>
+      </w:pPr>
+      <w:proofErr w:type="spellStart"/>
+      <w:r>
+        <w:rPr>
+          <w:b/>
+          <w:sz w:val="28"/>
+          <w:szCs w:val="28"/>
+          <w:lang w:val="it-IT"/>
+        </w:rPr>
+        <w:t>Plosh_TFI</w:t>
+      </w:r>
+      <w:r>
+        <w:rPr>
+          <w:b/>
+          <w:sz w:val="28"/>
+          <w:szCs w:val="28"/>
+          <w:lang w:val="it-IT"/>
+        </w:rPr>
+        <w:t>DF_kbest</w:t>
+      </w:r>
+      <w:proofErr w:type="spellEnd"/>
+    </w:p>
+    <w:p>
+      <w:pPr>
+        <w:rPr>
+          <w:sz w:val="28"/>
+          <w:szCs w:val="28"/>
+          <w:lang w:val="it-IT"/>
+        </w:rPr>
+      </w:pPr>
+      <w:r>
+        <w:rPr>
+          <w:sz w:val="28"/>
+          <w:szCs w:val="28"/>
+          <w:lang w:val="it-IT"/>
+        </w:rPr>
+        <w:t xml:space="preserve">Presi in input entrambi i Train </w:t>
+      </w:r>
+      <w:proofErr w:type="spellStart"/>
+      <w:r>
+        <w:rPr>
+          <w:sz w:val="28"/>
+          <w:szCs w:val="28"/>
+          <w:lang w:val="it-IT"/>
+        </w:rPr>
+        <w:t>datasets</w:t>
+      </w:r>
+      <w:proofErr w:type="spellEnd"/>
+      <w:r>
+        <w:rPr>
+          <w:sz w:val="28"/>
+          <w:szCs w:val="28"/>
+          <w:lang w:val="it-IT"/>
+        </w:rPr>
+        <w:t xml:space="preserve"> e il Test set</w:t>
+      </w:r>
+      <w:r>
+        <w:rPr>
+          <w:sz w:val="28"/>
+          <w:szCs w:val="28"/>
+          <w:lang w:val="it-IT"/>
+        </w:rPr>
+        <w:t xml:space="preserve"> esegue la </w:t>
+      </w:r>
+      <w:proofErr w:type="spellStart"/>
+      <w:r>
+        <w:rPr>
+          <w:sz w:val="28"/>
+          <w:szCs w:val="28"/>
+          <w:lang w:val="it-IT"/>
+        </w:rPr>
+        <w:t>vettorializzazione</w:t>
+      </w:r>
+      <w:proofErr w:type="spellEnd"/>
+      <w:r>
+        <w:rPr>
+          <w:sz w:val="28"/>
+          <w:szCs w:val="28"/>
+          <w:lang w:val="it-IT"/>
+        </w:rPr>
+        <w:t xml:space="preserve"> e il </w:t>
+      </w:r>
+      <w:proofErr w:type="spellStart"/>
+      <w:r>
+        <w:rPr>
+          <w:sz w:val="28"/>
+          <w:szCs w:val="28"/>
+          <w:lang w:val="it-IT"/>
+        </w:rPr>
+        <w:t>kbest</w:t>
+      </w:r>
+      <w:proofErr w:type="spellEnd"/>
+      <w:r>
+        <w:rPr>
+          <w:sz w:val="28"/>
+          <w:szCs w:val="28"/>
+          <w:lang w:val="it-IT"/>
+        </w:rPr>
+        <w:t xml:space="preserve"> come descritto precedentemente.</w:t>
+      </w:r>
+    </w:p>
+    <w:p>
+      <w:pPr>
+        <w:rPr>
+          <w:sz w:val="28"/>
+          <w:szCs w:val="28"/>
+          <w:lang w:val="it-IT"/>
+        </w:rPr>
+      </w:pPr>
+    </w:p>
+    <w:p>
+      <w:pPr>
+        <w:rPr>
+          <w:lang w:val="it-IT"/>
+        </w:rPr>
+      </w:pPr>
+    </w:p>
+    <w:p>
+      <w:pPr>
+        <w:rPr>
+          <w:lang w:val="it-IT"/>
+        </w:rPr>
+      </w:pPr>
+    </w:p>
+    <w:p>
+      <w:pPr>
+        <w:pStyle w:val="Heading1"/>
+        <w:rPr>
+          <w:sz w:val="40"/>
+          <w:szCs w:val="40"/>
+          <w:lang w:val="it-IT"/>
+        </w:rPr>
+      </w:pPr>
+      <w:r>
+        <w:rPr>
+          <w:sz w:val="40"/>
+          <w:szCs w:val="40"/>
+          <w:lang w:val="it-IT"/>
+        </w:rPr>
+        <w:t>Processing</w:t>
+      </w:r>
+    </w:p>
+    <w:p>
+      <w:pPr>
+        <w:rPr>
+          <w:lang w:val="it-IT"/>
+        </w:rPr>
+      </w:pPr>
+    </w:p>
+    <w:p>
+      <w:pPr>
+        <w:rPr>
+          <w:lang w:val="it-IT"/>
+        </w:rPr>
+      </w:pPr>
+      <w:r>
+        <w:rPr>
+          <w:lang w:val="it-IT"/>
+        </w:rPr>
+        <w:t xml:space="preserve">Questo è il file principale di tutto il programma, infatti qui avviene il </w:t>
+      </w:r>
+      <w:proofErr w:type="spellStart"/>
+      <w:r>
+        <w:rPr>
+          <w:lang w:val="it-IT"/>
+        </w:rPr>
+        <w:t>fittaggio</w:t>
+      </w:r>
+      <w:proofErr w:type="spellEnd"/>
+      <w:r>
+        <w:rPr>
+          <w:lang w:val="it-IT"/>
+        </w:rPr>
+        <w:t xml:space="preserve"> e la </w:t>
+      </w:r>
+      <w:proofErr w:type="spellStart"/>
+      <w:r>
+        <w:rPr>
+          <w:lang w:val="it-IT"/>
+        </w:rPr>
+        <w:t>calssificazione</w:t>
+      </w:r>
+      <w:proofErr w:type="spellEnd"/>
+      <w:r>
+        <w:rPr>
+          <w:lang w:val="it-IT"/>
+        </w:rPr>
+        <w:t xml:space="preserve"> per i vari modelli. </w:t>
+      </w:r>
+    </w:p>
+    <w:p>
+      <w:pPr>
+        <w:rPr>
+          <w:lang w:val="it-IT"/>
+        </w:rPr>
+      </w:pPr>
+      <w:r>
+        <w:rPr>
+          <w:lang w:val="it-IT"/>
+        </w:rPr>
+        <w:t>Le funzioni sono tre: due contengono un modello a testa e l’ultima ne contiene due.</w:t>
+      </w:r>
+    </w:p>
+    <w:p>
+      <w:pPr>
+        <w:rPr>
+          <w:lang w:val="it-IT"/>
+        </w:rPr>
+      </w:pPr>
+    </w:p>
+    <w:p>
+      <w:pPr>
+        <w:rPr>
+          <w:lang w:val="it-IT"/>
+        </w:rPr>
+      </w:pPr>
+    </w:p>
+    <w:p>
+      <w:pPr>
+        <w:rPr>
+          <w:lang w:val="it-IT"/>
+        </w:rPr>
+      </w:pPr>
+      <w:proofErr w:type="spellStart"/>
+      <w:r>
+        <w:rPr>
+          <w:lang w:val="it-IT"/>
+        </w:rPr>
+        <w:t>Forest_classifier</w:t>
+      </w:r>
+      <w:proofErr w:type="spellEnd"/>
+    </w:p>
+    <w:p>
+      <w:pPr>
+        <w:rPr>
+          <w:lang w:val="it-IT"/>
+        </w:rPr>
+      </w:pPr>
+    </w:p>
+    <w:p>
+      <w:pPr>
+        <w:rPr>
+          <w:lang w:val="it-IT"/>
+        </w:rPr>
+      </w:pPr>
+      <w:bookmarkStart w:id="0" w:name="_GoBack"/>
+      <w:bookmarkEnd w:id="0"/>
+    </w:p>
+    <w:p>
+      <w:pPr>
+        <w:rPr>
+          <w:lang w:val="it-IT"/>
+        </w:rPr>
+      </w:pPr>
+    </w:p>
+    <w:p>
+      <w:pPr>
+        <w:rPr>
+          <w:lang w:val="it-IT"/>
+        </w:rPr>
+      </w:pPr>
+    </w:p>
+    <w:p>
+      <w:pPr>
+        <w:rPr>
+          <w:lang w:val="it-IT"/>
+        </w:rPr>
+      </w:pPr>
+    </w:p>
+    <w:p>
+      <w:pPr>
+        <w:rPr>
+          <w:lang w:val="it-IT"/>
+        </w:rPr>
+      </w:pPr>
+    </w:p>
     <w:sectPr>
       <w:pgSz w:w="11900" w:h="16840"/>
       <w:pgMar w:top="1417" w:right="1134" w:bottom="1134" w:left="1134" w:header="708" w:footer="708" w:gutter="0"/>
@@ -3527,9 +6789,9 @@
 <file path=word/numbering.xml><?xml version="1.0" encoding="utf-8"?>
 <w:numbering xmlns:wpc="http://schemas.microsoft.com/office/word/2010/wordprocessingCanvas" xmlns:mo="http://schemas.microsoft.com/office/mac/office/2008/main" xmlns:mc="http://schemas.openxmlformats.org/markup-compatibility/2006" xmlns:mv="urn:schemas-microsoft-com:mac:vml" xmlns:o="urn:schemas-microsoft-com:office:office" xmlns:r="http://schemas.openxmlformats.org/officeDocument/2006/relationships" xmlns:m="http://schemas.openxmlformats.org/officeDocument/2006/math" xmlns:v="urn:schemas-microsoft-com:vml" xmlns:wp14="http://schemas.microsoft.com/office/word/2010/wordprocessingDrawing" xmlns:wp="http://schemas.openxmlformats.org/drawingml/2006/wordprocessingDrawing" xmlns:w10="urn:schemas-microsoft-com:office:word" xmlns:w="http://schemas.openxmlformats.org/wordprocessingml/2006/main" xmlns:w14="http://schemas.microsoft.com/office/word/2010/wordml" xmlns:w15="http://schemas.microsoft.com/office/word/2012/wordml" xmlns:wpg="http://schemas.microsoft.com/office/word/2010/wordprocessingGroup" xmlns:wpi="http://schemas.microsoft.com/office/word/2010/wordprocessingInk" xmlns:wne="http://schemas.microsoft.com/office/word/2006/wordml" xmlns:wps="http://schemas.microsoft.com/office/word/2010/wordprocessingShape" mc:Ignorable="w14 w15 wp14">
   <w:abstractNum w:abstractNumId="0">
-    <w:nsid w:val="0761522E"/>
+    <w:nsid w:val="02D304A0"/>
     <w:multiLevelType w:val="hybridMultilevel"/>
-    <w:tmpl w:val="E4124976"/>
+    <w:tmpl w:val="2170230C"/>
     <w:lvl w:ilvl="0" w:tplc="08090001">
       <w:start w:val="1"/>
       <w:numFmt w:val="bullet"/>
@@ -3640,6 +6902,119 @@
     </w:lvl>
   </w:abstractNum>
   <w:abstractNum w:abstractNumId="1">
+    <w:nsid w:val="0761522E"/>
+    <w:multiLevelType w:val="hybridMultilevel"/>
+    <w:tmpl w:val="E4124976"/>
+    <w:lvl w:ilvl="0" w:tplc="08090001">
+      <w:start w:val="1"/>
+      <w:numFmt w:val="bullet"/>
+      <w:lvlText w:val=""/>
+      <w:lvlJc w:val="left"/>
+      <w:pPr>
+        <w:ind w:left="720" w:hanging="360"/>
+      </w:pPr>
+      <w:rPr>
+        <w:rFonts w:ascii="Symbol" w:hAnsi="Symbol" w:hint="default"/>
+      </w:rPr>
+    </w:lvl>
+    <w:lvl w:ilvl="1" w:tplc="08090003" w:tentative="1">
+      <w:start w:val="1"/>
+      <w:numFmt w:val="bullet"/>
+      <w:lvlText w:val="o"/>
+      <w:lvlJc w:val="left"/>
+      <w:pPr>
+        <w:ind w:left="1440" w:hanging="360"/>
+      </w:pPr>
+      <w:rPr>
+        <w:rFonts w:ascii="Courier New" w:hAnsi="Courier New" w:cs="Courier New" w:hint="default"/>
+      </w:rPr>
+    </w:lvl>
+    <w:lvl w:ilvl="2" w:tplc="08090005" w:tentative="1">
+      <w:start w:val="1"/>
+      <w:numFmt w:val="bullet"/>
+      <w:lvlText w:val=""/>
+      <w:lvlJc w:val="left"/>
+      <w:pPr>
+        <w:ind w:left="2160" w:hanging="360"/>
+      </w:pPr>
+      <w:rPr>
+        <w:rFonts w:ascii="Wingdings" w:hAnsi="Wingdings" w:hint="default"/>
+      </w:rPr>
+    </w:lvl>
+    <w:lvl w:ilvl="3" w:tplc="08090001" w:tentative="1">
+      <w:start w:val="1"/>
+      <w:numFmt w:val="bullet"/>
+      <w:lvlText w:val=""/>
+      <w:lvlJc w:val="left"/>
+      <w:pPr>
+        <w:ind w:left="2880" w:hanging="360"/>
+      </w:pPr>
+      <w:rPr>
+        <w:rFonts w:ascii="Symbol" w:hAnsi="Symbol" w:hint="default"/>
+      </w:rPr>
+    </w:lvl>
+    <w:lvl w:ilvl="4" w:tplc="08090003" w:tentative="1">
+      <w:start w:val="1"/>
+      <w:numFmt w:val="bullet"/>
+      <w:lvlText w:val="o"/>
+      <w:lvlJc w:val="left"/>
+      <w:pPr>
+        <w:ind w:left="3600" w:hanging="360"/>
+      </w:pPr>
+      <w:rPr>
+        <w:rFonts w:ascii="Courier New" w:hAnsi="Courier New" w:cs="Courier New" w:hint="default"/>
+      </w:rPr>
+    </w:lvl>
+    <w:lvl w:ilvl="5" w:tplc="08090005" w:tentative="1">
+      <w:start w:val="1"/>
+      <w:numFmt w:val="bullet"/>
+      <w:lvlText w:val=""/>
+      <w:lvlJc w:val="left"/>
+      <w:pPr>
+        <w:ind w:left="4320" w:hanging="360"/>
+      </w:pPr>
+      <w:rPr>
+        <w:rFonts w:ascii="Wingdings" w:hAnsi="Wingdings" w:hint="default"/>
+      </w:rPr>
+    </w:lvl>
+    <w:lvl w:ilvl="6" w:tplc="08090001" w:tentative="1">
+      <w:start w:val="1"/>
+      <w:numFmt w:val="bullet"/>
+      <w:lvlText w:val=""/>
+      <w:lvlJc w:val="left"/>
+      <w:pPr>
+        <w:ind w:left="5040" w:hanging="360"/>
+      </w:pPr>
+      <w:rPr>
+        <w:rFonts w:ascii="Symbol" w:hAnsi="Symbol" w:hint="default"/>
+      </w:rPr>
+    </w:lvl>
+    <w:lvl w:ilvl="7" w:tplc="08090003" w:tentative="1">
+      <w:start w:val="1"/>
+      <w:numFmt w:val="bullet"/>
+      <w:lvlText w:val="o"/>
+      <w:lvlJc w:val="left"/>
+      <w:pPr>
+        <w:ind w:left="5760" w:hanging="360"/>
+      </w:pPr>
+      <w:rPr>
+        <w:rFonts w:ascii="Courier New" w:hAnsi="Courier New" w:cs="Courier New" w:hint="default"/>
+      </w:rPr>
+    </w:lvl>
+    <w:lvl w:ilvl="8" w:tplc="08090005" w:tentative="1">
+      <w:start w:val="1"/>
+      <w:numFmt w:val="bullet"/>
+      <w:lvlText w:val=""/>
+      <w:lvlJc w:val="left"/>
+      <w:pPr>
+        <w:ind w:left="6480" w:hanging="360"/>
+      </w:pPr>
+      <w:rPr>
+        <w:rFonts w:ascii="Wingdings" w:hAnsi="Wingdings" w:hint="default"/>
+      </w:rPr>
+    </w:lvl>
+  </w:abstractNum>
+  <w:abstractNum w:abstractNumId="2">
     <w:nsid w:val="21E04407"/>
     <w:multiLevelType w:val="hybridMultilevel"/>
     <w:tmpl w:val="044E9BA2"/>
@@ -3752,7 +7127,7 @@
       </w:rPr>
     </w:lvl>
   </w:abstractNum>
-  <w:abstractNum w:abstractNumId="2">
+  <w:abstractNum w:abstractNumId="3">
     <w:nsid w:val="59316A36"/>
     <w:multiLevelType w:val="hybridMultilevel"/>
     <w:tmpl w:val="689CC23A"/>
@@ -3865,7 +7240,7 @@
       </w:rPr>
     </w:lvl>
   </w:abstractNum>
-  <w:abstractNum w:abstractNumId="3">
+  <w:abstractNum w:abstractNumId="4">
     <w:nsid w:val="60090DCD"/>
     <w:multiLevelType w:val="hybridMultilevel"/>
     <w:tmpl w:val="53207824"/>
@@ -3978,7 +7353,7 @@
       </w:rPr>
     </w:lvl>
   </w:abstractNum>
-  <w:abstractNum w:abstractNumId="4">
+  <w:abstractNum w:abstractNumId="5">
     <w:nsid w:val="60863AF6"/>
     <w:multiLevelType w:val="hybridMultilevel"/>
     <w:tmpl w:val="7F9AC308"/>
@@ -4091,7 +7466,7 @@
       </w:rPr>
     </w:lvl>
   </w:abstractNum>
-  <w:abstractNum w:abstractNumId="5">
+  <w:abstractNum w:abstractNumId="6">
     <w:nsid w:val="63D10B36"/>
     <w:multiLevelType w:val="hybridMultilevel"/>
     <w:tmpl w:val="7DB04B9A"/>
@@ -4205,22 +7580,25 @@
     </w:lvl>
   </w:abstractNum>
   <w:num w:numId="1">
+    <w:abstractNumId w:val="2"/>
+  </w:num>
+  <w:num w:numId="2">
+    <w:abstractNumId w:val="5"/>
+  </w:num>
+  <w:num w:numId="3">
+    <w:abstractNumId w:val="3"/>
+  </w:num>
+  <w:num w:numId="4">
     <w:abstractNumId w:val="1"/>
   </w:num>
-  <w:num w:numId="2">
+  <w:num w:numId="5">
+    <w:abstractNumId w:val="6"/>
+  </w:num>
+  <w:num w:numId="6">
     <w:abstractNumId w:val="4"/>
   </w:num>
-  <w:num w:numId="3">
-    <w:abstractNumId w:val="2"/>
-  </w:num>
-  <w:num w:numId="4">
+  <w:num w:numId="7">
     <w:abstractNumId w:val="0"/>
-  </w:num>
-  <w:num w:numId="5">
-    <w:abstractNumId w:val="5"/>
-  </w:num>
-  <w:num w:numId="6">
-    <w:abstractNumId w:val="3"/>
   </w:num>
 </w:numbering>
 </file>

</xml_diff>

<commit_message>
aggiunta relazione della random forest e altri aggiornamenti
</commit_message>
<xml_diff>
--- a/Papers/Relazione.docx
+++ b/Papers/Relazione.docx
@@ -142,6 +142,14 @@
           <w:lang w:val="it-IT"/>
         </w:rPr>
         <w:t>Dataset</w:t>
+      </w:r>
+      <w:r>
+        <w:rPr>
+          <w:sz w:val="40"/>
+          <w:szCs w:val="40"/>
+          <w:lang w:val="it-IT"/>
+        </w:rPr>
+        <w:t>s</w:t>
       </w:r>
       <w:proofErr w:type="spellEnd"/>
     </w:p>
@@ -6509,7 +6517,25 @@
           <w:szCs w:val="28"/>
           <w:lang w:val="it-IT"/>
         </w:rPr>
-        <w:t>Plosh_TFI</w:t>
+        <w:t>Pl</w:t>
+      </w:r>
+      <w:r>
+        <w:rPr>
+          <w:b/>
+          <w:sz w:val="28"/>
+          <w:szCs w:val="28"/>
+          <w:lang w:val="it-IT"/>
+        </w:rPr>
+        <w:t>i</w:t>
+      </w:r>
+      <w:r>
+        <w:rPr>
+          <w:b/>
+          <w:sz w:val="28"/>
+          <w:szCs w:val="28"/>
+          <w:lang w:val="it-IT"/>
+        </w:rPr>
+        <w:t>osh_TFI</w:t>
       </w:r>
       <w:r>
         <w:rPr>
@@ -6652,18 +6678,24 @@
     <w:p>
       <w:pPr>
         <w:rPr>
-          <w:lang w:val="it-IT"/>
-        </w:rPr>
-      </w:pPr>
-      <w:r>
-        <w:rPr>
-          <w:lang w:val="it-IT"/>
-        </w:rPr>
-        <w:t xml:space="preserve">Questo è il file principale di tutto il programma, infatti qui avviene il </w:t>
-      </w:r>
-      <w:proofErr w:type="spellStart"/>
-      <w:r>
-        <w:rPr>
+          <w:sz w:val="28"/>
+          <w:szCs w:val="28"/>
+          <w:lang w:val="it-IT"/>
+        </w:rPr>
+      </w:pPr>
+      <w:r>
+        <w:rPr>
+          <w:sz w:val="28"/>
+          <w:szCs w:val="28"/>
+          <w:lang w:val="it-IT"/>
+        </w:rPr>
+        <w:t xml:space="preserve">Questo è il file principale di tutto il programma, qui avviene il </w:t>
+      </w:r>
+      <w:proofErr w:type="spellStart"/>
+      <w:r>
+        <w:rPr>
+          <w:sz w:val="28"/>
+          <w:szCs w:val="28"/>
           <w:lang w:val="it-IT"/>
         </w:rPr>
         <w:t>fittaggio</w:t>
@@ -6671,6 +6703,8 @@
       <w:proofErr w:type="spellEnd"/>
       <w:r>
         <w:rPr>
+          <w:sz w:val="28"/>
+          <w:szCs w:val="28"/>
           <w:lang w:val="it-IT"/>
         </w:rPr>
         <w:t xml:space="preserve"> e la </w:t>
@@ -6678,6 +6712,8 @@
       <w:proofErr w:type="spellStart"/>
       <w:r>
         <w:rPr>
+          <w:sz w:val="28"/>
+          <w:szCs w:val="28"/>
           <w:lang w:val="it-IT"/>
         </w:rPr>
         <w:t>calssificazione</w:t>
@@ -6685,6 +6721,8 @@
       <w:proofErr w:type="spellEnd"/>
       <w:r>
         <w:rPr>
+          <w:sz w:val="28"/>
+          <w:szCs w:val="28"/>
           <w:lang w:val="it-IT"/>
         </w:rPr>
         <w:t xml:space="preserve"> per i vari modelli. </w:t>
@@ -6693,11 +6731,15 @@
     <w:p>
       <w:pPr>
         <w:rPr>
-          <w:lang w:val="it-IT"/>
-        </w:rPr>
-      </w:pPr>
-      <w:r>
-        <w:rPr>
+          <w:sz w:val="28"/>
+          <w:szCs w:val="28"/>
+          <w:lang w:val="it-IT"/>
+        </w:rPr>
+      </w:pPr>
+      <w:r>
+        <w:rPr>
+          <w:sz w:val="28"/>
+          <w:szCs w:val="28"/>
           <w:lang w:val="it-IT"/>
         </w:rPr>
         <w:t>Le funzioni sono tre: due contengono un modello a testa e l’ultima ne contiene due.</w:t>
@@ -6706,26 +6748,36 @@
     <w:p>
       <w:pPr>
         <w:rPr>
-          <w:lang w:val="it-IT"/>
-        </w:rPr>
-      </w:pPr>
-    </w:p>
-    <w:p>
-      <w:pPr>
-        <w:rPr>
-          <w:lang w:val="it-IT"/>
-        </w:rPr>
-      </w:pPr>
-    </w:p>
-    <w:p>
-      <w:pPr>
-        <w:rPr>
-          <w:lang w:val="it-IT"/>
-        </w:rPr>
-      </w:pPr>
-      <w:proofErr w:type="spellStart"/>
-      <w:r>
-        <w:rPr>
+          <w:sz w:val="28"/>
+          <w:szCs w:val="28"/>
+          <w:lang w:val="it-IT"/>
+        </w:rPr>
+      </w:pPr>
+    </w:p>
+    <w:p>
+      <w:pPr>
+        <w:rPr>
+          <w:sz w:val="28"/>
+          <w:szCs w:val="28"/>
+          <w:lang w:val="it-IT"/>
+        </w:rPr>
+      </w:pPr>
+    </w:p>
+    <w:p>
+      <w:pPr>
+        <w:rPr>
+          <w:b/>
+          <w:sz w:val="36"/>
+          <w:szCs w:val="36"/>
+          <w:lang w:val="it-IT"/>
+        </w:rPr>
+      </w:pPr>
+      <w:proofErr w:type="spellStart"/>
+      <w:r>
+        <w:rPr>
+          <w:b/>
+          <w:sz w:val="36"/>
+          <w:szCs w:val="36"/>
           <w:lang w:val="it-IT"/>
         </w:rPr>
         <w:t>Forest_classifier</w:t>
@@ -6735,43 +6787,2405 @@
     <w:p>
       <w:pPr>
         <w:rPr>
-          <w:lang w:val="it-IT"/>
-        </w:rPr>
-      </w:pPr>
-    </w:p>
-    <w:p>
-      <w:pPr>
-        <w:rPr>
-          <w:lang w:val="it-IT"/>
-        </w:rPr>
-      </w:pPr>
+          <w:sz w:val="28"/>
+          <w:szCs w:val="28"/>
+          <w:lang w:val="it-IT"/>
+        </w:rPr>
+      </w:pPr>
+      <w:r>
+        <w:rPr>
+          <w:sz w:val="28"/>
+          <w:szCs w:val="28"/>
+          <w:lang w:val="it-IT"/>
+        </w:rPr>
+        <w:t>Questa funzione si avvale del metodo precedentemente ci</w:t>
+      </w:r>
+      <w:r>
+        <w:rPr>
+          <w:sz w:val="28"/>
+          <w:szCs w:val="28"/>
+          <w:lang w:val="it-IT"/>
+        </w:rPr>
+        <w:t>t</w:t>
+      </w:r>
+      <w:r>
+        <w:rPr>
+          <w:sz w:val="28"/>
+          <w:szCs w:val="28"/>
+          <w:lang w:val="it-IT"/>
+        </w:rPr>
+        <w:t xml:space="preserve">ato nel file </w:t>
+      </w:r>
+      <w:proofErr w:type="spellStart"/>
+      <w:r>
+        <w:rPr>
+          <w:sz w:val="28"/>
+          <w:szCs w:val="28"/>
+          <w:lang w:val="it-IT"/>
+        </w:rPr>
+        <w:t>Util</w:t>
+      </w:r>
+      <w:proofErr w:type="spellEnd"/>
+      <w:r>
+        <w:rPr>
+          <w:sz w:val="28"/>
+          <w:szCs w:val="28"/>
+          <w:lang w:val="it-IT"/>
+        </w:rPr>
+        <w:t xml:space="preserve"> (</w:t>
+      </w:r>
+      <w:proofErr w:type="spellStart"/>
+      <w:r>
+        <w:rPr>
+          <w:sz w:val="28"/>
+          <w:szCs w:val="28"/>
+          <w:lang w:val="it-IT"/>
+        </w:rPr>
+        <w:t>Poish_TFIDF_Kbest</w:t>
+      </w:r>
+      <w:proofErr w:type="spellEnd"/>
+      <w:r>
+        <w:rPr>
+          <w:sz w:val="28"/>
+          <w:szCs w:val="28"/>
+          <w:lang w:val="it-IT"/>
+        </w:rPr>
+        <w:t xml:space="preserve">) per </w:t>
+      </w:r>
+      <w:proofErr w:type="spellStart"/>
+      <w:r>
+        <w:rPr>
+          <w:sz w:val="28"/>
+          <w:szCs w:val="28"/>
+          <w:lang w:val="it-IT"/>
+        </w:rPr>
+        <w:t>preprocessare</w:t>
+      </w:r>
+      <w:proofErr w:type="spellEnd"/>
+      <w:r>
+        <w:rPr>
+          <w:sz w:val="28"/>
+          <w:szCs w:val="28"/>
+          <w:lang w:val="it-IT"/>
+        </w:rPr>
+        <w:t xml:space="preserve"> i dati che poi vengono passati al classificatore. Adesso andiamo a spiegare il funzionamento di una Random </w:t>
+      </w:r>
+      <w:proofErr w:type="spellStart"/>
+      <w:r>
+        <w:rPr>
+          <w:sz w:val="28"/>
+          <w:szCs w:val="28"/>
+          <w:lang w:val="it-IT"/>
+        </w:rPr>
+        <w:t>Forest</w:t>
+      </w:r>
+      <w:proofErr w:type="spellEnd"/>
+      <w:r>
+        <w:rPr>
+          <w:sz w:val="28"/>
+          <w:szCs w:val="28"/>
+          <w:lang w:val="it-IT"/>
+        </w:rPr>
+        <w:t>.</w:t>
+      </w:r>
+    </w:p>
+    <w:p>
+      <w:pPr>
+        <w:rPr>
+          <w:sz w:val="28"/>
+          <w:szCs w:val="28"/>
+          <w:lang w:val="it-IT"/>
+        </w:rPr>
+      </w:pPr>
+    </w:p>
+    <w:p>
+      <w:pPr>
+        <w:rPr>
+          <w:sz w:val="28"/>
+          <w:szCs w:val="28"/>
+          <w:lang w:val="it-IT"/>
+        </w:rPr>
+      </w:pPr>
+      <w:r>
+        <w:rPr>
+          <w:sz w:val="28"/>
+          <w:szCs w:val="28"/>
+          <w:lang w:val="it-IT"/>
+        </w:rPr>
+        <w:t xml:space="preserve">Una Random </w:t>
+      </w:r>
+      <w:proofErr w:type="spellStart"/>
+      <w:r>
+        <w:rPr>
+          <w:sz w:val="28"/>
+          <w:szCs w:val="28"/>
+          <w:lang w:val="it-IT"/>
+        </w:rPr>
+        <w:t>Forest</w:t>
+      </w:r>
+      <w:proofErr w:type="spellEnd"/>
+      <w:r>
+        <w:rPr>
+          <w:sz w:val="28"/>
+          <w:szCs w:val="28"/>
+          <w:lang w:val="it-IT"/>
+        </w:rPr>
+        <w:t xml:space="preserve">, o </w:t>
+      </w:r>
+      <w:proofErr w:type="spellStart"/>
+      <w:r>
+        <w:rPr>
+          <w:sz w:val="28"/>
+          <w:szCs w:val="28"/>
+          <w:lang w:val="it-IT"/>
+        </w:rPr>
+        <w:t>Decision</w:t>
+      </w:r>
+      <w:proofErr w:type="spellEnd"/>
+      <w:r>
+        <w:rPr>
+          <w:sz w:val="28"/>
+          <w:szCs w:val="28"/>
+          <w:lang w:val="it-IT"/>
+        </w:rPr>
+        <w:t xml:space="preserve"> </w:t>
+      </w:r>
+      <w:proofErr w:type="spellStart"/>
+      <w:r>
+        <w:rPr>
+          <w:sz w:val="28"/>
+          <w:szCs w:val="28"/>
+          <w:lang w:val="it-IT"/>
+        </w:rPr>
+        <w:t>Forest</w:t>
+      </w:r>
+      <w:proofErr w:type="spellEnd"/>
+      <w:r>
+        <w:rPr>
+          <w:sz w:val="28"/>
+          <w:szCs w:val="28"/>
+          <w:lang w:val="it-IT"/>
+        </w:rPr>
+        <w:t xml:space="preserve">, è </w:t>
+      </w:r>
+      <w:proofErr w:type="gramStart"/>
+      <w:r>
+        <w:rPr>
+          <w:sz w:val="28"/>
+          <w:szCs w:val="28"/>
+          <w:lang w:val="it-IT"/>
+        </w:rPr>
+        <w:t>un meta</w:t>
+      </w:r>
+      <w:proofErr w:type="gramEnd"/>
+      <w:r>
+        <w:rPr>
+          <w:sz w:val="28"/>
+          <w:szCs w:val="28"/>
+          <w:lang w:val="it-IT"/>
+        </w:rPr>
+        <w:t xml:space="preserve"> estimatore che si bas</w:t>
+      </w:r>
+      <w:r>
+        <w:rPr>
+          <w:sz w:val="28"/>
+          <w:szCs w:val="28"/>
+          <w:lang w:val="it-IT"/>
+        </w:rPr>
+        <w:t>a</w:t>
+      </w:r>
+      <w:r>
+        <w:rPr>
+          <w:sz w:val="28"/>
+          <w:szCs w:val="28"/>
+          <w:lang w:val="it-IT"/>
+        </w:rPr>
+        <w:t xml:space="preserve"> su una moltitudine di alberi decisionali su cui viene fatto il </w:t>
+      </w:r>
+      <w:proofErr w:type="spellStart"/>
+      <w:r>
+        <w:rPr>
+          <w:sz w:val="28"/>
+          <w:szCs w:val="28"/>
+          <w:lang w:val="it-IT"/>
+        </w:rPr>
+        <w:t>fittaggio</w:t>
+      </w:r>
+      <w:proofErr w:type="spellEnd"/>
+      <w:r>
+        <w:rPr>
+          <w:sz w:val="28"/>
+          <w:szCs w:val="28"/>
+          <w:lang w:val="it-IT"/>
+        </w:rPr>
+        <w:t xml:space="preserve"> del </w:t>
+      </w:r>
+      <w:proofErr w:type="spellStart"/>
+      <w:r>
+        <w:rPr>
+          <w:sz w:val="28"/>
+          <w:szCs w:val="28"/>
+          <w:lang w:val="it-IT"/>
+        </w:rPr>
+        <w:t>dataset</w:t>
+      </w:r>
+      <w:proofErr w:type="spellEnd"/>
+      <w:r>
+        <w:rPr>
+          <w:sz w:val="28"/>
+          <w:szCs w:val="28"/>
+          <w:lang w:val="it-IT"/>
+        </w:rPr>
+        <w:t>.</w:t>
+      </w:r>
+      <w:r>
+        <w:rPr>
+          <w:sz w:val="28"/>
+          <w:szCs w:val="28"/>
+          <w:lang w:val="it-IT"/>
+        </w:rPr>
+        <w:t xml:space="preserve"> La creazione di un albero è decisa in base alla migliore stima ottenuta su di un sotto insieme </w:t>
+      </w:r>
+      <w:proofErr w:type="spellStart"/>
+      <w:r>
+        <w:rPr>
+          <w:sz w:val="28"/>
+          <w:szCs w:val="28"/>
+          <w:lang w:val="it-IT"/>
+        </w:rPr>
+        <w:t>randomico</w:t>
+      </w:r>
+      <w:proofErr w:type="spellEnd"/>
+      <w:r>
+        <w:rPr>
+          <w:sz w:val="28"/>
+          <w:szCs w:val="28"/>
+          <w:lang w:val="it-IT"/>
+        </w:rPr>
+        <w:t xml:space="preserve"> del </w:t>
+      </w:r>
+      <w:proofErr w:type="spellStart"/>
+      <w:r>
+        <w:rPr>
+          <w:sz w:val="28"/>
+          <w:szCs w:val="28"/>
+          <w:lang w:val="it-IT"/>
+        </w:rPr>
+        <w:t>dataset</w:t>
+      </w:r>
+      <w:proofErr w:type="spellEnd"/>
+      <w:r>
+        <w:rPr>
+          <w:sz w:val="28"/>
+          <w:szCs w:val="28"/>
+          <w:lang w:val="it-IT"/>
+        </w:rPr>
+        <w:t xml:space="preserve">. </w:t>
+      </w:r>
+      <w:r>
+        <w:rPr>
+          <w:sz w:val="28"/>
+          <w:szCs w:val="28"/>
+          <w:lang w:val="it-IT"/>
+        </w:rPr>
+        <w:t>La</w:t>
+      </w:r>
+      <w:r>
+        <w:rPr>
+          <w:sz w:val="28"/>
+          <w:szCs w:val="28"/>
+          <w:lang w:val="it-IT"/>
+        </w:rPr>
+        <w:t xml:space="preserve"> Random </w:t>
+      </w:r>
+      <w:proofErr w:type="spellStart"/>
+      <w:r>
+        <w:rPr>
+          <w:sz w:val="28"/>
+          <w:szCs w:val="28"/>
+          <w:lang w:val="it-IT"/>
+        </w:rPr>
+        <w:t>Forest</w:t>
+      </w:r>
+      <w:proofErr w:type="spellEnd"/>
+      <w:r>
+        <w:rPr>
+          <w:sz w:val="28"/>
+          <w:szCs w:val="28"/>
+          <w:lang w:val="it-IT"/>
+        </w:rPr>
+        <w:t xml:space="preserve"> fa uso di tecniche di media durante la composizione di più alberi, questo riduce la sua varianza aumentando l’accuratezza del modello ed evitando l’over </w:t>
+      </w:r>
+      <w:proofErr w:type="spellStart"/>
+      <w:r>
+        <w:rPr>
+          <w:sz w:val="28"/>
+          <w:szCs w:val="28"/>
+          <w:lang w:val="it-IT"/>
+        </w:rPr>
+        <w:t>fitting</w:t>
+      </w:r>
+      <w:proofErr w:type="spellEnd"/>
+      <w:r>
+        <w:rPr>
+          <w:sz w:val="28"/>
+          <w:szCs w:val="28"/>
+          <w:lang w:val="it-IT"/>
+        </w:rPr>
+        <w:t>.</w:t>
+      </w:r>
+    </w:p>
+    <w:p>
+      <w:pPr>
+        <w:rPr>
+          <w:sz w:val="28"/>
+          <w:szCs w:val="28"/>
+          <w:lang w:val="it-IT"/>
+        </w:rPr>
+      </w:pPr>
+    </w:p>
+    <w:p>
+      <w:pPr>
+        <w:rPr>
+          <w:sz w:val="28"/>
+          <w:szCs w:val="28"/>
+          <w:lang w:val="it-IT"/>
+        </w:rPr>
+      </w:pPr>
+      <w:r>
+        <w:rPr>
+          <w:sz w:val="28"/>
+          <w:szCs w:val="28"/>
+          <w:lang w:val="it-IT"/>
+        </w:rPr>
+        <w:t>Per capire meglio come funziona questo algoritmo dobbiamo analizzare le proprietà e le tecniche alla base di un albero di decisione.</w:t>
+      </w:r>
+    </w:p>
+    <w:p>
+      <w:pPr>
+        <w:rPr>
+          <w:sz w:val="28"/>
+          <w:szCs w:val="28"/>
+          <w:lang w:val="it-IT"/>
+        </w:rPr>
+      </w:pPr>
+      <w:r>
+        <w:rPr>
+          <w:sz w:val="28"/>
+          <w:szCs w:val="28"/>
+          <w:lang w:val="it-IT"/>
+        </w:rPr>
+        <w:t xml:space="preserve">Un albero di decisione funziona in base a più divisioni paralleli lungo l’asse. Ogni divisione indica una regione diversa in cui la </w:t>
+      </w:r>
+      <w:proofErr w:type="spellStart"/>
+      <w:r>
+        <w:rPr>
+          <w:sz w:val="28"/>
+          <w:szCs w:val="28"/>
+          <w:lang w:val="it-IT"/>
+        </w:rPr>
+        <w:t>feature</w:t>
+      </w:r>
+      <w:proofErr w:type="spellEnd"/>
+      <w:r>
+        <w:rPr>
+          <w:sz w:val="28"/>
+          <w:szCs w:val="28"/>
+          <w:lang w:val="it-IT"/>
+        </w:rPr>
+        <w:t xml:space="preserve"> può trovarsi, queste regioni sono cr</w:t>
+      </w:r>
+      <w:r>
+        <w:rPr>
+          <w:sz w:val="28"/>
+          <w:szCs w:val="28"/>
+          <w:lang w:val="it-IT"/>
+        </w:rPr>
+        <w:t>e</w:t>
+      </w:r>
+      <w:r>
+        <w:rPr>
+          <w:sz w:val="28"/>
+          <w:szCs w:val="28"/>
+          <w:lang w:val="it-IT"/>
+        </w:rPr>
+        <w:t xml:space="preserve">ate in base ad una funzione base che </w:t>
+      </w:r>
+      <w:r>
+        <w:rPr>
+          <w:sz w:val="28"/>
+          <w:szCs w:val="28"/>
+          <w:lang w:val="it-IT"/>
+        </w:rPr>
+        <w:t>andremo</w:t>
+      </w:r>
+      <w:r>
+        <w:rPr>
+          <w:sz w:val="28"/>
+          <w:szCs w:val="28"/>
+          <w:lang w:val="it-IT"/>
+        </w:rPr>
+        <w:t xml:space="preserve"> a spiegare più avanti e sono affiancate da pesi che specificano la il valore di ogni regione.</w:t>
+      </w:r>
+    </w:p>
+    <w:p>
+      <w:pPr>
+        <w:rPr>
+          <w:rFonts w:eastAsiaTheme="minorEastAsia"/>
+          <w:sz w:val="28"/>
+          <w:szCs w:val="28"/>
+          <w:lang w:val="it-IT"/>
+        </w:rPr>
+      </w:pPr>
+      <w:r>
+        <w:rPr>
+          <w:sz w:val="28"/>
+          <w:szCs w:val="28"/>
+          <w:lang w:val="it-IT"/>
+        </w:rPr>
+        <w:t xml:space="preserve">La funzione è la seguente: </w:t>
+      </w:r>
+      <m:oMath>
+        <m:nary>
+          <m:naryPr>
+            <m:chr m:val="∑"/>
+            <m:limLoc m:val="undOvr"/>
+            <m:ctrlPr>
+              <w:rPr>
+                <w:rFonts w:ascii="Cambria Math" w:hAnsi="Cambria Math"/>
+                <w:i/>
+                <w:sz w:val="28"/>
+                <w:szCs w:val="28"/>
+                <w:lang w:val="it-IT"/>
+              </w:rPr>
+            </m:ctrlPr>
+          </m:naryPr>
+          <m:sub>
+            <m:r>
+              <w:rPr>
+                <w:rFonts w:ascii="Cambria Math" w:hAnsi="Cambria Math"/>
+                <w:sz w:val="28"/>
+                <w:szCs w:val="28"/>
+                <w:lang w:val="it-IT"/>
+              </w:rPr>
+              <m:t>m=1</m:t>
+            </m:r>
+          </m:sub>
+          <m:sup>
+            <m:r>
+              <w:rPr>
+                <w:rFonts w:ascii="Cambria Math" w:hAnsi="Cambria Math"/>
+                <w:sz w:val="28"/>
+                <w:szCs w:val="28"/>
+                <w:lang w:val="it-IT"/>
+              </w:rPr>
+              <m:t>M</m:t>
+            </m:r>
+          </m:sup>
+          <m:e>
+            <m:sSub>
+              <m:sSubPr>
+                <m:ctrlPr>
+                  <w:rPr>
+                    <w:rFonts w:ascii="Cambria Math" w:hAnsi="Cambria Math"/>
+                    <w:i/>
+                    <w:sz w:val="28"/>
+                    <w:szCs w:val="28"/>
+                    <w:lang w:val="it-IT"/>
+                  </w:rPr>
+                </m:ctrlPr>
+              </m:sSubPr>
+              <m:e>
+                <m:r>
+                  <w:rPr>
+                    <w:rFonts w:ascii="Cambria Math" w:hAnsi="Cambria Math"/>
+                    <w:sz w:val="28"/>
+                    <w:szCs w:val="28"/>
+                    <w:lang w:val="it-IT"/>
+                  </w:rPr>
+                  <m:t>ω</m:t>
+                </m:r>
+              </m:e>
+              <m:sub>
+                <m:r>
+                  <w:rPr>
+                    <w:rFonts w:ascii="Cambria Math" w:hAnsi="Cambria Math"/>
+                    <w:sz w:val="28"/>
+                    <w:szCs w:val="28"/>
+                    <w:lang w:val="it-IT"/>
+                  </w:rPr>
+                  <m:t>m</m:t>
+                </m:r>
+              </m:sub>
+            </m:sSub>
+            <m:r>
+              <m:rPr>
+                <m:scr m:val="double-struck"/>
+              </m:rPr>
+              <w:rPr>
+                <w:rFonts w:ascii="Cambria Math" w:hAnsi="Cambria Math"/>
+                <w:sz w:val="28"/>
+                <w:szCs w:val="28"/>
+                <w:lang w:val="it-IT"/>
+              </w:rPr>
+              <m:t>I(</m:t>
+            </m:r>
+            <m:r>
+              <w:rPr>
+                <w:rFonts w:ascii="Cambria Math" w:hAnsi="Cambria Math"/>
+                <w:sz w:val="28"/>
+                <w:szCs w:val="28"/>
+                <w:lang w:val="it-IT"/>
+              </w:rPr>
+              <m:t xml:space="preserve">x ϵ </m:t>
+            </m:r>
+            <m:sSub>
+              <m:sSubPr>
+                <m:ctrlPr>
+                  <w:rPr>
+                    <w:rFonts w:ascii="Cambria Math" w:hAnsi="Cambria Math"/>
+                    <w:i/>
+                    <w:sz w:val="28"/>
+                    <w:szCs w:val="28"/>
+                    <w:lang w:val="it-IT"/>
+                  </w:rPr>
+                </m:ctrlPr>
+              </m:sSubPr>
+              <m:e>
+                <m:r>
+                  <w:rPr>
+                    <w:rFonts w:ascii="Cambria Math" w:hAnsi="Cambria Math"/>
+                    <w:sz w:val="28"/>
+                    <w:szCs w:val="28"/>
+                    <w:lang w:val="it-IT"/>
+                  </w:rPr>
+                  <m:t>R</m:t>
+                </m:r>
+              </m:e>
+              <m:sub>
+                <m:r>
+                  <w:rPr>
+                    <w:rFonts w:ascii="Cambria Math" w:hAnsi="Cambria Math"/>
+                    <w:sz w:val="28"/>
+                    <w:szCs w:val="28"/>
+                    <w:lang w:val="it-IT"/>
+                  </w:rPr>
+                  <m:t>m</m:t>
+                </m:r>
+              </m:sub>
+            </m:sSub>
+            <m:r>
+              <w:rPr>
+                <w:rFonts w:ascii="Cambria Math" w:hAnsi="Cambria Math"/>
+                <w:sz w:val="28"/>
+                <w:szCs w:val="28"/>
+                <w:lang w:val="it-IT"/>
+              </w:rPr>
+              <m:t>)</m:t>
+            </m:r>
+          </m:e>
+        </m:nary>
+      </m:oMath>
+      <w:r>
+        <w:rPr>
+          <w:rFonts w:eastAsiaTheme="minorEastAsia"/>
+          <w:sz w:val="28"/>
+          <w:szCs w:val="28"/>
+          <w:lang w:val="it-IT"/>
+        </w:rPr>
+        <w:t>, in cui:</w:t>
+      </w:r>
+    </w:p>
+    <w:p>
+      <w:pPr>
+        <w:pStyle w:val="ListParagraph"/>
+        <w:numPr>
+          <w:ilvl w:val="0"/>
+          <w:numId w:val="8"/>
+        </w:numPr>
+        <w:rPr>
+          <w:sz w:val="28"/>
+          <w:szCs w:val="28"/>
+          <w:lang w:val="it-IT"/>
+        </w:rPr>
+      </w:pPr>
+      <w:r>
+        <w:rPr>
+          <w:sz w:val="28"/>
+          <w:szCs w:val="28"/>
+          <w:lang w:val="it-IT"/>
+        </w:rPr>
+        <w:t>M: è il numero di regioni dell’albero</w:t>
+      </w:r>
+    </w:p>
+    <w:p>
+      <w:pPr>
+        <w:pStyle w:val="ListParagraph"/>
+        <w:numPr>
+          <w:ilvl w:val="0"/>
+          <w:numId w:val="8"/>
+        </w:numPr>
+        <w:rPr>
+          <w:sz w:val="28"/>
+          <w:szCs w:val="28"/>
+          <w:lang w:val="it-IT"/>
+        </w:rPr>
+      </w:pPr>
+      <m:oMath>
+        <m:r>
+          <w:rPr>
+            <w:rFonts w:ascii="Cambria Math" w:hAnsi="Cambria Math"/>
+            <w:sz w:val="28"/>
+            <w:szCs w:val="28"/>
+            <w:lang w:val="it-IT"/>
+          </w:rPr>
+          <m:t>ω</m:t>
+        </m:r>
+      </m:oMath>
+      <w:r>
+        <w:rPr>
+          <w:rFonts w:eastAsiaTheme="minorEastAsia"/>
+          <w:sz w:val="28"/>
+          <w:szCs w:val="28"/>
+          <w:lang w:val="it-IT"/>
+        </w:rPr>
+        <w:t xml:space="preserve">: sono i pesi dei rami, che determinano il valore limite della </w:t>
+      </w:r>
+      <w:proofErr w:type="spellStart"/>
+      <w:r>
+        <w:rPr>
+          <w:rFonts w:eastAsiaTheme="minorEastAsia"/>
+          <w:sz w:val="28"/>
+          <w:szCs w:val="28"/>
+          <w:lang w:val="it-IT"/>
+        </w:rPr>
+        <w:t>feature</w:t>
+      </w:r>
+      <w:proofErr w:type="spellEnd"/>
+      <w:r>
+        <w:rPr>
+          <w:rFonts w:eastAsiaTheme="minorEastAsia"/>
+          <w:sz w:val="28"/>
+          <w:szCs w:val="28"/>
+          <w:lang w:val="it-IT"/>
+        </w:rPr>
+        <w:t xml:space="preserve"> (esempio se abbiamo omega=2 allora la </w:t>
+      </w:r>
+      <w:proofErr w:type="spellStart"/>
+      <w:r>
+        <w:rPr>
+          <w:rFonts w:eastAsiaTheme="minorEastAsia"/>
+          <w:sz w:val="28"/>
+          <w:szCs w:val="28"/>
+          <w:lang w:val="it-IT"/>
+        </w:rPr>
+        <w:t>feature</w:t>
+      </w:r>
+      <w:proofErr w:type="spellEnd"/>
+      <w:r>
+        <w:rPr>
+          <w:rFonts w:eastAsiaTheme="minorEastAsia"/>
+          <w:sz w:val="28"/>
+          <w:szCs w:val="28"/>
+          <w:lang w:val="it-IT"/>
+        </w:rPr>
+        <w:t xml:space="preserve"> verrà indirizzata in un ramo se il suo valore è &lt;2 e in un altro altrimenti)</w:t>
+      </w:r>
+    </w:p>
+    <w:p>
+      <w:pPr>
+        <w:pStyle w:val="ListParagraph"/>
+        <w:numPr>
+          <w:ilvl w:val="0"/>
+          <w:numId w:val="8"/>
+        </w:numPr>
+        <w:rPr>
+          <w:sz w:val="28"/>
+          <w:szCs w:val="28"/>
+          <w:lang w:val="it-IT"/>
+        </w:rPr>
+      </w:pPr>
+      <m:oMath>
+        <m:r>
+          <w:rPr>
+            <w:rFonts w:ascii="Cambria Math" w:eastAsiaTheme="minorEastAsia" w:hAnsi="Cambria Math"/>
+            <w:sz w:val="28"/>
+            <w:szCs w:val="28"/>
+            <w:lang w:val="it-IT"/>
+          </w:rPr>
+          <m:t>x</m:t>
+        </m:r>
+      </m:oMath>
+      <w:r>
+        <w:rPr>
+          <w:rFonts w:eastAsiaTheme="minorEastAsia"/>
+          <w:sz w:val="28"/>
+          <w:szCs w:val="28"/>
+          <w:lang w:val="it-IT"/>
+        </w:rPr>
+        <w:t>: è la variabile</w:t>
+      </w:r>
+    </w:p>
+    <w:p>
+      <w:pPr>
+        <w:pStyle w:val="ListParagraph"/>
+        <w:numPr>
+          <w:ilvl w:val="0"/>
+          <w:numId w:val="8"/>
+        </w:numPr>
+        <w:rPr>
+          <w:sz w:val="28"/>
+          <w:szCs w:val="28"/>
+          <w:lang w:val="it-IT"/>
+        </w:rPr>
+      </w:pPr>
+      <m:oMath>
+        <m:sSub>
+          <m:sSubPr>
+            <m:ctrlPr>
+              <w:rPr>
+                <w:rFonts w:ascii="Cambria Math" w:hAnsi="Cambria Math"/>
+                <w:i/>
+                <w:sz w:val="28"/>
+                <w:szCs w:val="28"/>
+                <w:lang w:val="it-IT"/>
+              </w:rPr>
+            </m:ctrlPr>
+          </m:sSubPr>
+          <m:e>
+            <m:r>
+              <w:rPr>
+                <w:rFonts w:ascii="Cambria Math" w:hAnsi="Cambria Math"/>
+                <w:sz w:val="28"/>
+                <w:szCs w:val="28"/>
+                <w:lang w:val="it-IT"/>
+              </w:rPr>
+              <m:t>R</m:t>
+            </m:r>
+          </m:e>
+          <m:sub>
+            <m:r>
+              <w:rPr>
+                <w:rFonts w:ascii="Cambria Math" w:hAnsi="Cambria Math"/>
+                <w:sz w:val="28"/>
+                <w:szCs w:val="28"/>
+                <w:lang w:val="it-IT"/>
+              </w:rPr>
+              <m:t>m</m:t>
+            </m:r>
+          </m:sub>
+        </m:sSub>
+      </m:oMath>
+      <w:r>
+        <w:rPr>
+          <w:rFonts w:eastAsiaTheme="minorEastAsia"/>
+          <w:sz w:val="28"/>
+          <w:szCs w:val="28"/>
+          <w:lang w:val="it-IT"/>
+        </w:rPr>
+        <w:t>: è la m-es</w:t>
+      </w:r>
+      <w:r>
+        <w:rPr>
+          <w:rFonts w:eastAsiaTheme="minorEastAsia"/>
+          <w:sz w:val="28"/>
+          <w:szCs w:val="28"/>
+          <w:lang w:val="it-IT"/>
+        </w:rPr>
+        <w:t>ima regione</w:t>
+      </w:r>
+    </w:p>
+    <w:p>
+      <w:pPr>
+        <w:rPr>
+          <w:sz w:val="28"/>
+          <w:szCs w:val="28"/>
+          <w:lang w:val="it-IT"/>
+        </w:rPr>
+      </w:pPr>
+      <w:r>
+        <w:rPr>
+          <w:sz w:val="28"/>
+          <w:szCs w:val="28"/>
+          <w:lang w:val="it-IT"/>
+        </w:rPr>
+        <w:t xml:space="preserve">Una domanda che sorge spontanea è la seguente: Qual è la partizione ottimale per il </w:t>
+      </w:r>
+      <w:proofErr w:type="spellStart"/>
+      <w:r>
+        <w:rPr>
+          <w:sz w:val="28"/>
+          <w:szCs w:val="28"/>
+          <w:lang w:val="it-IT"/>
+        </w:rPr>
+        <w:t>dataset</w:t>
+      </w:r>
+      <w:proofErr w:type="spellEnd"/>
+      <w:r>
+        <w:rPr>
+          <w:sz w:val="28"/>
+          <w:szCs w:val="28"/>
+          <w:lang w:val="it-IT"/>
+        </w:rPr>
+        <w:t>?</w:t>
+      </w:r>
+    </w:p>
+    <w:p>
+      <w:pPr>
+        <w:rPr>
+          <w:sz w:val="28"/>
+          <w:szCs w:val="28"/>
+          <w:lang w:val="it-IT"/>
+        </w:rPr>
+      </w:pPr>
+      <w:r>
+        <w:rPr>
+          <w:sz w:val="28"/>
+          <w:szCs w:val="28"/>
+          <w:lang w:val="it-IT"/>
+        </w:rPr>
+        <w:t xml:space="preserve">L’albero decisionale adotta un approccio </w:t>
+      </w:r>
+      <w:proofErr w:type="spellStart"/>
+      <w:r>
+        <w:rPr>
+          <w:sz w:val="28"/>
+          <w:szCs w:val="28"/>
+          <w:lang w:val="it-IT"/>
+        </w:rPr>
+        <w:t>greed</w:t>
+      </w:r>
+      <w:r>
+        <w:rPr>
+          <w:sz w:val="28"/>
+          <w:szCs w:val="28"/>
+          <w:lang w:val="it-IT"/>
+        </w:rPr>
+        <w:t>y</w:t>
+      </w:r>
+      <w:proofErr w:type="spellEnd"/>
+      <w:r>
+        <w:rPr>
+          <w:sz w:val="28"/>
+          <w:szCs w:val="28"/>
+          <w:lang w:val="it-IT"/>
+        </w:rPr>
+        <w:t xml:space="preserve"> per calcolare la MLE ottimale per la divisione ottimale</w:t>
+      </w:r>
+      <w:r>
+        <w:rPr>
+          <w:sz w:val="28"/>
+          <w:szCs w:val="28"/>
+          <w:lang w:val="it-IT"/>
+        </w:rPr>
+        <w:t xml:space="preserve"> </w:t>
+      </w:r>
+      <w:r>
+        <w:rPr>
+          <w:sz w:val="28"/>
+          <w:szCs w:val="28"/>
+          <w:lang w:val="it-IT"/>
+        </w:rPr>
+        <w:t>delle</w:t>
+      </w:r>
+      <w:r>
+        <w:rPr>
+          <w:sz w:val="28"/>
+          <w:szCs w:val="28"/>
+          <w:lang w:val="it-IT"/>
+        </w:rPr>
+        <w:t xml:space="preserve"> migliori </w:t>
+      </w:r>
+      <w:proofErr w:type="spellStart"/>
+      <w:r>
+        <w:rPr>
+          <w:sz w:val="28"/>
+          <w:szCs w:val="28"/>
+          <w:lang w:val="it-IT"/>
+        </w:rPr>
+        <w:t>features</w:t>
+      </w:r>
+      <w:proofErr w:type="spellEnd"/>
+      <w:r>
+        <w:rPr>
+          <w:sz w:val="28"/>
+          <w:szCs w:val="28"/>
+          <w:lang w:val="it-IT"/>
+        </w:rPr>
+        <w:t xml:space="preserve"> e ai loro migliori valori</w:t>
+      </w:r>
+      <w:r>
+        <w:rPr>
+          <w:sz w:val="28"/>
+          <w:szCs w:val="28"/>
+          <w:lang w:val="it-IT"/>
+        </w:rPr>
+        <w:t>, la funzione</w:t>
+      </w:r>
+      <w:r>
+        <w:rPr>
+          <w:sz w:val="28"/>
+          <w:szCs w:val="28"/>
+          <w:lang w:val="it-IT"/>
+        </w:rPr>
+        <w:t xml:space="preserve"> è la seguente:</w:t>
+      </w:r>
+    </w:p>
+    <w:p>
+      <w:pPr>
+        <w:rPr>
+          <w:sz w:val="28"/>
+          <w:szCs w:val="28"/>
+          <w:lang w:val="it-IT"/>
+        </w:rPr>
+      </w:pPr>
+      <w:r>
+        <w:rPr>
+          <w:sz w:val="28"/>
+          <w:szCs w:val="28"/>
+          <w:lang w:val="it-IT"/>
+        </w:rPr>
+        <w:t xml:space="preserve"> </w:t>
+      </w:r>
+      <w:r>
+        <w:rPr>
+          <w:noProof/>
+          <w:sz w:val="28"/>
+          <w:szCs w:val="28"/>
+          <w:lang w:eastAsia="en-GB"/>
+        </w:rPr>
+        <w:drawing>
+          <wp:inline distT="0" distB="0" distL="0" distR="0" wp14:anchorId="5D8A8C27" wp14:editId="73269302">
+            <wp:extent cx="6109970" cy="424180"/>
+            <wp:effectExtent l="0" t="0" r="11430" b="7620"/>
+            <wp:docPr id="5" name="Picture 5" descr="../../../Desktop/Screen%20Shot%202017-03-08%20at%2011.12.58."/>
+            <wp:cNvGraphicFramePr>
+              <a:graphicFrameLocks xmlns:a="http://schemas.openxmlformats.org/drawingml/2006/main" noChangeAspect="1"/>
+            </wp:cNvGraphicFramePr>
+            <a:graphic xmlns:a="http://schemas.openxmlformats.org/drawingml/2006/main">
+              <a:graphicData uri="http://schemas.openxmlformats.org/drawingml/2006/picture">
+                <pic:pic xmlns:pic="http://schemas.openxmlformats.org/drawingml/2006/picture">
+                  <pic:nvPicPr>
+                    <pic:cNvPr id="0" name="Picture 1" descr="../../../Desktop/Screen%20Shot%202017-03-08%20at%2011.12.58."/>
+                    <pic:cNvPicPr>
+                      <a:picLocks noChangeAspect="1" noChangeArrowheads="1"/>
+                    </pic:cNvPicPr>
+                  </pic:nvPicPr>
+                  <pic:blipFill>
+                    <a:blip r:embed="rId17">
+                      <a:extLst>
+                        <a:ext uri="{28A0092B-C50C-407E-A947-70E740481C1C}">
+                          <a14:useLocalDpi xmlns:a14="http://schemas.microsoft.com/office/drawing/2010/main" val="0"/>
+                        </a:ext>
+                      </a:extLst>
+                    </a:blip>
+                    <a:srcRect/>
+                    <a:stretch>
+                      <a:fillRect/>
+                    </a:stretch>
+                  </pic:blipFill>
+                  <pic:spPr bwMode="auto">
+                    <a:xfrm>
+                      <a:off x="0" y="0"/>
+                      <a:ext cx="6109970" cy="424180"/>
+                    </a:xfrm>
+                    <a:prstGeom prst="rect">
+                      <a:avLst/>
+                    </a:prstGeom>
+                    <a:noFill/>
+                    <a:ln>
+                      <a:noFill/>
+                    </a:ln>
+                  </pic:spPr>
+                </pic:pic>
+              </a:graphicData>
+            </a:graphic>
+          </wp:inline>
+        </w:drawing>
+      </w:r>
+    </w:p>
+    <w:p>
+      <w:pPr>
+        <w:rPr>
+          <w:sz w:val="28"/>
+          <w:szCs w:val="28"/>
+          <w:lang w:val="it-IT"/>
+        </w:rPr>
+      </w:pPr>
+      <w:r>
+        <w:rPr>
+          <w:sz w:val="28"/>
+          <w:szCs w:val="28"/>
+          <w:lang w:val="it-IT"/>
+        </w:rPr>
+        <w:t>in cui:</w:t>
+      </w:r>
+    </w:p>
+    <w:p>
+      <w:pPr>
+        <w:pStyle w:val="ListParagraph"/>
+        <w:numPr>
+          <w:ilvl w:val="0"/>
+          <w:numId w:val="9"/>
+        </w:numPr>
+        <w:rPr>
+          <w:sz w:val="28"/>
+          <w:szCs w:val="28"/>
+          <w:lang w:val="it-IT"/>
+        </w:rPr>
+      </w:pPr>
+      <w:r>
+        <w:rPr>
+          <w:sz w:val="28"/>
+          <w:szCs w:val="28"/>
+          <w:lang w:val="it-IT"/>
+        </w:rPr>
+        <w:t xml:space="preserve">j*: e la </w:t>
+      </w:r>
+      <w:proofErr w:type="spellStart"/>
+      <w:r>
+        <w:rPr>
+          <w:sz w:val="28"/>
+          <w:szCs w:val="28"/>
+          <w:lang w:val="it-IT"/>
+        </w:rPr>
+        <w:t>feature</w:t>
+      </w:r>
+      <w:proofErr w:type="spellEnd"/>
+      <w:r>
+        <w:rPr>
+          <w:sz w:val="28"/>
+          <w:szCs w:val="28"/>
+          <w:lang w:val="it-IT"/>
+        </w:rPr>
+        <w:t xml:space="preserve"> ottimale</w:t>
+      </w:r>
+    </w:p>
+    <w:p>
+      <w:pPr>
+        <w:pStyle w:val="ListParagraph"/>
+        <w:numPr>
+          <w:ilvl w:val="0"/>
+          <w:numId w:val="9"/>
+        </w:numPr>
+        <w:rPr>
+          <w:sz w:val="28"/>
+          <w:szCs w:val="28"/>
+          <w:lang w:val="it-IT"/>
+        </w:rPr>
+      </w:pPr>
+      <w:r>
+        <w:rPr>
+          <w:sz w:val="28"/>
+          <w:szCs w:val="28"/>
+          <w:lang w:val="it-IT"/>
+        </w:rPr>
+        <w:t xml:space="preserve">t*: è il valore ottimale della </w:t>
+      </w:r>
+      <w:proofErr w:type="spellStart"/>
+      <w:r>
+        <w:rPr>
+          <w:sz w:val="28"/>
+          <w:szCs w:val="28"/>
+          <w:lang w:val="it-IT"/>
+        </w:rPr>
+        <w:t>feature</w:t>
+      </w:r>
+      <w:proofErr w:type="spellEnd"/>
+      <w:r>
+        <w:rPr>
+          <w:sz w:val="28"/>
+          <w:szCs w:val="28"/>
+          <w:lang w:val="it-IT"/>
+        </w:rPr>
+        <w:t xml:space="preserve"> j*</w:t>
+      </w:r>
+    </w:p>
+    <w:p>
+      <w:pPr>
+        <w:pStyle w:val="ListParagraph"/>
+        <w:numPr>
+          <w:ilvl w:val="0"/>
+          <w:numId w:val="9"/>
+        </w:numPr>
+        <w:rPr>
+          <w:sz w:val="28"/>
+          <w:szCs w:val="28"/>
+          <w:lang w:val="it-IT"/>
+        </w:rPr>
+      </w:pPr>
+      <w:r>
+        <w:rPr>
+          <w:sz w:val="28"/>
+          <w:szCs w:val="28"/>
+          <w:lang w:val="it-IT"/>
+        </w:rPr>
+        <w:t xml:space="preserve">la prima funzione di minimo è applicata a tutte le </w:t>
+      </w:r>
+      <w:proofErr w:type="spellStart"/>
+      <w:r>
+        <w:rPr>
+          <w:sz w:val="28"/>
+          <w:szCs w:val="28"/>
+          <w:lang w:val="it-IT"/>
+        </w:rPr>
+        <w:t>features</w:t>
+      </w:r>
+      <w:proofErr w:type="spellEnd"/>
+      <w:r>
+        <w:rPr>
+          <w:sz w:val="28"/>
+          <w:szCs w:val="28"/>
+          <w:lang w:val="it-IT"/>
+        </w:rPr>
+        <w:t xml:space="preserve"> del </w:t>
+      </w:r>
+      <w:proofErr w:type="spellStart"/>
+      <w:r>
+        <w:rPr>
+          <w:sz w:val="28"/>
+          <w:szCs w:val="28"/>
+          <w:lang w:val="it-IT"/>
+        </w:rPr>
+        <w:t>dataset</w:t>
+      </w:r>
+      <w:proofErr w:type="spellEnd"/>
+    </w:p>
+    <w:p>
+      <w:pPr>
+        <w:pStyle w:val="ListParagraph"/>
+        <w:numPr>
+          <w:ilvl w:val="0"/>
+          <w:numId w:val="9"/>
+        </w:numPr>
+        <w:rPr>
+          <w:sz w:val="28"/>
+          <w:szCs w:val="28"/>
+          <w:lang w:val="it-IT"/>
+        </w:rPr>
+      </w:pPr>
+      <w:r>
+        <w:rPr>
+          <w:sz w:val="28"/>
+          <w:szCs w:val="28"/>
+          <w:lang w:val="it-IT"/>
+        </w:rPr>
+        <w:t xml:space="preserve">la seconda funzione di minimo è applicata a tutte </w:t>
+      </w:r>
+      <w:r>
+        <w:rPr>
+          <w:sz w:val="28"/>
+          <w:szCs w:val="28"/>
+          <w:lang w:val="it-IT"/>
+        </w:rPr>
+        <w:t xml:space="preserve">le possibili soglie di valori della </w:t>
+      </w:r>
+      <w:proofErr w:type="spellStart"/>
+      <w:r>
+        <w:rPr>
+          <w:sz w:val="28"/>
+          <w:szCs w:val="28"/>
+          <w:lang w:val="it-IT"/>
+        </w:rPr>
+        <w:t>feature</w:t>
+      </w:r>
+      <w:proofErr w:type="spellEnd"/>
+      <w:r>
+        <w:rPr>
+          <w:sz w:val="28"/>
+          <w:szCs w:val="28"/>
+          <w:lang w:val="it-IT"/>
+        </w:rPr>
+        <w:t xml:space="preserve"> j, ottenibili ordinando tutti i valori </w:t>
+      </w:r>
+      <w:r>
+        <w:rPr>
+          <w:sz w:val="28"/>
+          <w:szCs w:val="28"/>
+          <w:lang w:val="it-IT"/>
+        </w:rPr>
+        <w:t xml:space="preserve">univoci </w:t>
+      </w:r>
+      <w:r>
+        <w:rPr>
+          <w:sz w:val="28"/>
+          <w:szCs w:val="28"/>
+          <w:lang w:val="it-IT"/>
+        </w:rPr>
+        <w:t xml:space="preserve">della variabile j (esempio: se la </w:t>
+      </w:r>
+      <w:proofErr w:type="spellStart"/>
+      <w:r>
+        <w:rPr>
+          <w:sz w:val="28"/>
+          <w:szCs w:val="28"/>
+          <w:lang w:val="it-IT"/>
+        </w:rPr>
+        <w:t>feature</w:t>
+      </w:r>
+      <w:proofErr w:type="spellEnd"/>
+      <w:r>
+        <w:rPr>
+          <w:sz w:val="28"/>
+          <w:szCs w:val="28"/>
+          <w:lang w:val="it-IT"/>
+        </w:rPr>
+        <w:t xml:space="preserve"> n ha come valori [55,3,6,1</w:t>
+      </w:r>
+      <w:r>
+        <w:rPr>
+          <w:sz w:val="28"/>
+          <w:szCs w:val="28"/>
+          <w:lang w:val="it-IT"/>
+        </w:rPr>
+        <w:t>,3</w:t>
+      </w:r>
+      <w:r>
+        <w:rPr>
+          <w:sz w:val="28"/>
+          <w:szCs w:val="28"/>
+          <w:lang w:val="it-IT"/>
+        </w:rPr>
+        <w:t xml:space="preserve">] allora </w:t>
+      </w:r>
+      <m:oMath>
+        <m:r>
+          <m:rPr>
+            <m:scr m:val="script"/>
+          </m:rPr>
+          <w:rPr>
+            <w:rFonts w:ascii="Cambria Math" w:hAnsi="Cambria Math"/>
+            <w:sz w:val="28"/>
+            <w:szCs w:val="28"/>
+            <w:lang w:val="it-IT"/>
+          </w:rPr>
+          <m:t>T</m:t>
+        </m:r>
+        <w:proofErr w:type="gramStart"/>
+        <m:r>
+          <w:rPr>
+            <w:rFonts w:ascii="Cambria Math" w:hAnsi="Cambria Math"/>
+            <w:sz w:val="28"/>
+            <w:szCs w:val="28"/>
+            <w:lang w:val="it-IT"/>
+          </w:rPr>
+          <m:t>=[</m:t>
+        </m:r>
+        <w:proofErr w:type="gramEnd"/>
+        <m:r>
+          <w:rPr>
+            <w:rFonts w:ascii="Cambria Math" w:hAnsi="Cambria Math"/>
+            <w:sz w:val="28"/>
+            <w:szCs w:val="28"/>
+            <w:lang w:val="it-IT"/>
+          </w:rPr>
+          <m:t>1,3,6,55]</m:t>
+        </m:r>
+      </m:oMath>
+      <w:r>
+        <w:rPr>
+          <w:rFonts w:eastAsiaTheme="minorEastAsia"/>
+          <w:sz w:val="28"/>
+          <w:szCs w:val="28"/>
+          <w:lang w:val="it-IT"/>
+        </w:rPr>
+        <w:t>)</w:t>
+      </w:r>
+    </w:p>
+    <w:p>
+      <w:pPr>
+        <w:pStyle w:val="ListParagraph"/>
+        <w:numPr>
+          <w:ilvl w:val="0"/>
+          <w:numId w:val="9"/>
+        </w:numPr>
+        <w:rPr>
+          <w:sz w:val="28"/>
+          <w:szCs w:val="28"/>
+          <w:lang w:val="it-IT"/>
+        </w:rPr>
+      </w:pPr>
+      <w:r>
+        <w:rPr>
+          <w:rFonts w:eastAsiaTheme="minorEastAsia"/>
+          <w:sz w:val="28"/>
+          <w:szCs w:val="28"/>
+          <w:lang w:val="it-IT"/>
+        </w:rPr>
+        <w:t xml:space="preserve">il costo per la creazione di due nuovi rami, le funzioni di costo variano per problemi di </w:t>
+      </w:r>
+      <w:proofErr w:type="spellStart"/>
+      <w:r>
+        <w:rPr>
+          <w:rFonts w:eastAsiaTheme="minorEastAsia"/>
+          <w:sz w:val="28"/>
+          <w:szCs w:val="28"/>
+          <w:lang w:val="it-IT"/>
+        </w:rPr>
+        <w:t>calssificazione</w:t>
+      </w:r>
+      <w:proofErr w:type="spellEnd"/>
+      <w:r>
+        <w:rPr>
+          <w:rFonts w:eastAsiaTheme="minorEastAsia"/>
+          <w:sz w:val="28"/>
+          <w:szCs w:val="28"/>
+          <w:lang w:val="it-IT"/>
+        </w:rPr>
+        <w:t xml:space="preserve"> o regressione</w:t>
+      </w:r>
+    </w:p>
+    <w:p>
+      <w:pPr>
+        <w:rPr>
+          <w:sz w:val="28"/>
+          <w:szCs w:val="28"/>
+          <w:lang w:val="it-IT"/>
+        </w:rPr>
+      </w:pPr>
+    </w:p>
+    <w:p>
+      <w:pPr>
+        <w:rPr>
+          <w:sz w:val="28"/>
+          <w:szCs w:val="28"/>
+          <w:lang w:val="it-IT"/>
+        </w:rPr>
+      </w:pPr>
+      <w:r>
+        <w:rPr>
+          <w:sz w:val="28"/>
+          <w:szCs w:val="28"/>
+          <w:lang w:val="it-IT"/>
+        </w:rPr>
+        <w:t>Nel caso di regressione la funzione di costo è semplicemente</w:t>
+      </w:r>
+      <w:r>
+        <w:rPr>
+          <w:sz w:val="28"/>
+          <w:szCs w:val="28"/>
+          <w:lang w:val="it-IT"/>
+        </w:rPr>
+        <w:t xml:space="preserve"> la somma del quadrato dell’errore tra y predetta è y reale.</w:t>
+      </w:r>
+    </w:p>
+    <w:p>
+      <w:pPr>
+        <w:rPr>
+          <w:sz w:val="28"/>
+          <w:szCs w:val="28"/>
+          <w:lang w:val="it-IT"/>
+        </w:rPr>
+      </w:pPr>
+      <w:r>
+        <w:rPr>
+          <w:sz w:val="28"/>
+          <w:szCs w:val="28"/>
+          <w:lang w:val="it-IT"/>
+        </w:rPr>
+        <w:t xml:space="preserve">Per la classificazione, invece, viene fittata un </w:t>
+      </w:r>
+      <w:proofErr w:type="spellStart"/>
+      <w:r>
+        <w:rPr>
+          <w:sz w:val="28"/>
+          <w:szCs w:val="28"/>
+          <w:lang w:val="it-IT"/>
+        </w:rPr>
+        <w:t>Moultinoulli</w:t>
+      </w:r>
+      <w:proofErr w:type="spellEnd"/>
+      <w:r>
+        <w:rPr>
+          <w:sz w:val="28"/>
+          <w:szCs w:val="28"/>
+          <w:lang w:val="it-IT"/>
+        </w:rPr>
+        <w:t xml:space="preserve">, per ogni foglia dell’albero: Questo modello  deve stimare la </w:t>
+      </w:r>
+      <w:proofErr w:type="spellStart"/>
+      <w:r>
+        <w:rPr>
+          <w:sz w:val="28"/>
+          <w:szCs w:val="28"/>
+          <w:lang w:val="it-IT"/>
+        </w:rPr>
+        <w:t>class-conditional</w:t>
+      </w:r>
+      <w:proofErr w:type="spellEnd"/>
+      <w:r>
+        <w:rPr>
+          <w:sz w:val="28"/>
+          <w:szCs w:val="28"/>
+          <w:lang w:val="it-IT"/>
+        </w:rPr>
+        <w:t xml:space="preserve"> </w:t>
+      </w:r>
+      <w:proofErr w:type="spellStart"/>
+      <w:r>
+        <w:rPr>
+          <w:sz w:val="28"/>
+          <w:szCs w:val="28"/>
+          <w:lang w:val="it-IT"/>
+        </w:rPr>
+        <w:t>probability</w:t>
+      </w:r>
+      <w:proofErr w:type="spellEnd"/>
+      <w:r>
+        <w:rPr>
+          <w:sz w:val="28"/>
+          <w:szCs w:val="28"/>
+          <w:lang w:val="it-IT"/>
+        </w:rPr>
+        <w:t xml:space="preserve"> nel seguente modo: </w:t>
+      </w:r>
+      <m:oMath>
+        <m:f>
+          <m:fPr>
+            <m:ctrlPr>
+              <w:rPr>
+                <w:rFonts w:ascii="Cambria Math" w:hAnsi="Cambria Math"/>
+                <w:i/>
+                <w:sz w:val="28"/>
+                <w:szCs w:val="28"/>
+                <w:lang w:val="it-IT"/>
+              </w:rPr>
+            </m:ctrlPr>
+          </m:fPr>
+          <m:num>
+            <m:r>
+              <w:rPr>
+                <w:rFonts w:ascii="Cambria Math" w:hAnsi="Cambria Math"/>
+                <w:sz w:val="28"/>
+                <w:szCs w:val="28"/>
+                <w:lang w:val="it-IT"/>
+              </w:rPr>
+              <m:t>1</m:t>
+            </m:r>
+          </m:num>
+          <m:den>
+            <m:r>
+              <w:rPr>
+                <w:rFonts w:ascii="Cambria Math" w:hAnsi="Cambria Math"/>
+                <w:sz w:val="28"/>
+                <w:szCs w:val="28"/>
+                <w:lang w:val="it-IT"/>
+              </w:rPr>
+              <m:t>D</m:t>
+            </m:r>
+          </m:den>
+        </m:f>
+        <m:nary>
+          <m:naryPr>
+            <m:chr m:val="∑"/>
+            <m:limLoc m:val="undOvr"/>
+            <m:supHide m:val="1"/>
+            <m:ctrlPr>
+              <w:rPr>
+                <w:rFonts w:ascii="Cambria Math" w:hAnsi="Cambria Math"/>
+                <w:i/>
+                <w:sz w:val="28"/>
+                <w:szCs w:val="28"/>
+                <w:lang w:val="it-IT"/>
+              </w:rPr>
+            </m:ctrlPr>
+          </m:naryPr>
+          <m:sub>
+            <m:r>
+              <w:rPr>
+                <w:rFonts w:ascii="Cambria Math" w:hAnsi="Cambria Math"/>
+                <w:sz w:val="28"/>
+                <w:szCs w:val="28"/>
+                <w:lang w:val="it-IT"/>
+              </w:rPr>
+              <m:t>i ϵ D</m:t>
+            </m:r>
+          </m:sub>
+          <m:sup/>
+          <m:e>
+            <m:r>
+              <m:rPr>
+                <m:scr m:val="double-struck"/>
+              </m:rPr>
+              <w:rPr>
+                <w:rFonts w:ascii="Cambria Math" w:hAnsi="Cambria Math"/>
+                <w:sz w:val="28"/>
+                <w:szCs w:val="28"/>
+                <w:lang w:val="it-IT"/>
+              </w:rPr>
+              <m:t>I(</m:t>
+            </m:r>
+            <m:sSub>
+              <m:sSubPr>
+                <m:ctrlPr>
+                  <w:rPr>
+                    <w:rFonts w:ascii="Cambria Math" w:hAnsi="Cambria Math"/>
+                    <w:i/>
+                    <w:sz w:val="28"/>
+                    <w:szCs w:val="28"/>
+                    <w:lang w:val="it-IT"/>
+                  </w:rPr>
+                </m:ctrlPr>
+              </m:sSubPr>
+              <m:e>
+                <m:r>
+                  <w:rPr>
+                    <w:rFonts w:ascii="Cambria Math" w:hAnsi="Cambria Math"/>
+                    <w:sz w:val="28"/>
+                    <w:szCs w:val="28"/>
+                    <w:lang w:val="it-IT"/>
+                  </w:rPr>
+                  <m:t>y</m:t>
+                </m:r>
+              </m:e>
+              <m:sub>
+                <m:r>
+                  <w:rPr>
+                    <w:rFonts w:ascii="Cambria Math" w:hAnsi="Cambria Math"/>
+                    <w:sz w:val="28"/>
+                    <w:szCs w:val="28"/>
+                    <w:lang w:val="it-IT"/>
+                  </w:rPr>
+                  <m:t>i</m:t>
+                </m:r>
+              </m:sub>
+            </m:sSub>
+            <m:r>
+              <w:rPr>
+                <w:rFonts w:ascii="Cambria Math" w:hAnsi="Cambria Math"/>
+                <w:sz w:val="28"/>
+                <w:szCs w:val="28"/>
+                <w:lang w:val="it-IT"/>
+              </w:rPr>
+              <m:t>=c)</m:t>
+            </m:r>
+          </m:e>
+        </m:nary>
+      </m:oMath>
+      <w:r>
+        <w:rPr>
+          <w:rFonts w:eastAsiaTheme="minorEastAsia"/>
+          <w:sz w:val="28"/>
+          <w:szCs w:val="28"/>
+          <w:lang w:val="it-IT"/>
+        </w:rPr>
+        <w:t xml:space="preserve">, in cui D sono i dati nella foglia. Fatto questo il modello deve stimare l’errore di classificazione tramite diversi metodi, noi abbiamo optato per la minimizzazione dell’entropia tramite la formula: </w:t>
+      </w:r>
+      <m:oMath>
+        <m:r>
+          <w:rPr>
+            <w:rFonts w:ascii="Cambria Math" w:eastAsiaTheme="minorEastAsia" w:hAnsi="Cambria Math"/>
+            <w:sz w:val="28"/>
+            <w:szCs w:val="28"/>
+            <w:lang w:val="it-IT"/>
+          </w:rPr>
+          <m:t>-</m:t>
+        </m:r>
+        <m:nary>
+          <m:naryPr>
+            <m:chr m:val="∑"/>
+            <m:limLoc m:val="undOvr"/>
+            <m:ctrlPr>
+              <w:rPr>
+                <w:rFonts w:ascii="Cambria Math" w:eastAsiaTheme="minorEastAsia" w:hAnsi="Cambria Math"/>
+                <w:i/>
+                <w:sz w:val="28"/>
+                <w:szCs w:val="28"/>
+                <w:lang w:val="it-IT"/>
+              </w:rPr>
+            </m:ctrlPr>
+          </m:naryPr>
+          <m:sub>
+            <m:r>
+              <w:rPr>
+                <w:rFonts w:ascii="Cambria Math" w:eastAsiaTheme="minorEastAsia" w:hAnsi="Cambria Math"/>
+                <w:sz w:val="28"/>
+                <w:szCs w:val="28"/>
+                <w:lang w:val="it-IT"/>
+              </w:rPr>
+              <m:t>c=1</m:t>
+            </m:r>
+          </m:sub>
+          <m:sup>
+            <m:r>
+              <w:rPr>
+                <w:rFonts w:ascii="Cambria Math" w:eastAsiaTheme="minorEastAsia" w:hAnsi="Cambria Math"/>
+                <w:sz w:val="28"/>
+                <w:szCs w:val="28"/>
+                <w:lang w:val="it-IT"/>
+              </w:rPr>
+              <m:t>C</m:t>
+            </m:r>
+          </m:sup>
+          <m:e>
+            <m:sSub>
+              <m:sSubPr>
+                <m:ctrlPr>
+                  <w:rPr>
+                    <w:rFonts w:ascii="Cambria Math" w:eastAsiaTheme="minorEastAsia" w:hAnsi="Cambria Math"/>
+                    <w:i/>
+                    <w:sz w:val="28"/>
+                    <w:szCs w:val="28"/>
+                    <w:lang w:val="it-IT"/>
+                  </w:rPr>
+                </m:ctrlPr>
+              </m:sSubPr>
+              <m:e>
+                <m:r>
+                  <w:rPr>
+                    <w:rFonts w:ascii="Cambria Math" w:eastAsiaTheme="minorEastAsia" w:hAnsi="Cambria Math"/>
+                    <w:sz w:val="28"/>
+                    <w:szCs w:val="28"/>
+                    <w:lang w:val="it-IT"/>
+                  </w:rPr>
+                  <m:t>π</m:t>
+                </m:r>
+              </m:e>
+              <m:sub>
+                <m:r>
+                  <w:rPr>
+                    <w:rFonts w:ascii="Cambria Math" w:eastAsiaTheme="minorEastAsia" w:hAnsi="Cambria Math"/>
+                    <w:sz w:val="28"/>
+                    <w:szCs w:val="28"/>
+                    <w:lang w:val="it-IT"/>
+                  </w:rPr>
+                  <m:t>c</m:t>
+                </m:r>
+              </m:sub>
+            </m:sSub>
+            <m:r>
+              <m:rPr>
+                <m:sty m:val="p"/>
+              </m:rPr>
+              <w:rPr>
+                <w:rFonts w:ascii="Cambria Math" w:eastAsiaTheme="minorEastAsia" w:hAnsi="Cambria Math"/>
+                <w:sz w:val="28"/>
+                <w:szCs w:val="28"/>
+                <w:lang w:val="it-IT"/>
+              </w:rPr>
+              <m:t>log⁡</m:t>
+            </m:r>
+            <m:r>
+              <w:rPr>
+                <w:rFonts w:ascii="Cambria Math" w:eastAsiaTheme="minorEastAsia" w:hAnsi="Cambria Math"/>
+                <w:sz w:val="28"/>
+                <w:szCs w:val="28"/>
+                <w:lang w:val="it-IT"/>
+              </w:rPr>
+              <m:t>(</m:t>
+            </m:r>
+            <m:sSub>
+              <m:sSubPr>
+                <m:ctrlPr>
+                  <w:rPr>
+                    <w:rFonts w:ascii="Cambria Math" w:eastAsiaTheme="minorEastAsia" w:hAnsi="Cambria Math"/>
+                    <w:i/>
+                    <w:sz w:val="28"/>
+                    <w:szCs w:val="28"/>
+                    <w:lang w:val="it-IT"/>
+                  </w:rPr>
+                </m:ctrlPr>
+              </m:sSubPr>
+              <m:e>
+                <m:r>
+                  <w:rPr>
+                    <w:rFonts w:ascii="Cambria Math" w:eastAsiaTheme="minorEastAsia" w:hAnsi="Cambria Math"/>
+                    <w:sz w:val="28"/>
+                    <w:szCs w:val="28"/>
+                    <w:lang w:val="it-IT"/>
+                  </w:rPr>
+                  <m:t>π</m:t>
+                </m:r>
+              </m:e>
+              <m:sub>
+                <m:r>
+                  <w:rPr>
+                    <w:rFonts w:ascii="Cambria Math" w:eastAsiaTheme="minorEastAsia" w:hAnsi="Cambria Math"/>
+                    <w:sz w:val="28"/>
+                    <w:szCs w:val="28"/>
+                    <w:lang w:val="it-IT"/>
+                  </w:rPr>
+                  <m:t>c</m:t>
+                </m:r>
+              </m:sub>
+            </m:sSub>
+            <m:r>
+              <w:rPr>
+                <w:rFonts w:ascii="Cambria Math" w:eastAsiaTheme="minorEastAsia" w:hAnsi="Cambria Math"/>
+                <w:sz w:val="28"/>
+                <w:szCs w:val="28"/>
+                <w:lang w:val="it-IT"/>
+              </w:rPr>
+              <m:t>)</m:t>
+            </m:r>
+          </m:e>
+        </m:nary>
+      </m:oMath>
+      <w:r>
+        <w:rPr>
+          <w:rFonts w:eastAsiaTheme="minorEastAsia"/>
+          <w:sz w:val="28"/>
+          <w:szCs w:val="28"/>
+          <w:lang w:val="it-IT"/>
+        </w:rPr>
+        <w:t xml:space="preserve"> dove </w:t>
+      </w:r>
+      <m:oMath>
+        <m:sSub>
+          <m:sSubPr>
+            <m:ctrlPr>
+              <w:rPr>
+                <w:rFonts w:ascii="Cambria Math" w:eastAsiaTheme="minorEastAsia" w:hAnsi="Cambria Math"/>
+                <w:i/>
+                <w:sz w:val="28"/>
+                <w:szCs w:val="28"/>
+                <w:lang w:val="it-IT"/>
+              </w:rPr>
+            </m:ctrlPr>
+          </m:sSubPr>
+          <m:e>
+            <m:r>
+              <w:rPr>
+                <w:rFonts w:ascii="Cambria Math" w:eastAsiaTheme="minorEastAsia" w:hAnsi="Cambria Math"/>
+                <w:sz w:val="28"/>
+                <w:szCs w:val="28"/>
+                <w:lang w:val="it-IT"/>
+              </w:rPr>
+              <m:t>π</m:t>
+            </m:r>
+          </m:e>
+          <m:sub>
+            <m:r>
+              <w:rPr>
+                <w:rFonts w:ascii="Cambria Math" w:eastAsiaTheme="minorEastAsia" w:hAnsi="Cambria Math"/>
+                <w:sz w:val="28"/>
+                <w:szCs w:val="28"/>
+                <w:lang w:val="it-IT"/>
+              </w:rPr>
+              <m:t>c</m:t>
+            </m:r>
+          </m:sub>
+        </m:sSub>
+      </m:oMath>
+      <w:r>
+        <w:rPr>
+          <w:rFonts w:eastAsiaTheme="minorEastAsia"/>
+          <w:sz w:val="28"/>
+          <w:szCs w:val="28"/>
+          <w:lang w:val="it-IT"/>
+        </w:rPr>
+        <w:t xml:space="preserve"> è la MLE per la distribuzione p(</w:t>
+      </w:r>
+      <w:proofErr w:type="spellStart"/>
+      <w:r>
+        <w:rPr>
+          <w:rFonts w:eastAsiaTheme="minorEastAsia"/>
+          <w:sz w:val="28"/>
+          <w:szCs w:val="28"/>
+          <w:lang w:val="it-IT"/>
+        </w:rPr>
+        <w:t>c|Xj</w:t>
+      </w:r>
+      <w:proofErr w:type="spellEnd"/>
+      <w:r>
+        <w:rPr>
+          <w:rFonts w:eastAsiaTheme="minorEastAsia"/>
+          <w:sz w:val="28"/>
+          <w:szCs w:val="28"/>
+          <w:lang w:val="it-IT"/>
+        </w:rPr>
+        <w:t>&lt;t) precedentemente citata.</w:t>
+      </w:r>
+    </w:p>
+    <w:p>
+      <w:pPr>
+        <w:rPr>
+          <w:sz w:val="28"/>
+          <w:szCs w:val="28"/>
+          <w:lang w:val="it-IT"/>
+        </w:rPr>
+      </w:pPr>
+    </w:p>
+    <w:p>
+      <w:pPr>
+        <w:rPr>
+          <w:sz w:val="28"/>
+          <w:szCs w:val="28"/>
+          <w:lang w:val="it-IT"/>
+        </w:rPr>
+      </w:pPr>
+    </w:p>
+    <w:p>
+      <w:pPr>
+        <w:rPr>
+          <w:sz w:val="28"/>
+          <w:szCs w:val="28"/>
+          <w:lang w:val="it-IT"/>
+        </w:rPr>
+      </w:pPr>
+      <w:r>
+        <w:rPr>
+          <w:sz w:val="28"/>
+          <w:szCs w:val="28"/>
+          <w:lang w:val="it-IT"/>
+        </w:rPr>
+        <w:t xml:space="preserve">La particolarità di questi alberi, molto usati </w:t>
+      </w:r>
+      <w:proofErr w:type="gramStart"/>
+      <w:r>
+        <w:rPr>
+          <w:sz w:val="28"/>
+          <w:szCs w:val="28"/>
+          <w:lang w:val="it-IT"/>
+        </w:rPr>
+        <w:t>nel machine</w:t>
+      </w:r>
+      <w:proofErr w:type="gramEnd"/>
+      <w:r>
+        <w:rPr>
+          <w:sz w:val="28"/>
+          <w:szCs w:val="28"/>
+          <w:lang w:val="it-IT"/>
+        </w:rPr>
+        <w:t xml:space="preserve"> </w:t>
+      </w:r>
+      <w:proofErr w:type="spellStart"/>
+      <w:r>
+        <w:rPr>
+          <w:sz w:val="28"/>
+          <w:szCs w:val="28"/>
+          <w:lang w:val="it-IT"/>
+        </w:rPr>
+        <w:t>learning</w:t>
+      </w:r>
+      <w:proofErr w:type="spellEnd"/>
+      <w:r>
+        <w:rPr>
+          <w:sz w:val="28"/>
+          <w:szCs w:val="28"/>
+          <w:lang w:val="it-IT"/>
+        </w:rPr>
+        <w:t xml:space="preserve">, sta nel fatto che questi tendono ad un </w:t>
+      </w:r>
+      <w:proofErr w:type="spellStart"/>
+      <w:r>
+        <w:rPr>
+          <w:sz w:val="28"/>
+          <w:szCs w:val="28"/>
+          <w:lang w:val="it-IT"/>
+        </w:rPr>
+        <w:t>overfitting</w:t>
+      </w:r>
+      <w:proofErr w:type="spellEnd"/>
+      <w:r>
+        <w:rPr>
+          <w:sz w:val="28"/>
+          <w:szCs w:val="28"/>
+          <w:lang w:val="it-IT"/>
+        </w:rPr>
+        <w:t xml:space="preserve"> del </w:t>
+      </w:r>
+      <w:proofErr w:type="spellStart"/>
+      <w:r>
+        <w:rPr>
+          <w:sz w:val="28"/>
+          <w:szCs w:val="28"/>
+          <w:lang w:val="it-IT"/>
+        </w:rPr>
+        <w:t>train</w:t>
+      </w:r>
+      <w:proofErr w:type="spellEnd"/>
+      <w:r>
+        <w:rPr>
+          <w:sz w:val="28"/>
+          <w:szCs w:val="28"/>
+          <w:lang w:val="it-IT"/>
+        </w:rPr>
+        <w:t xml:space="preserve"> set, portando ad un aumento della varianza con relativa diminuzione della media. Per ovviare a questo problema le Foreste fanno spesso uso della Bootstrap </w:t>
+      </w:r>
+      <w:proofErr w:type="spellStart"/>
+      <w:r>
+        <w:rPr>
+          <w:sz w:val="28"/>
+          <w:szCs w:val="28"/>
+          <w:lang w:val="it-IT"/>
+        </w:rPr>
+        <w:t>Aggregation</w:t>
+      </w:r>
+      <w:proofErr w:type="spellEnd"/>
+      <w:r>
+        <w:rPr>
+          <w:sz w:val="28"/>
+          <w:szCs w:val="28"/>
+          <w:lang w:val="it-IT"/>
+        </w:rPr>
+        <w:t xml:space="preserve">, più comunemente denominata </w:t>
+      </w:r>
+      <w:proofErr w:type="spellStart"/>
+      <w:r>
+        <w:rPr>
+          <w:sz w:val="28"/>
+          <w:szCs w:val="28"/>
+          <w:lang w:val="it-IT"/>
+        </w:rPr>
+        <w:t>bagging</w:t>
+      </w:r>
+      <w:proofErr w:type="spellEnd"/>
+      <w:r>
+        <w:rPr>
+          <w:sz w:val="28"/>
+          <w:szCs w:val="28"/>
+          <w:lang w:val="it-IT"/>
+        </w:rPr>
+        <w:t xml:space="preserve">, la quale divide il </w:t>
+      </w:r>
+      <w:proofErr w:type="spellStart"/>
+      <w:r>
+        <w:rPr>
+          <w:sz w:val="28"/>
+          <w:szCs w:val="28"/>
+          <w:lang w:val="it-IT"/>
+        </w:rPr>
+        <w:t>dataset</w:t>
+      </w:r>
+      <w:proofErr w:type="spellEnd"/>
+      <w:r>
+        <w:rPr>
+          <w:sz w:val="28"/>
+          <w:szCs w:val="28"/>
+          <w:lang w:val="it-IT"/>
+        </w:rPr>
+        <w:t xml:space="preserve"> in N parti</w:t>
+      </w:r>
+      <w:r>
+        <w:rPr>
+          <w:sz w:val="28"/>
+          <w:szCs w:val="28"/>
+          <w:lang w:val="it-IT"/>
+        </w:rPr>
+        <w:t xml:space="preserve"> </w:t>
+      </w:r>
+      <w:proofErr w:type="spellStart"/>
+      <w:r>
+        <w:rPr>
+          <w:sz w:val="28"/>
+          <w:szCs w:val="28"/>
+          <w:lang w:val="it-IT"/>
+        </w:rPr>
+        <w:t>randomiche</w:t>
+      </w:r>
+      <w:proofErr w:type="spellEnd"/>
+      <w:r>
+        <w:rPr>
+          <w:sz w:val="28"/>
+          <w:szCs w:val="28"/>
+          <w:lang w:val="it-IT"/>
+        </w:rPr>
+        <w:t xml:space="preserve"> in cui possono essere presenti ripetizioni delle stesse osservazioni. Dopo la divisione il modello fitta gli alberi su </w:t>
+      </w:r>
+      <w:r>
+        <w:rPr>
+          <w:sz w:val="28"/>
+          <w:szCs w:val="28"/>
+          <w:lang w:val="it-IT"/>
+        </w:rPr>
+        <w:t>questi</w:t>
+      </w:r>
+      <w:r>
+        <w:rPr>
+          <w:sz w:val="28"/>
+          <w:szCs w:val="28"/>
+          <w:lang w:val="it-IT"/>
+        </w:rPr>
+        <w:t xml:space="preserve"> sotto insiemi del </w:t>
+      </w:r>
+      <w:proofErr w:type="spellStart"/>
+      <w:r>
+        <w:rPr>
+          <w:sz w:val="28"/>
+          <w:szCs w:val="28"/>
+          <w:lang w:val="it-IT"/>
+        </w:rPr>
+        <w:t>dataset</w:t>
+      </w:r>
+      <w:proofErr w:type="spellEnd"/>
+      <w:r>
+        <w:rPr>
+          <w:sz w:val="28"/>
+          <w:szCs w:val="28"/>
+          <w:lang w:val="it-IT"/>
+        </w:rPr>
+        <w:t xml:space="preserve"> e, per quanto riguarda la classificazione, combina i migliori alberi per votazione.</w:t>
+      </w:r>
+      <w:r>
+        <w:rPr>
+          <w:sz w:val="28"/>
+          <w:szCs w:val="28"/>
+          <w:lang w:val="it-IT"/>
+        </w:rPr>
+        <w:t xml:space="preserve"> Questo procedimento permette di diminuire la varianza nel modello senza aumentare la media, questo perché la combinazione di più alberi rende il Random </w:t>
+      </w:r>
+      <w:proofErr w:type="spellStart"/>
+      <w:r>
+        <w:rPr>
+          <w:sz w:val="28"/>
+          <w:szCs w:val="28"/>
+          <w:lang w:val="it-IT"/>
+        </w:rPr>
+        <w:t>Forest</w:t>
+      </w:r>
+      <w:proofErr w:type="spellEnd"/>
+      <w:r>
+        <w:rPr>
+          <w:sz w:val="28"/>
+          <w:szCs w:val="28"/>
+          <w:lang w:val="it-IT"/>
+        </w:rPr>
+        <w:t xml:space="preserve"> più resistente al rumore.</w:t>
+      </w:r>
+    </w:p>
+    <w:p>
+      <w:pPr>
+        <w:rPr>
+          <w:sz w:val="28"/>
+          <w:szCs w:val="28"/>
+          <w:lang w:val="it-IT"/>
+        </w:rPr>
+      </w:pPr>
+    </w:p>
+    <w:p>
+      <w:pPr>
+        <w:rPr>
+          <w:sz w:val="28"/>
+          <w:szCs w:val="28"/>
+          <w:lang w:val="it-IT"/>
+        </w:rPr>
+      </w:pPr>
+      <w:r>
+        <w:rPr>
+          <w:sz w:val="28"/>
+          <w:szCs w:val="28"/>
+          <w:lang w:val="it-IT"/>
+        </w:rPr>
+        <w:t xml:space="preserve">Un altro motivo per cui il modello fa uso del </w:t>
+      </w:r>
+      <w:proofErr w:type="spellStart"/>
+      <w:r>
+        <w:rPr>
+          <w:sz w:val="28"/>
+          <w:szCs w:val="28"/>
+          <w:lang w:val="it-IT"/>
+        </w:rPr>
+        <w:t>bagging</w:t>
+      </w:r>
+      <w:proofErr w:type="spellEnd"/>
+      <w:r>
+        <w:rPr>
+          <w:sz w:val="28"/>
+          <w:szCs w:val="28"/>
+          <w:lang w:val="it-IT"/>
+        </w:rPr>
+        <w:t xml:space="preserve"> è la correlazione tra gli al</w:t>
+      </w:r>
+      <w:r>
+        <w:rPr>
+          <w:sz w:val="28"/>
+          <w:szCs w:val="28"/>
+          <w:lang w:val="it-IT"/>
+        </w:rPr>
+        <w:t xml:space="preserve">beri. Se </w:t>
+      </w:r>
+      <w:r>
+        <w:rPr>
+          <w:sz w:val="28"/>
+          <w:szCs w:val="28"/>
+          <w:lang w:val="it-IT"/>
+        </w:rPr>
+        <w:t xml:space="preserve">il </w:t>
+      </w:r>
+      <w:proofErr w:type="spellStart"/>
+      <w:r>
+        <w:rPr>
+          <w:sz w:val="28"/>
+          <w:szCs w:val="28"/>
+          <w:lang w:val="it-IT"/>
+        </w:rPr>
+        <w:t>fittaggio</w:t>
+      </w:r>
+      <w:proofErr w:type="spellEnd"/>
+      <w:r>
+        <w:rPr>
+          <w:sz w:val="28"/>
+          <w:szCs w:val="28"/>
+          <w:lang w:val="it-IT"/>
+        </w:rPr>
+        <w:t xml:space="preserve"> avvenisse sulle stesse parti di </w:t>
+      </w:r>
+      <w:proofErr w:type="spellStart"/>
+      <w:r>
+        <w:rPr>
+          <w:sz w:val="28"/>
+          <w:szCs w:val="28"/>
+          <w:lang w:val="it-IT"/>
+        </w:rPr>
+        <w:t>dataset</w:t>
+      </w:r>
+      <w:proofErr w:type="spellEnd"/>
+      <w:r>
+        <w:rPr>
+          <w:sz w:val="28"/>
+          <w:szCs w:val="28"/>
+          <w:lang w:val="it-IT"/>
+        </w:rPr>
+        <w:t xml:space="preserve"> si verrebbero a creare alberi molto simili tra loro, questo porterebbe il modello </w:t>
+      </w:r>
+      <w:r>
+        <w:rPr>
+          <w:sz w:val="28"/>
+          <w:szCs w:val="28"/>
+          <w:lang w:val="it-IT"/>
+        </w:rPr>
+        <w:t xml:space="preserve">a sceglierli, nella fase di </w:t>
+      </w:r>
+      <w:proofErr w:type="spellStart"/>
+      <w:r>
+        <w:rPr>
+          <w:sz w:val="28"/>
+          <w:szCs w:val="28"/>
+          <w:lang w:val="it-IT"/>
+        </w:rPr>
+        <w:t>avereging</w:t>
+      </w:r>
+      <w:proofErr w:type="spellEnd"/>
+      <w:r>
+        <w:rPr>
+          <w:sz w:val="28"/>
+          <w:szCs w:val="28"/>
+          <w:lang w:val="it-IT"/>
+        </w:rPr>
+        <w:t>, non in base al voto sulla stima ma in base alla correlazione che hanno tra loro.</w:t>
+      </w:r>
+    </w:p>
+    <w:p>
+      <w:pPr>
+        <w:rPr>
+          <w:sz w:val="28"/>
+          <w:szCs w:val="28"/>
+          <w:lang w:val="it-IT"/>
+        </w:rPr>
+      </w:pPr>
+    </w:p>
+    <w:p>
+      <w:pPr>
+        <w:rPr>
+          <w:sz w:val="28"/>
+          <w:szCs w:val="28"/>
+          <w:lang w:val="it-IT"/>
+        </w:rPr>
+      </w:pPr>
+      <w:r>
+        <w:rPr>
+          <w:sz w:val="28"/>
+          <w:szCs w:val="28"/>
+          <w:lang w:val="it-IT"/>
+        </w:rPr>
+        <w:t xml:space="preserve">In fine abbiamo plottato i pesi che la Random </w:t>
+      </w:r>
+      <w:proofErr w:type="spellStart"/>
+      <w:r>
+        <w:rPr>
+          <w:sz w:val="28"/>
+          <w:szCs w:val="28"/>
+          <w:lang w:val="it-IT"/>
+        </w:rPr>
+        <w:t>Foret</w:t>
+      </w:r>
+      <w:proofErr w:type="spellEnd"/>
+      <w:r>
+        <w:rPr>
+          <w:sz w:val="28"/>
+          <w:szCs w:val="28"/>
+          <w:lang w:val="it-IT"/>
+        </w:rPr>
+        <w:t xml:space="preserve"> ha assegnato alle </w:t>
+      </w:r>
+      <w:proofErr w:type="spellStart"/>
+      <w:r>
+        <w:rPr>
+          <w:sz w:val="28"/>
+          <w:szCs w:val="28"/>
+          <w:lang w:val="it-IT"/>
+        </w:rPr>
+        <w:t>features</w:t>
+      </w:r>
+      <w:proofErr w:type="spellEnd"/>
+      <w:r>
+        <w:rPr>
+          <w:sz w:val="28"/>
+          <w:szCs w:val="28"/>
+          <w:lang w:val="it-IT"/>
+        </w:rPr>
+        <w:t>:</w:t>
+      </w:r>
+    </w:p>
+    <w:p>
+      <w:pPr>
+        <w:rPr>
+          <w:sz w:val="28"/>
+          <w:szCs w:val="28"/>
+          <w:lang w:val="it-IT"/>
+        </w:rPr>
+      </w:pPr>
+      <w:r>
+        <w:rPr>
+          <w:noProof/>
+          <w:sz w:val="28"/>
+          <w:szCs w:val="28"/>
+          <w:lang w:eastAsia="en-GB"/>
+        </w:rPr>
+        <w:drawing>
+          <wp:inline distT="0" distB="0" distL="0" distR="0" wp14:anchorId="3D860D09" wp14:editId="38D7C915">
+            <wp:extent cx="6118225" cy="4588510"/>
+            <wp:effectExtent l="0" t="0" r="3175" b="8890"/>
+            <wp:docPr id="9" name="Picture 9" descr="../diagrams/classifier/Forest_plot.png"/>
+            <wp:cNvGraphicFramePr>
+              <a:graphicFrameLocks xmlns:a="http://schemas.openxmlformats.org/drawingml/2006/main" noChangeAspect="1"/>
+            </wp:cNvGraphicFramePr>
+            <a:graphic xmlns:a="http://schemas.openxmlformats.org/drawingml/2006/main">
+              <a:graphicData uri="http://schemas.openxmlformats.org/drawingml/2006/picture">
+                <pic:pic xmlns:pic="http://schemas.openxmlformats.org/drawingml/2006/picture">
+                  <pic:nvPicPr>
+                    <pic:cNvPr id="0" name="Picture 2" descr="../diagrams/classifier/Forest_plot.png"/>
+                    <pic:cNvPicPr>
+                      <a:picLocks noChangeAspect="1" noChangeArrowheads="1"/>
+                    </pic:cNvPicPr>
+                  </pic:nvPicPr>
+                  <pic:blipFill>
+                    <a:blip r:embed="rId18">
+                      <a:extLst>
+                        <a:ext uri="{28A0092B-C50C-407E-A947-70E740481C1C}">
+                          <a14:useLocalDpi xmlns:a14="http://schemas.microsoft.com/office/drawing/2010/main" val="0"/>
+                        </a:ext>
+                      </a:extLst>
+                    </a:blip>
+                    <a:srcRect/>
+                    <a:stretch>
+                      <a:fillRect/>
+                    </a:stretch>
+                  </pic:blipFill>
+                  <pic:spPr bwMode="auto">
+                    <a:xfrm>
+                      <a:off x="0" y="0"/>
+                      <a:ext cx="6118225" cy="4588510"/>
+                    </a:xfrm>
+                    <a:prstGeom prst="rect">
+                      <a:avLst/>
+                    </a:prstGeom>
+                    <a:noFill/>
+                    <a:ln>
+                      <a:noFill/>
+                    </a:ln>
+                  </pic:spPr>
+                </pic:pic>
+              </a:graphicData>
+            </a:graphic>
+          </wp:inline>
+        </w:drawing>
+      </w:r>
+    </w:p>
+    <w:p>
+      <w:pPr>
+        <w:rPr>
+          <w:sz w:val="28"/>
+          <w:szCs w:val="28"/>
+          <w:lang w:val="it-IT"/>
+        </w:rPr>
+      </w:pPr>
+      <w:r>
+        <w:rPr>
+          <w:sz w:val="28"/>
+          <w:szCs w:val="28"/>
+          <w:lang w:val="it-IT"/>
+        </w:rPr>
+        <w:t>E’</w:t>
+      </w:r>
+      <w:r>
+        <w:rPr>
+          <w:sz w:val="28"/>
+          <w:szCs w:val="28"/>
+          <w:lang w:val="it-IT"/>
+        </w:rPr>
+        <w:t xml:space="preserve"> </w:t>
+      </w:r>
+      <w:r>
+        <w:rPr>
+          <w:sz w:val="28"/>
+          <w:szCs w:val="28"/>
+          <w:lang w:val="it-IT"/>
+        </w:rPr>
+        <w:t>interessante</w:t>
+      </w:r>
       <w:bookmarkStart w:id="0" w:name="_GoBack"/>
       <w:bookmarkEnd w:id="0"/>
-    </w:p>
-    <w:p>
-      <w:pPr>
-        <w:rPr>
-          <w:lang w:val="it-IT"/>
-        </w:rPr>
-      </w:pPr>
-    </w:p>
-    <w:p>
-      <w:pPr>
-        <w:rPr>
-          <w:lang w:val="it-IT"/>
-        </w:rPr>
-      </w:pPr>
-    </w:p>
-    <w:p>
-      <w:pPr>
-        <w:rPr>
-          <w:lang w:val="it-IT"/>
-        </w:rPr>
-      </w:pPr>
-    </w:p>
-    <w:p>
-      <w:pPr>
-        <w:rPr>
+      <w:r>
+        <w:rPr>
+          <w:sz w:val="28"/>
+          <w:szCs w:val="28"/>
+          <w:lang w:val="it-IT"/>
+        </w:rPr>
+        <w:t xml:space="preserve"> notare che solo una piccola parte delle </w:t>
+      </w:r>
+      <w:proofErr w:type="spellStart"/>
+      <w:r>
+        <w:rPr>
+          <w:sz w:val="28"/>
+          <w:szCs w:val="28"/>
+          <w:lang w:val="it-IT"/>
+        </w:rPr>
+        <w:t>fetaures</w:t>
+      </w:r>
+      <w:proofErr w:type="spellEnd"/>
+      <w:r>
+        <w:rPr>
+          <w:sz w:val="28"/>
+          <w:szCs w:val="28"/>
+          <w:lang w:val="it-IT"/>
+        </w:rPr>
+        <w:t xml:space="preserve"> sono importanti per la random </w:t>
+      </w:r>
+      <w:proofErr w:type="spellStart"/>
+      <w:r>
+        <w:rPr>
+          <w:sz w:val="28"/>
+          <w:szCs w:val="28"/>
+          <w:lang w:val="it-IT"/>
+        </w:rPr>
+        <w:t>forest</w:t>
+      </w:r>
+      <w:proofErr w:type="spellEnd"/>
+      <w:r>
+        <w:rPr>
+          <w:sz w:val="28"/>
+          <w:szCs w:val="28"/>
+          <w:lang w:val="it-IT"/>
+        </w:rPr>
+        <w:t>.</w:t>
+      </w:r>
+    </w:p>
+    <w:p>
+      <w:pPr>
+        <w:rPr>
+          <w:sz w:val="28"/>
+          <w:szCs w:val="28"/>
+          <w:lang w:val="it-IT"/>
+        </w:rPr>
+      </w:pPr>
+    </w:p>
+    <w:p>
+      <w:pPr>
+        <w:rPr>
+          <w:sz w:val="28"/>
+          <w:szCs w:val="28"/>
           <w:lang w:val="it-IT"/>
         </w:rPr>
       </w:pPr>
@@ -7128,9 +9542,9 @@
     </w:lvl>
   </w:abstractNum>
   <w:abstractNum w:abstractNumId="3">
-    <w:nsid w:val="59316A36"/>
+    <w:nsid w:val="3FC40B64"/>
     <w:multiLevelType w:val="hybridMultilevel"/>
-    <w:tmpl w:val="689CC23A"/>
+    <w:tmpl w:val="4FC25926"/>
     <w:lvl w:ilvl="0" w:tplc="08090001">
       <w:start w:val="1"/>
       <w:numFmt w:val="bullet"/>
@@ -7241,6 +9655,232 @@
     </w:lvl>
   </w:abstractNum>
   <w:abstractNum w:abstractNumId="4">
+    <w:nsid w:val="41DE32E6"/>
+    <w:multiLevelType w:val="hybridMultilevel"/>
+    <w:tmpl w:val="B762AFA8"/>
+    <w:lvl w:ilvl="0" w:tplc="08090001">
+      <w:start w:val="1"/>
+      <w:numFmt w:val="bullet"/>
+      <w:lvlText w:val=""/>
+      <w:lvlJc w:val="left"/>
+      <w:pPr>
+        <w:ind w:left="720" w:hanging="360"/>
+      </w:pPr>
+      <w:rPr>
+        <w:rFonts w:ascii="Symbol" w:hAnsi="Symbol" w:hint="default"/>
+      </w:rPr>
+    </w:lvl>
+    <w:lvl w:ilvl="1" w:tplc="08090003" w:tentative="1">
+      <w:start w:val="1"/>
+      <w:numFmt w:val="bullet"/>
+      <w:lvlText w:val="o"/>
+      <w:lvlJc w:val="left"/>
+      <w:pPr>
+        <w:ind w:left="1440" w:hanging="360"/>
+      </w:pPr>
+      <w:rPr>
+        <w:rFonts w:ascii="Courier New" w:hAnsi="Courier New" w:cs="Courier New" w:hint="default"/>
+      </w:rPr>
+    </w:lvl>
+    <w:lvl w:ilvl="2" w:tplc="08090005" w:tentative="1">
+      <w:start w:val="1"/>
+      <w:numFmt w:val="bullet"/>
+      <w:lvlText w:val=""/>
+      <w:lvlJc w:val="left"/>
+      <w:pPr>
+        <w:ind w:left="2160" w:hanging="360"/>
+      </w:pPr>
+      <w:rPr>
+        <w:rFonts w:ascii="Wingdings" w:hAnsi="Wingdings" w:hint="default"/>
+      </w:rPr>
+    </w:lvl>
+    <w:lvl w:ilvl="3" w:tplc="08090001" w:tentative="1">
+      <w:start w:val="1"/>
+      <w:numFmt w:val="bullet"/>
+      <w:lvlText w:val=""/>
+      <w:lvlJc w:val="left"/>
+      <w:pPr>
+        <w:ind w:left="2880" w:hanging="360"/>
+      </w:pPr>
+      <w:rPr>
+        <w:rFonts w:ascii="Symbol" w:hAnsi="Symbol" w:hint="default"/>
+      </w:rPr>
+    </w:lvl>
+    <w:lvl w:ilvl="4" w:tplc="08090003" w:tentative="1">
+      <w:start w:val="1"/>
+      <w:numFmt w:val="bullet"/>
+      <w:lvlText w:val="o"/>
+      <w:lvlJc w:val="left"/>
+      <w:pPr>
+        <w:ind w:left="3600" w:hanging="360"/>
+      </w:pPr>
+      <w:rPr>
+        <w:rFonts w:ascii="Courier New" w:hAnsi="Courier New" w:cs="Courier New" w:hint="default"/>
+      </w:rPr>
+    </w:lvl>
+    <w:lvl w:ilvl="5" w:tplc="08090005" w:tentative="1">
+      <w:start w:val="1"/>
+      <w:numFmt w:val="bullet"/>
+      <w:lvlText w:val=""/>
+      <w:lvlJc w:val="left"/>
+      <w:pPr>
+        <w:ind w:left="4320" w:hanging="360"/>
+      </w:pPr>
+      <w:rPr>
+        <w:rFonts w:ascii="Wingdings" w:hAnsi="Wingdings" w:hint="default"/>
+      </w:rPr>
+    </w:lvl>
+    <w:lvl w:ilvl="6" w:tplc="08090001" w:tentative="1">
+      <w:start w:val="1"/>
+      <w:numFmt w:val="bullet"/>
+      <w:lvlText w:val=""/>
+      <w:lvlJc w:val="left"/>
+      <w:pPr>
+        <w:ind w:left="5040" w:hanging="360"/>
+      </w:pPr>
+      <w:rPr>
+        <w:rFonts w:ascii="Symbol" w:hAnsi="Symbol" w:hint="default"/>
+      </w:rPr>
+    </w:lvl>
+    <w:lvl w:ilvl="7" w:tplc="08090003" w:tentative="1">
+      <w:start w:val="1"/>
+      <w:numFmt w:val="bullet"/>
+      <w:lvlText w:val="o"/>
+      <w:lvlJc w:val="left"/>
+      <w:pPr>
+        <w:ind w:left="5760" w:hanging="360"/>
+      </w:pPr>
+      <w:rPr>
+        <w:rFonts w:ascii="Courier New" w:hAnsi="Courier New" w:cs="Courier New" w:hint="default"/>
+      </w:rPr>
+    </w:lvl>
+    <w:lvl w:ilvl="8" w:tplc="08090005" w:tentative="1">
+      <w:start w:val="1"/>
+      <w:numFmt w:val="bullet"/>
+      <w:lvlText w:val=""/>
+      <w:lvlJc w:val="left"/>
+      <w:pPr>
+        <w:ind w:left="6480" w:hanging="360"/>
+      </w:pPr>
+      <w:rPr>
+        <w:rFonts w:ascii="Wingdings" w:hAnsi="Wingdings" w:hint="default"/>
+      </w:rPr>
+    </w:lvl>
+  </w:abstractNum>
+  <w:abstractNum w:abstractNumId="5">
+    <w:nsid w:val="59316A36"/>
+    <w:multiLevelType w:val="hybridMultilevel"/>
+    <w:tmpl w:val="689CC23A"/>
+    <w:lvl w:ilvl="0" w:tplc="08090001">
+      <w:start w:val="1"/>
+      <w:numFmt w:val="bullet"/>
+      <w:lvlText w:val=""/>
+      <w:lvlJc w:val="left"/>
+      <w:pPr>
+        <w:ind w:left="720" w:hanging="360"/>
+      </w:pPr>
+      <w:rPr>
+        <w:rFonts w:ascii="Symbol" w:hAnsi="Symbol" w:hint="default"/>
+      </w:rPr>
+    </w:lvl>
+    <w:lvl w:ilvl="1" w:tplc="08090003" w:tentative="1">
+      <w:start w:val="1"/>
+      <w:numFmt w:val="bullet"/>
+      <w:lvlText w:val="o"/>
+      <w:lvlJc w:val="left"/>
+      <w:pPr>
+        <w:ind w:left="1440" w:hanging="360"/>
+      </w:pPr>
+      <w:rPr>
+        <w:rFonts w:ascii="Courier New" w:hAnsi="Courier New" w:cs="Courier New" w:hint="default"/>
+      </w:rPr>
+    </w:lvl>
+    <w:lvl w:ilvl="2" w:tplc="08090005" w:tentative="1">
+      <w:start w:val="1"/>
+      <w:numFmt w:val="bullet"/>
+      <w:lvlText w:val=""/>
+      <w:lvlJc w:val="left"/>
+      <w:pPr>
+        <w:ind w:left="2160" w:hanging="360"/>
+      </w:pPr>
+      <w:rPr>
+        <w:rFonts w:ascii="Wingdings" w:hAnsi="Wingdings" w:hint="default"/>
+      </w:rPr>
+    </w:lvl>
+    <w:lvl w:ilvl="3" w:tplc="08090001" w:tentative="1">
+      <w:start w:val="1"/>
+      <w:numFmt w:val="bullet"/>
+      <w:lvlText w:val=""/>
+      <w:lvlJc w:val="left"/>
+      <w:pPr>
+        <w:ind w:left="2880" w:hanging="360"/>
+      </w:pPr>
+      <w:rPr>
+        <w:rFonts w:ascii="Symbol" w:hAnsi="Symbol" w:hint="default"/>
+      </w:rPr>
+    </w:lvl>
+    <w:lvl w:ilvl="4" w:tplc="08090003" w:tentative="1">
+      <w:start w:val="1"/>
+      <w:numFmt w:val="bullet"/>
+      <w:lvlText w:val="o"/>
+      <w:lvlJc w:val="left"/>
+      <w:pPr>
+        <w:ind w:left="3600" w:hanging="360"/>
+      </w:pPr>
+      <w:rPr>
+        <w:rFonts w:ascii="Courier New" w:hAnsi="Courier New" w:cs="Courier New" w:hint="default"/>
+      </w:rPr>
+    </w:lvl>
+    <w:lvl w:ilvl="5" w:tplc="08090005" w:tentative="1">
+      <w:start w:val="1"/>
+      <w:numFmt w:val="bullet"/>
+      <w:lvlText w:val=""/>
+      <w:lvlJc w:val="left"/>
+      <w:pPr>
+        <w:ind w:left="4320" w:hanging="360"/>
+      </w:pPr>
+      <w:rPr>
+        <w:rFonts w:ascii="Wingdings" w:hAnsi="Wingdings" w:hint="default"/>
+      </w:rPr>
+    </w:lvl>
+    <w:lvl w:ilvl="6" w:tplc="08090001" w:tentative="1">
+      <w:start w:val="1"/>
+      <w:numFmt w:val="bullet"/>
+      <w:lvlText w:val=""/>
+      <w:lvlJc w:val="left"/>
+      <w:pPr>
+        <w:ind w:left="5040" w:hanging="360"/>
+      </w:pPr>
+      <w:rPr>
+        <w:rFonts w:ascii="Symbol" w:hAnsi="Symbol" w:hint="default"/>
+      </w:rPr>
+    </w:lvl>
+    <w:lvl w:ilvl="7" w:tplc="08090003" w:tentative="1">
+      <w:start w:val="1"/>
+      <w:numFmt w:val="bullet"/>
+      <w:lvlText w:val="o"/>
+      <w:lvlJc w:val="left"/>
+      <w:pPr>
+        <w:ind w:left="5760" w:hanging="360"/>
+      </w:pPr>
+      <w:rPr>
+        <w:rFonts w:ascii="Courier New" w:hAnsi="Courier New" w:cs="Courier New" w:hint="default"/>
+      </w:rPr>
+    </w:lvl>
+    <w:lvl w:ilvl="8" w:tplc="08090005" w:tentative="1">
+      <w:start w:val="1"/>
+      <w:numFmt w:val="bullet"/>
+      <w:lvlText w:val=""/>
+      <w:lvlJc w:val="left"/>
+      <w:pPr>
+        <w:ind w:left="6480" w:hanging="360"/>
+      </w:pPr>
+      <w:rPr>
+        <w:rFonts w:ascii="Wingdings" w:hAnsi="Wingdings" w:hint="default"/>
+      </w:rPr>
+    </w:lvl>
+  </w:abstractNum>
+  <w:abstractNum w:abstractNumId="6">
     <w:nsid w:val="60090DCD"/>
     <w:multiLevelType w:val="hybridMultilevel"/>
     <w:tmpl w:val="53207824"/>
@@ -7353,7 +9993,7 @@
       </w:rPr>
     </w:lvl>
   </w:abstractNum>
-  <w:abstractNum w:abstractNumId="5">
+  <w:abstractNum w:abstractNumId="7">
     <w:nsid w:val="60863AF6"/>
     <w:multiLevelType w:val="hybridMultilevel"/>
     <w:tmpl w:val="7F9AC308"/>
@@ -7466,7 +10106,7 @@
       </w:rPr>
     </w:lvl>
   </w:abstractNum>
-  <w:abstractNum w:abstractNumId="6">
+  <w:abstractNum w:abstractNumId="8">
     <w:nsid w:val="63D10B36"/>
     <w:multiLevelType w:val="hybridMultilevel"/>
     <w:tmpl w:val="7DB04B9A"/>
@@ -7583,22 +10223,28 @@
     <w:abstractNumId w:val="2"/>
   </w:num>
   <w:num w:numId="2">
-    <w:abstractNumId w:val="5"/>
+    <w:abstractNumId w:val="7"/>
   </w:num>
   <w:num w:numId="3">
-    <w:abstractNumId w:val="3"/>
+    <w:abstractNumId w:val="5"/>
   </w:num>
   <w:num w:numId="4">
     <w:abstractNumId w:val="1"/>
   </w:num>
   <w:num w:numId="5">
-    <w:abstractNumId w:val="6"/>
+    <w:abstractNumId w:val="8"/>
   </w:num>
   <w:num w:numId="6">
-    <w:abstractNumId w:val="4"/>
+    <w:abstractNumId w:val="6"/>
   </w:num>
   <w:num w:numId="7">
     <w:abstractNumId w:val="0"/>
+  </w:num>
+  <w:num w:numId="8">
+    <w:abstractNumId w:val="4"/>
+  </w:num>
+  <w:num w:numId="9">
+    <w:abstractNumId w:val="3"/>
   </w:num>
 </w:numbering>
 </file>

</xml_diff>

<commit_message>
aggiunta funzione per plottare il learnign rate
</commit_message>
<xml_diff>
--- a/Papers/Relazione.docx
+++ b/Papers/Relazione.docx
@@ -159,6 +159,8 @@
         </w:rPr>
         <w:t>s</w:t>
       </w:r>
+      <w:bookmarkStart w:id="0" w:name="_GoBack"/>
+      <w:bookmarkEnd w:id="0"/>
       <w:proofErr w:type="spellEnd"/>
     </w:p>
     <w:p/>
@@ -10320,16 +10322,7 @@
             <w:szCs w:val="28"/>
             <w:lang w:val="it-IT"/>
           </w:rPr>
-          <m:t xml:space="preserve"> </m:t>
-        </m:r>
-        <m:r>
-          <w:rPr>
-            <w:rFonts w:ascii="Cambria Math" w:eastAsiaTheme="minorEastAsia" w:hAnsi="Cambria Math"/>
-            <w:sz w:val="28"/>
-            <w:szCs w:val="28"/>
-            <w:lang w:val="it-IT"/>
-          </w:rPr>
-          <m:t>l(</m:t>
+          <m:t xml:space="preserve"> l(</m:t>
         </m:r>
         <m:sSub>
           <m:sSubPr>
@@ -11226,16 +11219,7 @@
             <w:szCs w:val="28"/>
             <w:lang w:val="it-IT"/>
           </w:rPr>
-          <m:t xml:space="preserve"> </m:t>
-        </m:r>
-        <m:r>
-          <w:rPr>
-            <w:rFonts w:ascii="Cambria Math" w:eastAsiaTheme="minorEastAsia" w:hAnsi="Cambria Math"/>
-            <w:sz w:val="28"/>
-            <w:szCs w:val="28"/>
-            <w:lang w:val="it-IT"/>
-          </w:rPr>
-          <m:t>;</m:t>
+          <m:t xml:space="preserve"> ;</m:t>
         </m:r>
         <m:sSup>
           <m:sSupPr>
@@ -11708,6 +11692,16 @@
           <w:lang w:val="it-IT"/>
         </w:rPr>
         <w:t>Learning Rate</w:t>
+      </w:r>
+      <w:r>
+        <w:rPr>
+          <w:rFonts w:eastAsiaTheme="minorEastAsia"/>
+          <w:b/>
+          <w:sz w:val="28"/>
+          <w:szCs w:val="28"/>
+          <w:lang w:val="it-IT"/>
+        </w:rPr>
+        <w:t xml:space="preserve"> [LR]</w:t>
       </w:r>
     </w:p>
     <w:p>
@@ -13726,6 +13720,7 @@
         <w:t xml:space="preserve">funzione </w:t>
       </w:r>
       <w:proofErr w:type="spellStart"/>
+      <w:proofErr w:type="gramStart"/>
       <w:r>
         <w:rPr>
           <w:rFonts w:eastAsiaTheme="minorEastAsia"/>
@@ -13752,7 +13747,17 @@
           <w:szCs w:val="28"/>
           <w:lang w:val="it-IT"/>
         </w:rPr>
-        <w:t xml:space="preserve">è solitamente usata per la </w:t>
+        <w:t>è</w:t>
+      </w:r>
+      <w:proofErr w:type="gramEnd"/>
+      <w:r>
+        <w:rPr>
+          <w:rFonts w:eastAsiaTheme="minorEastAsia"/>
+          <w:sz w:val="28"/>
+          <w:szCs w:val="28"/>
+          <w:lang w:val="it-IT"/>
+        </w:rPr>
+        <w:t xml:space="preserve"> solitamente usata per la </w:t>
       </w:r>
       <w:proofErr w:type="spellStart"/>
       <w:r>
@@ -13839,7 +13844,26 @@
           <w:szCs w:val="28"/>
           <w:lang w:val="it-IT"/>
         </w:rPr>
-        <w:t xml:space="preserve"> è la seguente: </w:t>
+        <w:t xml:space="preserve"> è la seguente:</w:t>
+      </w:r>
+    </w:p>
+    <w:p>
+      <w:pPr>
+        <w:rPr>
+          <w:rFonts w:eastAsiaTheme="minorEastAsia"/>
+          <w:sz w:val="28"/>
+          <w:szCs w:val="28"/>
+          <w:lang w:val="it-IT"/>
+        </w:rPr>
+      </w:pPr>
+      <w:r>
+        <w:rPr>
+          <w:rFonts w:eastAsiaTheme="minorEastAsia"/>
+          <w:sz w:val="28"/>
+          <w:szCs w:val="28"/>
+          <w:lang w:val="it-IT"/>
+        </w:rPr>
+        <w:t xml:space="preserve"> </w:t>
       </w:r>
       <m:oMath>
         <m:r>
@@ -13903,7 +13927,25 @@
             <w:szCs w:val="28"/>
             <w:lang w:val="it-IT"/>
           </w:rPr>
-          <m:t>(0, 1-t*y)</m:t>
+          <m:t>(0, 1-y</m:t>
+        </m:r>
+        <m:r>
+          <w:rPr>
+            <w:rFonts w:ascii="Cambria Math" w:eastAsiaTheme="minorEastAsia" w:hAnsi="Cambria Math"/>
+            <w:sz w:val="28"/>
+            <w:szCs w:val="28"/>
+            <w:lang w:val="it-IT"/>
+          </w:rPr>
+          <m:t>*t</m:t>
+        </m:r>
+        <m:r>
+          <w:rPr>
+            <w:rFonts w:ascii="Cambria Math" w:eastAsiaTheme="minorEastAsia" w:hAnsi="Cambria Math"/>
+            <w:sz w:val="28"/>
+            <w:szCs w:val="28"/>
+            <w:lang w:val="it-IT"/>
+          </w:rPr>
+          <m:t>)</m:t>
         </m:r>
       </m:oMath>
       <w:r>
@@ -13938,7 +13980,25 @@
             <w:szCs w:val="28"/>
             <w:lang w:val="it-IT"/>
           </w:rPr>
-          <m:t>t=±1</m:t>
+          <m:t>t=</m:t>
+        </m:r>
+        <m:r>
+          <w:rPr>
+            <w:rFonts w:ascii="Cambria Math" w:eastAsiaTheme="minorEastAsia" w:hAnsi="Cambria Math"/>
+            <w:sz w:val="28"/>
+            <w:szCs w:val="28"/>
+            <w:lang w:val="it-IT"/>
+          </w:rPr>
+          <m:t>ω</m:t>
+        </m:r>
+        <m:r>
+          <w:rPr>
+            <w:rFonts w:ascii="Cambria Math" w:eastAsiaTheme="minorEastAsia" w:hAnsi="Cambria Math"/>
+            <w:sz w:val="28"/>
+            <w:szCs w:val="28"/>
+            <w:lang w:val="it-IT"/>
+          </w:rPr>
+          <m:t>*x</m:t>
         </m:r>
       </m:oMath>
     </w:p>
@@ -13956,6 +14016,41 @@
           <w:lang w:val="it-IT"/>
         </w:rPr>
       </w:pPr>
+      <m:oMath>
+        <m:r>
+          <w:rPr>
+            <w:rFonts w:ascii="Cambria Math" w:eastAsiaTheme="minorEastAsia" w:hAnsi="Cambria Math"/>
+            <w:sz w:val="28"/>
+            <w:szCs w:val="28"/>
+            <w:lang w:val="it-IT"/>
+          </w:rPr>
+          <m:t>ω</m:t>
+        </m:r>
+      </m:oMath>
+      <w:r>
+        <w:rPr>
+          <w:rFonts w:eastAsiaTheme="minorEastAsia"/>
+          <w:sz w:val="28"/>
+          <w:szCs w:val="28"/>
+          <w:lang w:val="it-IT"/>
+        </w:rPr>
+        <w:t xml:space="preserve"> è il vettore dei pesi </w:t>
+      </w:r>
+    </w:p>
+    <w:p>
+      <w:pPr>
+        <w:pStyle w:val="ListParagraph"/>
+        <w:numPr>
+          <w:ilvl w:val="0"/>
+          <w:numId w:val="15"/>
+        </w:numPr>
+        <w:rPr>
+          <w:rFonts w:eastAsiaTheme="minorEastAsia"/>
+          <w:sz w:val="28"/>
+          <w:szCs w:val="28"/>
+          <w:lang w:val="it-IT"/>
+        </w:rPr>
+      </w:pPr>
       <w:r>
         <w:rPr>
           <w:rFonts w:eastAsiaTheme="minorEastAsia"/>
@@ -13968,34 +14063,200 @@
     </w:p>
     <w:p>
       <w:pPr>
-        <w:rPr>
-          <w:rFonts w:eastAsiaTheme="minorEastAsia"/>
-          <w:sz w:val="28"/>
-          <w:szCs w:val="28"/>
-          <w:lang w:val="it-IT"/>
-        </w:rPr>
-      </w:pPr>
-    </w:p>
-    <w:p>
-      <w:pPr>
         <w:pStyle w:val="ListParagraph"/>
-        <w:rPr>
-          <w:rFonts w:eastAsiaTheme="minorEastAsia"/>
-          <w:sz w:val="28"/>
-          <w:szCs w:val="28"/>
-          <w:lang w:val="it-IT"/>
-        </w:rPr>
-      </w:pPr>
-    </w:p>
-    <w:p>
-      <w:pPr>
-        <w:rPr>
-          <w:rFonts w:eastAsiaTheme="minorEastAsia"/>
-          <w:sz w:val="28"/>
-          <w:szCs w:val="28"/>
-          <w:lang w:val="it-IT"/>
-        </w:rPr>
-      </w:pPr>
+        <w:numPr>
+          <w:ilvl w:val="0"/>
+          <w:numId w:val="15"/>
+        </w:numPr>
+        <w:rPr>
+          <w:rFonts w:eastAsiaTheme="minorEastAsia"/>
+          <w:sz w:val="28"/>
+          <w:szCs w:val="28"/>
+          <w:lang w:val="it-IT"/>
+        </w:rPr>
+      </w:pPr>
+      <w:r>
+        <w:rPr>
+          <w:rFonts w:eastAsiaTheme="minorEastAsia"/>
+          <w:sz w:val="28"/>
+          <w:szCs w:val="28"/>
+          <w:lang w:val="it-IT"/>
+        </w:rPr>
+        <w:t>x è la variabile che si vuole predire</w:t>
+      </w:r>
+    </w:p>
+    <w:p>
+      <w:pPr>
+        <w:rPr>
+          <w:rFonts w:eastAsiaTheme="minorEastAsia"/>
+          <w:sz w:val="28"/>
+          <w:szCs w:val="28"/>
+          <w:lang w:val="it-IT"/>
+        </w:rPr>
+      </w:pPr>
+      <w:r>
+        <w:rPr>
+          <w:rFonts w:eastAsiaTheme="minorEastAsia"/>
+          <w:sz w:val="28"/>
+          <w:szCs w:val="28"/>
+          <w:lang w:val="it-IT"/>
+        </w:rPr>
+        <w:t xml:space="preserve">Una proprietà che distingue la </w:t>
+      </w:r>
+      <w:proofErr w:type="spellStart"/>
+      <w:r>
+        <w:rPr>
+          <w:rFonts w:eastAsiaTheme="minorEastAsia"/>
+          <w:sz w:val="28"/>
+          <w:szCs w:val="28"/>
+          <w:lang w:val="it-IT"/>
+        </w:rPr>
+        <w:t>Hinge</w:t>
+      </w:r>
+      <w:proofErr w:type="spellEnd"/>
+      <w:r>
+        <w:rPr>
+          <w:rFonts w:eastAsiaTheme="minorEastAsia"/>
+          <w:sz w:val="28"/>
+          <w:szCs w:val="28"/>
+          <w:lang w:val="it-IT"/>
+        </w:rPr>
+        <w:t xml:space="preserve"> dal resto delle funzioni di perdita è che questa è più benevola nei confronti degli errori e del rumore nel training set</w:t>
+      </w:r>
+      <w:r>
+        <w:rPr>
+          <w:rFonts w:eastAsiaTheme="minorEastAsia"/>
+          <w:sz w:val="28"/>
+          <w:szCs w:val="28"/>
+          <w:lang w:val="it-IT"/>
+        </w:rPr>
+        <w:t>.</w:t>
+      </w:r>
+    </w:p>
+    <w:p>
+      <w:pPr>
+        <w:rPr>
+          <w:rFonts w:eastAsiaTheme="minorEastAsia"/>
+          <w:sz w:val="28"/>
+          <w:szCs w:val="28"/>
+          <w:lang w:val="it-IT"/>
+        </w:rPr>
+      </w:pPr>
+      <w:r>
+        <w:rPr>
+          <w:rFonts w:eastAsiaTheme="minorEastAsia"/>
+          <w:sz w:val="28"/>
+          <w:szCs w:val="28"/>
+          <w:lang w:val="it-IT"/>
+        </w:rPr>
+        <w:t>Per quanto riguarda il “</w:t>
+      </w:r>
+      <w:proofErr w:type="spellStart"/>
+      <w:r>
+        <w:rPr>
+          <w:rFonts w:eastAsiaTheme="minorEastAsia"/>
+          <w:sz w:val="28"/>
+          <w:szCs w:val="28"/>
+          <w:lang w:val="it-IT"/>
+        </w:rPr>
+        <w:t>Modified</w:t>
+      </w:r>
+      <w:proofErr w:type="spellEnd"/>
+      <w:r>
+        <w:rPr>
+          <w:rFonts w:eastAsiaTheme="minorEastAsia"/>
+          <w:sz w:val="28"/>
+          <w:szCs w:val="28"/>
+          <w:lang w:val="it-IT"/>
+        </w:rPr>
+        <w:t xml:space="preserve"> </w:t>
+      </w:r>
+      <w:proofErr w:type="spellStart"/>
+      <w:r>
+        <w:rPr>
+          <w:rFonts w:eastAsiaTheme="minorEastAsia"/>
+          <w:sz w:val="28"/>
+          <w:szCs w:val="28"/>
+          <w:lang w:val="it-IT"/>
+        </w:rPr>
+        <w:t>Huber</w:t>
+      </w:r>
+      <w:proofErr w:type="spellEnd"/>
+      <w:proofErr w:type="gramStart"/>
+      <w:r>
+        <w:rPr>
+          <w:rFonts w:eastAsiaTheme="minorEastAsia"/>
+          <w:sz w:val="28"/>
+          <w:szCs w:val="28"/>
+          <w:lang w:val="it-IT"/>
+        </w:rPr>
+        <w:t>”</w:t>
+      </w:r>
+      <w:r>
+        <w:rPr>
+          <w:rFonts w:eastAsiaTheme="minorEastAsia"/>
+          <w:sz w:val="28"/>
+          <w:szCs w:val="28"/>
+          <w:lang w:val="it-IT"/>
+        </w:rPr>
+        <w:t xml:space="preserve">, </w:t>
+      </w:r>
+      <w:r>
+        <w:rPr>
+          <w:rFonts w:eastAsiaTheme="minorEastAsia"/>
+          <w:sz w:val="28"/>
+          <w:szCs w:val="28"/>
+          <w:lang w:val="it-IT"/>
+        </w:rPr>
+        <w:t xml:space="preserve"> questa</w:t>
+      </w:r>
+      <w:proofErr w:type="gramEnd"/>
+      <w:r>
+        <w:rPr>
+          <w:rFonts w:eastAsiaTheme="minorEastAsia"/>
+          <w:sz w:val="28"/>
+          <w:szCs w:val="28"/>
+          <w:lang w:val="it-IT"/>
+        </w:rPr>
+        <w:t xml:space="preserve"> viene usata</w:t>
+      </w:r>
+    </w:p>
+    <w:p>
+      <w:pPr>
+        <w:rPr>
+          <w:rFonts w:eastAsiaTheme="minorEastAsia"/>
+          <w:sz w:val="28"/>
+          <w:szCs w:val="28"/>
+          <w:lang w:val="it-IT"/>
+        </w:rPr>
+      </w:pPr>
+      <w:r>
+        <w:rPr>
+          <w:rFonts w:eastAsiaTheme="minorEastAsia"/>
+          <w:sz w:val="28"/>
+          <w:szCs w:val="28"/>
+          <w:lang w:val="it-IT"/>
+        </w:rPr>
+        <w:t>per problemi di classificazione binaria e</w:t>
+      </w:r>
+      <w:r>
+        <w:rPr>
+          <w:rFonts w:eastAsiaTheme="minorEastAsia"/>
+          <w:sz w:val="28"/>
+          <w:szCs w:val="28"/>
+          <w:lang w:val="it-IT"/>
+        </w:rPr>
+        <w:t xml:space="preserve"> ha la seguente forma</w:t>
+      </w:r>
+      <w:r>
+        <w:rPr>
+          <w:rFonts w:eastAsiaTheme="minorEastAsia"/>
+          <w:sz w:val="28"/>
+          <w:szCs w:val="28"/>
+          <w:lang w:val="it-IT"/>
+        </w:rPr>
+        <w:t xml:space="preserve"> (come riportato alla riga </w:t>
+      </w:r>
       <w:hyperlink r:id="rId19" w:history="1">
         <w:r>
           <w:rPr>
@@ -14005,96 +14266,1026 @@
             <w:szCs w:val="28"/>
             <w:lang w:val="it-IT"/>
           </w:rPr>
-          <w:t>https://en.wikipedia.org/wiki/Hinge_loss</w:t>
+          <w:t>108</w:t>
         </w:r>
       </w:hyperlink>
-    </w:p>
-    <w:p>
-      <w:pPr>
-        <w:rPr>
-          <w:rFonts w:eastAsiaTheme="minorEastAsia"/>
-          <w:sz w:val="28"/>
-          <w:szCs w:val="28"/>
-          <w:lang w:val="it-IT"/>
-        </w:rPr>
-      </w:pPr>
-      <w:hyperlink r:id="rId20" w:history="1">
-        <w:r>
+      <w:r>
+        <w:rPr>
+          <w:rFonts w:eastAsiaTheme="minorEastAsia"/>
+          <w:sz w:val="28"/>
+          <w:szCs w:val="28"/>
+          <w:lang w:val="it-IT"/>
+        </w:rPr>
+        <w:t xml:space="preserve"> dell’implementazione) :</w:t>
+      </w:r>
+    </w:p>
+    <w:p>
+      <w:pPr>
+        <w:rPr>
+          <w:rFonts w:eastAsiaTheme="minorEastAsia"/>
+          <w:sz w:val="28"/>
+          <w:szCs w:val="28"/>
+          <w:lang w:val="it-IT"/>
+        </w:rPr>
+      </w:pPr>
+      <w:r>
+        <w:rPr>
+          <w:rFonts w:eastAsiaTheme="minorEastAsia"/>
+          <w:sz w:val="28"/>
+          <w:szCs w:val="28"/>
+          <w:lang w:val="it-IT"/>
+        </w:rPr>
+        <w:t xml:space="preserve"> </w:t>
+      </w:r>
+      <m:oMath>
+        <m:d>
+          <m:dPr>
+            <m:begChr m:val="{"/>
+            <m:endChr m:val=""/>
+            <m:ctrlPr>
+              <w:rPr>
+                <w:rFonts w:ascii="Cambria Math" w:eastAsiaTheme="minorEastAsia" w:hAnsi="Cambria Math"/>
+                <w:i/>
+                <w:sz w:val="28"/>
+                <w:szCs w:val="28"/>
+                <w:lang w:val="it-IT"/>
+              </w:rPr>
+            </m:ctrlPr>
+          </m:dPr>
+          <m:e>
+            <m:eqArr>
+              <m:eqArrPr>
+                <m:ctrlPr>
+                  <w:rPr>
+                    <w:rFonts w:ascii="Cambria Math" w:eastAsiaTheme="minorEastAsia" w:hAnsi="Cambria Math"/>
+                    <w:i/>
+                    <w:sz w:val="28"/>
+                    <w:szCs w:val="28"/>
+                    <w:lang w:val="it-IT"/>
+                  </w:rPr>
+                </m:ctrlPr>
+              </m:eqArrPr>
+              <m:e>
+                <m:r>
+                  <w:rPr>
+                    <w:rFonts w:ascii="Cambria Math" w:eastAsiaTheme="minorEastAsia" w:hAnsi="Cambria Math"/>
+                    <w:sz w:val="28"/>
+                    <w:szCs w:val="28"/>
+                    <w:lang w:val="it-IT"/>
+                  </w:rPr>
+                  <m:t>0</m:t>
+                </m:r>
+                <m:r>
+                  <w:rPr>
+                    <w:rFonts w:ascii="Cambria Math" w:eastAsiaTheme="minorEastAsia" w:hAnsi="Cambria Math"/>
+                    <w:sz w:val="28"/>
+                    <w:szCs w:val="28"/>
+                    <w:lang w:val="it-IT"/>
+                  </w:rPr>
+                  <m:t>,</m:t>
+                </m:r>
+                <m:r>
+                  <w:rPr>
+                    <w:rFonts w:ascii="Cambria Math" w:eastAsiaTheme="minorEastAsia" w:hAnsi="Cambria Math"/>
+                    <w:sz w:val="28"/>
+                    <w:szCs w:val="28"/>
+                    <w:lang w:val="it-IT"/>
+                  </w:rPr>
+                  <m:t xml:space="preserve">   </m:t>
+                </m:r>
+                <m:r>
+                  <w:rPr>
+                    <w:rFonts w:ascii="Cambria Math" w:eastAsiaTheme="minorEastAsia" w:hAnsi="Cambria Math"/>
+                    <w:sz w:val="28"/>
+                    <w:szCs w:val="28"/>
+                    <w:lang w:val="it-IT"/>
+                  </w:rPr>
+                  <m:t xml:space="preserve">   </m:t>
+                </m:r>
+                <m:r>
+                  <w:rPr>
+                    <w:rFonts w:ascii="Cambria Math" w:eastAsiaTheme="minorEastAsia" w:hAnsi="Cambria Math"/>
+                    <w:sz w:val="28"/>
+                    <w:szCs w:val="28"/>
+                    <w:lang w:val="it-IT"/>
+                  </w:rPr>
+                  <m:t xml:space="preserve"> se </m:t>
+                </m:r>
+                <m:r>
+                  <w:rPr>
+                    <w:rFonts w:ascii="Cambria Math" w:eastAsiaTheme="minorEastAsia" w:hAnsi="Cambria Math"/>
+                    <w:sz w:val="28"/>
+                    <w:szCs w:val="28"/>
+                    <w:lang w:val="it-IT"/>
+                  </w:rPr>
+                  <m:t>-1≤ε&lt;1</m:t>
+                </m:r>
+              </m:e>
+              <m:e>
+                <m:sSup>
+                  <m:sSupPr>
+                    <m:ctrlPr>
+                      <w:rPr>
+                        <w:rFonts w:ascii="Cambria Math" w:eastAsiaTheme="minorEastAsia" w:hAnsi="Cambria Math"/>
+                        <w:i/>
+                        <w:sz w:val="28"/>
+                        <w:szCs w:val="28"/>
+                        <w:lang w:val="it-IT"/>
+                      </w:rPr>
+                    </m:ctrlPr>
+                  </m:sSupPr>
+                  <m:e>
+                    <m:r>
+                      <w:rPr>
+                        <w:rFonts w:ascii="Cambria Math" w:eastAsiaTheme="minorEastAsia" w:hAnsi="Cambria Math"/>
+                        <w:sz w:val="28"/>
+                        <w:szCs w:val="28"/>
+                        <w:lang w:val="it-IT"/>
+                      </w:rPr>
+                      <m:t>ε</m:t>
+                    </m:r>
+                  </m:e>
+                  <m:sup>
+                    <m:r>
+                      <w:rPr>
+                        <w:rFonts w:ascii="Cambria Math" w:eastAsiaTheme="minorEastAsia" w:hAnsi="Cambria Math"/>
+                        <w:sz w:val="28"/>
+                        <w:szCs w:val="28"/>
+                        <w:lang w:val="it-IT"/>
+                      </w:rPr>
+                      <m:t>2</m:t>
+                    </m:r>
+                  </m:sup>
+                </m:sSup>
+                <m:r>
+                  <w:rPr>
+                    <w:rFonts w:ascii="Cambria Math" w:eastAsiaTheme="minorEastAsia" w:hAnsi="Cambria Math"/>
+                    <w:sz w:val="28"/>
+                    <w:szCs w:val="28"/>
+                    <w:lang w:val="it-IT"/>
+                  </w:rPr>
+                  <m:t>,</m:t>
+                </m:r>
+                <m:r>
+                  <w:rPr>
+                    <w:rFonts w:ascii="Cambria Math" w:eastAsiaTheme="minorEastAsia" w:hAnsi="Cambria Math"/>
+                    <w:sz w:val="28"/>
+                    <w:szCs w:val="28"/>
+                    <w:lang w:val="it-IT"/>
+                  </w:rPr>
+                  <m:t xml:space="preserve">       se</m:t>
+                </m:r>
+                <m:r>
+                  <w:rPr>
+                    <w:rFonts w:ascii="Cambria Math" w:eastAsiaTheme="minorEastAsia" w:hAnsi="Cambria Math"/>
+                    <w:sz w:val="28"/>
+                    <w:szCs w:val="28"/>
+                    <w:lang w:val="it-IT"/>
+                  </w:rPr>
+                  <m:t xml:space="preserve"> ε≥1</m:t>
+                </m:r>
+              </m:e>
+              <m:e>
+                <m:r>
+                  <w:rPr>
+                    <w:rFonts w:ascii="Cambria Math" w:eastAsiaTheme="minorEastAsia" w:hAnsi="Cambria Math"/>
+                    <w:sz w:val="28"/>
+                    <w:szCs w:val="28"/>
+                    <w:lang w:val="it-IT"/>
+                  </w:rPr>
+                  <m:t>-4*ε</m:t>
+                </m:r>
+                <m:r>
+                  <w:rPr>
+                    <w:rFonts w:ascii="Cambria Math" w:eastAsiaTheme="minorEastAsia" w:hAnsi="Cambria Math"/>
+                    <w:sz w:val="28"/>
+                    <w:szCs w:val="28"/>
+                    <w:lang w:val="it-IT"/>
+                  </w:rPr>
+                  <m:t xml:space="preserve"> </m:t>
+                </m:r>
+                <m:r>
+                  <w:rPr>
+                    <w:rFonts w:ascii="Cambria Math" w:eastAsiaTheme="minorEastAsia" w:hAnsi="Cambria Math"/>
+                    <w:sz w:val="28"/>
+                    <w:szCs w:val="28"/>
+                    <w:lang w:val="it-IT"/>
+                  </w:rPr>
+                  <m:t>,</m:t>
+                </m:r>
+                <m:r>
+                  <w:rPr>
+                    <w:rFonts w:ascii="Cambria Math" w:eastAsiaTheme="minorEastAsia" w:hAnsi="Cambria Math"/>
+                    <w:sz w:val="28"/>
+                    <w:szCs w:val="28"/>
+                    <w:lang w:val="it-IT"/>
+                  </w:rPr>
+                  <m:t xml:space="preserve">        </m:t>
+                </m:r>
+                <m:r>
+                  <w:rPr>
+                    <w:rFonts w:ascii="Cambria Math" w:eastAsiaTheme="minorEastAsia" w:hAnsi="Cambria Math"/>
+                    <w:sz w:val="28"/>
+                    <w:szCs w:val="28"/>
+                    <w:lang w:val="it-IT"/>
+                  </w:rPr>
+                  <m:t>altrimenti</m:t>
+                </m:r>
+              </m:e>
+            </m:eqArr>
+          </m:e>
+        </m:d>
+      </m:oMath>
+      <w:r>
+        <w:rPr>
+          <w:rFonts w:eastAsiaTheme="minorEastAsia"/>
+          <w:sz w:val="28"/>
+          <w:szCs w:val="28"/>
+          <w:lang w:val="it-IT"/>
+        </w:rPr>
+        <w:t xml:space="preserve"> </w:t>
+      </w:r>
+      <w:r>
+        <w:rPr>
+          <w:rFonts w:eastAsiaTheme="minorEastAsia"/>
+          <w:sz w:val="28"/>
+          <w:szCs w:val="28"/>
+          <w:lang w:val="it-IT"/>
+        </w:rPr>
+        <w:t xml:space="preserve"> </w:t>
+      </w:r>
+      <w:r>
+        <w:rPr>
+          <w:rFonts w:eastAsiaTheme="minorEastAsia"/>
+          <w:sz w:val="28"/>
+          <w:szCs w:val="28"/>
+          <w:lang w:val="it-IT"/>
+        </w:rPr>
+        <w:t xml:space="preserve">   </w:t>
+      </w:r>
+      <w:r>
+        <w:rPr>
+          <w:rFonts w:eastAsiaTheme="minorEastAsia"/>
+          <w:sz w:val="28"/>
+          <w:szCs w:val="28"/>
+          <w:lang w:val="it-IT"/>
+        </w:rPr>
+        <w:t xml:space="preserve">con </w:t>
+      </w:r>
+      <m:oMath>
+        <m:r>
           <w:rPr>
-            <w:rStyle w:val="Hyperlink"/>
-            <w:rFonts w:eastAsiaTheme="minorEastAsia"/>
+            <w:rFonts w:ascii="Cambria Math" w:eastAsiaTheme="minorEastAsia" w:hAnsi="Cambria Math"/>
             <w:sz w:val="28"/>
             <w:szCs w:val="28"/>
             <w:lang w:val="it-IT"/>
           </w:rPr>
-          <w:t>http://canberra06.mlss.cc/slides/Sathiya-Keerthi.pdf</w:t>
-        </w:r>
-      </w:hyperlink>
-    </w:p>
-    <w:p>
-      <w:pPr>
-        <w:rPr>
-          <w:rFonts w:eastAsiaTheme="minorEastAsia"/>
-          <w:sz w:val="28"/>
-          <w:szCs w:val="28"/>
-          <w:lang w:val="it-IT"/>
-        </w:rPr>
-      </w:pPr>
-      <w:hyperlink r:id="rId21" w:history="1">
-        <w:r>
+          <m:t>ε=(y*</m:t>
+        </m:r>
+        <m:r>
           <w:rPr>
-            <w:rStyle w:val="Hyperlink"/>
-            <w:rFonts w:eastAsiaTheme="minorEastAsia"/>
+            <w:rFonts w:ascii="Cambria Math" w:eastAsiaTheme="minorEastAsia" w:hAnsi="Cambria Math"/>
             <w:sz w:val="28"/>
             <w:szCs w:val="28"/>
             <w:lang w:val="it-IT"/>
           </w:rPr>
-          <w:t>http://cilvr.cs.nyu.edu/diglib/lsml/bottou-sgd-tricks-2012.pdf</w:t>
-        </w:r>
-      </w:hyperlink>
-    </w:p>
-    <w:p>
-      <w:pPr>
-        <w:rPr>
-          <w:rFonts w:eastAsiaTheme="minorEastAsia"/>
-          <w:sz w:val="28"/>
-          <w:szCs w:val="28"/>
-          <w:lang w:val="it-IT"/>
-        </w:rPr>
-      </w:pPr>
-      <w:hyperlink r:id="rId22" w:history="1">
-        <w:r>
+          <m:t>t</m:t>
+        </m:r>
+        <m:r>
           <w:rPr>
-            <w:rStyle w:val="Hyperlink"/>
-            <w:rFonts w:eastAsiaTheme="minorEastAsia"/>
+            <w:rFonts w:ascii="Cambria Math" w:eastAsiaTheme="minorEastAsia" w:hAnsi="Cambria Math"/>
             <w:sz w:val="28"/>
             <w:szCs w:val="28"/>
             <w:lang w:val="it-IT"/>
           </w:rPr>
-          <w:t>http://www.ics.uci.edu/~dramanan/teaching/ics273a_winter08/lectures/lecture14.pdf</w:t>
-        </w:r>
-      </w:hyperlink>
-    </w:p>
-    <w:p>
-      <w:pPr>
-        <w:rPr>
-          <w:rFonts w:eastAsiaTheme="minorEastAsia"/>
-          <w:sz w:val="28"/>
-          <w:szCs w:val="28"/>
-          <w:lang w:val="it-IT"/>
-        </w:rPr>
-      </w:pPr>
-      <w:r>
-        <w:rPr>
-          <w:rFonts w:eastAsiaTheme="minorEastAsia"/>
-          <w:sz w:val="28"/>
-          <w:szCs w:val="28"/>
-          <w:lang w:val="it-IT"/>
-        </w:rPr>
-        <w:t>http://www.cs.cmu.edu/~yandongl/loss.html</w:t>
-      </w:r>
-      <w:bookmarkStart w:id="0" w:name="_GoBack"/>
-      <w:bookmarkEnd w:id="0"/>
+          <m:t>)</m:t>
+        </m:r>
+      </m:oMath>
+    </w:p>
+    <w:p>
+      <w:pPr>
+        <w:rPr>
+          <w:rFonts w:eastAsiaTheme="minorEastAsia"/>
+          <w:sz w:val="28"/>
+          <w:szCs w:val="28"/>
+          <w:lang w:val="it-IT"/>
+        </w:rPr>
+      </w:pPr>
+      <w:r>
+        <w:rPr>
+          <w:rFonts w:eastAsiaTheme="minorEastAsia"/>
+          <w:sz w:val="28"/>
+          <w:szCs w:val="28"/>
+          <w:lang w:val="it-IT"/>
+        </w:rPr>
+        <w:t>Possiamo notare come questa funzioni sia più “</w:t>
+      </w:r>
+      <w:proofErr w:type="spellStart"/>
+      <w:r>
+        <w:rPr>
+          <w:rFonts w:eastAsiaTheme="minorEastAsia"/>
+          <w:sz w:val="28"/>
+          <w:szCs w:val="28"/>
+          <w:lang w:val="it-IT"/>
+        </w:rPr>
+        <w:t>smooth</w:t>
+      </w:r>
+      <w:proofErr w:type="spellEnd"/>
+      <w:r>
+        <w:rPr>
+          <w:rFonts w:eastAsiaTheme="minorEastAsia"/>
+          <w:sz w:val="28"/>
+          <w:szCs w:val="28"/>
+          <w:lang w:val="it-IT"/>
+        </w:rPr>
+        <w:t xml:space="preserve">” della precedente </w:t>
+      </w:r>
+      <w:proofErr w:type="spellStart"/>
+      <w:r>
+        <w:rPr>
+          <w:rFonts w:eastAsiaTheme="minorEastAsia"/>
+          <w:sz w:val="28"/>
+          <w:szCs w:val="28"/>
+          <w:lang w:val="it-IT"/>
+        </w:rPr>
+        <w:t>poichè</w:t>
+      </w:r>
+      <w:proofErr w:type="spellEnd"/>
+      <w:r>
+        <w:rPr>
+          <w:rFonts w:eastAsiaTheme="minorEastAsia"/>
+          <w:sz w:val="28"/>
+          <w:szCs w:val="28"/>
+          <w:lang w:val="it-IT"/>
+        </w:rPr>
+        <w:t xml:space="preserve"> divide il piano in tre parti. </w:t>
+      </w:r>
+    </w:p>
+    <w:p>
+      <w:pPr>
+        <w:rPr>
+          <w:rFonts w:eastAsiaTheme="minorEastAsia"/>
+          <w:sz w:val="28"/>
+          <w:szCs w:val="28"/>
+          <w:lang w:val="it-IT"/>
+        </w:rPr>
+      </w:pPr>
+      <w:r>
+        <w:rPr>
+          <w:rFonts w:eastAsiaTheme="minorEastAsia"/>
+          <w:sz w:val="28"/>
+          <w:szCs w:val="28"/>
+          <w:lang w:val="it-IT"/>
+        </w:rPr>
+        <w:t xml:space="preserve">Qui sotto riportiamo il grafico che caratterizza diverse funzioni di perdita tra cui </w:t>
+      </w:r>
+      <w:proofErr w:type="spellStart"/>
+      <w:r>
+        <w:rPr>
+          <w:rFonts w:eastAsiaTheme="minorEastAsia"/>
+          <w:sz w:val="28"/>
+          <w:szCs w:val="28"/>
+          <w:lang w:val="it-IT"/>
+        </w:rPr>
+        <w:t>Hinge</w:t>
+      </w:r>
+      <w:proofErr w:type="spellEnd"/>
+      <w:r>
+        <w:rPr>
+          <w:rFonts w:eastAsiaTheme="minorEastAsia"/>
+          <w:sz w:val="28"/>
+          <w:szCs w:val="28"/>
+          <w:lang w:val="it-IT"/>
+        </w:rPr>
+        <w:t xml:space="preserve"> e </w:t>
+      </w:r>
+      <w:proofErr w:type="spellStart"/>
+      <w:r>
+        <w:rPr>
+          <w:rFonts w:eastAsiaTheme="minorEastAsia"/>
+          <w:sz w:val="28"/>
+          <w:szCs w:val="28"/>
+          <w:lang w:val="it-IT"/>
+        </w:rPr>
+        <w:t>Modified</w:t>
+      </w:r>
+      <w:proofErr w:type="spellEnd"/>
+      <w:r>
+        <w:rPr>
+          <w:rFonts w:eastAsiaTheme="minorEastAsia"/>
+          <w:sz w:val="28"/>
+          <w:szCs w:val="28"/>
+          <w:lang w:val="it-IT"/>
+        </w:rPr>
+        <w:t xml:space="preserve"> </w:t>
+      </w:r>
+      <w:proofErr w:type="spellStart"/>
+      <w:r>
+        <w:rPr>
+          <w:rFonts w:eastAsiaTheme="minorEastAsia"/>
+          <w:sz w:val="28"/>
+          <w:szCs w:val="28"/>
+          <w:lang w:val="it-IT"/>
+        </w:rPr>
+        <w:t>Huber</w:t>
+      </w:r>
+      <w:proofErr w:type="spellEnd"/>
+      <w:r>
+        <w:rPr>
+          <w:rFonts w:eastAsiaTheme="minorEastAsia"/>
+          <w:sz w:val="28"/>
+          <w:szCs w:val="28"/>
+          <w:lang w:val="it-IT"/>
+        </w:rPr>
+        <w:t>.</w:t>
+      </w:r>
+    </w:p>
+    <w:p>
+      <w:pPr>
+        <w:rPr>
+          <w:rFonts w:eastAsiaTheme="minorEastAsia"/>
+          <w:sz w:val="28"/>
+          <w:szCs w:val="28"/>
+          <w:lang w:val="it-IT"/>
+        </w:rPr>
+      </w:pPr>
+      <w:r>
+        <w:rPr>
+          <w:rFonts w:eastAsiaTheme="minorEastAsia"/>
+          <w:sz w:val="28"/>
+          <w:szCs w:val="28"/>
+          <w:lang w:val="it-IT"/>
+        </w:rPr>
+        <w:lastRenderedPageBreak/>
+        <w:drawing>
+          <wp:inline distT="0" distB="0" distL="0" distR="0" wp14:anchorId="76638B86" wp14:editId="021F0206">
+            <wp:extent cx="5385435" cy="4308572"/>
+            <wp:effectExtent l="0" t="0" r="0" b="9525"/>
+            <wp:docPr id="10" name="Picture 10"/>
+            <wp:cNvGraphicFramePr>
+              <a:graphicFrameLocks xmlns:a="http://schemas.openxmlformats.org/drawingml/2006/main" noChangeAspect="1"/>
+            </wp:cNvGraphicFramePr>
+            <a:graphic xmlns:a="http://schemas.openxmlformats.org/drawingml/2006/main">
+              <a:graphicData uri="http://schemas.openxmlformats.org/drawingml/2006/picture">
+                <pic:pic xmlns:pic="http://schemas.openxmlformats.org/drawingml/2006/picture">
+                  <pic:nvPicPr>
+                    <pic:cNvPr id="1" name=""/>
+                    <pic:cNvPicPr/>
+                  </pic:nvPicPr>
+                  <pic:blipFill>
+                    <a:blip r:embed="rId20"/>
+                    <a:stretch>
+                      <a:fillRect/>
+                    </a:stretch>
+                  </pic:blipFill>
+                  <pic:spPr>
+                    <a:xfrm>
+                      <a:off x="0" y="0"/>
+                      <a:ext cx="5386899" cy="4309743"/>
+                    </a:xfrm>
+                    <a:prstGeom prst="rect">
+                      <a:avLst/>
+                    </a:prstGeom>
+                  </pic:spPr>
+                </pic:pic>
+              </a:graphicData>
+            </a:graphic>
+          </wp:inline>
+        </w:drawing>
+      </w:r>
+    </w:p>
+    <w:p>
+      <w:pPr>
+        <w:rPr>
+          <w:rFonts w:eastAsiaTheme="minorEastAsia"/>
+          <w:b/>
+          <w:sz w:val="28"/>
+          <w:szCs w:val="28"/>
+          <w:lang w:val="it-IT"/>
+        </w:rPr>
+      </w:pPr>
+      <w:r>
+        <w:rPr>
+          <w:rFonts w:eastAsiaTheme="minorEastAsia"/>
+          <w:b/>
+          <w:sz w:val="28"/>
+          <w:szCs w:val="28"/>
+          <w:lang w:val="it-IT"/>
+        </w:rPr>
+        <w:t>Parametri</w:t>
+      </w:r>
+    </w:p>
+    <w:p>
+      <w:pPr>
+        <w:rPr>
+          <w:rFonts w:eastAsiaTheme="minorEastAsia"/>
+          <w:sz w:val="28"/>
+          <w:szCs w:val="28"/>
+          <w:lang w:val="it-IT"/>
+        </w:rPr>
+      </w:pPr>
+      <w:r>
+        <w:rPr>
+          <w:rFonts w:eastAsiaTheme="minorEastAsia"/>
+          <w:sz w:val="28"/>
+          <w:szCs w:val="28"/>
+          <w:lang w:val="it-IT"/>
+        </w:rPr>
+        <w:t>Nell’ultima parte di questo sotto capitolo spiegheremo i parametri usati e le ragioni che ne stanno alla base:</w:t>
+      </w:r>
+    </w:p>
+    <w:p>
+      <w:pPr>
+        <w:pStyle w:val="ListParagraph"/>
+        <w:numPr>
+          <w:ilvl w:val="0"/>
+          <w:numId w:val="17"/>
+        </w:numPr>
+        <w:rPr>
+          <w:rFonts w:eastAsiaTheme="minorEastAsia"/>
+          <w:sz w:val="28"/>
+          <w:szCs w:val="28"/>
+          <w:lang w:val="it-IT"/>
+        </w:rPr>
+      </w:pPr>
+      <w:r>
+        <w:rPr>
+          <w:rFonts w:eastAsiaTheme="minorEastAsia"/>
+          <w:b/>
+          <w:sz w:val="28"/>
+          <w:szCs w:val="28"/>
+          <w:lang w:val="it-IT"/>
+        </w:rPr>
+        <w:t>Verbose</w:t>
+      </w:r>
+      <w:r>
+        <w:rPr>
+          <w:rFonts w:eastAsiaTheme="minorEastAsia"/>
+          <w:sz w:val="28"/>
+          <w:szCs w:val="28"/>
+          <w:lang w:val="it-IT"/>
+        </w:rPr>
+        <w:t>=1</w:t>
+      </w:r>
+      <w:r>
+        <w:rPr>
+          <w:rFonts w:eastAsiaTheme="minorEastAsia"/>
+          <w:sz w:val="28"/>
+          <w:szCs w:val="28"/>
+          <w:lang w:val="it-IT"/>
+        </w:rPr>
+        <w:t xml:space="preserve">: </w:t>
+      </w:r>
+      <w:proofErr w:type="gramStart"/>
+      <w:r>
+        <w:rPr>
+          <w:rFonts w:eastAsiaTheme="minorEastAsia"/>
+          <w:sz w:val="28"/>
+          <w:szCs w:val="28"/>
+          <w:lang w:val="it-IT"/>
+        </w:rPr>
+        <w:t xml:space="preserve">stampa </w:t>
+      </w:r>
+      <w:r>
+        <w:rPr>
+          <w:rFonts w:eastAsiaTheme="minorEastAsia"/>
+          <w:sz w:val="28"/>
+          <w:szCs w:val="28"/>
+          <w:lang w:val="it-IT"/>
+        </w:rPr>
+        <w:t xml:space="preserve"> informazioni</w:t>
+      </w:r>
+      <w:proofErr w:type="gramEnd"/>
+      <w:r>
+        <w:rPr>
+          <w:rFonts w:eastAsiaTheme="minorEastAsia"/>
+          <w:sz w:val="28"/>
+          <w:szCs w:val="28"/>
+          <w:lang w:val="it-IT"/>
+        </w:rPr>
+        <w:t xml:space="preserve"> durante l’esecuzione, usato per il </w:t>
+      </w:r>
+      <w:proofErr w:type="spellStart"/>
+      <w:r>
+        <w:rPr>
+          <w:rFonts w:eastAsiaTheme="minorEastAsia"/>
+          <w:sz w:val="28"/>
+          <w:szCs w:val="28"/>
+          <w:lang w:val="it-IT"/>
+        </w:rPr>
+        <w:t>debug</w:t>
+      </w:r>
+      <w:proofErr w:type="spellEnd"/>
+    </w:p>
+    <w:p>
+      <w:pPr>
+        <w:pStyle w:val="ListParagraph"/>
+        <w:numPr>
+          <w:ilvl w:val="0"/>
+          <w:numId w:val="17"/>
+        </w:numPr>
+        <w:rPr>
+          <w:rFonts w:eastAsiaTheme="minorEastAsia"/>
+          <w:sz w:val="28"/>
+          <w:szCs w:val="28"/>
+          <w:lang w:val="it-IT"/>
+        </w:rPr>
+      </w:pPr>
+      <w:proofErr w:type="spellStart"/>
+      <w:r>
+        <w:rPr>
+          <w:rFonts w:eastAsiaTheme="minorEastAsia"/>
+          <w:sz w:val="28"/>
+          <w:szCs w:val="28"/>
+          <w:lang w:val="it-IT"/>
+        </w:rPr>
+        <w:t>N</w:t>
+      </w:r>
+      <w:r>
+        <w:rPr>
+          <w:rFonts w:eastAsiaTheme="minorEastAsia"/>
+          <w:sz w:val="28"/>
+          <w:szCs w:val="28"/>
+          <w:lang w:val="it-IT"/>
+        </w:rPr>
+        <w:t>_</w:t>
+      </w:r>
+      <w:r>
+        <w:rPr>
+          <w:rFonts w:eastAsiaTheme="minorEastAsia"/>
+          <w:b/>
+          <w:sz w:val="28"/>
+          <w:szCs w:val="28"/>
+          <w:lang w:val="it-IT"/>
+        </w:rPr>
+        <w:t>jobs</w:t>
+      </w:r>
+      <w:proofErr w:type="spellEnd"/>
+      <w:r>
+        <w:rPr>
+          <w:rFonts w:eastAsiaTheme="minorEastAsia"/>
+          <w:sz w:val="28"/>
+          <w:szCs w:val="28"/>
+          <w:lang w:val="it-IT"/>
+        </w:rPr>
+        <w:t xml:space="preserve">=-1: parallelizza il processo di </w:t>
+      </w:r>
+      <w:proofErr w:type="spellStart"/>
+      <w:r>
+        <w:rPr>
+          <w:rFonts w:eastAsiaTheme="minorEastAsia"/>
+          <w:sz w:val="28"/>
+          <w:szCs w:val="28"/>
+          <w:lang w:val="it-IT"/>
+        </w:rPr>
+        <w:t>fittaggio</w:t>
+      </w:r>
+      <w:proofErr w:type="spellEnd"/>
+      <w:r>
+        <w:rPr>
+          <w:rFonts w:eastAsiaTheme="minorEastAsia"/>
+          <w:sz w:val="28"/>
+          <w:szCs w:val="28"/>
+          <w:lang w:val="it-IT"/>
+        </w:rPr>
+        <w:t xml:space="preserve"> con l’ausilio di tutti </w:t>
+      </w:r>
+      <w:proofErr w:type="gramStart"/>
+      <w:r>
+        <w:rPr>
+          <w:rFonts w:eastAsiaTheme="minorEastAsia"/>
+          <w:sz w:val="28"/>
+          <w:szCs w:val="28"/>
+          <w:lang w:val="it-IT"/>
+        </w:rPr>
+        <w:t>i core</w:t>
+      </w:r>
+      <w:proofErr w:type="gramEnd"/>
+      <w:r>
+        <w:rPr>
+          <w:rFonts w:eastAsiaTheme="minorEastAsia"/>
+          <w:sz w:val="28"/>
+          <w:szCs w:val="28"/>
+          <w:lang w:val="it-IT"/>
+        </w:rPr>
+        <w:t xml:space="preserve"> della macchina</w:t>
+      </w:r>
+    </w:p>
+    <w:p>
+      <w:pPr>
+        <w:pStyle w:val="ListParagraph"/>
+        <w:numPr>
+          <w:ilvl w:val="0"/>
+          <w:numId w:val="17"/>
+        </w:numPr>
+        <w:rPr>
+          <w:rFonts w:eastAsiaTheme="minorEastAsia"/>
+          <w:sz w:val="28"/>
+          <w:szCs w:val="28"/>
+          <w:lang w:val="it-IT"/>
+        </w:rPr>
+      </w:pPr>
+      <w:proofErr w:type="spellStart"/>
+      <w:r>
+        <w:rPr>
+          <w:rFonts w:eastAsiaTheme="minorEastAsia"/>
+          <w:b/>
+          <w:sz w:val="28"/>
+          <w:szCs w:val="28"/>
+          <w:lang w:val="it-IT"/>
+        </w:rPr>
+        <w:t>Loss</w:t>
+      </w:r>
+      <w:proofErr w:type="spellEnd"/>
+      <w:r>
+        <w:rPr>
+          <w:rFonts w:eastAsiaTheme="minorEastAsia"/>
+          <w:sz w:val="28"/>
+          <w:szCs w:val="28"/>
+          <w:lang w:val="it-IT"/>
+        </w:rPr>
+        <w:t>=</w:t>
+      </w:r>
+      <w:proofErr w:type="spellStart"/>
+      <w:r>
+        <w:rPr>
+          <w:rFonts w:eastAsiaTheme="minorEastAsia"/>
+          <w:sz w:val="28"/>
+          <w:szCs w:val="28"/>
+          <w:lang w:val="it-IT"/>
+        </w:rPr>
+        <w:t>M</w:t>
+      </w:r>
+      <w:r>
+        <w:rPr>
+          <w:rFonts w:eastAsiaTheme="minorEastAsia"/>
+          <w:sz w:val="28"/>
+          <w:szCs w:val="28"/>
+          <w:lang w:val="it-IT"/>
+        </w:rPr>
+        <w:t>odified_hiber</w:t>
+      </w:r>
+      <w:proofErr w:type="spellEnd"/>
+      <w:r>
+        <w:rPr>
+          <w:rFonts w:eastAsiaTheme="minorEastAsia"/>
+          <w:sz w:val="28"/>
+          <w:szCs w:val="28"/>
+          <w:lang w:val="it-IT"/>
+        </w:rPr>
+        <w:t>: scelta della funzione di perdita precedentemente citata</w:t>
+      </w:r>
+    </w:p>
+    <w:p>
+      <w:pPr>
+        <w:pStyle w:val="ListParagraph"/>
+        <w:numPr>
+          <w:ilvl w:val="0"/>
+          <w:numId w:val="17"/>
+        </w:numPr>
+        <w:rPr>
+          <w:rFonts w:eastAsiaTheme="minorEastAsia"/>
+          <w:sz w:val="28"/>
+          <w:szCs w:val="28"/>
+          <w:lang w:val="it-IT"/>
+        </w:rPr>
+      </w:pPr>
+      <w:proofErr w:type="spellStart"/>
+      <w:r>
+        <w:rPr>
+          <w:rFonts w:eastAsiaTheme="minorEastAsia"/>
+          <w:b/>
+          <w:sz w:val="28"/>
+          <w:szCs w:val="28"/>
+          <w:lang w:val="it-IT"/>
+        </w:rPr>
+        <w:t>Random_state</w:t>
+      </w:r>
+      <w:proofErr w:type="spellEnd"/>
+      <w:r>
+        <w:rPr>
+          <w:rFonts w:eastAsiaTheme="minorEastAsia"/>
+          <w:sz w:val="28"/>
+          <w:szCs w:val="28"/>
+          <w:lang w:val="it-IT"/>
+        </w:rPr>
+        <w:t xml:space="preserve">=4: il </w:t>
+      </w:r>
+      <w:proofErr w:type="spellStart"/>
+      <w:r>
+        <w:rPr>
+          <w:rFonts w:eastAsiaTheme="minorEastAsia"/>
+          <w:sz w:val="28"/>
+          <w:szCs w:val="28"/>
+          <w:lang w:val="it-IT"/>
+        </w:rPr>
+        <w:t>seed</w:t>
+      </w:r>
+      <w:proofErr w:type="spellEnd"/>
+      <w:r>
+        <w:rPr>
+          <w:rFonts w:eastAsiaTheme="minorEastAsia"/>
+          <w:sz w:val="28"/>
+          <w:szCs w:val="28"/>
+          <w:lang w:val="it-IT"/>
+        </w:rPr>
+        <w:t xml:space="preserve"> per miscelazione </w:t>
+      </w:r>
+      <w:proofErr w:type="spellStart"/>
+      <w:r>
+        <w:rPr>
+          <w:rFonts w:eastAsiaTheme="minorEastAsia"/>
+          <w:sz w:val="28"/>
+          <w:szCs w:val="28"/>
+          <w:lang w:val="it-IT"/>
+        </w:rPr>
+        <w:t>randomica</w:t>
+      </w:r>
+      <w:proofErr w:type="spellEnd"/>
+      <w:r>
+        <w:rPr>
+          <w:rFonts w:eastAsiaTheme="minorEastAsia"/>
+          <w:sz w:val="28"/>
+          <w:szCs w:val="28"/>
+          <w:lang w:val="it-IT"/>
+        </w:rPr>
+        <w:t xml:space="preserve"> del </w:t>
+      </w:r>
+      <w:proofErr w:type="spellStart"/>
+      <w:r>
+        <w:rPr>
+          <w:rFonts w:eastAsiaTheme="minorEastAsia"/>
+          <w:sz w:val="28"/>
+          <w:szCs w:val="28"/>
+          <w:lang w:val="it-IT"/>
+        </w:rPr>
+        <w:t>dataset</w:t>
+      </w:r>
+      <w:proofErr w:type="spellEnd"/>
+    </w:p>
+    <w:p>
+      <w:pPr>
+        <w:pStyle w:val="ListParagraph"/>
+        <w:numPr>
+          <w:ilvl w:val="0"/>
+          <w:numId w:val="17"/>
+        </w:numPr>
+        <w:rPr>
+          <w:rFonts w:eastAsiaTheme="minorEastAsia"/>
+          <w:sz w:val="28"/>
+          <w:szCs w:val="28"/>
+          <w:lang w:val="it-IT"/>
+        </w:rPr>
+      </w:pPr>
+      <w:proofErr w:type="spellStart"/>
+      <w:r>
+        <w:rPr>
+          <w:rFonts w:eastAsiaTheme="minorEastAsia"/>
+          <w:b/>
+          <w:sz w:val="28"/>
+          <w:szCs w:val="28"/>
+          <w:lang w:val="it-IT"/>
+        </w:rPr>
+        <w:t>N_iter</w:t>
+      </w:r>
+      <w:proofErr w:type="spellEnd"/>
+      <w:r>
+        <w:rPr>
+          <w:rFonts w:eastAsiaTheme="minorEastAsia"/>
+          <w:sz w:val="28"/>
+          <w:szCs w:val="28"/>
+          <w:lang w:val="it-IT"/>
+        </w:rPr>
+        <w:t>=10:</w:t>
+      </w:r>
+      <w:r>
+        <w:rPr>
+          <w:rFonts w:eastAsiaTheme="minorEastAsia"/>
+          <w:sz w:val="28"/>
+          <w:szCs w:val="28"/>
+          <w:lang w:val="it-IT"/>
+        </w:rPr>
+        <w:t xml:space="preserve"> il numero di volte che il modello viene esposto al </w:t>
+      </w:r>
+      <w:proofErr w:type="spellStart"/>
+      <w:r>
+        <w:rPr>
+          <w:rFonts w:eastAsiaTheme="minorEastAsia"/>
+          <w:sz w:val="28"/>
+          <w:szCs w:val="28"/>
+          <w:lang w:val="it-IT"/>
+        </w:rPr>
+        <w:t>trainig</w:t>
+      </w:r>
+      <w:proofErr w:type="spellEnd"/>
+      <w:r>
+        <w:rPr>
+          <w:rFonts w:eastAsiaTheme="minorEastAsia"/>
+          <w:sz w:val="28"/>
+          <w:szCs w:val="28"/>
+          <w:lang w:val="it-IT"/>
+        </w:rPr>
+        <w:t xml:space="preserve"> </w:t>
+      </w:r>
+      <w:proofErr w:type="spellStart"/>
+      <w:r>
+        <w:rPr>
+          <w:rFonts w:eastAsiaTheme="minorEastAsia"/>
+          <w:sz w:val="28"/>
+          <w:szCs w:val="28"/>
+          <w:lang w:val="it-IT"/>
+        </w:rPr>
+        <w:t>dataset</w:t>
+      </w:r>
+      <w:proofErr w:type="spellEnd"/>
+    </w:p>
+    <w:p>
+      <w:pPr>
+        <w:pStyle w:val="ListParagraph"/>
+        <w:numPr>
+          <w:ilvl w:val="0"/>
+          <w:numId w:val="17"/>
+        </w:numPr>
+        <w:rPr>
+          <w:rFonts w:eastAsiaTheme="minorEastAsia"/>
+          <w:sz w:val="28"/>
+          <w:szCs w:val="28"/>
+          <w:lang w:val="it-IT"/>
+        </w:rPr>
+      </w:pPr>
+      <w:proofErr w:type="spellStart"/>
+      <w:r>
+        <w:rPr>
+          <w:rFonts w:eastAsiaTheme="minorEastAsia"/>
+          <w:b/>
+          <w:sz w:val="28"/>
+          <w:szCs w:val="28"/>
+          <w:lang w:val="it-IT"/>
+        </w:rPr>
+        <w:t>Shuffle</w:t>
+      </w:r>
+      <w:proofErr w:type="spellEnd"/>
+      <w:r>
+        <w:rPr>
+          <w:rFonts w:eastAsiaTheme="minorEastAsia"/>
+          <w:sz w:val="28"/>
+          <w:szCs w:val="28"/>
+          <w:lang w:val="it-IT"/>
+        </w:rPr>
+        <w:t xml:space="preserve">=True: mischia il </w:t>
+      </w:r>
+      <w:proofErr w:type="spellStart"/>
+      <w:r>
+        <w:rPr>
+          <w:rFonts w:eastAsiaTheme="minorEastAsia"/>
+          <w:sz w:val="28"/>
+          <w:szCs w:val="28"/>
+          <w:lang w:val="it-IT"/>
+        </w:rPr>
+        <w:t>dataset</w:t>
+      </w:r>
+      <w:proofErr w:type="spellEnd"/>
+      <w:r>
+        <w:rPr>
+          <w:rFonts w:eastAsiaTheme="minorEastAsia"/>
+          <w:sz w:val="28"/>
+          <w:szCs w:val="28"/>
+          <w:lang w:val="it-IT"/>
+        </w:rPr>
+        <w:t xml:space="preserve"> prima di iniziare il </w:t>
+      </w:r>
+      <w:proofErr w:type="spellStart"/>
+      <w:r>
+        <w:rPr>
+          <w:rFonts w:eastAsiaTheme="minorEastAsia"/>
+          <w:sz w:val="28"/>
+          <w:szCs w:val="28"/>
+          <w:lang w:val="it-IT"/>
+        </w:rPr>
+        <w:t>fittaggio</w:t>
+      </w:r>
+      <w:proofErr w:type="spellEnd"/>
+    </w:p>
+    <w:p>
+      <w:pPr>
+        <w:rPr>
+          <w:rFonts w:eastAsiaTheme="minorEastAsia"/>
+          <w:sz w:val="28"/>
+          <w:szCs w:val="28"/>
+          <w:lang w:val="it-IT"/>
+        </w:rPr>
+      </w:pPr>
+    </w:p>
+    <w:p>
+      <w:pPr>
+        <w:pStyle w:val="ListParagraph"/>
+        <w:rPr>
+          <w:rFonts w:eastAsiaTheme="minorEastAsia"/>
+          <w:sz w:val="28"/>
+          <w:szCs w:val="28"/>
+          <w:lang w:val="it-IT"/>
+        </w:rPr>
+      </w:pPr>
     </w:p>
     <w:p>
       <w:pPr>
@@ -14448,6 +15639,119 @@
     </w:lvl>
   </w:abstractNum>
   <w:abstractNum w:abstractNumId="3">
+    <w:nsid w:val="1A4A35F7"/>
+    <w:multiLevelType w:val="hybridMultilevel"/>
+    <w:tmpl w:val="0D34DA5A"/>
+    <w:lvl w:ilvl="0" w:tplc="08090001">
+      <w:start w:val="1"/>
+      <w:numFmt w:val="bullet"/>
+      <w:lvlText w:val=""/>
+      <w:lvlJc w:val="left"/>
+      <w:pPr>
+        <w:ind w:left="720" w:hanging="360"/>
+      </w:pPr>
+      <w:rPr>
+        <w:rFonts w:ascii="Symbol" w:hAnsi="Symbol" w:hint="default"/>
+      </w:rPr>
+    </w:lvl>
+    <w:lvl w:ilvl="1" w:tplc="08090003" w:tentative="1">
+      <w:start w:val="1"/>
+      <w:numFmt w:val="bullet"/>
+      <w:lvlText w:val="o"/>
+      <w:lvlJc w:val="left"/>
+      <w:pPr>
+        <w:ind w:left="1440" w:hanging="360"/>
+      </w:pPr>
+      <w:rPr>
+        <w:rFonts w:ascii="Courier New" w:hAnsi="Courier New" w:cs="Courier New" w:hint="default"/>
+      </w:rPr>
+    </w:lvl>
+    <w:lvl w:ilvl="2" w:tplc="08090005" w:tentative="1">
+      <w:start w:val="1"/>
+      <w:numFmt w:val="bullet"/>
+      <w:lvlText w:val=""/>
+      <w:lvlJc w:val="left"/>
+      <w:pPr>
+        <w:ind w:left="2160" w:hanging="360"/>
+      </w:pPr>
+      <w:rPr>
+        <w:rFonts w:ascii="Wingdings" w:hAnsi="Wingdings" w:hint="default"/>
+      </w:rPr>
+    </w:lvl>
+    <w:lvl w:ilvl="3" w:tplc="08090001" w:tentative="1">
+      <w:start w:val="1"/>
+      <w:numFmt w:val="bullet"/>
+      <w:lvlText w:val=""/>
+      <w:lvlJc w:val="left"/>
+      <w:pPr>
+        <w:ind w:left="2880" w:hanging="360"/>
+      </w:pPr>
+      <w:rPr>
+        <w:rFonts w:ascii="Symbol" w:hAnsi="Symbol" w:hint="default"/>
+      </w:rPr>
+    </w:lvl>
+    <w:lvl w:ilvl="4" w:tplc="08090003" w:tentative="1">
+      <w:start w:val="1"/>
+      <w:numFmt w:val="bullet"/>
+      <w:lvlText w:val="o"/>
+      <w:lvlJc w:val="left"/>
+      <w:pPr>
+        <w:ind w:left="3600" w:hanging="360"/>
+      </w:pPr>
+      <w:rPr>
+        <w:rFonts w:ascii="Courier New" w:hAnsi="Courier New" w:cs="Courier New" w:hint="default"/>
+      </w:rPr>
+    </w:lvl>
+    <w:lvl w:ilvl="5" w:tplc="08090005" w:tentative="1">
+      <w:start w:val="1"/>
+      <w:numFmt w:val="bullet"/>
+      <w:lvlText w:val=""/>
+      <w:lvlJc w:val="left"/>
+      <w:pPr>
+        <w:ind w:left="4320" w:hanging="360"/>
+      </w:pPr>
+      <w:rPr>
+        <w:rFonts w:ascii="Wingdings" w:hAnsi="Wingdings" w:hint="default"/>
+      </w:rPr>
+    </w:lvl>
+    <w:lvl w:ilvl="6" w:tplc="08090001" w:tentative="1">
+      <w:start w:val="1"/>
+      <w:numFmt w:val="bullet"/>
+      <w:lvlText w:val=""/>
+      <w:lvlJc w:val="left"/>
+      <w:pPr>
+        <w:ind w:left="5040" w:hanging="360"/>
+      </w:pPr>
+      <w:rPr>
+        <w:rFonts w:ascii="Symbol" w:hAnsi="Symbol" w:hint="default"/>
+      </w:rPr>
+    </w:lvl>
+    <w:lvl w:ilvl="7" w:tplc="08090003" w:tentative="1">
+      <w:start w:val="1"/>
+      <w:numFmt w:val="bullet"/>
+      <w:lvlText w:val="o"/>
+      <w:lvlJc w:val="left"/>
+      <w:pPr>
+        <w:ind w:left="5760" w:hanging="360"/>
+      </w:pPr>
+      <w:rPr>
+        <w:rFonts w:ascii="Courier New" w:hAnsi="Courier New" w:cs="Courier New" w:hint="default"/>
+      </w:rPr>
+    </w:lvl>
+    <w:lvl w:ilvl="8" w:tplc="08090005" w:tentative="1">
+      <w:start w:val="1"/>
+      <w:numFmt w:val="bullet"/>
+      <w:lvlText w:val=""/>
+      <w:lvlJc w:val="left"/>
+      <w:pPr>
+        <w:ind w:left="6480" w:hanging="360"/>
+      </w:pPr>
+      <w:rPr>
+        <w:rFonts w:ascii="Wingdings" w:hAnsi="Wingdings" w:hint="default"/>
+      </w:rPr>
+    </w:lvl>
+  </w:abstractNum>
+  <w:abstractNum w:abstractNumId="4">
     <w:nsid w:val="21E04407"/>
     <w:multiLevelType w:val="hybridMultilevel"/>
     <w:tmpl w:val="044E9BA2"/>
@@ -14560,7 +15864,7 @@
       </w:rPr>
     </w:lvl>
   </w:abstractNum>
-  <w:abstractNum w:abstractNumId="4">
+  <w:abstractNum w:abstractNumId="5">
     <w:nsid w:val="2EE83A13"/>
     <w:multiLevelType w:val="hybridMultilevel"/>
     <w:tmpl w:val="3C96940C"/>
@@ -14673,7 +15977,7 @@
       </w:rPr>
     </w:lvl>
   </w:abstractNum>
-  <w:abstractNum w:abstractNumId="5">
+  <w:abstractNum w:abstractNumId="6">
     <w:nsid w:val="3B334F56"/>
     <w:multiLevelType w:val="hybridMultilevel"/>
     <w:tmpl w:val="B29EE316"/>
@@ -14786,7 +16090,7 @@
       </w:rPr>
     </w:lvl>
   </w:abstractNum>
-  <w:abstractNum w:abstractNumId="6">
+  <w:abstractNum w:abstractNumId="7">
     <w:nsid w:val="3FC40B64"/>
     <w:multiLevelType w:val="hybridMultilevel"/>
     <w:tmpl w:val="4FC25926"/>
@@ -14899,7 +16203,7 @@
       </w:rPr>
     </w:lvl>
   </w:abstractNum>
-  <w:abstractNum w:abstractNumId="7">
+  <w:abstractNum w:abstractNumId="8">
     <w:nsid w:val="41DE32E6"/>
     <w:multiLevelType w:val="hybridMultilevel"/>
     <w:tmpl w:val="B762AFA8"/>
@@ -15012,7 +16316,7 @@
       </w:rPr>
     </w:lvl>
   </w:abstractNum>
-  <w:abstractNum w:abstractNumId="8">
+  <w:abstractNum w:abstractNumId="9">
     <w:nsid w:val="488D106E"/>
     <w:multiLevelType w:val="hybridMultilevel"/>
     <w:tmpl w:val="22BCE70E"/>
@@ -15125,7 +16429,7 @@
       </w:rPr>
     </w:lvl>
   </w:abstractNum>
-  <w:abstractNum w:abstractNumId="9">
+  <w:abstractNum w:abstractNumId="10">
     <w:nsid w:val="537461AF"/>
     <w:multiLevelType w:val="hybridMultilevel"/>
     <w:tmpl w:val="842ADA30"/>
@@ -15238,10 +16542,10 @@
       </w:rPr>
     </w:lvl>
   </w:abstractNum>
-  <w:abstractNum w:abstractNumId="10">
-    <w:nsid w:val="59316A36"/>
+  <w:abstractNum w:abstractNumId="11">
+    <w:nsid w:val="56D57A96"/>
     <w:multiLevelType w:val="hybridMultilevel"/>
-    <w:tmpl w:val="689CC23A"/>
+    <w:tmpl w:val="2F5E7244"/>
     <w:lvl w:ilvl="0" w:tplc="08090001">
       <w:start w:val="1"/>
       <w:numFmt w:val="bullet"/>
@@ -15351,10 +16655,10 @@
       </w:rPr>
     </w:lvl>
   </w:abstractNum>
-  <w:abstractNum w:abstractNumId="11">
-    <w:nsid w:val="594A4297"/>
+  <w:abstractNum w:abstractNumId="12">
+    <w:nsid w:val="59316A36"/>
     <w:multiLevelType w:val="hybridMultilevel"/>
-    <w:tmpl w:val="A41C3B40"/>
+    <w:tmpl w:val="689CC23A"/>
     <w:lvl w:ilvl="0" w:tplc="08090001">
       <w:start w:val="1"/>
       <w:numFmt w:val="bullet"/>
@@ -15464,7 +16768,120 @@
       </w:rPr>
     </w:lvl>
   </w:abstractNum>
-  <w:abstractNum w:abstractNumId="12">
+  <w:abstractNum w:abstractNumId="13">
+    <w:nsid w:val="594A4297"/>
+    <w:multiLevelType w:val="hybridMultilevel"/>
+    <w:tmpl w:val="A41C3B40"/>
+    <w:lvl w:ilvl="0" w:tplc="08090001">
+      <w:start w:val="1"/>
+      <w:numFmt w:val="bullet"/>
+      <w:lvlText w:val=""/>
+      <w:lvlJc w:val="left"/>
+      <w:pPr>
+        <w:ind w:left="720" w:hanging="360"/>
+      </w:pPr>
+      <w:rPr>
+        <w:rFonts w:ascii="Symbol" w:hAnsi="Symbol" w:hint="default"/>
+      </w:rPr>
+    </w:lvl>
+    <w:lvl w:ilvl="1" w:tplc="08090003" w:tentative="1">
+      <w:start w:val="1"/>
+      <w:numFmt w:val="bullet"/>
+      <w:lvlText w:val="o"/>
+      <w:lvlJc w:val="left"/>
+      <w:pPr>
+        <w:ind w:left="1440" w:hanging="360"/>
+      </w:pPr>
+      <w:rPr>
+        <w:rFonts w:ascii="Courier New" w:hAnsi="Courier New" w:cs="Courier New" w:hint="default"/>
+      </w:rPr>
+    </w:lvl>
+    <w:lvl w:ilvl="2" w:tplc="08090005" w:tentative="1">
+      <w:start w:val="1"/>
+      <w:numFmt w:val="bullet"/>
+      <w:lvlText w:val=""/>
+      <w:lvlJc w:val="left"/>
+      <w:pPr>
+        <w:ind w:left="2160" w:hanging="360"/>
+      </w:pPr>
+      <w:rPr>
+        <w:rFonts w:ascii="Wingdings" w:hAnsi="Wingdings" w:hint="default"/>
+      </w:rPr>
+    </w:lvl>
+    <w:lvl w:ilvl="3" w:tplc="08090001" w:tentative="1">
+      <w:start w:val="1"/>
+      <w:numFmt w:val="bullet"/>
+      <w:lvlText w:val=""/>
+      <w:lvlJc w:val="left"/>
+      <w:pPr>
+        <w:ind w:left="2880" w:hanging="360"/>
+      </w:pPr>
+      <w:rPr>
+        <w:rFonts w:ascii="Symbol" w:hAnsi="Symbol" w:hint="default"/>
+      </w:rPr>
+    </w:lvl>
+    <w:lvl w:ilvl="4" w:tplc="08090003" w:tentative="1">
+      <w:start w:val="1"/>
+      <w:numFmt w:val="bullet"/>
+      <w:lvlText w:val="o"/>
+      <w:lvlJc w:val="left"/>
+      <w:pPr>
+        <w:ind w:left="3600" w:hanging="360"/>
+      </w:pPr>
+      <w:rPr>
+        <w:rFonts w:ascii="Courier New" w:hAnsi="Courier New" w:cs="Courier New" w:hint="default"/>
+      </w:rPr>
+    </w:lvl>
+    <w:lvl w:ilvl="5" w:tplc="08090005" w:tentative="1">
+      <w:start w:val="1"/>
+      <w:numFmt w:val="bullet"/>
+      <w:lvlText w:val=""/>
+      <w:lvlJc w:val="left"/>
+      <w:pPr>
+        <w:ind w:left="4320" w:hanging="360"/>
+      </w:pPr>
+      <w:rPr>
+        <w:rFonts w:ascii="Wingdings" w:hAnsi="Wingdings" w:hint="default"/>
+      </w:rPr>
+    </w:lvl>
+    <w:lvl w:ilvl="6" w:tplc="08090001" w:tentative="1">
+      <w:start w:val="1"/>
+      <w:numFmt w:val="bullet"/>
+      <w:lvlText w:val=""/>
+      <w:lvlJc w:val="left"/>
+      <w:pPr>
+        <w:ind w:left="5040" w:hanging="360"/>
+      </w:pPr>
+      <w:rPr>
+        <w:rFonts w:ascii="Symbol" w:hAnsi="Symbol" w:hint="default"/>
+      </w:rPr>
+    </w:lvl>
+    <w:lvl w:ilvl="7" w:tplc="08090003" w:tentative="1">
+      <w:start w:val="1"/>
+      <w:numFmt w:val="bullet"/>
+      <w:lvlText w:val="o"/>
+      <w:lvlJc w:val="left"/>
+      <w:pPr>
+        <w:ind w:left="5760" w:hanging="360"/>
+      </w:pPr>
+      <w:rPr>
+        <w:rFonts w:ascii="Courier New" w:hAnsi="Courier New" w:cs="Courier New" w:hint="default"/>
+      </w:rPr>
+    </w:lvl>
+    <w:lvl w:ilvl="8" w:tplc="08090005" w:tentative="1">
+      <w:start w:val="1"/>
+      <w:numFmt w:val="bullet"/>
+      <w:lvlText w:val=""/>
+      <w:lvlJc w:val="left"/>
+      <w:pPr>
+        <w:ind w:left="6480" w:hanging="360"/>
+      </w:pPr>
+      <w:rPr>
+        <w:rFonts w:ascii="Wingdings" w:hAnsi="Wingdings" w:hint="default"/>
+      </w:rPr>
+    </w:lvl>
+  </w:abstractNum>
+  <w:abstractNum w:abstractNumId="14">
     <w:nsid w:val="60090DCD"/>
     <w:multiLevelType w:val="hybridMultilevel"/>
     <w:tmpl w:val="53207824"/>
@@ -15577,7 +16994,7 @@
       </w:rPr>
     </w:lvl>
   </w:abstractNum>
-  <w:abstractNum w:abstractNumId="13">
+  <w:abstractNum w:abstractNumId="15">
     <w:nsid w:val="60863AF6"/>
     <w:multiLevelType w:val="hybridMultilevel"/>
     <w:tmpl w:val="7F9AC308"/>
@@ -15690,7 +17107,7 @@
       </w:rPr>
     </w:lvl>
   </w:abstractNum>
-  <w:abstractNum w:abstractNumId="14">
+  <w:abstractNum w:abstractNumId="16">
     <w:nsid w:val="63D10B36"/>
     <w:multiLevelType w:val="hybridMultilevel"/>
     <w:tmpl w:val="7DB04B9A"/>
@@ -15804,49 +17221,55 @@
     </w:lvl>
   </w:abstractNum>
   <w:num w:numId="1">
-    <w:abstractNumId w:val="3"/>
+    <w:abstractNumId w:val="4"/>
   </w:num>
   <w:num w:numId="2">
-    <w:abstractNumId w:val="13"/>
+    <w:abstractNumId w:val="15"/>
   </w:num>
   <w:num w:numId="3">
-    <w:abstractNumId w:val="10"/>
+    <w:abstractNumId w:val="12"/>
   </w:num>
   <w:num w:numId="4">
     <w:abstractNumId w:val="2"/>
   </w:num>
   <w:num w:numId="5">
-    <w:abstractNumId w:val="14"/>
+    <w:abstractNumId w:val="16"/>
   </w:num>
   <w:num w:numId="6">
-    <w:abstractNumId w:val="12"/>
+    <w:abstractNumId w:val="14"/>
   </w:num>
   <w:num w:numId="7">
     <w:abstractNumId w:val="0"/>
   </w:num>
   <w:num w:numId="8">
+    <w:abstractNumId w:val="8"/>
+  </w:num>
+  <w:num w:numId="9">
     <w:abstractNumId w:val="7"/>
   </w:num>
-  <w:num w:numId="9">
-    <w:abstractNumId w:val="6"/>
-  </w:num>
   <w:num w:numId="10">
-    <w:abstractNumId w:val="9"/>
+    <w:abstractNumId w:val="10"/>
   </w:num>
   <w:num w:numId="11">
-    <w:abstractNumId w:val="11"/>
+    <w:abstractNumId w:val="13"/>
   </w:num>
   <w:num w:numId="12">
     <w:abstractNumId w:val="1"/>
   </w:num>
   <w:num w:numId="13">
-    <w:abstractNumId w:val="8"/>
+    <w:abstractNumId w:val="9"/>
   </w:num>
   <w:num w:numId="14">
-    <w:abstractNumId w:val="4"/>
+    <w:abstractNumId w:val="5"/>
   </w:num>
   <w:num w:numId="15">
-    <w:abstractNumId w:val="5"/>
+    <w:abstractNumId w:val="6"/>
+  </w:num>
+  <w:num w:numId="16">
+    <w:abstractNumId w:val="11"/>
+  </w:num>
+  <w:num w:numId="17">
+    <w:abstractNumId w:val="3"/>
   </w:num>
 </w:numbering>
 </file>

</xml_diff>